<commit_message>
changes to Crc velopment timeline
</commit_message>
<xml_diff>
--- a/Crc Development Timeline.docx
+++ b/Crc Development Timeline.docx
@@ -1,6 +1,6 @@
 
 <file path=word/document.xml><?xml version="1.0" encoding="utf-8"?>
-<w:document xmlns:wpc="http://schemas.microsoft.com/office/word/2010/wordprocessingCanvas" xmlns:mo="http://schemas.microsoft.com/office/mac/office/2008/main" xmlns:mc="http://schemas.openxmlformats.org/markup-compatibility/2006" xmlns:mv="urn:schemas-microsoft-com:mac:vml" xmlns:o="urn:schemas-microsoft-com:office:office" xmlns:r="http://schemas.openxmlformats.org/officeDocument/2006/relationships" xmlns:m="http://schemas.openxmlformats.org/officeDocument/2006/math" xmlns:v="urn:schemas-microsoft-com:vml" xmlns:wp14="http://schemas.microsoft.com/office/word/2010/wordprocessingDrawing" xmlns:wp="http://schemas.openxmlformats.org/drawingml/2006/wordprocessingDrawing" xmlns:w10="urn:schemas-microsoft-com:office:word" xmlns:w="http://schemas.openxmlformats.org/wordprocessingml/2006/main" xmlns:w14="http://schemas.microsoft.com/office/word/2010/wordml" xmlns:wpg="http://schemas.microsoft.com/office/word/2010/wordprocessingGroup" xmlns:wpi="http://schemas.microsoft.com/office/word/2010/wordprocessingInk" xmlns:wne="http://schemas.microsoft.com/office/word/2006/wordml" xmlns:wps="http://schemas.microsoft.com/office/word/2010/wordprocessingShape" mc:Ignorable="w14 wp14">
+<w:document xmlns:wpc="http://schemas.microsoft.com/office/word/2010/wordprocessingCanvas" xmlns:mc="http://schemas.openxmlformats.org/markup-compatibility/2006" xmlns:o="urn:schemas-microsoft-com:office:office" xmlns:r="http://schemas.openxmlformats.org/officeDocument/2006/relationships" xmlns:m="http://schemas.openxmlformats.org/officeDocument/2006/math" xmlns:v="urn:schemas-microsoft-com:vml" xmlns:wp14="http://schemas.microsoft.com/office/word/2010/wordprocessingDrawing" xmlns:wp="http://schemas.openxmlformats.org/drawingml/2006/wordprocessingDrawing" xmlns:w10="urn:schemas-microsoft-com:office:word" xmlns:w="http://schemas.openxmlformats.org/wordprocessingml/2006/main" xmlns:w14="http://schemas.microsoft.com/office/word/2010/wordml" xmlns:w15="http://schemas.microsoft.com/office/word/2012/wordml" xmlns:wpg="http://schemas.microsoft.com/office/word/2010/wordprocessingGroup" xmlns:wpi="http://schemas.microsoft.com/office/word/2010/wordprocessingInk" xmlns:wne="http://schemas.microsoft.com/office/word/2006/wordml" xmlns:wps="http://schemas.microsoft.com/office/word/2010/wordprocessingShape" mc:Ignorable="w14 w15 wp14">
   <w:body>
     <w:p>
       <w:pPr>
@@ -71,8 +71,30 @@
         <w:rPr>
           <w:rFonts w:ascii="Times New Roman" w:hAnsi="Times New Roman"/>
         </w:rPr>
-        <w:t>The beginning of this timeline for documentation:</w:t>
-      </w:r>
+        <w:t xml:space="preserve">The beginning of </w:t>
+      </w:r>
+      <w:r>
+        <w:rPr>
+          <w:rFonts w:ascii="Times New Roman" w:hAnsi="Times New Roman"/>
+        </w:rPr>
+        <w:t>this timeline for documentation</w:t>
+      </w:r>
+    </w:p>
+    <w:p>
+      <w:pPr>
+        <w:rPr>
+          <w:rFonts w:ascii="Times New Roman" w:hAnsi="Times New Roman"/>
+        </w:rPr>
+      </w:pPr>
+      <w:r>
+        <w:rPr>
+          <w:rFonts w:ascii="Times New Roman" w:hAnsi="Times New Roman"/>
+          <w:b/>
+        </w:rPr>
+        <w:t>The following information will contain progress and development prior to March 26</w:t>
+      </w:r>
+      <w:bookmarkStart w:id="0" w:name="_GoBack"/>
+      <w:bookmarkEnd w:id="0"/>
     </w:p>
     <w:p>
       <w:pPr>
@@ -309,7 +331,6 @@
           <w:color w:val="FF0000"/>
         </w:rPr>
       </w:pPr>
-      <w:proofErr w:type="gramStart"/>
       <w:r>
         <w:rPr>
           <w:rFonts w:ascii="Times New Roman" w:hAnsi="Times New Roman"/>
@@ -318,7 +339,6 @@
         </w:rPr>
         <w:t>inputForm.js</w:t>
       </w:r>
-      <w:proofErr w:type="gramEnd"/>
     </w:p>
     <w:p>
       <w:pPr>
@@ -332,7 +352,6 @@
           <w:color w:val="FF0000"/>
         </w:rPr>
       </w:pPr>
-      <w:proofErr w:type="gramStart"/>
       <w:r>
         <w:rPr>
           <w:rFonts w:ascii="Times New Roman" w:hAnsi="Times New Roman"/>
@@ -341,7 +360,6 @@
         </w:rPr>
         <w:t>inputForm2.js</w:t>
       </w:r>
-      <w:proofErr w:type="gramEnd"/>
     </w:p>
     <w:p>
       <w:pPr>
@@ -355,7 +373,6 @@
           <w:color w:val="FF0000"/>
         </w:rPr>
       </w:pPr>
-      <w:proofErr w:type="gramStart"/>
       <w:r>
         <w:rPr>
           <w:rFonts w:ascii="Times New Roman" w:hAnsi="Times New Roman"/>
@@ -364,7 +381,6 @@
         </w:rPr>
         <w:t>inputFormJQuery.js</w:t>
       </w:r>
-      <w:proofErr w:type="gramEnd"/>
     </w:p>
     <w:p>
       <w:pPr>
@@ -378,23 +394,13 @@
           <w:color w:val="FF0000"/>
         </w:rPr>
       </w:pPr>
-      <w:proofErr w:type="gramStart"/>
       <w:r>
         <w:rPr>
           <w:rFonts w:ascii="Times New Roman" w:hAnsi="Times New Roman"/>
           <w:b/>
           <w:color w:val="FF0000"/>
         </w:rPr>
-        <w:t>date.js</w:t>
-      </w:r>
-      <w:proofErr w:type="gramEnd"/>
-      <w:r>
-        <w:rPr>
-          <w:rFonts w:ascii="Times New Roman" w:hAnsi="Times New Roman"/>
-          <w:b/>
-          <w:color w:val="FF0000"/>
-        </w:rPr>
-        <w:t xml:space="preserve"> (external library)</w:t>
+        <w:t>date.js (external library)</w:t>
       </w:r>
     </w:p>
     <w:p>
@@ -810,6 +816,7 @@
         <w:rPr>
           <w:rFonts w:ascii="Times New Roman" w:hAnsi="Times New Roman"/>
         </w:rPr>
+        <w:lastRenderedPageBreak/>
         <w:t>Used for establishing a connection to a database to validate username and password</w:t>
       </w:r>
     </w:p>
@@ -828,7 +835,6 @@
         <w:rPr>
           <w:rFonts w:ascii="Times New Roman" w:hAnsi="Times New Roman"/>
         </w:rPr>
-        <w:lastRenderedPageBreak/>
         <w:t xml:space="preserve">Within this file, </w:t>
       </w:r>
       <w:proofErr w:type="spellStart"/>
@@ -894,7 +900,6 @@
         </w:rPr>
       </w:pPr>
       <w:proofErr w:type="spellStart"/>
-      <w:proofErr w:type="gramStart"/>
       <w:r>
         <w:rPr>
           <w:rFonts w:ascii="Times New Roman" w:hAnsi="Times New Roman"/>
@@ -902,7 +907,6 @@
         <w:t>inputForm.php</w:t>
       </w:r>
       <w:proofErr w:type="spellEnd"/>
-      <w:proofErr w:type="gramEnd"/>
     </w:p>
     <w:p>
       <w:pPr>
@@ -957,21 +961,7 @@
         <w:rPr>
           <w:rFonts w:ascii="Times New Roman" w:hAnsi="Times New Roman"/>
         </w:rPr>
-        <w:t xml:space="preserve">This is included so that it can check if Session is set. If it is, then the page will </w:t>
-      </w:r>
-      <w:proofErr w:type="gramStart"/>
-      <w:r>
-        <w:rPr>
-          <w:rFonts w:ascii="Times New Roman" w:hAnsi="Times New Roman"/>
-        </w:rPr>
-        <w:t>execute</w:t>
-      </w:r>
-      <w:proofErr w:type="gramEnd"/>
-      <w:r>
-        <w:rPr>
-          <w:rFonts w:ascii="Times New Roman" w:hAnsi="Times New Roman"/>
-        </w:rPr>
-        <w:t xml:space="preserve"> as it should. Otherwise, it will bring the user back to the login page.</w:t>
+        <w:t>This is included so that it can check if Session is set. If it is, then the page will execute as it should. Otherwise, it will bring the user back to the login page.</w:t>
       </w:r>
     </w:p>
     <w:p>
@@ -986,7 +976,6 @@
         </w:rPr>
       </w:pPr>
       <w:proofErr w:type="spellStart"/>
-      <w:proofErr w:type="gramStart"/>
       <w:r>
         <w:rPr>
           <w:rFonts w:ascii="Times New Roman" w:hAnsi="Times New Roman"/>
@@ -994,7 +983,6 @@
         <w:t>inputFormHelper.php</w:t>
       </w:r>
       <w:proofErr w:type="spellEnd"/>
-      <w:proofErr w:type="gramEnd"/>
     </w:p>
     <w:p>
       <w:pPr>
@@ -1044,7 +1032,6 @@
         </w:rPr>
       </w:pPr>
       <w:proofErr w:type="spellStart"/>
-      <w:proofErr w:type="gramStart"/>
       <w:r>
         <w:rPr>
           <w:rFonts w:ascii="Times New Roman" w:hAnsi="Times New Roman"/>
@@ -1052,7 +1039,6 @@
         <w:t>inputFormData.php</w:t>
       </w:r>
       <w:proofErr w:type="spellEnd"/>
-      <w:proofErr w:type="gramEnd"/>
     </w:p>
     <w:p>
       <w:pPr>
@@ -1109,21 +1095,7 @@
         <w:rPr>
           <w:rFonts w:ascii="Times New Roman" w:hAnsi="Times New Roman"/>
         </w:rPr>
-        <w:t xml:space="preserve">In </w:t>
-      </w:r>
-      <w:proofErr w:type="gramStart"/>
-      <w:r>
-        <w:rPr>
-          <w:rFonts w:ascii="Times New Roman" w:hAnsi="Times New Roman"/>
-        </w:rPr>
-        <w:t>insert(</w:t>
-      </w:r>
-      <w:proofErr w:type="gramEnd"/>
-      <w:r>
-        <w:rPr>
-          <w:rFonts w:ascii="Times New Roman" w:hAnsi="Times New Roman"/>
-        </w:rPr>
-        <w:t>) this file will automatically insert only the inputs that have been “set”, therefore ignoring the inputs that have been “disabled”</w:t>
+        <w:t>In insert() this file will automatically insert only the inputs that have been “set”, therefore ignoring the inputs that have been “disabled”</w:t>
       </w:r>
     </w:p>
     <w:p>
@@ -1163,14 +1135,12 @@
           <w:rFonts w:ascii="Times New Roman" w:hAnsi="Times New Roman"/>
         </w:rPr>
       </w:pPr>
-      <w:proofErr w:type="gramStart"/>
       <w:r>
         <w:rPr>
           <w:rFonts w:ascii="Times New Roman" w:hAnsi="Times New Roman"/>
         </w:rPr>
         <w:t>inputForm.css</w:t>
       </w:r>
-      <w:proofErr w:type="gramEnd"/>
     </w:p>
     <w:p>
       <w:pPr>
@@ -1209,14 +1179,12 @@
           <w:rFonts w:ascii="Times New Roman" w:hAnsi="Times New Roman"/>
         </w:rPr>
       </w:pPr>
-      <w:proofErr w:type="gramStart"/>
       <w:r>
         <w:rPr>
           <w:rFonts w:ascii="Times New Roman" w:hAnsi="Times New Roman"/>
         </w:rPr>
         <w:t>inputForm.js</w:t>
       </w:r>
-      <w:proofErr w:type="gramEnd"/>
     </w:p>
     <w:p>
       <w:pPr>
@@ -1270,7 +1238,6 @@
         </w:rPr>
       </w:pPr>
       <w:proofErr w:type="spellStart"/>
-      <w:proofErr w:type="gramStart"/>
       <w:r>
         <w:rPr>
           <w:rFonts w:ascii="Times New Roman" w:hAnsi="Times New Roman"/>
@@ -1278,7 +1245,6 @@
         <w:t>changeType</w:t>
       </w:r>
       <w:proofErr w:type="spellEnd"/>
-      <w:proofErr w:type="gramEnd"/>
       <w:r>
         <w:rPr>
           <w:rFonts w:ascii="Times New Roman" w:hAnsi="Times New Roman"/>
@@ -1297,14 +1263,12 @@
           <w:rFonts w:ascii="Times New Roman" w:hAnsi="Times New Roman"/>
         </w:rPr>
       </w:pPr>
-      <w:proofErr w:type="gramStart"/>
       <w:r>
         <w:rPr>
           <w:rFonts w:ascii="Times New Roman" w:hAnsi="Times New Roman"/>
         </w:rPr>
         <w:t>inputForm2.js</w:t>
       </w:r>
-      <w:proofErr w:type="gramEnd"/>
     </w:p>
     <w:p>
       <w:pPr>
@@ -1343,14 +1307,12 @@
           <w:rFonts w:ascii="Times New Roman" w:hAnsi="Times New Roman"/>
         </w:rPr>
       </w:pPr>
-      <w:proofErr w:type="gramStart"/>
       <w:r>
         <w:rPr>
           <w:rFonts w:ascii="Times New Roman" w:hAnsi="Times New Roman"/>
         </w:rPr>
         <w:t>inputFormJQuery.js</w:t>
       </w:r>
-      <w:proofErr w:type="gramEnd"/>
     </w:p>
     <w:p>
       <w:pPr>
@@ -1442,23 +1404,7 @@
           <w:rFonts w:ascii="Arial Black" w:hAnsi="Arial Black"/>
           <w:b/>
         </w:rPr>
-        <w:t xml:space="preserve">March </w:t>
-      </w:r>
-      <w:proofErr w:type="gramStart"/>
-      <w:r>
-        <w:rPr>
-          <w:rFonts w:ascii="Arial Black" w:hAnsi="Arial Black"/>
-          <w:b/>
-        </w:rPr>
-        <w:t>26 Update</w:t>
-      </w:r>
-      <w:proofErr w:type="gramEnd"/>
-      <w:r>
-        <w:rPr>
-          <w:rFonts w:ascii="Arial Black" w:hAnsi="Arial Black"/>
-          <w:b/>
-        </w:rPr>
-        <w:t xml:space="preserve">: </w:t>
+        <w:t xml:space="preserve">March 26 Update: </w:t>
       </w:r>
     </w:p>
     <w:p>
@@ -1491,7 +1437,6 @@
         </w:rPr>
       </w:pPr>
       <w:proofErr w:type="spellStart"/>
-      <w:proofErr w:type="gramStart"/>
       <w:r>
         <w:rPr>
           <w:rFonts w:ascii="Times New Roman" w:hAnsi="Times New Roman" w:cs="Times New Roman"/>
@@ -1499,7 +1444,6 @@
         <w:t>inputFormTime.php</w:t>
       </w:r>
       <w:proofErr w:type="spellEnd"/>
-      <w:proofErr w:type="gramEnd"/>
     </w:p>
     <w:p>
       <w:pPr>
@@ -1512,14 +1456,12 @@
           <w:rFonts w:ascii="Times New Roman" w:hAnsi="Times New Roman" w:cs="Times New Roman"/>
         </w:rPr>
       </w:pPr>
-      <w:proofErr w:type="gramStart"/>
       <w:r>
         <w:rPr>
           <w:rFonts w:ascii="Times New Roman" w:hAnsi="Times New Roman" w:cs="Times New Roman"/>
         </w:rPr>
         <w:t>inputFormAJAX.js</w:t>
       </w:r>
-      <w:proofErr w:type="gramEnd"/>
     </w:p>
     <w:p>
       <w:pPr>
@@ -1533,7 +1475,6 @@
         </w:rPr>
       </w:pPr>
       <w:proofErr w:type="spellStart"/>
-      <w:proofErr w:type="gramStart"/>
       <w:r>
         <w:rPr>
           <w:rFonts w:ascii="Times New Roman" w:hAnsi="Times New Roman" w:cs="Times New Roman"/>
@@ -1541,7 +1482,6 @@
         <w:t>inputFormDataAJAX.php</w:t>
       </w:r>
       <w:proofErr w:type="spellEnd"/>
-      <w:proofErr w:type="gramEnd"/>
     </w:p>
     <w:p>
       <w:pPr>
@@ -1585,7 +1525,6 @@
         </w:rPr>
       </w:pPr>
       <w:proofErr w:type="spellStart"/>
-      <w:proofErr w:type="gramStart"/>
       <w:r>
         <w:rPr>
           <w:rFonts w:ascii="Times New Roman" w:hAnsi="Times New Roman" w:cs="Times New Roman"/>
@@ -1593,7 +1532,6 @@
         <w:t>inputForm.php</w:t>
       </w:r>
       <w:proofErr w:type="spellEnd"/>
-      <w:proofErr w:type="gramEnd"/>
     </w:p>
     <w:p>
       <w:pPr>
@@ -1628,21 +1566,7 @@
         <w:rPr>
           <w:rFonts w:ascii="Times New Roman" w:hAnsi="Times New Roman" w:cs="Times New Roman"/>
         </w:rPr>
-        <w:t xml:space="preserve">First attempt was to </w:t>
-      </w:r>
-      <w:proofErr w:type="gramStart"/>
-      <w:r>
-        <w:rPr>
-          <w:rFonts w:ascii="Times New Roman" w:hAnsi="Times New Roman" w:cs="Times New Roman"/>
-        </w:rPr>
-        <w:t>do both</w:t>
-      </w:r>
-      <w:proofErr w:type="gramEnd"/>
-      <w:r>
-        <w:rPr>
-          <w:rFonts w:ascii="Times New Roman" w:hAnsi="Times New Roman" w:cs="Times New Roman"/>
-        </w:rPr>
-        <w:t xml:space="preserve"> client and server side code, one where </w:t>
+        <w:t xml:space="preserve">First attempt was to do both client and server side code, one where </w:t>
       </w:r>
       <w:proofErr w:type="spellStart"/>
       <w:r>
@@ -1800,19 +1724,11 @@
         </w:rPr>
         <w:t xml:space="preserve">Example: </w:t>
       </w:r>
-      <w:proofErr w:type="gramStart"/>
-      <w:r>
-        <w:rPr>
-          <w:rFonts w:ascii="Times New Roman" w:hAnsi="Times New Roman" w:cs="Times New Roman"/>
-        </w:rPr>
-        <w:t>if(</w:t>
-      </w:r>
-      <w:proofErr w:type="gramEnd"/>
-      <w:r>
-        <w:rPr>
-          <w:rFonts w:ascii="Times New Roman" w:hAnsi="Times New Roman" w:cs="Times New Roman"/>
-        </w:rPr>
-        <w:t>!</w:t>
+      <w:r>
+        <w:rPr>
+          <w:rFonts w:ascii="Times New Roman" w:hAnsi="Times New Roman" w:cs="Times New Roman"/>
+        </w:rPr>
+        <w:t>if(!</w:t>
       </w:r>
       <w:proofErr w:type="spellStart"/>
       <w:r>
@@ -1861,19 +1777,11 @@
         <w:t xml:space="preserve">    </w:t>
       </w:r>
       <w:proofErr w:type="spellStart"/>
-      <w:proofErr w:type="gramStart"/>
-      <w:r>
-        <w:rPr>
-          <w:rFonts w:ascii="Times New Roman" w:hAnsi="Times New Roman" w:cs="Times New Roman"/>
-        </w:rPr>
-        <w:t>date</w:t>
-      </w:r>
-      <w:proofErr w:type="gramEnd"/>
-      <w:r>
-        <w:rPr>
-          <w:rFonts w:ascii="Times New Roman" w:hAnsi="Times New Roman" w:cs="Times New Roman"/>
-        </w:rPr>
-        <w:t>_default_timezone_set</w:t>
+      <w:r>
+        <w:rPr>
+          <w:rFonts w:ascii="Times New Roman" w:hAnsi="Times New Roman" w:cs="Times New Roman"/>
+        </w:rPr>
+        <w:t>date_default_timezone_set</w:t>
       </w:r>
       <w:proofErr w:type="spellEnd"/>
       <w:r>
@@ -1912,21 +1820,7 @@
         <w:rPr>
           <w:rFonts w:ascii="Times New Roman" w:hAnsi="Times New Roman" w:cs="Times New Roman"/>
         </w:rPr>
-        <w:t xml:space="preserve">    $_</w:t>
-      </w:r>
-      <w:proofErr w:type="gramStart"/>
-      <w:r>
-        <w:rPr>
-          <w:rFonts w:ascii="Times New Roman" w:hAnsi="Times New Roman" w:cs="Times New Roman"/>
-        </w:rPr>
-        <w:t>SESSION[</w:t>
-      </w:r>
-      <w:proofErr w:type="gramEnd"/>
-      <w:r>
-        <w:rPr>
-          <w:rFonts w:ascii="Times New Roman" w:hAnsi="Times New Roman" w:cs="Times New Roman"/>
-        </w:rPr>
-        <w:t>'Date'] = date("m/d/Y");</w:t>
+        <w:t xml:space="preserve">    $_SESSION['Date'] = date("m/d/Y");</w:t>
       </w:r>
     </w:p>
     <w:p>
@@ -1944,21 +1838,7 @@
         <w:rPr>
           <w:rFonts w:ascii="Times New Roman" w:hAnsi="Times New Roman" w:cs="Times New Roman"/>
         </w:rPr>
-        <w:t xml:space="preserve">    $_</w:t>
-      </w:r>
-      <w:proofErr w:type="gramStart"/>
-      <w:r>
-        <w:rPr>
-          <w:rFonts w:ascii="Times New Roman" w:hAnsi="Times New Roman" w:cs="Times New Roman"/>
-        </w:rPr>
-        <w:t>SESSION[</w:t>
-      </w:r>
-      <w:proofErr w:type="gramEnd"/>
-      <w:r>
-        <w:rPr>
-          <w:rFonts w:ascii="Times New Roman" w:hAnsi="Times New Roman" w:cs="Times New Roman"/>
-        </w:rPr>
-        <w:t>'</w:t>
+        <w:t xml:space="preserve">    $_SESSION['</w:t>
       </w:r>
       <w:proofErr w:type="spellStart"/>
       <w:r>
@@ -2008,6 +1888,7 @@
         <w:rPr>
           <w:rFonts w:ascii="Times New Roman" w:hAnsi="Times New Roman" w:cs="Times New Roman"/>
         </w:rPr>
+        <w:lastRenderedPageBreak/>
         <w:t xml:space="preserve">Second objective was to create a logout function so that the user can successfully “end the session” if need to without having to close the browser. </w:t>
       </w:r>
     </w:p>
@@ -2153,28 +2034,14 @@
         <w:rPr>
           <w:rFonts w:ascii="Times New Roman" w:hAnsi="Times New Roman" w:cs="Times New Roman"/>
         </w:rPr>
-        <w:t>session_</w:t>
-      </w:r>
-      <w:proofErr w:type="gramStart"/>
-      <w:r>
-        <w:rPr>
-          <w:rFonts w:ascii="Times New Roman" w:hAnsi="Times New Roman" w:cs="Times New Roman"/>
-        </w:rPr>
-        <w:t>destroy</w:t>
-      </w:r>
-      <w:proofErr w:type="spellEnd"/>
-      <w:r>
-        <w:rPr>
-          <w:rFonts w:ascii="Times New Roman" w:hAnsi="Times New Roman" w:cs="Times New Roman"/>
-        </w:rPr>
-        <w:t>(</w:t>
-      </w:r>
-      <w:proofErr w:type="gramEnd"/>
-      <w:r>
-        <w:rPr>
-          <w:rFonts w:ascii="Times New Roman" w:hAnsi="Times New Roman" w:cs="Times New Roman"/>
-        </w:rPr>
-        <w:t xml:space="preserve">) and </w:t>
+        <w:t>session_destroy</w:t>
+      </w:r>
+      <w:proofErr w:type="spellEnd"/>
+      <w:r>
+        <w:rPr>
+          <w:rFonts w:ascii="Times New Roman" w:hAnsi="Times New Roman" w:cs="Times New Roman"/>
+        </w:rPr>
+        <w:t xml:space="preserve">() and </w:t>
       </w:r>
       <w:proofErr w:type="spellStart"/>
       <w:r>
@@ -2291,7 +2158,6 @@
         </w:rPr>
       </w:pPr>
       <w:proofErr w:type="spellStart"/>
-      <w:proofErr w:type="gramStart"/>
       <w:r>
         <w:rPr>
           <w:rFonts w:ascii="Times New Roman" w:hAnsi="Times New Roman" w:cs="Times New Roman"/>
@@ -2299,7 +2165,6 @@
         <w:t>inputFormNavigation.php</w:t>
       </w:r>
       <w:proofErr w:type="spellEnd"/>
-      <w:proofErr w:type="gramEnd"/>
     </w:p>
     <w:p>
       <w:pPr>
@@ -2353,7 +2218,6 @@
         </w:rPr>
       </w:pPr>
       <w:proofErr w:type="spellStart"/>
-      <w:proofErr w:type="gramStart"/>
       <w:r>
         <w:rPr>
           <w:rFonts w:ascii="Times New Roman" w:hAnsi="Times New Roman" w:cs="Times New Roman"/>
@@ -2361,7 +2225,6 @@
         <w:t>inputFormData.php</w:t>
       </w:r>
       <w:proofErr w:type="spellEnd"/>
-      <w:proofErr w:type="gramEnd"/>
     </w:p>
     <w:p>
       <w:pPr>
@@ -2428,21 +2291,7 @@
         <w:rPr>
           <w:rFonts w:ascii="Times New Roman" w:hAnsi="Times New Roman" w:cs="Times New Roman"/>
         </w:rPr>
-        <w:t xml:space="preserve">Methods were defined for each use of the database: </w:t>
-      </w:r>
-      <w:proofErr w:type="gramStart"/>
-      <w:r>
-        <w:rPr>
-          <w:rFonts w:ascii="Times New Roman" w:hAnsi="Times New Roman" w:cs="Times New Roman"/>
-        </w:rPr>
-        <w:t>Select(</w:t>
-      </w:r>
-      <w:proofErr w:type="gramEnd"/>
-      <w:r>
-        <w:rPr>
-          <w:rFonts w:ascii="Times New Roman" w:hAnsi="Times New Roman" w:cs="Times New Roman"/>
-        </w:rPr>
-        <w:t>), Insert(), and Delete()</w:t>
+        <w:t>Methods were defined for each use of the database: Select(), Insert(), and Delete()</w:t>
       </w:r>
     </w:p>
     <w:p>
@@ -2487,7 +2336,6 @@
         <w:t xml:space="preserve">$date1 = </w:t>
       </w:r>
       <w:proofErr w:type="spellStart"/>
-      <w:proofErr w:type="gramStart"/>
       <w:r>
         <w:rPr>
           <w:rFonts w:ascii="Times New Roman" w:hAnsi="Times New Roman" w:cs="Times New Roman"/>
@@ -2499,14 +2347,7 @@
         <w:rPr>
           <w:rFonts w:ascii="Times New Roman" w:hAnsi="Times New Roman" w:cs="Times New Roman"/>
         </w:rPr>
-        <w:t>(</w:t>
-      </w:r>
-      <w:proofErr w:type="gramEnd"/>
-      <w:r>
-        <w:rPr>
-          <w:rFonts w:ascii="Times New Roman" w:hAnsi="Times New Roman" w:cs="Times New Roman"/>
-        </w:rPr>
-        <w:t xml:space="preserve">"+1 day", </w:t>
+        <w:t xml:space="preserve">("+1 day", </w:t>
       </w:r>
       <w:proofErr w:type="spellStart"/>
       <w:r>
@@ -2538,21 +2379,7 @@
         <w:rPr>
           <w:rFonts w:ascii="Times New Roman" w:hAnsi="Times New Roman" w:cs="Times New Roman"/>
         </w:rPr>
-        <w:t xml:space="preserve">            </w:t>
-      </w:r>
-      <w:proofErr w:type="gramStart"/>
-      <w:r>
-        <w:rPr>
-          <w:rFonts w:ascii="Times New Roman" w:hAnsi="Times New Roman" w:cs="Times New Roman"/>
-        </w:rPr>
-        <w:t>return</w:t>
-      </w:r>
-      <w:proofErr w:type="gramEnd"/>
-      <w:r>
-        <w:rPr>
-          <w:rFonts w:ascii="Times New Roman" w:hAnsi="Times New Roman" w:cs="Times New Roman"/>
-        </w:rPr>
-        <w:t xml:space="preserve"> date("m/d/Y", $date1);</w:t>
+        <w:t xml:space="preserve">            return date("m/d/Y", $date1);</w:t>
       </w:r>
     </w:p>
     <w:p>
@@ -2642,14 +2469,12 @@
           <w:rFonts w:ascii="Times New Roman" w:hAnsi="Times New Roman" w:cs="Times New Roman"/>
         </w:rPr>
       </w:pPr>
-      <w:proofErr w:type="gramStart"/>
       <w:r>
         <w:rPr>
           <w:rFonts w:ascii="Times New Roman" w:hAnsi="Times New Roman" w:cs="Times New Roman"/>
         </w:rPr>
         <w:t>inputForm.css</w:t>
       </w:r>
-      <w:proofErr w:type="gramEnd"/>
     </w:p>
     <w:p>
       <w:pPr>
@@ -2662,19 +2487,11 @@
           <w:rFonts w:ascii="Times New Roman" w:hAnsi="Times New Roman" w:cs="Times New Roman"/>
         </w:rPr>
       </w:pPr>
-      <w:proofErr w:type="gramStart"/>
-      <w:r>
-        <w:rPr>
-          <w:rFonts w:ascii="Times New Roman" w:hAnsi="Times New Roman" w:cs="Times New Roman"/>
-        </w:rPr>
-        <w:t>added</w:t>
-      </w:r>
-      <w:proofErr w:type="gramEnd"/>
-      <w:r>
-        <w:rPr>
-          <w:rFonts w:ascii="Times New Roman" w:hAnsi="Times New Roman" w:cs="Times New Roman"/>
-        </w:rPr>
-        <w:t xml:space="preserve"> a class: </w:t>
+      <w:r>
+        <w:rPr>
+          <w:rFonts w:ascii="Times New Roman" w:hAnsi="Times New Roman" w:cs="Times New Roman"/>
+        </w:rPr>
+        <w:t xml:space="preserve">added a class: </w:t>
       </w:r>
       <w:proofErr w:type="spellStart"/>
       <w:r>
@@ -2727,14 +2544,12 @@
           <w:rFonts w:ascii="Times New Roman" w:hAnsi="Times New Roman" w:cs="Times New Roman"/>
         </w:rPr>
       </w:pPr>
-      <w:proofErr w:type="gramStart"/>
       <w:r>
         <w:rPr>
           <w:rFonts w:ascii="Times New Roman" w:hAnsi="Times New Roman" w:cs="Times New Roman"/>
         </w:rPr>
         <w:t>inputForm2.js</w:t>
       </w:r>
-      <w:proofErr w:type="gramEnd"/>
     </w:p>
     <w:p>
       <w:pPr>
@@ -2748,15 +2563,14 @@
         </w:rPr>
       </w:pPr>
       <w:proofErr w:type="spellStart"/>
-      <w:proofErr w:type="gramStart"/>
-      <w:r>
-        <w:rPr>
-          <w:rFonts w:ascii="Times New Roman" w:hAnsi="Times New Roman" w:cs="Times New Roman"/>
-        </w:rPr>
+      <w:r>
+        <w:rPr>
+          <w:rFonts w:ascii="Times New Roman" w:hAnsi="Times New Roman" w:cs="Times New Roman"/>
+        </w:rPr>
+        <w:lastRenderedPageBreak/>
         <w:t>inputFormTime.php</w:t>
       </w:r>
       <w:proofErr w:type="spellEnd"/>
-      <w:proofErr w:type="gramEnd"/>
     </w:p>
     <w:p>
       <w:pPr>
@@ -2769,14 +2583,12 @@
           <w:rFonts w:ascii="Times New Roman" w:hAnsi="Times New Roman" w:cs="Times New Roman"/>
         </w:rPr>
       </w:pPr>
-      <w:proofErr w:type="gramStart"/>
       <w:r>
         <w:rPr>
           <w:rFonts w:ascii="Times New Roman" w:hAnsi="Times New Roman" w:cs="Times New Roman"/>
         </w:rPr>
         <w:t>inputFormAJAX.js</w:t>
       </w:r>
-      <w:proofErr w:type="gramEnd"/>
     </w:p>
     <w:p>
       <w:pPr>
@@ -2790,7 +2602,6 @@
         </w:rPr>
       </w:pPr>
       <w:proofErr w:type="spellStart"/>
-      <w:proofErr w:type="gramStart"/>
       <w:r>
         <w:rPr>
           <w:rFonts w:ascii="Times New Roman" w:hAnsi="Times New Roman" w:cs="Times New Roman"/>
@@ -2798,7 +2609,6 @@
         <w:t>inputFormDataAJAX.php</w:t>
       </w:r>
       <w:proofErr w:type="spellEnd"/>
-      <w:proofErr w:type="gramEnd"/>
     </w:p>
     <w:p>
       <w:pPr>
@@ -2810,21 +2620,7 @@
         <w:rPr>
           <w:rFonts w:ascii="Arial Black" w:hAnsi="Arial Black" w:cs="Times New Roman"/>
         </w:rPr>
-        <w:t xml:space="preserve">March </w:t>
-      </w:r>
-      <w:proofErr w:type="gramStart"/>
-      <w:r>
-        <w:rPr>
-          <w:rFonts w:ascii="Arial Black" w:hAnsi="Arial Black" w:cs="Times New Roman"/>
-        </w:rPr>
-        <w:t>27 Update</w:t>
-      </w:r>
-      <w:proofErr w:type="gramEnd"/>
-      <w:r>
-        <w:rPr>
-          <w:rFonts w:ascii="Arial Black" w:hAnsi="Arial Black" w:cs="Times New Roman"/>
-        </w:rPr>
-        <w:t>:</w:t>
+        <w:t>March 27 Update:</w:t>
       </w:r>
     </w:p>
     <w:p>
@@ -2854,7 +2650,6 @@
         </w:rPr>
       </w:pPr>
       <w:proofErr w:type="spellStart"/>
-      <w:proofErr w:type="gramStart"/>
       <w:r>
         <w:rPr>
           <w:rFonts w:ascii="Times New Roman" w:hAnsi="Times New Roman" w:cs="Times New Roman"/>
@@ -2862,7 +2657,6 @@
         <w:t>inputFormData.php</w:t>
       </w:r>
       <w:proofErr w:type="spellEnd"/>
-      <w:proofErr w:type="gramEnd"/>
       <w:r>
         <w:rPr>
           <w:rFonts w:ascii="Times New Roman" w:hAnsi="Times New Roman" w:cs="Times New Roman"/>
@@ -2931,7 +2725,6 @@
         <w:t>‘Date’] apparently is undefined. (</w:t>
       </w:r>
       <w:proofErr w:type="spellStart"/>
-      <w:proofErr w:type="gramStart"/>
       <w:r>
         <w:rPr>
           <w:rFonts w:ascii="Times New Roman" w:hAnsi="Times New Roman" w:cs="Times New Roman"/>
@@ -2939,7 +2732,6 @@
         <w:t>inputFormData</w:t>
       </w:r>
       <w:proofErr w:type="spellEnd"/>
-      <w:proofErr w:type="gramEnd"/>
       <w:r>
         <w:rPr>
           <w:rFonts w:ascii="Times New Roman" w:hAnsi="Times New Roman" w:cs="Times New Roman"/>
@@ -3012,14 +2804,12 @@
           <w:rFonts w:ascii="Times New Roman" w:hAnsi="Times New Roman" w:cs="Times New Roman"/>
         </w:rPr>
       </w:pPr>
-      <w:proofErr w:type="gramStart"/>
       <w:r>
         <w:rPr>
           <w:rFonts w:ascii="Times New Roman" w:hAnsi="Times New Roman" w:cs="Times New Roman"/>
         </w:rPr>
         <w:t>inputForm.js</w:t>
       </w:r>
-      <w:proofErr w:type="gramEnd"/>
     </w:p>
     <w:p>
       <w:pPr>
@@ -3040,7 +2830,6 @@
         <w:t xml:space="preserve">Created method </w:t>
       </w:r>
       <w:proofErr w:type="spellStart"/>
-      <w:proofErr w:type="gramStart"/>
       <w:r>
         <w:rPr>
           <w:rFonts w:ascii="Times New Roman" w:hAnsi="Times New Roman" w:cs="Times New Roman"/>
@@ -3052,14 +2841,7 @@
         <w:rPr>
           <w:rFonts w:ascii="Times New Roman" w:hAnsi="Times New Roman" w:cs="Times New Roman"/>
         </w:rPr>
-        <w:t>(</w:t>
-      </w:r>
-      <w:proofErr w:type="gramEnd"/>
-      <w:r>
-        <w:rPr>
-          <w:rFonts w:ascii="Times New Roman" w:hAnsi="Times New Roman" w:cs="Times New Roman"/>
-        </w:rPr>
-        <w:t>)</w:t>
+        <w:t>()</w:t>
       </w:r>
     </w:p>
     <w:p>
@@ -3326,8 +3108,6 @@
         </w:rPr>
         <w:t xml:space="preserve"> code within the value= for input so that if the value is not “submitted”, it will not be displayed right after the page reloads.</w:t>
       </w:r>
-      <w:bookmarkStart w:id="0" w:name="_GoBack"/>
-      <w:bookmarkEnd w:id="0"/>
     </w:p>
     <w:p>
       <w:pPr>
@@ -3366,21 +3146,7 @@
         <w:rPr>
           <w:rFonts w:ascii="Times New Roman" w:hAnsi="Times New Roman"/>
         </w:rPr>
-        <w:t xml:space="preserve">Exporting table to </w:t>
-      </w:r>
-      <w:proofErr w:type="spellStart"/>
-      <w:r>
-        <w:rPr>
-          <w:rFonts w:ascii="Times New Roman" w:hAnsi="Times New Roman"/>
-        </w:rPr>
-        <w:t>pdf</w:t>
-      </w:r>
-      <w:proofErr w:type="spellEnd"/>
-      <w:r>
-        <w:rPr>
-          <w:rFonts w:ascii="Times New Roman" w:hAnsi="Times New Roman"/>
-        </w:rPr>
-        <w:t xml:space="preserve"> / excel</w:t>
+        <w:t>Exporting table to pdf / excel</w:t>
       </w:r>
     </w:p>
     <w:p>
@@ -3845,23 +3611,7 @@
           <w:rFonts w:ascii="Times New Roman" w:hAnsi="Times New Roman"/>
           <w:i/>
         </w:rPr>
-        <w:t xml:space="preserve">Currently, the display on the front page resembles the exact </w:t>
-      </w:r>
-      <w:proofErr w:type="gramStart"/>
-      <w:r>
-        <w:rPr>
-          <w:rFonts w:ascii="Times New Roman" w:hAnsi="Times New Roman"/>
-          <w:i/>
-        </w:rPr>
-        <w:t>lay-out</w:t>
-      </w:r>
-      <w:proofErr w:type="gramEnd"/>
-      <w:r>
-        <w:rPr>
-          <w:rFonts w:ascii="Times New Roman" w:hAnsi="Times New Roman"/>
-          <w:i/>
-        </w:rPr>
-        <w:t xml:space="preserve"> of the gym, including coming down to specific equipment; what if these equipment get shifted?</w:t>
+        <w:t>Currently, the display on the front page resembles the exact lay-out of the gym, including coming down to specific equipment; what if these equipment get shifted?</w:t>
       </w:r>
     </w:p>
     <w:p>
@@ -4039,6 +3789,7 @@
         <w:rPr>
           <w:rFonts w:ascii="Times New Roman" w:hAnsi="Times New Roman"/>
         </w:rPr>
+        <w:lastRenderedPageBreak/>
         <w:t>If this application gets fully implemented, do I still have the right to alter code/make any changes or claim this as mine?</w:t>
       </w:r>
     </w:p>
@@ -4146,8 +3897,8 @@
 </file>
 
 <file path=word/numbering.xml><?xml version="1.0" encoding="utf-8"?>
-<w:numbering xmlns:wpc="http://schemas.microsoft.com/office/word/2010/wordprocessingCanvas" xmlns:mo="http://schemas.microsoft.com/office/mac/office/2008/main" xmlns:mc="http://schemas.openxmlformats.org/markup-compatibility/2006" xmlns:mv="urn:schemas-microsoft-com:mac:vml" xmlns:o="urn:schemas-microsoft-com:office:office" xmlns:r="http://schemas.openxmlformats.org/officeDocument/2006/relationships" xmlns:m="http://schemas.openxmlformats.org/officeDocument/2006/math" xmlns:v="urn:schemas-microsoft-com:vml" xmlns:wp14="http://schemas.microsoft.com/office/word/2010/wordprocessingDrawing" xmlns:wp="http://schemas.openxmlformats.org/drawingml/2006/wordprocessingDrawing" xmlns:w10="urn:schemas-microsoft-com:office:word" xmlns:w="http://schemas.openxmlformats.org/wordprocessingml/2006/main" xmlns:w14="http://schemas.microsoft.com/office/word/2010/wordml" xmlns:wpg="http://schemas.microsoft.com/office/word/2010/wordprocessingGroup" xmlns:wpi="http://schemas.microsoft.com/office/word/2010/wordprocessingInk" xmlns:wne="http://schemas.microsoft.com/office/word/2006/wordml" xmlns:wps="http://schemas.microsoft.com/office/word/2010/wordprocessingShape" mc:Ignorable="w14 wp14">
-  <w:abstractNum w:abstractNumId="0">
+<w:numbering xmlns:wpc="http://schemas.microsoft.com/office/word/2010/wordprocessingCanvas" xmlns:mc="http://schemas.openxmlformats.org/markup-compatibility/2006" xmlns:o="urn:schemas-microsoft-com:office:office" xmlns:r="http://schemas.openxmlformats.org/officeDocument/2006/relationships" xmlns:m="http://schemas.openxmlformats.org/officeDocument/2006/math" xmlns:v="urn:schemas-microsoft-com:vml" xmlns:wp14="http://schemas.microsoft.com/office/word/2010/wordprocessingDrawing" xmlns:wp="http://schemas.openxmlformats.org/drawingml/2006/wordprocessingDrawing" xmlns:w10="urn:schemas-microsoft-com:office:word" xmlns:w="http://schemas.openxmlformats.org/wordprocessingml/2006/main" xmlns:w14="http://schemas.microsoft.com/office/word/2010/wordml" xmlns:w15="http://schemas.microsoft.com/office/word/2012/wordml" xmlns:wpg="http://schemas.microsoft.com/office/word/2010/wordprocessingGroup" xmlns:wpi="http://schemas.microsoft.com/office/word/2010/wordprocessingInk" xmlns:wne="http://schemas.microsoft.com/office/word/2006/wordml" xmlns:wps="http://schemas.microsoft.com/office/word/2010/wordprocessingShape" mc:Ignorable="w14 w15 wp14">
+  <w:abstractNum w:abstractNumId="0" w15:restartNumberingAfterBreak="0">
     <w:nsid w:val="2AFE156A"/>
     <w:multiLevelType w:val="hybridMultilevel"/>
     <w:tmpl w:val="8F16B5D2"/>
@@ -4260,7 +4011,7 @@
       </w:rPr>
     </w:lvl>
   </w:abstractNum>
-  <w:abstractNum w:abstractNumId="1">
+  <w:abstractNum w:abstractNumId="1" w15:restartNumberingAfterBreak="0">
     <w:nsid w:val="53E712AD"/>
     <w:multiLevelType w:val="hybridMultilevel"/>
     <w:tmpl w:val="366650E0"/>
@@ -4346,7 +4097,7 @@
       </w:pPr>
     </w:lvl>
   </w:abstractNum>
-  <w:abstractNum w:abstractNumId="2">
+  <w:abstractNum w:abstractNumId="2" w15:restartNumberingAfterBreak="0">
     <w:nsid w:val="5BA466AD"/>
     <w:multiLevelType w:val="hybridMultilevel"/>
     <w:tmpl w:val="A840263E"/>
@@ -4459,7 +4210,7 @@
       </w:rPr>
     </w:lvl>
   </w:abstractNum>
-  <w:abstractNum w:abstractNumId="3">
+  <w:abstractNum w:abstractNumId="3" w15:restartNumberingAfterBreak="0">
     <w:nsid w:val="6AB72B38"/>
     <w:multiLevelType w:val="hybridMultilevel"/>
     <w:tmpl w:val="83CCA4C6"/>
@@ -4572,7 +4323,7 @@
       </w:rPr>
     </w:lvl>
   </w:abstractNum>
-  <w:abstractNum w:abstractNumId="4">
+  <w:abstractNum w:abstractNumId="4" w15:restartNumberingAfterBreak="0">
     <w:nsid w:val="77717C71"/>
     <w:multiLevelType w:val="hybridMultilevel"/>
     <w:tmpl w:val="C1A8E5CE"/>
@@ -4685,7 +4436,7 @@
       </w:rPr>
     </w:lvl>
   </w:abstractNum>
-  <w:abstractNum w:abstractNumId="5">
+  <w:abstractNum w:abstractNumId="5" w15:restartNumberingAfterBreak="0">
     <w:nsid w:val="7B594C35"/>
     <w:multiLevelType w:val="hybridMultilevel"/>
     <w:tmpl w:val="818C39C0"/>
@@ -4793,7 +4544,7 @@
 </file>
 
 <file path=word/styles.xml><?xml version="1.0" encoding="utf-8"?>
-<w:styles xmlns:mc="http://schemas.openxmlformats.org/markup-compatibility/2006" xmlns:r="http://schemas.openxmlformats.org/officeDocument/2006/relationships" xmlns:w="http://schemas.openxmlformats.org/wordprocessingml/2006/main" xmlns:w14="http://schemas.microsoft.com/office/word/2010/wordml" mc:Ignorable="w14">
+<w:styles xmlns:mc="http://schemas.openxmlformats.org/markup-compatibility/2006" xmlns:r="http://schemas.openxmlformats.org/officeDocument/2006/relationships" xmlns:w="http://schemas.openxmlformats.org/wordprocessingml/2006/main" xmlns:w14="http://schemas.microsoft.com/office/word/2010/wordml" xmlns:w15="http://schemas.microsoft.com/office/word/2012/wordml" mc:Ignorable="w14 w15">
   <w:docDefaults>
     <w:rPrDefault>
       <w:rPr>
@@ -4805,341 +4556,369 @@
     </w:rPrDefault>
     <w:pPrDefault/>
   </w:docDefaults>
-  <w:latentStyles w:defLockedState="0" w:defUIPriority="99" w:defSemiHidden="1" w:defUnhideWhenUsed="1" w:defQFormat="0" w:count="276">
-    <w:lsdException w:name="Normal" w:semiHidden="0" w:uiPriority="0" w:unhideWhenUsed="0" w:qFormat="1"/>
-    <w:lsdException w:name="heading 1" w:semiHidden="0" w:uiPriority="9" w:unhideWhenUsed="0" w:qFormat="1"/>
-    <w:lsdException w:name="heading 2" w:uiPriority="9" w:qFormat="1"/>
-    <w:lsdException w:name="heading 3" w:uiPriority="9" w:qFormat="1"/>
-    <w:lsdException w:name="heading 4" w:uiPriority="9" w:qFormat="1"/>
-    <w:lsdException w:name="heading 5" w:uiPriority="9" w:qFormat="1"/>
-    <w:lsdException w:name="heading 6" w:uiPriority="9" w:qFormat="1"/>
-    <w:lsdException w:name="heading 7" w:uiPriority="9" w:qFormat="1"/>
-    <w:lsdException w:name="heading 8" w:uiPriority="9" w:qFormat="1"/>
-    <w:lsdException w:name="heading 9" w:uiPriority="9" w:qFormat="1"/>
-    <w:lsdException w:name="toc 1" w:uiPriority="39"/>
-    <w:lsdException w:name="toc 2" w:uiPriority="39"/>
-    <w:lsdException w:name="toc 3" w:uiPriority="39"/>
-    <w:lsdException w:name="toc 4" w:uiPriority="39"/>
-    <w:lsdException w:name="toc 5" w:uiPriority="39"/>
-    <w:lsdException w:name="toc 6" w:uiPriority="39"/>
-    <w:lsdException w:name="toc 7" w:uiPriority="39"/>
-    <w:lsdException w:name="toc 8" w:uiPriority="39"/>
-    <w:lsdException w:name="toc 9" w:uiPriority="39"/>
-    <w:lsdException w:name="caption" w:uiPriority="35" w:qFormat="1"/>
-    <w:lsdException w:name="Title" w:semiHidden="0" w:uiPriority="10" w:unhideWhenUsed="0" w:qFormat="1"/>
-    <w:lsdException w:name="Default Paragraph Font" w:uiPriority="1"/>
-    <w:lsdException w:name="Subtitle" w:semiHidden="0" w:uiPriority="11" w:unhideWhenUsed="0" w:qFormat="1"/>
-    <w:lsdException w:name="Strong" w:semiHidden="0" w:uiPriority="22" w:unhideWhenUsed="0" w:qFormat="1"/>
-    <w:lsdException w:name="Emphasis" w:semiHidden="0" w:uiPriority="20" w:unhideWhenUsed="0" w:qFormat="1"/>
-    <w:lsdException w:name="Table Grid" w:semiHidden="0" w:uiPriority="59" w:unhideWhenUsed="0"/>
-    <w:lsdException w:name="Placeholder Text" w:unhideWhenUsed="0"/>
-    <w:lsdException w:name="No Spacing" w:semiHidden="0" w:uiPriority="1" w:unhideWhenUsed="0" w:qFormat="1"/>
-    <w:lsdException w:name="Light Shading" w:semiHidden="0" w:uiPriority="60" w:unhideWhenUsed="0"/>
-    <w:lsdException w:name="Light List" w:semiHidden="0" w:uiPriority="61" w:unhideWhenUsed="0"/>
-    <w:lsdException w:name="Light Grid" w:semiHidden="0" w:uiPriority="62" w:unhideWhenUsed="0"/>
-    <w:lsdException w:name="Medium Shading 1" w:semiHidden="0" w:uiPriority="63" w:unhideWhenUsed="0"/>
-    <w:lsdException w:name="Medium Shading 2" w:semiHidden="0" w:uiPriority="64" w:unhideWhenUsed="0"/>
-    <w:lsdException w:name="Medium List 1" w:semiHidden="0" w:uiPriority="65" w:unhideWhenUsed="0"/>
-    <w:lsdException w:name="Medium List 2" w:semiHidden="0" w:uiPriority="66" w:unhideWhenUsed="0"/>
-    <w:lsdException w:name="Medium Grid 1" w:semiHidden="0" w:uiPriority="67" w:unhideWhenUsed="0"/>
-    <w:lsdException w:name="Medium Grid 2" w:semiHidden="0" w:uiPriority="68" w:unhideWhenUsed="0"/>
-    <w:lsdException w:name="Medium Grid 3" w:semiHidden="0" w:uiPriority="69" w:unhideWhenUsed="0"/>
-    <w:lsdException w:name="Dark List" w:semiHidden="0" w:uiPriority="70" w:unhideWhenUsed="0"/>
-    <w:lsdException w:name="Colorful Shading" w:semiHidden="0" w:uiPriority="71" w:unhideWhenUsed="0"/>
-    <w:lsdException w:name="Colorful List" w:semiHidden="0" w:uiPriority="72" w:unhideWhenUsed="0"/>
-    <w:lsdException w:name="Colorful Grid" w:semiHidden="0" w:uiPriority="73" w:unhideWhenUsed="0"/>
-    <w:lsdException w:name="Light Shading Accent 1" w:semiHidden="0" w:uiPriority="60" w:unhideWhenUsed="0"/>
-    <w:lsdException w:name="Light List Accent 1" w:semiHidden="0" w:uiPriority="61" w:unhideWhenUsed="0"/>
-    <w:lsdException w:name="Light Grid Accent 1" w:semiHidden="0" w:uiPriority="62" w:unhideWhenUsed="0"/>
-    <w:lsdException w:name="Medium Shading 1 Accent 1" w:semiHidden="0" w:uiPriority="63" w:unhideWhenUsed="0"/>
-    <w:lsdException w:name="Medium Shading 2 Accent 1" w:semiHidden="0" w:uiPriority="64" w:unhideWhenUsed="0"/>
-    <w:lsdException w:name="Medium List 1 Accent 1" w:semiHidden="0" w:uiPriority="65" w:unhideWhenUsed="0"/>
-    <w:lsdException w:name="Revision" w:unhideWhenUsed="0"/>
-    <w:lsdException w:name="List Paragraph" w:semiHidden="0" w:uiPriority="34" w:unhideWhenUsed="0" w:qFormat="1"/>
-    <w:lsdException w:name="Quote" w:semiHidden="0" w:uiPriority="29" w:unhideWhenUsed="0" w:qFormat="1"/>
-    <w:lsdException w:name="Intense Quote" w:semiHidden="0" w:uiPriority="30" w:unhideWhenUsed="0" w:qFormat="1"/>
-    <w:lsdException w:name="Medium List 2 Accent 1" w:semiHidden="0" w:uiPriority="66" w:unhideWhenUsed="0"/>
-    <w:lsdException w:name="Medium Grid 1 Accent 1" w:semiHidden="0" w:uiPriority="67" w:unhideWhenUsed="0"/>
-    <w:lsdException w:name="Medium Grid 2 Accent 1" w:semiHidden="0" w:uiPriority="68" w:unhideWhenUsed="0"/>
-    <w:lsdException w:name="Medium Grid 3 Accent 1" w:semiHidden="0" w:uiPriority="69" w:unhideWhenUsed="0"/>
-    <w:lsdException w:name="Dark List Accent 1" w:semiHidden="0" w:uiPriority="70" w:unhideWhenUsed="0"/>
-    <w:lsdException w:name="Colorful Shading Accent 1" w:semiHidden="0" w:uiPriority="71" w:unhideWhenUsed="0"/>
-    <w:lsdException w:name="Colorful List Accent 1" w:semiHidden="0" w:uiPriority="72" w:unhideWhenUsed="0"/>
-    <w:lsdException w:name="Colorful Grid Accent 1" w:semiHidden="0" w:uiPriority="73" w:unhideWhenUsed="0"/>
-    <w:lsdException w:name="Light Shading Accent 2" w:semiHidden="0" w:uiPriority="60" w:unhideWhenUsed="0"/>
-    <w:lsdException w:name="Light List Accent 2" w:semiHidden="0" w:uiPriority="61" w:unhideWhenUsed="0"/>
-    <w:lsdException w:name="Light Grid Accent 2" w:semiHidden="0" w:uiPriority="62" w:unhideWhenUsed="0"/>
-    <w:lsdException w:name="Medium Shading 1 Accent 2" w:semiHidden="0" w:uiPriority="63" w:unhideWhenUsed="0"/>
-    <w:lsdException w:name="Medium Shading 2 Accent 2" w:semiHidden="0" w:uiPriority="64" w:unhideWhenUsed="0"/>
-    <w:lsdException w:name="Medium List 1 Accent 2" w:semiHidden="0" w:uiPriority="65" w:unhideWhenUsed="0"/>
-    <w:lsdException w:name="Medium List 2 Accent 2" w:semiHidden="0" w:uiPriority="66" w:unhideWhenUsed="0"/>
-    <w:lsdException w:name="Medium Grid 1 Accent 2" w:semiHidden="0" w:uiPriority="67" w:unhideWhenUsed="0"/>
-    <w:lsdException w:name="Medium Grid 2 Accent 2" w:semiHidden="0" w:uiPriority="68" w:unhideWhenUsed="0"/>
-    <w:lsdException w:name="Medium Grid 3 Accent 2" w:semiHidden="0" w:uiPriority="69" w:unhideWhenUsed="0"/>
-    <w:lsdException w:name="Dark List Accent 2" w:semiHidden="0" w:uiPriority="70" w:unhideWhenUsed="0"/>
-    <w:lsdException w:name="Colorful Shading Accent 2" w:semiHidden="0" w:uiPriority="71" w:unhideWhenUsed="0"/>
-    <w:lsdException w:name="Colorful List Accent 2" w:semiHidden="0" w:uiPriority="72" w:unhideWhenUsed="0"/>
-    <w:lsdException w:name="Colorful Grid Accent 2" w:semiHidden="0" w:uiPriority="73" w:unhideWhenUsed="0"/>
-    <w:lsdException w:name="Light Shading Accent 3" w:semiHidden="0" w:uiPriority="60" w:unhideWhenUsed="0"/>
-    <w:lsdException w:name="Light List Accent 3" w:semiHidden="0" w:uiPriority="61" w:unhideWhenUsed="0"/>
-    <w:lsdException w:name="Light Grid Accent 3" w:semiHidden="0" w:uiPriority="62" w:unhideWhenUsed="0"/>
-    <w:lsdException w:name="Medium Shading 1 Accent 3" w:semiHidden="0" w:uiPriority="63" w:unhideWhenUsed="0"/>
-    <w:lsdException w:name="Medium Shading 2 Accent 3" w:semiHidden="0" w:uiPriority="64" w:unhideWhenUsed="0"/>
-    <w:lsdException w:name="Medium List 1 Accent 3" w:semiHidden="0" w:uiPriority="65" w:unhideWhenUsed="0"/>
-    <w:lsdException w:name="Medium List 2 Accent 3" w:semiHidden="0" w:uiPriority="66" w:unhideWhenUsed="0"/>
-    <w:lsdException w:name="Medium Grid 1 Accent 3" w:semiHidden="0" w:uiPriority="67" w:unhideWhenUsed="0"/>
-    <w:lsdException w:name="Medium Grid 2 Accent 3" w:semiHidden="0" w:uiPriority="68" w:unhideWhenUsed="0"/>
-    <w:lsdException w:name="Medium Grid 3 Accent 3" w:semiHidden="0" w:uiPriority="69" w:unhideWhenUsed="0"/>
-    <w:lsdException w:name="Dark List Accent 3" w:semiHidden="0" w:uiPriority="70" w:unhideWhenUsed="0"/>
-    <w:lsdException w:name="Colorful Shading Accent 3" w:semiHidden="0" w:uiPriority="71" w:unhideWhenUsed="0"/>
-    <w:lsdException w:name="Colorful List Accent 3" w:semiHidden="0" w:uiPriority="72" w:unhideWhenUsed="0"/>
-    <w:lsdException w:name="Colorful Grid Accent 3" w:semiHidden="0" w:uiPriority="73" w:unhideWhenUsed="0"/>
-    <w:lsdException w:name="Light Shading Accent 4" w:semiHidden="0" w:uiPriority="60" w:unhideWhenUsed="0"/>
-    <w:lsdException w:name="Light List Accent 4" w:semiHidden="0" w:uiPriority="61" w:unhideWhenUsed="0"/>
-    <w:lsdException w:name="Light Grid Accent 4" w:semiHidden="0" w:uiPriority="62" w:unhideWhenUsed="0"/>
-    <w:lsdException w:name="Medium Shading 1 Accent 4" w:semiHidden="0" w:uiPriority="63" w:unhideWhenUsed="0"/>
-    <w:lsdException w:name="Medium Shading 2 Accent 4" w:semiHidden="0" w:uiPriority="64" w:unhideWhenUsed="0"/>
-    <w:lsdException w:name="Medium List 1 Accent 4" w:semiHidden="0" w:uiPriority="65" w:unhideWhenUsed="0"/>
-    <w:lsdException w:name="Medium List 2 Accent 4" w:semiHidden="0" w:uiPriority="66" w:unhideWhenUsed="0"/>
-    <w:lsdException w:name="Medium Grid 1 Accent 4" w:semiHidden="0" w:uiPriority="67" w:unhideWhenUsed="0"/>
-    <w:lsdException w:name="Medium Grid 2 Accent 4" w:semiHidden="0" w:uiPriority="68" w:unhideWhenUsed="0"/>
-    <w:lsdException w:name="Medium Grid 3 Accent 4" w:semiHidden="0" w:uiPriority="69" w:unhideWhenUsed="0"/>
-    <w:lsdException w:name="Dark List Accent 4" w:semiHidden="0" w:uiPriority="70" w:unhideWhenUsed="0"/>
-    <w:lsdException w:name="Colorful Shading Accent 4" w:semiHidden="0" w:uiPriority="71" w:unhideWhenUsed="0"/>
-    <w:lsdException w:name="Colorful List Accent 4" w:semiHidden="0" w:uiPriority="72" w:unhideWhenUsed="0"/>
-    <w:lsdException w:name="Colorful Grid Accent 4" w:semiHidden="0" w:uiPriority="73" w:unhideWhenUsed="0"/>
-    <w:lsdException w:name="Light Shading Accent 5" w:semiHidden="0" w:uiPriority="60" w:unhideWhenUsed="0"/>
-    <w:lsdException w:name="Light List Accent 5" w:semiHidden="0" w:uiPriority="61" w:unhideWhenUsed="0"/>
-    <w:lsdException w:name="Light Grid Accent 5" w:semiHidden="0" w:uiPriority="62" w:unhideWhenUsed="0"/>
-    <w:lsdException w:name="Medium Shading 1 Accent 5" w:semiHidden="0" w:uiPriority="63" w:unhideWhenUsed="0"/>
-    <w:lsdException w:name="Medium Shading 2 Accent 5" w:semiHidden="0" w:uiPriority="64" w:unhideWhenUsed="0"/>
-    <w:lsdException w:name="Medium List 1 Accent 5" w:semiHidden="0" w:uiPriority="65" w:unhideWhenUsed="0"/>
-    <w:lsdException w:name="Medium List 2 Accent 5" w:semiHidden="0" w:uiPriority="66" w:unhideWhenUsed="0"/>
-    <w:lsdException w:name="Medium Grid 1 Accent 5" w:semiHidden="0" w:uiPriority="67" w:unhideWhenUsed="0"/>
-    <w:lsdException w:name="Medium Grid 2 Accent 5" w:semiHidden="0" w:uiPriority="68" w:unhideWhenUsed="0"/>
-    <w:lsdException w:name="Medium Grid 3 Accent 5" w:semiHidden="0" w:uiPriority="69" w:unhideWhenUsed="0"/>
-    <w:lsdException w:name="Dark List Accent 5" w:semiHidden="0" w:uiPriority="70" w:unhideWhenUsed="0"/>
-    <w:lsdException w:name="Colorful Shading Accent 5" w:semiHidden="0" w:uiPriority="71" w:unhideWhenUsed="0"/>
-    <w:lsdException w:name="Colorful List Accent 5" w:semiHidden="0" w:uiPriority="72" w:unhideWhenUsed="0"/>
-    <w:lsdException w:name="Colorful Grid Accent 5" w:semiHidden="0" w:uiPriority="73" w:unhideWhenUsed="0"/>
-    <w:lsdException w:name="Light Shading Accent 6" w:semiHidden="0" w:uiPriority="60" w:unhideWhenUsed="0"/>
-    <w:lsdException w:name="Light List Accent 6" w:semiHidden="0" w:uiPriority="61" w:unhideWhenUsed="0"/>
-    <w:lsdException w:name="Light Grid Accent 6" w:semiHidden="0" w:uiPriority="62" w:unhideWhenUsed="0"/>
-    <w:lsdException w:name="Medium Shading 1 Accent 6" w:semiHidden="0" w:uiPriority="63" w:unhideWhenUsed="0"/>
-    <w:lsdException w:name="Medium Shading 2 Accent 6" w:semiHidden="0" w:uiPriority="64" w:unhideWhenUsed="0"/>
-    <w:lsdException w:name="Medium List 1 Accent 6" w:semiHidden="0" w:uiPriority="65" w:unhideWhenUsed="0"/>
-    <w:lsdException w:name="Medium List 2 Accent 6" w:semiHidden="0" w:uiPriority="66" w:unhideWhenUsed="0"/>
-    <w:lsdException w:name="Medium Grid 1 Accent 6" w:semiHidden="0" w:uiPriority="67" w:unhideWhenUsed="0"/>
-    <w:lsdException w:name="Medium Grid 2 Accent 6" w:semiHidden="0" w:uiPriority="68" w:unhideWhenUsed="0"/>
-    <w:lsdException w:name="Medium Grid 3 Accent 6" w:semiHidden="0" w:uiPriority="69" w:unhideWhenUsed="0"/>
-    <w:lsdException w:name="Dark List Accent 6" w:semiHidden="0" w:uiPriority="70" w:unhideWhenUsed="0"/>
-    <w:lsdException w:name="Colorful Shading Accent 6" w:semiHidden="0" w:uiPriority="71" w:unhideWhenUsed="0"/>
-    <w:lsdException w:name="Colorful List Accent 6" w:semiHidden="0" w:uiPriority="72" w:unhideWhenUsed="0"/>
-    <w:lsdException w:name="Colorful Grid Accent 6" w:semiHidden="0" w:uiPriority="73" w:unhideWhenUsed="0"/>
-    <w:lsdException w:name="Subtle Emphasis" w:semiHidden="0" w:uiPriority="19" w:unhideWhenUsed="0" w:qFormat="1"/>
-    <w:lsdException w:name="Intense Emphasis" w:semiHidden="0" w:uiPriority="21" w:unhideWhenUsed="0" w:qFormat="1"/>
-    <w:lsdException w:name="Subtle Reference" w:semiHidden="0" w:uiPriority="31" w:unhideWhenUsed="0" w:qFormat="1"/>
-    <w:lsdException w:name="Intense Reference" w:semiHidden="0" w:uiPriority="32" w:unhideWhenUsed="0" w:qFormat="1"/>
-    <w:lsdException w:name="Book Title" w:semiHidden="0" w:uiPriority="33" w:unhideWhenUsed="0" w:qFormat="1"/>
-    <w:lsdException w:name="Bibliography" w:uiPriority="37"/>
-    <w:lsdException w:name="TOC Heading" w:uiPriority="39" w:qFormat="1"/>
-  </w:latentStyles>
-  <w:style w:type="paragraph" w:default="1" w:styleId="Normal">
-    <w:name w:val="Normal"/>
-    <w:qFormat/>
-  </w:style>
-  <w:style w:type="character" w:default="1" w:styleId="DefaultParagraphFont">
-    <w:name w:val="Default Paragraph Font"/>
-    <w:uiPriority w:val="1"/>
-    <w:semiHidden/>
-    <w:unhideWhenUsed/>
-  </w:style>
-  <w:style w:type="table" w:default="1" w:styleId="TableNormal">
-    <w:name w:val="Normal Table"/>
-    <w:uiPriority w:val="99"/>
-    <w:semiHidden/>
-    <w:unhideWhenUsed/>
-    <w:tblPr>
-      <w:tblInd w:w="0" w:type="dxa"/>
-      <w:tblCellMar>
-        <w:top w:w="0" w:type="dxa"/>
-        <w:left w:w="108" w:type="dxa"/>
-        <w:bottom w:w="0" w:type="dxa"/>
-        <w:right w:w="108" w:type="dxa"/>
-      </w:tblCellMar>
-    </w:tblPr>
-  </w:style>
-  <w:style w:type="numbering" w:default="1" w:styleId="NoList">
-    <w:name w:val="No List"/>
-    <w:uiPriority w:val="99"/>
-    <w:semiHidden/>
-    <w:unhideWhenUsed/>
-  </w:style>
-  <w:style w:type="paragraph" w:styleId="ListParagraph">
-    <w:name w:val="List Paragraph"/>
-    <w:basedOn w:val="Normal"/>
-    <w:uiPriority w:val="34"/>
-    <w:qFormat/>
-    <w:rsid w:val="00C22050"/>
-    <w:pPr>
-      <w:ind w:left="720"/>
-      <w:contextualSpacing/>
-    </w:pPr>
-  </w:style>
-</w:styles>
-</file>
-
-<file path=word/stylesWithEffects.xml><?xml version="1.0" encoding="utf-8"?>
-<w:styles xmlns:wpc="http://schemas.microsoft.com/office/word/2010/wordprocessingCanvas" xmlns:mo="http://schemas.microsoft.com/office/mac/office/2008/main" xmlns:mc="http://schemas.openxmlformats.org/markup-compatibility/2006" xmlns:mv="urn:schemas-microsoft-com:mac:vml" xmlns:o="urn:schemas-microsoft-com:office:office" xmlns:r="http://schemas.openxmlformats.org/officeDocument/2006/relationships" xmlns:m="http://schemas.openxmlformats.org/officeDocument/2006/math" xmlns:v="urn:schemas-microsoft-com:vml" xmlns:wp14="http://schemas.microsoft.com/office/word/2010/wordprocessingDrawing" xmlns:wp="http://schemas.openxmlformats.org/drawingml/2006/wordprocessingDrawing" xmlns:w10="urn:schemas-microsoft-com:office:word" xmlns:w="http://schemas.openxmlformats.org/wordprocessingml/2006/main" xmlns:w14="http://schemas.microsoft.com/office/word/2010/wordml" xmlns:wpg="http://schemas.microsoft.com/office/word/2010/wordprocessingGroup" xmlns:wpi="http://schemas.microsoft.com/office/word/2010/wordprocessingInk" xmlns:wne="http://schemas.microsoft.com/office/word/2006/wordml" xmlns:wps="http://schemas.microsoft.com/office/word/2010/wordprocessingShape" mc:Ignorable="w14 wp14">
-  <w:docDefaults>
-    <w:rPrDefault>
-      <w:rPr>
-        <w:rFonts w:asciiTheme="minorHAnsi" w:eastAsiaTheme="minorEastAsia" w:hAnsiTheme="minorHAnsi" w:cstheme="minorBidi"/>
-        <w:sz w:val="24"/>
-        <w:szCs w:val="24"/>
-        <w:lang w:val="en-US" w:eastAsia="en-US" w:bidi="ar-SA"/>
-      </w:rPr>
-    </w:rPrDefault>
-    <w:pPrDefault/>
-  </w:docDefaults>
-  <w:latentStyles w:defLockedState="0" w:defUIPriority="99" w:defSemiHidden="1" w:defUnhideWhenUsed="1" w:defQFormat="0" w:count="276">
-    <w:lsdException w:name="Normal" w:semiHidden="0" w:uiPriority="0" w:unhideWhenUsed="0" w:qFormat="1"/>
-    <w:lsdException w:name="heading 1" w:semiHidden="0" w:uiPriority="9" w:unhideWhenUsed="0" w:qFormat="1"/>
-    <w:lsdException w:name="heading 2" w:uiPriority="9" w:qFormat="1"/>
-    <w:lsdException w:name="heading 3" w:uiPriority="9" w:qFormat="1"/>
-    <w:lsdException w:name="heading 4" w:uiPriority="9" w:qFormat="1"/>
-    <w:lsdException w:name="heading 5" w:uiPriority="9" w:qFormat="1"/>
-    <w:lsdException w:name="heading 6" w:uiPriority="9" w:qFormat="1"/>
-    <w:lsdException w:name="heading 7" w:uiPriority="9" w:qFormat="1"/>
-    <w:lsdException w:name="heading 8" w:uiPriority="9" w:qFormat="1"/>
-    <w:lsdException w:name="heading 9" w:uiPriority="9" w:qFormat="1"/>
-    <w:lsdException w:name="toc 1" w:uiPriority="39"/>
-    <w:lsdException w:name="toc 2" w:uiPriority="39"/>
-    <w:lsdException w:name="toc 3" w:uiPriority="39"/>
-    <w:lsdException w:name="toc 4" w:uiPriority="39"/>
-    <w:lsdException w:name="toc 5" w:uiPriority="39"/>
-    <w:lsdException w:name="toc 6" w:uiPriority="39"/>
-    <w:lsdException w:name="toc 7" w:uiPriority="39"/>
-    <w:lsdException w:name="toc 8" w:uiPriority="39"/>
-    <w:lsdException w:name="toc 9" w:uiPriority="39"/>
-    <w:lsdException w:name="caption" w:uiPriority="35" w:qFormat="1"/>
-    <w:lsdException w:name="Title" w:semiHidden="0" w:uiPriority="10" w:unhideWhenUsed="0" w:qFormat="1"/>
-    <w:lsdException w:name="Default Paragraph Font" w:uiPriority="1"/>
-    <w:lsdException w:name="Subtitle" w:semiHidden="0" w:uiPriority="11" w:unhideWhenUsed="0" w:qFormat="1"/>
-    <w:lsdException w:name="Strong" w:semiHidden="0" w:uiPriority="22" w:unhideWhenUsed="0" w:qFormat="1"/>
-    <w:lsdException w:name="Emphasis" w:semiHidden="0" w:uiPriority="20" w:unhideWhenUsed="0" w:qFormat="1"/>
-    <w:lsdException w:name="Table Grid" w:semiHidden="0" w:uiPriority="59" w:unhideWhenUsed="0"/>
-    <w:lsdException w:name="Placeholder Text" w:unhideWhenUsed="0"/>
-    <w:lsdException w:name="No Spacing" w:semiHidden="0" w:uiPriority="1" w:unhideWhenUsed="0" w:qFormat="1"/>
-    <w:lsdException w:name="Light Shading" w:semiHidden="0" w:uiPriority="60" w:unhideWhenUsed="0"/>
-    <w:lsdException w:name="Light List" w:semiHidden="0" w:uiPriority="61" w:unhideWhenUsed="0"/>
-    <w:lsdException w:name="Light Grid" w:semiHidden="0" w:uiPriority="62" w:unhideWhenUsed="0"/>
-    <w:lsdException w:name="Medium Shading 1" w:semiHidden="0" w:uiPriority="63" w:unhideWhenUsed="0"/>
-    <w:lsdException w:name="Medium Shading 2" w:semiHidden="0" w:uiPriority="64" w:unhideWhenUsed="0"/>
-    <w:lsdException w:name="Medium List 1" w:semiHidden="0" w:uiPriority="65" w:unhideWhenUsed="0"/>
-    <w:lsdException w:name="Medium List 2" w:semiHidden="0" w:uiPriority="66" w:unhideWhenUsed="0"/>
-    <w:lsdException w:name="Medium Grid 1" w:semiHidden="0" w:uiPriority="67" w:unhideWhenUsed="0"/>
-    <w:lsdException w:name="Medium Grid 2" w:semiHidden="0" w:uiPriority="68" w:unhideWhenUsed="0"/>
-    <w:lsdException w:name="Medium Grid 3" w:semiHidden="0" w:uiPriority="69" w:unhideWhenUsed="0"/>
-    <w:lsdException w:name="Dark List" w:semiHidden="0" w:uiPriority="70" w:unhideWhenUsed="0"/>
-    <w:lsdException w:name="Colorful Shading" w:semiHidden="0" w:uiPriority="71" w:unhideWhenUsed="0"/>
-    <w:lsdException w:name="Colorful List" w:semiHidden="0" w:uiPriority="72" w:unhideWhenUsed="0"/>
-    <w:lsdException w:name="Colorful Grid" w:semiHidden="0" w:uiPriority="73" w:unhideWhenUsed="0"/>
-    <w:lsdException w:name="Light Shading Accent 1" w:semiHidden="0" w:uiPriority="60" w:unhideWhenUsed="0"/>
-    <w:lsdException w:name="Light List Accent 1" w:semiHidden="0" w:uiPriority="61" w:unhideWhenUsed="0"/>
-    <w:lsdException w:name="Light Grid Accent 1" w:semiHidden="0" w:uiPriority="62" w:unhideWhenUsed="0"/>
-    <w:lsdException w:name="Medium Shading 1 Accent 1" w:semiHidden="0" w:uiPriority="63" w:unhideWhenUsed="0"/>
-    <w:lsdException w:name="Medium Shading 2 Accent 1" w:semiHidden="0" w:uiPriority="64" w:unhideWhenUsed="0"/>
-    <w:lsdException w:name="Medium List 1 Accent 1" w:semiHidden="0" w:uiPriority="65" w:unhideWhenUsed="0"/>
-    <w:lsdException w:name="Revision" w:unhideWhenUsed="0"/>
-    <w:lsdException w:name="List Paragraph" w:semiHidden="0" w:uiPriority="34" w:unhideWhenUsed="0" w:qFormat="1"/>
-    <w:lsdException w:name="Quote" w:semiHidden="0" w:uiPriority="29" w:unhideWhenUsed="0" w:qFormat="1"/>
-    <w:lsdException w:name="Intense Quote" w:semiHidden="0" w:uiPriority="30" w:unhideWhenUsed="0" w:qFormat="1"/>
-    <w:lsdException w:name="Medium List 2 Accent 1" w:semiHidden="0" w:uiPriority="66" w:unhideWhenUsed="0"/>
-    <w:lsdException w:name="Medium Grid 1 Accent 1" w:semiHidden="0" w:uiPriority="67" w:unhideWhenUsed="0"/>
-    <w:lsdException w:name="Medium Grid 2 Accent 1" w:semiHidden="0" w:uiPriority="68" w:unhideWhenUsed="0"/>
-    <w:lsdException w:name="Medium Grid 3 Accent 1" w:semiHidden="0" w:uiPriority="69" w:unhideWhenUsed="0"/>
-    <w:lsdException w:name="Dark List Accent 1" w:semiHidden="0" w:uiPriority="70" w:unhideWhenUsed="0"/>
-    <w:lsdException w:name="Colorful Shading Accent 1" w:semiHidden="0" w:uiPriority="71" w:unhideWhenUsed="0"/>
-    <w:lsdException w:name="Colorful List Accent 1" w:semiHidden="0" w:uiPriority="72" w:unhideWhenUsed="0"/>
-    <w:lsdException w:name="Colorful Grid Accent 1" w:semiHidden="0" w:uiPriority="73" w:unhideWhenUsed="0"/>
-    <w:lsdException w:name="Light Shading Accent 2" w:semiHidden="0" w:uiPriority="60" w:unhideWhenUsed="0"/>
-    <w:lsdException w:name="Light List Accent 2" w:semiHidden="0" w:uiPriority="61" w:unhideWhenUsed="0"/>
-    <w:lsdException w:name="Light Grid Accent 2" w:semiHidden="0" w:uiPriority="62" w:unhideWhenUsed="0"/>
-    <w:lsdException w:name="Medium Shading 1 Accent 2" w:semiHidden="0" w:uiPriority="63" w:unhideWhenUsed="0"/>
-    <w:lsdException w:name="Medium Shading 2 Accent 2" w:semiHidden="0" w:uiPriority="64" w:unhideWhenUsed="0"/>
-    <w:lsdException w:name="Medium List 1 Accent 2" w:semiHidden="0" w:uiPriority="65" w:unhideWhenUsed="0"/>
-    <w:lsdException w:name="Medium List 2 Accent 2" w:semiHidden="0" w:uiPriority="66" w:unhideWhenUsed="0"/>
-    <w:lsdException w:name="Medium Grid 1 Accent 2" w:semiHidden="0" w:uiPriority="67" w:unhideWhenUsed="0"/>
-    <w:lsdException w:name="Medium Grid 2 Accent 2" w:semiHidden="0" w:uiPriority="68" w:unhideWhenUsed="0"/>
-    <w:lsdException w:name="Medium Grid 3 Accent 2" w:semiHidden="0" w:uiPriority="69" w:unhideWhenUsed="0"/>
-    <w:lsdException w:name="Dark List Accent 2" w:semiHidden="0" w:uiPriority="70" w:unhideWhenUsed="0"/>
-    <w:lsdException w:name="Colorful Shading Accent 2" w:semiHidden="0" w:uiPriority="71" w:unhideWhenUsed="0"/>
-    <w:lsdException w:name="Colorful List Accent 2" w:semiHidden="0" w:uiPriority="72" w:unhideWhenUsed="0"/>
-    <w:lsdException w:name="Colorful Grid Accent 2" w:semiHidden="0" w:uiPriority="73" w:unhideWhenUsed="0"/>
-    <w:lsdException w:name="Light Shading Accent 3" w:semiHidden="0" w:uiPriority="60" w:unhideWhenUsed="0"/>
-    <w:lsdException w:name="Light List Accent 3" w:semiHidden="0" w:uiPriority="61" w:unhideWhenUsed="0"/>
-    <w:lsdException w:name="Light Grid Accent 3" w:semiHidden="0" w:uiPriority="62" w:unhideWhenUsed="0"/>
-    <w:lsdException w:name="Medium Shading 1 Accent 3" w:semiHidden="0" w:uiPriority="63" w:unhideWhenUsed="0"/>
-    <w:lsdException w:name="Medium Shading 2 Accent 3" w:semiHidden="0" w:uiPriority="64" w:unhideWhenUsed="0"/>
-    <w:lsdException w:name="Medium List 1 Accent 3" w:semiHidden="0" w:uiPriority="65" w:unhideWhenUsed="0"/>
-    <w:lsdException w:name="Medium List 2 Accent 3" w:semiHidden="0" w:uiPriority="66" w:unhideWhenUsed="0"/>
-    <w:lsdException w:name="Medium Grid 1 Accent 3" w:semiHidden="0" w:uiPriority="67" w:unhideWhenUsed="0"/>
-    <w:lsdException w:name="Medium Grid 2 Accent 3" w:semiHidden="0" w:uiPriority="68" w:unhideWhenUsed="0"/>
-    <w:lsdException w:name="Medium Grid 3 Accent 3" w:semiHidden="0" w:uiPriority="69" w:unhideWhenUsed="0"/>
-    <w:lsdException w:name="Dark List Accent 3" w:semiHidden="0" w:uiPriority="70" w:unhideWhenUsed="0"/>
-    <w:lsdException w:name="Colorful Shading Accent 3" w:semiHidden="0" w:uiPriority="71" w:unhideWhenUsed="0"/>
-    <w:lsdException w:name="Colorful List Accent 3" w:semiHidden="0" w:uiPriority="72" w:unhideWhenUsed="0"/>
-    <w:lsdException w:name="Colorful Grid Accent 3" w:semiHidden="0" w:uiPriority="73" w:unhideWhenUsed="0"/>
-    <w:lsdException w:name="Light Shading Accent 4" w:semiHidden="0" w:uiPriority="60" w:unhideWhenUsed="0"/>
-    <w:lsdException w:name="Light List Accent 4" w:semiHidden="0" w:uiPriority="61" w:unhideWhenUsed="0"/>
-    <w:lsdException w:name="Light Grid Accent 4" w:semiHidden="0" w:uiPriority="62" w:unhideWhenUsed="0"/>
-    <w:lsdException w:name="Medium Shading 1 Accent 4" w:semiHidden="0" w:uiPriority="63" w:unhideWhenUsed="0"/>
-    <w:lsdException w:name="Medium Shading 2 Accent 4" w:semiHidden="0" w:uiPriority="64" w:unhideWhenUsed="0"/>
-    <w:lsdException w:name="Medium List 1 Accent 4" w:semiHidden="0" w:uiPriority="65" w:unhideWhenUsed="0"/>
-    <w:lsdException w:name="Medium List 2 Accent 4" w:semiHidden="0" w:uiPriority="66" w:unhideWhenUsed="0"/>
-    <w:lsdException w:name="Medium Grid 1 Accent 4" w:semiHidden="0" w:uiPriority="67" w:unhideWhenUsed="0"/>
-    <w:lsdException w:name="Medium Grid 2 Accent 4" w:semiHidden="0" w:uiPriority="68" w:unhideWhenUsed="0"/>
-    <w:lsdException w:name="Medium Grid 3 Accent 4" w:semiHidden="0" w:uiPriority="69" w:unhideWhenUsed="0"/>
-    <w:lsdException w:name="Dark List Accent 4" w:semiHidden="0" w:uiPriority="70" w:unhideWhenUsed="0"/>
-    <w:lsdException w:name="Colorful Shading Accent 4" w:semiHidden="0" w:uiPriority="71" w:unhideWhenUsed="0"/>
-    <w:lsdException w:name="Colorful List Accent 4" w:semiHidden="0" w:uiPriority="72" w:unhideWhenUsed="0"/>
-    <w:lsdException w:name="Colorful Grid Accent 4" w:semiHidden="0" w:uiPriority="73" w:unhideWhenUsed="0"/>
-    <w:lsdException w:name="Light Shading Accent 5" w:semiHidden="0" w:uiPriority="60" w:unhideWhenUsed="0"/>
-    <w:lsdException w:name="Light List Accent 5" w:semiHidden="0" w:uiPriority="61" w:unhideWhenUsed="0"/>
-    <w:lsdException w:name="Light Grid Accent 5" w:semiHidden="0" w:uiPriority="62" w:unhideWhenUsed="0"/>
-    <w:lsdException w:name="Medium Shading 1 Accent 5" w:semiHidden="0" w:uiPriority="63" w:unhideWhenUsed="0"/>
-    <w:lsdException w:name="Medium Shading 2 Accent 5" w:semiHidden="0" w:uiPriority="64" w:unhideWhenUsed="0"/>
-    <w:lsdException w:name="Medium List 1 Accent 5" w:semiHidden="0" w:uiPriority="65" w:unhideWhenUsed="0"/>
-    <w:lsdException w:name="Medium List 2 Accent 5" w:semiHidden="0" w:uiPriority="66" w:unhideWhenUsed="0"/>
-    <w:lsdException w:name="Medium Grid 1 Accent 5" w:semiHidden="0" w:uiPriority="67" w:unhideWhenUsed="0"/>
-    <w:lsdException w:name="Medium Grid 2 Accent 5" w:semiHidden="0" w:uiPriority="68" w:unhideWhenUsed="0"/>
-    <w:lsdException w:name="Medium Grid 3 Accent 5" w:semiHidden="0" w:uiPriority="69" w:unhideWhenUsed="0"/>
-    <w:lsdException w:name="Dark List Accent 5" w:semiHidden="0" w:uiPriority="70" w:unhideWhenUsed="0"/>
-    <w:lsdException w:name="Colorful Shading Accent 5" w:semiHidden="0" w:uiPriority="71" w:unhideWhenUsed="0"/>
-    <w:lsdException w:name="Colorful List Accent 5" w:semiHidden="0" w:uiPriority="72" w:unhideWhenUsed="0"/>
-    <w:lsdException w:name="Colorful Grid Accent 5" w:semiHidden="0" w:uiPriority="73" w:unhideWhenUsed="0"/>
-    <w:lsdException w:name="Light Shading Accent 6" w:semiHidden="0" w:uiPriority="60" w:unhideWhenUsed="0"/>
-    <w:lsdException w:name="Light List Accent 6" w:semiHidden="0" w:uiPriority="61" w:unhideWhenUsed="0"/>
-    <w:lsdException w:name="Light Grid Accent 6" w:semiHidden="0" w:uiPriority="62" w:unhideWhenUsed="0"/>
-    <w:lsdException w:name="Medium Shading 1 Accent 6" w:semiHidden="0" w:uiPriority="63" w:unhideWhenUsed="0"/>
-    <w:lsdException w:name="Medium Shading 2 Accent 6" w:semiHidden="0" w:uiPriority="64" w:unhideWhenUsed="0"/>
-    <w:lsdException w:name="Medium List 1 Accent 6" w:semiHidden="0" w:uiPriority="65" w:unhideWhenUsed="0"/>
-    <w:lsdException w:name="Medium List 2 Accent 6" w:semiHidden="0" w:uiPriority="66" w:unhideWhenUsed="0"/>
-    <w:lsdException w:name="Medium Grid 1 Accent 6" w:semiHidden="0" w:uiPriority="67" w:unhideWhenUsed="0"/>
-    <w:lsdException w:name="Medium Grid 2 Accent 6" w:semiHidden="0" w:uiPriority="68" w:unhideWhenUsed="0"/>
-    <w:lsdException w:name="Medium Grid 3 Accent 6" w:semiHidden="0" w:uiPriority="69" w:unhideWhenUsed="0"/>
-    <w:lsdException w:name="Dark List Accent 6" w:semiHidden="0" w:uiPriority="70" w:unhideWhenUsed="0"/>
-    <w:lsdException w:name="Colorful Shading Accent 6" w:semiHidden="0" w:uiPriority="71" w:unhideWhenUsed="0"/>
-    <w:lsdException w:name="Colorful List Accent 6" w:semiHidden="0" w:uiPriority="72" w:unhideWhenUsed="0"/>
-    <w:lsdException w:name="Colorful Grid Accent 6" w:semiHidden="0" w:uiPriority="73" w:unhideWhenUsed="0"/>
-    <w:lsdException w:name="Subtle Emphasis" w:semiHidden="0" w:uiPriority="19" w:unhideWhenUsed="0" w:qFormat="1"/>
-    <w:lsdException w:name="Intense Emphasis" w:semiHidden="0" w:uiPriority="21" w:unhideWhenUsed="0" w:qFormat="1"/>
-    <w:lsdException w:name="Subtle Reference" w:semiHidden="0" w:uiPriority="31" w:unhideWhenUsed="0" w:qFormat="1"/>
-    <w:lsdException w:name="Intense Reference" w:semiHidden="0" w:uiPriority="32" w:unhideWhenUsed="0" w:qFormat="1"/>
-    <w:lsdException w:name="Book Title" w:semiHidden="0" w:uiPriority="33" w:unhideWhenUsed="0" w:qFormat="1"/>
-    <w:lsdException w:name="Bibliography" w:uiPriority="37"/>
-    <w:lsdException w:name="TOC Heading" w:uiPriority="39" w:qFormat="1"/>
+  <w:latentStyles w:defLockedState="0" w:defUIPriority="99" w:defSemiHidden="0" w:defUnhideWhenUsed="0" w:defQFormat="0" w:count="371">
+    <w:lsdException w:name="Normal" w:uiPriority="0" w:qFormat="1"/>
+    <w:lsdException w:name="heading 1" w:uiPriority="9" w:qFormat="1"/>
+    <w:lsdException w:name="heading 2" w:semiHidden="1" w:uiPriority="9" w:unhideWhenUsed="1" w:qFormat="1"/>
+    <w:lsdException w:name="heading 3" w:semiHidden="1" w:uiPriority="9" w:unhideWhenUsed="1" w:qFormat="1"/>
+    <w:lsdException w:name="heading 4" w:semiHidden="1" w:uiPriority="9" w:unhideWhenUsed="1" w:qFormat="1"/>
+    <w:lsdException w:name="heading 5" w:semiHidden="1" w:uiPriority="9" w:unhideWhenUsed="1" w:qFormat="1"/>
+    <w:lsdException w:name="heading 6" w:semiHidden="1" w:uiPriority="9" w:unhideWhenUsed="1" w:qFormat="1"/>
+    <w:lsdException w:name="heading 7" w:semiHidden="1" w:uiPriority="9" w:unhideWhenUsed="1" w:qFormat="1"/>
+    <w:lsdException w:name="heading 8" w:semiHidden="1" w:uiPriority="9" w:unhideWhenUsed="1" w:qFormat="1"/>
+    <w:lsdException w:name="heading 9" w:semiHidden="1" w:uiPriority="9" w:unhideWhenUsed="1" w:qFormat="1"/>
+    <w:lsdException w:name="index 1" w:semiHidden="1" w:unhideWhenUsed="1"/>
+    <w:lsdException w:name="index 2" w:semiHidden="1" w:unhideWhenUsed="1"/>
+    <w:lsdException w:name="index 3" w:semiHidden="1" w:unhideWhenUsed="1"/>
+    <w:lsdException w:name="index 4" w:semiHidden="1" w:unhideWhenUsed="1"/>
+    <w:lsdException w:name="index 5" w:semiHidden="1" w:unhideWhenUsed="1"/>
+    <w:lsdException w:name="index 6" w:semiHidden="1" w:unhideWhenUsed="1"/>
+    <w:lsdException w:name="index 7" w:semiHidden="1" w:unhideWhenUsed="1"/>
+    <w:lsdException w:name="index 8" w:semiHidden="1" w:unhideWhenUsed="1"/>
+    <w:lsdException w:name="index 9" w:semiHidden="1" w:unhideWhenUsed="1"/>
+    <w:lsdException w:name="toc 1" w:semiHidden="1" w:uiPriority="39" w:unhideWhenUsed="1"/>
+    <w:lsdException w:name="toc 2" w:semiHidden="1" w:uiPriority="39" w:unhideWhenUsed="1"/>
+    <w:lsdException w:name="toc 3" w:semiHidden="1" w:uiPriority="39" w:unhideWhenUsed="1"/>
+    <w:lsdException w:name="toc 4" w:semiHidden="1" w:uiPriority="39" w:unhideWhenUsed="1"/>
+    <w:lsdException w:name="toc 5" w:semiHidden="1" w:uiPriority="39" w:unhideWhenUsed="1"/>
+    <w:lsdException w:name="toc 6" w:semiHidden="1" w:uiPriority="39" w:unhideWhenUsed="1"/>
+    <w:lsdException w:name="toc 7" w:semiHidden="1" w:uiPriority="39" w:unhideWhenUsed="1"/>
+    <w:lsdException w:name="toc 8" w:semiHidden="1" w:uiPriority="39" w:unhideWhenUsed="1"/>
+    <w:lsdException w:name="toc 9" w:semiHidden="1" w:uiPriority="39" w:unhideWhenUsed="1"/>
+    <w:lsdException w:name="Normal Indent" w:semiHidden="1" w:unhideWhenUsed="1"/>
+    <w:lsdException w:name="footnote text" w:semiHidden="1" w:unhideWhenUsed="1"/>
+    <w:lsdException w:name="annotation text" w:semiHidden="1" w:unhideWhenUsed="1"/>
+    <w:lsdException w:name="header" w:semiHidden="1" w:unhideWhenUsed="1"/>
+    <w:lsdException w:name="footer" w:semiHidden="1" w:unhideWhenUsed="1"/>
+    <w:lsdException w:name="index heading" w:semiHidden="1" w:unhideWhenUsed="1"/>
+    <w:lsdException w:name="caption" w:semiHidden="1" w:uiPriority="35" w:unhideWhenUsed="1" w:qFormat="1"/>
+    <w:lsdException w:name="table of figures" w:semiHidden="1" w:unhideWhenUsed="1"/>
+    <w:lsdException w:name="envelope address" w:semiHidden="1" w:unhideWhenUsed="1"/>
+    <w:lsdException w:name="envelope return" w:semiHidden="1" w:unhideWhenUsed="1"/>
+    <w:lsdException w:name="footnote reference" w:semiHidden="1" w:unhideWhenUsed="1"/>
+    <w:lsdException w:name="annotation reference" w:semiHidden="1" w:unhideWhenUsed="1"/>
+    <w:lsdException w:name="line number" w:semiHidden="1" w:unhideWhenUsed="1"/>
+    <w:lsdException w:name="page number" w:semiHidden="1" w:unhideWhenUsed="1"/>
+    <w:lsdException w:name="endnote reference" w:semiHidden="1" w:unhideWhenUsed="1"/>
+    <w:lsdException w:name="endnote text" w:semiHidden="1" w:unhideWhenUsed="1"/>
+    <w:lsdException w:name="table of authorities" w:semiHidden="1" w:unhideWhenUsed="1"/>
+    <w:lsdException w:name="macro" w:semiHidden="1" w:unhideWhenUsed="1"/>
+    <w:lsdException w:name="toa heading" w:semiHidden="1" w:unhideWhenUsed="1"/>
+    <w:lsdException w:name="List" w:semiHidden="1" w:unhideWhenUsed="1"/>
+    <w:lsdException w:name="List Bullet" w:semiHidden="1" w:unhideWhenUsed="1"/>
+    <w:lsdException w:name="List Number" w:semiHidden="1" w:unhideWhenUsed="1"/>
+    <w:lsdException w:name="List 2" w:semiHidden="1" w:unhideWhenUsed="1"/>
+    <w:lsdException w:name="List 3" w:semiHidden="1" w:unhideWhenUsed="1"/>
+    <w:lsdException w:name="List 4" w:semiHidden="1" w:unhideWhenUsed="1"/>
+    <w:lsdException w:name="List 5" w:semiHidden="1" w:unhideWhenUsed="1"/>
+    <w:lsdException w:name="List Bullet 2" w:semiHidden="1" w:unhideWhenUsed="1"/>
+    <w:lsdException w:name="List Bullet 3" w:semiHidden="1" w:unhideWhenUsed="1"/>
+    <w:lsdException w:name="List Bullet 4" w:semiHidden="1" w:unhideWhenUsed="1"/>
+    <w:lsdException w:name="List Bullet 5" w:semiHidden="1" w:unhideWhenUsed="1"/>
+    <w:lsdException w:name="List Number 2" w:semiHidden="1" w:unhideWhenUsed="1"/>
+    <w:lsdException w:name="List Number 3" w:semiHidden="1" w:unhideWhenUsed="1"/>
+    <w:lsdException w:name="List Number 4" w:semiHidden="1" w:unhideWhenUsed="1"/>
+    <w:lsdException w:name="List Number 5" w:semiHidden="1" w:unhideWhenUsed="1"/>
+    <w:lsdException w:name="Title" w:uiPriority="10" w:qFormat="1"/>
+    <w:lsdException w:name="Closing" w:semiHidden="1" w:unhideWhenUsed="1"/>
+    <w:lsdException w:name="Signature" w:semiHidden="1" w:unhideWhenUsed="1"/>
+    <w:lsdException w:name="Default Paragraph Font" w:semiHidden="1" w:uiPriority="1" w:unhideWhenUsed="1"/>
+    <w:lsdException w:name="Body Text" w:semiHidden="1" w:unhideWhenUsed="1"/>
+    <w:lsdException w:name="Body Text Indent" w:semiHidden="1" w:unhideWhenUsed="1"/>
+    <w:lsdException w:name="List Continue" w:semiHidden="1" w:unhideWhenUsed="1"/>
+    <w:lsdException w:name="List Continue 2" w:semiHidden="1" w:unhideWhenUsed="1"/>
+    <w:lsdException w:name="List Continue 3" w:semiHidden="1" w:unhideWhenUsed="1"/>
+    <w:lsdException w:name="List Continue 4" w:semiHidden="1" w:unhideWhenUsed="1"/>
+    <w:lsdException w:name="List Continue 5" w:semiHidden="1" w:unhideWhenUsed="1"/>
+    <w:lsdException w:name="Message Header" w:semiHidden="1" w:unhideWhenUsed="1"/>
+    <w:lsdException w:name="Subtitle" w:uiPriority="11" w:qFormat="1"/>
+    <w:lsdException w:name="Salutation" w:semiHidden="1" w:unhideWhenUsed="1"/>
+    <w:lsdException w:name="Date" w:semiHidden="1" w:unhideWhenUsed="1"/>
+    <w:lsdException w:name="Body Text First Indent" w:semiHidden="1" w:unhideWhenUsed="1"/>
+    <w:lsdException w:name="Body Text First Indent 2" w:semiHidden="1" w:unhideWhenUsed="1"/>
+    <w:lsdException w:name="Note Heading" w:semiHidden="1" w:unhideWhenUsed="1"/>
+    <w:lsdException w:name="Body Text 2" w:semiHidden="1" w:unhideWhenUsed="1"/>
+    <w:lsdException w:name="Body Text 3" w:semiHidden="1" w:unhideWhenUsed="1"/>
+    <w:lsdException w:name="Body Text Indent 2" w:semiHidden="1" w:unhideWhenUsed="1"/>
+    <w:lsdException w:name="Body Text Indent 3" w:semiHidden="1" w:unhideWhenUsed="1"/>
+    <w:lsdException w:name="Block Text" w:semiHidden="1" w:unhideWhenUsed="1"/>
+    <w:lsdException w:name="Hyperlink" w:semiHidden="1" w:unhideWhenUsed="1"/>
+    <w:lsdException w:name="FollowedHyperlink" w:semiHidden="1" w:unhideWhenUsed="1"/>
+    <w:lsdException w:name="Strong" w:uiPriority="22" w:qFormat="1"/>
+    <w:lsdException w:name="Emphasis" w:uiPriority="20" w:qFormat="1"/>
+    <w:lsdException w:name="Document Map" w:semiHidden="1" w:unhideWhenUsed="1"/>
+    <w:lsdException w:name="Plain Text" w:semiHidden="1" w:unhideWhenUsed="1"/>
+    <w:lsdException w:name="E-mail Signature" w:semiHidden="1" w:unhideWhenUsed="1"/>
+    <w:lsdException w:name="HTML Top of Form" w:semiHidden="1" w:unhideWhenUsed="1"/>
+    <w:lsdException w:name="HTML Bottom of Form" w:semiHidden="1" w:unhideWhenUsed="1"/>
+    <w:lsdException w:name="Normal (Web)" w:semiHidden="1" w:unhideWhenUsed="1"/>
+    <w:lsdException w:name="HTML Acronym" w:semiHidden="1" w:unhideWhenUsed="1"/>
+    <w:lsdException w:name="HTML Address" w:semiHidden="1" w:unhideWhenUsed="1"/>
+    <w:lsdException w:name="HTML Cite" w:semiHidden="1" w:unhideWhenUsed="1"/>
+    <w:lsdException w:name="HTML Code" w:semiHidden="1" w:unhideWhenUsed="1"/>
+    <w:lsdException w:name="HTML Definition" w:semiHidden="1" w:unhideWhenUsed="1"/>
+    <w:lsdException w:name="HTML Keyboard" w:semiHidden="1" w:unhideWhenUsed="1"/>
+    <w:lsdException w:name="HTML Preformatted" w:semiHidden="1" w:unhideWhenUsed="1"/>
+    <w:lsdException w:name="HTML Sample" w:semiHidden="1" w:unhideWhenUsed="1"/>
+    <w:lsdException w:name="HTML Typewriter" w:semiHidden="1" w:unhideWhenUsed="1"/>
+    <w:lsdException w:name="HTML Variable" w:semiHidden="1" w:unhideWhenUsed="1"/>
+    <w:lsdException w:name="Normal Table" w:semiHidden="1" w:unhideWhenUsed="1"/>
+    <w:lsdException w:name="annotation subject" w:semiHidden="1" w:unhideWhenUsed="1"/>
+    <w:lsdException w:name="No List" w:semiHidden="1" w:unhideWhenUsed="1"/>
+    <w:lsdException w:name="Outline List 1" w:semiHidden="1" w:unhideWhenUsed="1"/>
+    <w:lsdException w:name="Outline List 2" w:semiHidden="1" w:unhideWhenUsed="1"/>
+    <w:lsdException w:name="Outline List 3" w:semiHidden="1" w:unhideWhenUsed="1"/>
+    <w:lsdException w:name="Table Simple 1" w:semiHidden="1" w:unhideWhenUsed="1"/>
+    <w:lsdException w:name="Table Simple 2" w:semiHidden="1" w:unhideWhenUsed="1"/>
+    <w:lsdException w:name="Table Simple 3" w:semiHidden="1" w:unhideWhenUsed="1"/>
+    <w:lsdException w:name="Table Classic 1" w:semiHidden="1" w:unhideWhenUsed="1"/>
+    <w:lsdException w:name="Table Classic 2" w:semiHidden="1" w:unhideWhenUsed="1"/>
+    <w:lsdException w:name="Table Classic 3" w:semiHidden="1" w:unhideWhenUsed="1"/>
+    <w:lsdException w:name="Table Classic 4" w:semiHidden="1" w:unhideWhenUsed="1"/>
+    <w:lsdException w:name="Table Colorful 1" w:semiHidden="1" w:unhideWhenUsed="1"/>
+    <w:lsdException w:name="Table Colorful 2" w:semiHidden="1" w:unhideWhenUsed="1"/>
+    <w:lsdException w:name="Table Colorful 3" w:semiHidden="1" w:unhideWhenUsed="1"/>
+    <w:lsdException w:name="Table Columns 1" w:semiHidden="1" w:unhideWhenUsed="1"/>
+    <w:lsdException w:name="Table Columns 2" w:semiHidden="1" w:unhideWhenUsed="1"/>
+    <w:lsdException w:name="Table Columns 3" w:semiHidden="1" w:unhideWhenUsed="1"/>
+    <w:lsdException w:name="Table Columns 4" w:semiHidden="1" w:unhideWhenUsed="1"/>
+    <w:lsdException w:name="Table Columns 5" w:semiHidden="1" w:unhideWhenUsed="1"/>
+    <w:lsdException w:name="Table Grid 1" w:semiHidden="1" w:unhideWhenUsed="1"/>
+    <w:lsdException w:name="Table Grid 2" w:semiHidden="1" w:unhideWhenUsed="1"/>
+    <w:lsdException w:name="Table Grid 3" w:semiHidden="1" w:unhideWhenUsed="1"/>
+    <w:lsdException w:name="Table Grid 4" w:semiHidden="1" w:unhideWhenUsed="1"/>
+    <w:lsdException w:name="Table Grid 5" w:semiHidden="1" w:unhideWhenUsed="1"/>
+    <w:lsdException w:name="Table Grid 6" w:semiHidden="1" w:unhideWhenUsed="1"/>
+    <w:lsdException w:name="Table Grid 7" w:semiHidden="1" w:unhideWhenUsed="1"/>
+    <w:lsdException w:name="Table Grid 8" w:semiHidden="1" w:unhideWhenUsed="1"/>
+    <w:lsdException w:name="Table List 1" w:semiHidden="1" w:unhideWhenUsed="1"/>
+    <w:lsdException w:name="Table List 2" w:semiHidden="1" w:unhideWhenUsed="1"/>
+    <w:lsdException w:name="Table List 3" w:semiHidden="1" w:unhideWhenUsed="1"/>
+    <w:lsdException w:name="Table List 4" w:semiHidden="1" w:unhideWhenUsed="1"/>
+    <w:lsdException w:name="Table List 5" w:semiHidden="1" w:unhideWhenUsed="1"/>
+    <w:lsdException w:name="Table List 6" w:semiHidden="1" w:unhideWhenUsed="1"/>
+    <w:lsdException w:name="Table List 7" w:semiHidden="1" w:unhideWhenUsed="1"/>
+    <w:lsdException w:name="Table List 8" w:semiHidden="1" w:unhideWhenUsed="1"/>
+    <w:lsdException w:name="Table 3D effects 1" w:semiHidden="1" w:unhideWhenUsed="1"/>
+    <w:lsdException w:name="Table 3D effects 2" w:semiHidden="1" w:unhideWhenUsed="1"/>
+    <w:lsdException w:name="Table 3D effects 3" w:semiHidden="1" w:unhideWhenUsed="1"/>
+    <w:lsdException w:name="Table Contemporary" w:semiHidden="1" w:unhideWhenUsed="1"/>
+    <w:lsdException w:name="Table Elegant" w:semiHidden="1" w:unhideWhenUsed="1"/>
+    <w:lsdException w:name="Table Professional" w:semiHidden="1" w:unhideWhenUsed="1"/>
+    <w:lsdException w:name="Table Subtle 1" w:semiHidden="1" w:unhideWhenUsed="1"/>
+    <w:lsdException w:name="Table Subtle 2" w:semiHidden="1" w:unhideWhenUsed="1"/>
+    <w:lsdException w:name="Table Web 1" w:semiHidden="1" w:unhideWhenUsed="1"/>
+    <w:lsdException w:name="Table Web 2" w:semiHidden="1" w:unhideWhenUsed="1"/>
+    <w:lsdException w:name="Table Web 3" w:semiHidden="1" w:unhideWhenUsed="1"/>
+    <w:lsdException w:name="Balloon Text" w:semiHidden="1" w:unhideWhenUsed="1"/>
+    <w:lsdException w:name="Table Grid" w:uiPriority="59"/>
+    <w:lsdException w:name="Table Theme" w:semiHidden="1" w:unhideWhenUsed="1"/>
+    <w:lsdException w:name="Placeholder Text" w:semiHidden="1"/>
+    <w:lsdException w:name="No Spacing" w:uiPriority="1" w:qFormat="1"/>
+    <w:lsdException w:name="Light Shading" w:uiPriority="60"/>
+    <w:lsdException w:name="Light List" w:uiPriority="61"/>
+    <w:lsdException w:name="Light Grid" w:uiPriority="62"/>
+    <w:lsdException w:name="Medium Shading 1" w:uiPriority="63"/>
+    <w:lsdException w:name="Medium Shading 2" w:uiPriority="64"/>
+    <w:lsdException w:name="Medium List 1" w:uiPriority="65"/>
+    <w:lsdException w:name="Medium List 2" w:uiPriority="66"/>
+    <w:lsdException w:name="Medium Grid 1" w:uiPriority="67"/>
+    <w:lsdException w:name="Medium Grid 2" w:uiPriority="68"/>
+    <w:lsdException w:name="Medium Grid 3" w:uiPriority="69"/>
+    <w:lsdException w:name="Dark List" w:uiPriority="70"/>
+    <w:lsdException w:name="Colorful Shading" w:uiPriority="71"/>
+    <w:lsdException w:name="Colorful List" w:uiPriority="72"/>
+    <w:lsdException w:name="Colorful Grid" w:uiPriority="73"/>
+    <w:lsdException w:name="Light Shading Accent 1" w:uiPriority="60"/>
+    <w:lsdException w:name="Light List Accent 1" w:uiPriority="61"/>
+    <w:lsdException w:name="Light Grid Accent 1" w:uiPriority="62"/>
+    <w:lsdException w:name="Medium Shading 1 Accent 1" w:uiPriority="63"/>
+    <w:lsdException w:name="Medium Shading 2 Accent 1" w:uiPriority="64"/>
+    <w:lsdException w:name="Medium List 1 Accent 1" w:uiPriority="65"/>
+    <w:lsdException w:name="Revision" w:semiHidden="1"/>
+    <w:lsdException w:name="List Paragraph" w:uiPriority="34" w:qFormat="1"/>
+    <w:lsdException w:name="Quote" w:uiPriority="29" w:qFormat="1"/>
+    <w:lsdException w:name="Intense Quote" w:uiPriority="30" w:qFormat="1"/>
+    <w:lsdException w:name="Medium List 2 Accent 1" w:uiPriority="66"/>
+    <w:lsdException w:name="Medium Grid 1 Accent 1" w:uiPriority="67"/>
+    <w:lsdException w:name="Medium Grid 2 Accent 1" w:uiPriority="68"/>
+    <w:lsdException w:name="Medium Grid 3 Accent 1" w:uiPriority="69"/>
+    <w:lsdException w:name="Dark List Accent 1" w:uiPriority="70"/>
+    <w:lsdException w:name="Colorful Shading Accent 1" w:uiPriority="71"/>
+    <w:lsdException w:name="Colorful List Accent 1" w:uiPriority="72"/>
+    <w:lsdException w:name="Colorful Grid Accent 1" w:uiPriority="73"/>
+    <w:lsdException w:name="Light Shading Accent 2" w:uiPriority="60"/>
+    <w:lsdException w:name="Light List Accent 2" w:uiPriority="61"/>
+    <w:lsdException w:name="Light Grid Accent 2" w:uiPriority="62"/>
+    <w:lsdException w:name="Medium Shading 1 Accent 2" w:uiPriority="63"/>
+    <w:lsdException w:name="Medium Shading 2 Accent 2" w:uiPriority="64"/>
+    <w:lsdException w:name="Medium List 1 Accent 2" w:uiPriority="65"/>
+    <w:lsdException w:name="Medium List 2 Accent 2" w:uiPriority="66"/>
+    <w:lsdException w:name="Medium Grid 1 Accent 2" w:uiPriority="67"/>
+    <w:lsdException w:name="Medium Grid 2 Accent 2" w:uiPriority="68"/>
+    <w:lsdException w:name="Medium Grid 3 Accent 2" w:uiPriority="69"/>
+    <w:lsdException w:name="Dark List Accent 2" w:uiPriority="70"/>
+    <w:lsdException w:name="Colorful Shading Accent 2" w:uiPriority="71"/>
+    <w:lsdException w:name="Colorful List Accent 2" w:uiPriority="72"/>
+    <w:lsdException w:name="Colorful Grid Accent 2" w:uiPriority="73"/>
+    <w:lsdException w:name="Light Shading Accent 3" w:uiPriority="60"/>
+    <w:lsdException w:name="Light List Accent 3" w:uiPriority="61"/>
+    <w:lsdException w:name="Light Grid Accent 3" w:uiPriority="62"/>
+    <w:lsdException w:name="Medium Shading 1 Accent 3" w:uiPriority="63"/>
+    <w:lsdException w:name="Medium Shading 2 Accent 3" w:uiPriority="64"/>
+    <w:lsdException w:name="Medium List 1 Accent 3" w:uiPriority="65"/>
+    <w:lsdException w:name="Medium List 2 Accent 3" w:uiPriority="66"/>
+    <w:lsdException w:name="Medium Grid 1 Accent 3" w:uiPriority="67"/>
+    <w:lsdException w:name="Medium Grid 2 Accent 3" w:uiPriority="68"/>
+    <w:lsdException w:name="Medium Grid 3 Accent 3" w:uiPriority="69"/>
+    <w:lsdException w:name="Dark List Accent 3" w:uiPriority="70"/>
+    <w:lsdException w:name="Colorful Shading Accent 3" w:uiPriority="71"/>
+    <w:lsdException w:name="Colorful List Accent 3" w:uiPriority="72"/>
+    <w:lsdException w:name="Colorful Grid Accent 3" w:uiPriority="73"/>
+    <w:lsdException w:name="Light Shading Accent 4" w:uiPriority="60"/>
+    <w:lsdException w:name="Light List Accent 4" w:uiPriority="61"/>
+    <w:lsdException w:name="Light Grid Accent 4" w:uiPriority="62"/>
+    <w:lsdException w:name="Medium Shading 1 Accent 4" w:uiPriority="63"/>
+    <w:lsdException w:name="Medium Shading 2 Accent 4" w:uiPriority="64"/>
+    <w:lsdException w:name="Medium List 1 Accent 4" w:uiPriority="65"/>
+    <w:lsdException w:name="Medium List 2 Accent 4" w:uiPriority="66"/>
+    <w:lsdException w:name="Medium Grid 1 Accent 4" w:uiPriority="67"/>
+    <w:lsdException w:name="Medium Grid 2 Accent 4" w:uiPriority="68"/>
+    <w:lsdException w:name="Medium Grid 3 Accent 4" w:uiPriority="69"/>
+    <w:lsdException w:name="Dark List Accent 4" w:uiPriority="70"/>
+    <w:lsdException w:name="Colorful Shading Accent 4" w:uiPriority="71"/>
+    <w:lsdException w:name="Colorful List Accent 4" w:uiPriority="72"/>
+    <w:lsdException w:name="Colorful Grid Accent 4" w:uiPriority="73"/>
+    <w:lsdException w:name="Light Shading Accent 5" w:uiPriority="60"/>
+    <w:lsdException w:name="Light List Accent 5" w:uiPriority="61"/>
+    <w:lsdException w:name="Light Grid Accent 5" w:uiPriority="62"/>
+    <w:lsdException w:name="Medium Shading 1 Accent 5" w:uiPriority="63"/>
+    <w:lsdException w:name="Medium Shading 2 Accent 5" w:uiPriority="64"/>
+    <w:lsdException w:name="Medium List 1 Accent 5" w:uiPriority="65"/>
+    <w:lsdException w:name="Medium List 2 Accent 5" w:uiPriority="66"/>
+    <w:lsdException w:name="Medium Grid 1 Accent 5" w:uiPriority="67"/>
+    <w:lsdException w:name="Medium Grid 2 Accent 5" w:uiPriority="68"/>
+    <w:lsdException w:name="Medium Grid 3 Accent 5" w:uiPriority="69"/>
+    <w:lsdException w:name="Dark List Accent 5" w:uiPriority="70"/>
+    <w:lsdException w:name="Colorful Shading Accent 5" w:uiPriority="71"/>
+    <w:lsdException w:name="Colorful List Accent 5" w:uiPriority="72"/>
+    <w:lsdException w:name="Colorful Grid Accent 5" w:uiPriority="73"/>
+    <w:lsdException w:name="Light Shading Accent 6" w:uiPriority="60"/>
+    <w:lsdException w:name="Light List Accent 6" w:uiPriority="61"/>
+    <w:lsdException w:name="Light Grid Accent 6" w:uiPriority="62"/>
+    <w:lsdException w:name="Medium Shading 1 Accent 6" w:uiPriority="63"/>
+    <w:lsdException w:name="Medium Shading 2 Accent 6" w:uiPriority="64"/>
+    <w:lsdException w:name="Medium List 1 Accent 6" w:uiPriority="65"/>
+    <w:lsdException w:name="Medium List 2 Accent 6" w:uiPriority="66"/>
+    <w:lsdException w:name="Medium Grid 1 Accent 6" w:uiPriority="67"/>
+    <w:lsdException w:name="Medium Grid 2 Accent 6" w:uiPriority="68"/>
+    <w:lsdException w:name="Medium Grid 3 Accent 6" w:uiPriority="69"/>
+    <w:lsdException w:name="Dark List Accent 6" w:uiPriority="70"/>
+    <w:lsdException w:name="Colorful Shading Accent 6" w:uiPriority="71"/>
+    <w:lsdException w:name="Colorful List Accent 6" w:uiPriority="72"/>
+    <w:lsdException w:name="Colorful Grid Accent 6" w:uiPriority="73"/>
+    <w:lsdException w:name="Subtle Emphasis" w:uiPriority="19" w:qFormat="1"/>
+    <w:lsdException w:name="Intense Emphasis" w:uiPriority="21" w:qFormat="1"/>
+    <w:lsdException w:name="Subtle Reference" w:uiPriority="31" w:qFormat="1"/>
+    <w:lsdException w:name="Intense Reference" w:uiPriority="32" w:qFormat="1"/>
+    <w:lsdException w:name="Book Title" w:uiPriority="33" w:qFormat="1"/>
+    <w:lsdException w:name="Bibliography" w:semiHidden="1" w:uiPriority="37" w:unhideWhenUsed="1"/>
+    <w:lsdException w:name="TOC Heading" w:semiHidden="1" w:uiPriority="39" w:unhideWhenUsed="1" w:qFormat="1"/>
+    <w:lsdException w:name="Grid Table 4" w:uiPriority="49"/>
+    <w:lsdException w:name="Grid Table 5 Dark" w:uiPriority="50"/>
+    <w:lsdException w:name="Grid Table 6 Colorful" w:uiPriority="51"/>
+    <w:lsdException w:name="Grid Table 7 Colorful" w:uiPriority="52"/>
+    <w:lsdException w:name="Grid Table 1 Light Accent 1" w:uiPriority="46"/>
+    <w:lsdException w:name="Grid Table 2 Accent 1" w:uiPriority="47"/>
+    <w:lsdException w:name="Grid Table 3 Accent 1" w:uiPriority="48"/>
+    <w:lsdException w:name="Grid Table 4 Accent 1" w:uiPriority="49"/>
+    <w:lsdException w:name="Grid Table 5 Dark Accent 1" w:uiPriority="50"/>
+    <w:lsdException w:name="Grid Table 6 Colorful Accent 1" w:uiPriority="51"/>
+    <w:lsdException w:name="Grid Table 7 Colorful Accent 1" w:uiPriority="52"/>
+    <w:lsdException w:name="Grid Table 1 Light Accent 2" w:uiPriority="46"/>
+    <w:lsdException w:name="Grid Table 2 Accent 2" w:uiPriority="47"/>
+    <w:lsdException w:name="Grid Table 3 Accent 2" w:uiPriority="48"/>
+    <w:lsdException w:name="Grid Table 4 Accent 2" w:uiPriority="49"/>
+    <w:lsdException w:name="Grid Table 5 Dark Accent 2" w:uiPriority="50"/>
+    <w:lsdException w:name="Grid Table 6 Colorful Accent 2" w:uiPriority="51"/>
+    <w:lsdException w:name="Grid Table 7 Colorful Accent 2" w:uiPriority="52"/>
+    <w:lsdException w:name="Grid Table 1 Light Accent 3" w:uiPriority="46"/>
+    <w:lsdException w:name="Grid Table 2 Accent 3" w:uiPriority="47"/>
+    <w:lsdException w:name="Grid Table 3 Accent 3" w:uiPriority="48"/>
+    <w:lsdException w:name="Grid Table 4 Accent 3" w:uiPriority="49"/>
+    <w:lsdException w:name="Grid Table 5 Dark Accent 3" w:uiPriority="50"/>
+    <w:lsdException w:name="Grid Table 6 Colorful Accent 3" w:uiPriority="51"/>
+    <w:lsdException w:name="Grid Table 7 Colorful Accent 3" w:uiPriority="52"/>
+    <w:lsdException w:name="Grid Table 1 Light Accent 4" w:uiPriority="46"/>
+    <w:lsdException w:name="Grid Table 2 Accent 4" w:uiPriority="47"/>
+    <w:lsdException w:name="Grid Table 3 Accent 4" w:uiPriority="48"/>
+    <w:lsdException w:name="Grid Table 4 Accent 4" w:uiPriority="49"/>
+    <w:lsdException w:name="Grid Table 5 Dark Accent 4" w:uiPriority="50"/>
+    <w:lsdException w:name="Grid Table 6 Colorful Accent 4" w:uiPriority="51"/>
+    <w:lsdException w:name="Grid Table 7 Colorful Accent 4" w:uiPriority="52"/>
+    <w:lsdException w:name="Grid Table 1 Light Accent 5" w:uiPriority="46"/>
+    <w:lsdException w:name="Grid Table 2 Accent 5" w:uiPriority="47"/>
+    <w:lsdException w:name="Grid Table 3 Accent 5" w:uiPriority="48"/>
+    <w:lsdException w:name="Grid Table 4 Accent 5" w:uiPriority="49"/>
+    <w:lsdException w:name="Grid Table 5 Dark Accent 5" w:uiPriority="50"/>
+    <w:lsdException w:name="Grid Table 6 Colorful Accent 5" w:uiPriority="51"/>
+    <w:lsdException w:name="Grid Table 7 Colorful Accent 5" w:uiPriority="52"/>
+    <w:lsdException w:name="Grid Table 1 Light Accent 6" w:uiPriority="46"/>
+    <w:lsdException w:name="Grid Table 2 Accent 6" w:uiPriority="47"/>
+    <w:lsdException w:name="Grid Table 3 Accent 6" w:uiPriority="48"/>
+    <w:lsdException w:name="Grid Table 4 Accent 6" w:uiPriority="49"/>
+    <w:lsdException w:name="Grid Table 5 Dark Accent 6" w:uiPriority="50"/>
+    <w:lsdException w:name="Grid Table 6 Colorful Accent 6" w:uiPriority="51"/>
+    <w:lsdException w:name="Grid Table 7 Colorful Accent 6" w:uiPriority="52"/>
+    <w:lsdException w:name="List Table 1 Light" w:uiPriority="46"/>
+    <w:lsdException w:name="List Table 2" w:uiPriority="47"/>
+    <w:lsdException w:name="List Table 3" w:uiPriority="48"/>
+    <w:lsdException w:name="List Table 4" w:uiPriority="49"/>
+    <w:lsdException w:name="List Table 5 Dark" w:uiPriority="50"/>
+    <w:lsdException w:name="List Table 6 Colorful" w:uiPriority="51"/>
+    <w:lsdException w:name="List Table 7 Colorful" w:uiPriority="52"/>
+    <w:lsdException w:name="List Table 1 Light Accent 1" w:uiPriority="46"/>
+    <w:lsdException w:name="List Table 2 Accent 1" w:uiPriority="47"/>
+    <w:lsdException w:name="List Table 3 Accent 1" w:uiPriority="48"/>
+    <w:lsdException w:name="List Table 4 Accent 1" w:uiPriority="49"/>
+    <w:lsdException w:name="List Table 5 Dark Accent 1" w:uiPriority="50"/>
+    <w:lsdException w:name="List Table 6 Colorful Accent 1" w:uiPriority="51"/>
+    <w:lsdException w:name="List Table 7 Colorful Accent 1" w:uiPriority="52"/>
+    <w:lsdException w:name="List Table 1 Light Accent 2" w:uiPriority="46"/>
+    <w:lsdException w:name="List Table 2 Accent 2" w:uiPriority="47"/>
+    <w:lsdException w:name="List Table 3 Accent 2" w:uiPriority="48"/>
+    <w:lsdException w:name="List Table 4 Accent 2" w:uiPriority="49"/>
+    <w:lsdException w:name="List Table 5 Dark Accent 2" w:uiPriority="50"/>
+    <w:lsdException w:name="List Table 6 Colorful Accent 2" w:uiPriority="51"/>
+    <w:lsdException w:name="List Table 7 Colorful Accent 2" w:uiPriority="52"/>
+    <w:lsdException w:name="List Table 1 Light Accent 3" w:uiPriority="46"/>
+    <w:lsdException w:name="List Table 2 Accent 3" w:uiPriority="47"/>
+    <w:lsdException w:name="List Table 3 Accent 3" w:uiPriority="48"/>
+    <w:lsdException w:name="List Table 4 Accent 3" w:uiPriority="49"/>
+    <w:lsdException w:name="List Table 5 Dark Accent 3" w:uiPriority="50"/>
+    <w:lsdException w:name="List Table 6 Colorful Accent 3" w:uiPriority="51"/>
+    <w:lsdException w:name="List Table 7 Colorful Accent 3" w:uiPriority="52"/>
+    <w:lsdException w:name="List Table 1 Light Accent 4" w:uiPriority="46"/>
+    <w:lsdException w:name="List Table 2 Accent 4" w:uiPriority="47"/>
+    <w:lsdException w:name="List Table 3 Accent 4" w:uiPriority="48"/>
+    <w:lsdException w:name="List Table 4 Accent 4" w:uiPriority="49"/>
+    <w:lsdException w:name="List Table 5 Dark Accent 4" w:uiPriority="50"/>
+    <w:lsdException w:name="List Table 6 Colorful Accent 4" w:uiPriority="51"/>
+    <w:lsdException w:name="List Table 7 Colorful Accent 4" w:uiPriority="52"/>
+    <w:lsdException w:name="List Table 1 Light Accent 5" w:uiPriority="46"/>
+    <w:lsdException w:name="List Table 2 Accent 5" w:uiPriority="47"/>
+    <w:lsdException w:name="List Table 3 Accent 5" w:uiPriority="48"/>
+    <w:lsdException w:name="List Table 4 Accent 5" w:uiPriority="49"/>
+    <w:lsdException w:name="List Table 5 Dark Accent 5" w:uiPriority="50"/>
+    <w:lsdException w:name="List Table 6 Colorful Accent 5" w:uiPriority="51"/>
+    <w:lsdException w:name="List Table 7 Colorful Accent 5" w:uiPriority="52"/>
+    <w:lsdException w:name="List Table 1 Light Accent 6" w:uiPriority="46"/>
+    <w:lsdException w:name="List Table 2 Accent 6" w:uiPriority="47"/>
+    <w:lsdException w:name="List Table 3 Accent 6" w:uiPriority="48"/>
+    <w:lsdException w:name="List Table 4 Accent 6" w:uiPriority="49"/>
+    <w:lsdException w:name="List Table 5 Dark Accent 6" w:uiPriority="50"/>
+    <w:lsdException w:name="List Table 6 Colorful Accent 6" w:uiPriority="51"/>
+    <w:lsdException w:name="List Table 7 Colorful Accent 6" w:uiPriority="52"/>
   </w:latentStyles>
   <w:style w:type="paragraph" w:default="1" w:styleId="Normal">
     <w:name w:val="Normal"/>

</xml_diff>

<commit_message>
Fix menu toggle by manual jquery file
</commit_message>
<xml_diff>
--- a/Crc Development Timeline.docx
+++ b/Crc Development Timeline.docx
@@ -2502,6 +2502,313 @@
         </w:rPr>
         <w:t>Also must account for how it will display when accessing with a mobile device.</w:t>
       </w:r>
+    </w:p>
+    <w:p>
+      <w:pPr>
+        <w:rPr>
+          <w:rFonts w:ascii="Times New Roman" w:hAnsi="Times New Roman"/>
+        </w:rPr>
+      </w:pPr>
+    </w:p>
+    <w:p>
+      <w:pPr>
+        <w:rPr>
+          <w:rFonts w:ascii="Arial Black" w:hAnsi="Arial Black"/>
+        </w:rPr>
+      </w:pPr>
+      <w:r>
+        <w:rPr>
+          <w:rFonts w:ascii="Arial Black" w:hAnsi="Arial Black"/>
+        </w:rPr>
+        <w:t>April 8:</w:t>
+      </w:r>
+    </w:p>
+    <w:p>
+      <w:pPr>
+        <w:rPr>
+          <w:rFonts w:ascii="Times New Roman" w:hAnsi="Times New Roman" w:cs="Times New Roman"/>
+        </w:rPr>
+      </w:pPr>
+      <w:r>
+        <w:rPr>
+          <w:rFonts w:ascii="Times New Roman" w:hAnsi="Times New Roman" w:cs="Times New Roman"/>
+        </w:rPr>
+        <w:t>Files changed:</w:t>
+      </w:r>
+    </w:p>
+    <w:p>
+      <w:pPr>
+        <w:pStyle w:val="ListParagraph"/>
+        <w:numPr>
+          <w:ilvl w:val="0"/>
+          <w:numId w:val="7"/>
+        </w:numPr>
+        <w:rPr>
+          <w:rFonts w:ascii="Times New Roman" w:hAnsi="Times New Roman"/>
+        </w:rPr>
+      </w:pPr>
+      <w:r>
+        <w:rPr>
+          <w:rFonts w:ascii="Times New Roman" w:hAnsi="Times New Roman"/>
+        </w:rPr>
+        <w:t>Index.php</w:t>
+      </w:r>
+    </w:p>
+    <w:p>
+      <w:pPr>
+        <w:pStyle w:val="ListParagraph"/>
+        <w:numPr>
+          <w:ilvl w:val="1"/>
+          <w:numId w:val="7"/>
+        </w:numPr>
+        <w:rPr>
+          <w:rFonts w:ascii="Times New Roman" w:hAnsi="Times New Roman"/>
+        </w:rPr>
+      </w:pPr>
+      <w:r>
+        <w:rPr>
+          <w:rFonts w:ascii="Times New Roman" w:hAnsi="Times New Roman"/>
+        </w:rPr>
+        <w:t>Successfully added map and area coordinates indicating which sections are designated in the gym floor</w:t>
+      </w:r>
+    </w:p>
+    <w:p>
+      <w:pPr>
+        <w:pStyle w:val="ListParagraph"/>
+        <w:numPr>
+          <w:ilvl w:val="1"/>
+          <w:numId w:val="7"/>
+        </w:numPr>
+        <w:rPr>
+          <w:rFonts w:ascii="Times New Roman" w:hAnsi="Times New Roman"/>
+        </w:rPr>
+      </w:pPr>
+      <w:r>
+        <w:rPr>
+          <w:rFonts w:ascii="Times New Roman" w:hAnsi="Times New Roman"/>
+        </w:rPr>
+        <w:t>Successfully added jQuery code with library ImageMapster that allows hovering effects</w:t>
+      </w:r>
+    </w:p>
+    <w:p>
+      <w:pPr>
+        <w:pStyle w:val="ListParagraph"/>
+        <w:numPr>
+          <w:ilvl w:val="1"/>
+          <w:numId w:val="7"/>
+        </w:numPr>
+        <w:rPr>
+          <w:rFonts w:ascii="Times New Roman" w:hAnsi="Times New Roman"/>
+        </w:rPr>
+      </w:pPr>
+      <w:r>
+        <w:rPr>
+          <w:rFonts w:ascii="Times New Roman" w:hAnsi="Times New Roman"/>
+        </w:rPr>
+        <w:lastRenderedPageBreak/>
+        <w:t xml:space="preserve">Learned that </w:t>
+      </w:r>
+      <w:r>
+        <w:rPr>
+          <w:rFonts w:ascii="Times New Roman" w:hAnsi="Times New Roman"/>
+        </w:rPr>
+        <w:t>jqeury.min.js is for production only</w:t>
+      </w:r>
+      <w:r>
+        <w:rPr>
+          <w:rFonts w:ascii="Times New Roman" w:hAnsi="Times New Roman"/>
+        </w:rPr>
+        <w:t xml:space="preserve"> while jquery.js is used to test and develop</w:t>
+      </w:r>
+    </w:p>
+    <w:p>
+      <w:pPr>
+        <w:pStyle w:val="ListParagraph"/>
+        <w:numPr>
+          <w:ilvl w:val="1"/>
+          <w:numId w:val="7"/>
+        </w:numPr>
+        <w:rPr>
+          <w:rFonts w:ascii="Times New Roman" w:hAnsi="Times New Roman"/>
+        </w:rPr>
+      </w:pPr>
+      <w:r>
+        <w:rPr>
+          <w:rFonts w:ascii="Times New Roman" w:hAnsi="Times New Roman"/>
+        </w:rPr>
+        <w:t>These two cannot be imported at the same time as it would take out functions</w:t>
+      </w:r>
+    </w:p>
+    <w:p>
+      <w:pPr>
+        <w:pStyle w:val="ListParagraph"/>
+        <w:numPr>
+          <w:ilvl w:val="1"/>
+          <w:numId w:val="7"/>
+        </w:numPr>
+        <w:rPr>
+          <w:rFonts w:ascii="Times New Roman" w:hAnsi="Times New Roman"/>
+        </w:rPr>
+      </w:pPr>
+      <w:r>
+        <w:rPr>
+          <w:rFonts w:ascii="Times New Roman" w:hAnsi="Times New Roman"/>
+        </w:rPr>
+        <w:t>Had a hard time determining how to resize image proportionally as well as centering it</w:t>
+      </w:r>
+    </w:p>
+    <w:p>
+      <w:pPr>
+        <w:pStyle w:val="ListParagraph"/>
+        <w:numPr>
+          <w:ilvl w:val="2"/>
+          <w:numId w:val="7"/>
+        </w:numPr>
+        <w:rPr>
+          <w:rFonts w:ascii="Times New Roman" w:hAnsi="Times New Roman"/>
+        </w:rPr>
+      </w:pPr>
+      <w:r>
+        <w:rPr>
+          <w:rFonts w:ascii="Times New Roman" w:hAnsi="Times New Roman"/>
+        </w:rPr>
+        <w:t>Solution was to tie &lt;img&gt; to a background url in index.css, and centering and resizing there. So when javascript code executes, the css will restrain it.</w:t>
+      </w:r>
+    </w:p>
+    <w:p>
+      <w:pPr>
+        <w:rPr>
+          <w:rFonts w:ascii="Arial Black" w:hAnsi="Arial Black"/>
+        </w:rPr>
+      </w:pPr>
+    </w:p>
+    <w:p>
+      <w:pPr>
+        <w:rPr>
+          <w:rFonts w:ascii="Arial Black" w:hAnsi="Arial Black"/>
+        </w:rPr>
+      </w:pPr>
+      <w:r>
+        <w:rPr>
+          <w:rFonts w:ascii="Arial Black" w:hAnsi="Arial Black"/>
+        </w:rPr>
+        <w:t>April 9:</w:t>
+      </w:r>
+    </w:p>
+    <w:p>
+      <w:pPr>
+        <w:rPr>
+          <w:rFonts w:ascii="Times New Roman" w:hAnsi="Times New Roman" w:cs="Times New Roman"/>
+        </w:rPr>
+      </w:pPr>
+      <w:r>
+        <w:rPr>
+          <w:rFonts w:ascii="Times New Roman" w:hAnsi="Times New Roman" w:cs="Times New Roman"/>
+        </w:rPr>
+        <w:t>Files changed:</w:t>
+      </w:r>
+    </w:p>
+    <w:p>
+      <w:pPr>
+        <w:pStyle w:val="ListParagraph"/>
+        <w:numPr>
+          <w:ilvl w:val="0"/>
+          <w:numId w:val="7"/>
+        </w:numPr>
+        <w:rPr>
+          <w:rFonts w:ascii="Times New Roman" w:hAnsi="Times New Roman"/>
+        </w:rPr>
+      </w:pPr>
+      <w:r>
+        <w:rPr>
+          <w:rFonts w:ascii="Times New Roman" w:hAnsi="Times New Roman"/>
+        </w:rPr>
+        <w:t>Index.php</w:t>
+      </w:r>
+    </w:p>
+    <w:p>
+      <w:pPr>
+        <w:pStyle w:val="ListParagraph"/>
+        <w:numPr>
+          <w:ilvl w:val="1"/>
+          <w:numId w:val="7"/>
+        </w:numPr>
+        <w:rPr>
+          <w:rFonts w:ascii="Times New Roman" w:hAnsi="Times New Roman"/>
+        </w:rPr>
+      </w:pPr>
+      <w:r>
+        <w:rPr>
+          <w:rFonts w:ascii="Times New Roman" w:hAnsi="Times New Roman"/>
+        </w:rPr>
+        <w:t>Jquery.min conflicted with jquery.js (jquery.min was executed first in header, and jquery.js was executed last)</w:t>
+      </w:r>
+    </w:p>
+    <w:p>
+      <w:pPr>
+        <w:pStyle w:val="ListParagraph"/>
+        <w:numPr>
+          <w:ilvl w:val="2"/>
+          <w:numId w:val="7"/>
+        </w:numPr>
+        <w:rPr>
+          <w:rFonts w:ascii="Times New Roman" w:hAnsi="Times New Roman"/>
+        </w:rPr>
+      </w:pPr>
+      <w:r>
+        <w:rPr>
+          <w:rFonts w:ascii="Times New Roman" w:hAnsi="Times New Roman"/>
+        </w:rPr>
+        <w:t>Problem was that menu bar no longer toggled</w:t>
+      </w:r>
+    </w:p>
+    <w:p>
+      <w:pPr>
+        <w:pStyle w:val="ListParagraph"/>
+        <w:numPr>
+          <w:ilvl w:val="2"/>
+          <w:numId w:val="7"/>
+        </w:numPr>
+        <w:rPr>
+          <w:rFonts w:ascii="Times New Roman" w:hAnsi="Times New Roman"/>
+        </w:rPr>
+      </w:pPr>
+      <w:r>
+        <w:rPr>
+          <w:rFonts w:ascii="Times New Roman" w:hAnsi="Times New Roman"/>
+        </w:rPr>
+        <w:t>Solution: created separate jquery file that manually toggles the menu</w:t>
+      </w:r>
+    </w:p>
+    <w:p>
+      <w:r>
+        <w:t>Files Added:</w:t>
+      </w:r>
+    </w:p>
+    <w:p>
+      <w:pPr>
+        <w:pStyle w:val="ListParagraph"/>
+        <w:numPr>
+          <w:ilvl w:val="0"/>
+          <w:numId w:val="7"/>
+        </w:numPr>
+        <w:rPr>
+          <w:rFonts w:ascii="Times New Roman" w:hAnsi="Times New Roman"/>
+        </w:rPr>
+      </w:pPr>
+      <w:r>
+        <w:rPr>
+          <w:rFonts w:ascii="Times New Roman" w:hAnsi="Times New Roman"/>
+        </w:rPr>
+        <w:t>Toggle.js</w:t>
+      </w:r>
+    </w:p>
+    <w:p>
+      <w:pPr>
+        <w:rPr>
+          <w:rFonts w:ascii="Times New Roman" w:hAnsi="Times New Roman"/>
+        </w:rPr>
+      </w:pPr>
       <w:bookmarkStart w:id="0" w:name="_GoBack"/>
       <w:bookmarkEnd w:id="0"/>
     </w:p>
@@ -2509,13 +2816,6 @@
       <w:pPr>
         <w:rPr>
           <w:rFonts w:ascii="Times New Roman" w:hAnsi="Times New Roman"/>
-        </w:rPr>
-      </w:pPr>
-    </w:p>
-    <w:p>
-      <w:pPr>
-        <w:rPr>
-          <w:rFonts w:ascii="Times New Roman" w:hAnsi="Times New Roman"/>
           <w:b/>
         </w:rPr>
       </w:pPr>
@@ -2638,195 +2938,195 @@
         <w:rPr>
           <w:rFonts w:ascii="Times New Roman" w:hAnsi="Times New Roman"/>
         </w:rPr>
+        <w:t>Floor Plan</w:t>
+      </w:r>
+      <w:r>
+        <w:rPr>
+          <w:rFonts w:ascii="Times New Roman" w:hAnsi="Times New Roman"/>
+        </w:rPr>
+        <w:t xml:space="preserve"> </w:t>
+      </w:r>
+      <w:r>
+        <w:rPr>
+          <w:rFonts w:ascii="Times New Roman" w:hAnsi="Times New Roman"/>
+          <w:b/>
+        </w:rPr>
+        <w:t>DONE</w:t>
+      </w:r>
+    </w:p>
+    <w:p>
+      <w:pPr>
+        <w:rPr>
+          <w:rFonts w:ascii="Times New Roman" w:hAnsi="Times New Roman"/>
+        </w:rPr>
+      </w:pPr>
+    </w:p>
+    <w:p>
+      <w:pPr>
+        <w:rPr>
+          <w:rFonts w:ascii="Times New Roman" w:hAnsi="Times New Roman"/>
+          <w:b/>
+        </w:rPr>
+      </w:pPr>
+      <w:r>
+        <w:rPr>
+          <w:rFonts w:ascii="Times New Roman" w:hAnsi="Times New Roman"/>
+        </w:rPr>
+        <w:t>Retrieving values for previous dates</w:t>
+      </w:r>
+      <w:r>
+        <w:rPr>
+          <w:rFonts w:ascii="Times New Roman" w:hAnsi="Times New Roman"/>
+        </w:rPr>
+        <w:t xml:space="preserve"> </w:t>
+      </w:r>
+      <w:r>
+        <w:rPr>
+          <w:rFonts w:ascii="Times New Roman" w:hAnsi="Times New Roman"/>
+          <w:b/>
+        </w:rPr>
+        <w:t>DONE</w:t>
+      </w:r>
+    </w:p>
+    <w:p>
+      <w:pPr>
+        <w:rPr>
+          <w:rFonts w:ascii="Times New Roman" w:hAnsi="Times New Roman"/>
+          <w:b/>
+        </w:rPr>
+      </w:pPr>
+    </w:p>
+    <w:p>
+      <w:pPr>
+        <w:rPr>
+          <w:rFonts w:ascii="Times New Roman" w:hAnsi="Times New Roman"/>
+        </w:rPr>
+      </w:pPr>
+      <w:r>
+        <w:rPr>
+          <w:rFonts w:ascii="Times New Roman" w:hAnsi="Times New Roman"/>
+        </w:rPr>
+        <w:t>Need to edit php code within the value= for input so that if the value is not “submitted”, it will not be displayed right after the page reloads.</w:t>
+      </w:r>
+    </w:p>
+    <w:p>
+      <w:pPr>
+        <w:rPr>
+          <w:rFonts w:ascii="Times New Roman" w:hAnsi="Times New Roman"/>
+        </w:rPr>
+      </w:pPr>
+    </w:p>
+    <w:p>
+      <w:pPr>
+        <w:rPr>
+          <w:rFonts w:ascii="Times New Roman" w:hAnsi="Times New Roman"/>
+        </w:rPr>
+      </w:pPr>
+      <w:r>
+        <w:rPr>
+          <w:rFonts w:ascii="Times New Roman" w:hAnsi="Times New Roman"/>
+        </w:rPr>
+        <w:t>Link to another page where you can see thumbnails of all the tables</w:t>
+      </w:r>
+    </w:p>
+    <w:p>
+      <w:pPr>
+        <w:rPr>
+          <w:rFonts w:ascii="Times New Roman" w:hAnsi="Times New Roman"/>
+        </w:rPr>
+      </w:pPr>
+    </w:p>
+    <w:p>
+      <w:pPr>
+        <w:rPr>
+          <w:rFonts w:ascii="Times New Roman" w:hAnsi="Times New Roman"/>
+        </w:rPr>
+      </w:pPr>
+      <w:r>
+        <w:rPr>
+          <w:rFonts w:ascii="Times New Roman" w:hAnsi="Times New Roman"/>
+        </w:rPr>
+        <w:t>Exporting table to pdf / excel</w:t>
+      </w:r>
+    </w:p>
+    <w:p>
+      <w:pPr>
+        <w:rPr>
+          <w:rFonts w:ascii="Times New Roman" w:hAnsi="Times New Roman"/>
+        </w:rPr>
+      </w:pPr>
+    </w:p>
+    <w:p>
+      <w:pPr>
+        <w:rPr>
+          <w:rFonts w:ascii="Times New Roman" w:hAnsi="Times New Roman"/>
+        </w:rPr>
+      </w:pPr>
+      <w:r>
+        <w:rPr>
+          <w:rFonts w:ascii="Times New Roman" w:hAnsi="Times New Roman"/>
+        </w:rPr>
+        <w:t>Button that automatically emails information to inputted email.</w:t>
+      </w:r>
+    </w:p>
+    <w:p>
+      <w:pPr>
+        <w:rPr>
+          <w:rFonts w:ascii="Times New Roman" w:hAnsi="Times New Roman"/>
+        </w:rPr>
+      </w:pPr>
+    </w:p>
+    <w:p>
+      <w:pPr>
+        <w:rPr>
+          <w:rFonts w:ascii="Times New Roman" w:hAnsi="Times New Roman"/>
+        </w:rPr>
+      </w:pPr>
+      <w:r>
+        <w:rPr>
+          <w:rFonts w:ascii="Times New Roman" w:hAnsi="Times New Roman"/>
+        </w:rPr>
+        <w:t>CSS routing</w:t>
+      </w:r>
+    </w:p>
+    <w:p>
+      <w:pPr>
+        <w:rPr>
+          <w:rFonts w:ascii="Times New Roman" w:hAnsi="Times New Roman"/>
+        </w:rPr>
+      </w:pPr>
+    </w:p>
+    <w:p>
+      <w:pPr>
+        <w:rPr>
+          <w:rFonts w:ascii="Times New Roman" w:hAnsi="Times New Roman"/>
+        </w:rPr>
+      </w:pPr>
+      <w:r>
+        <w:rPr>
+          <w:rFonts w:ascii="Times New Roman" w:hAnsi="Times New Roman"/>
+        </w:rPr>
+        <w:t>Another row in table that shows total for each time.</w:t>
+      </w:r>
+    </w:p>
+    <w:p>
+      <w:pPr>
+        <w:rPr>
+          <w:rFonts w:ascii="Times New Roman" w:hAnsi="Times New Roman"/>
+        </w:rPr>
+      </w:pPr>
+    </w:p>
+    <w:p>
+      <w:pPr>
+        <w:rPr>
+          <w:rFonts w:ascii="Times New Roman" w:hAnsi="Times New Roman"/>
+        </w:rPr>
+      </w:pPr>
+      <w:r>
+        <w:rPr>
+          <w:rFonts w:ascii="Times New Roman" w:hAnsi="Times New Roman"/>
+        </w:rPr>
         <w:lastRenderedPageBreak/>
-        <w:t>Floor Plan</w:t>
-      </w:r>
-      <w:r>
-        <w:rPr>
-          <w:rFonts w:ascii="Times New Roman" w:hAnsi="Times New Roman"/>
-        </w:rPr>
-        <w:t xml:space="preserve"> </w:t>
-      </w:r>
-      <w:r>
-        <w:rPr>
-          <w:rFonts w:ascii="Times New Roman" w:hAnsi="Times New Roman"/>
-          <w:b/>
-        </w:rPr>
-        <w:t>DONE</w:t>
-      </w:r>
-    </w:p>
-    <w:p>
-      <w:pPr>
-        <w:rPr>
-          <w:rFonts w:ascii="Times New Roman" w:hAnsi="Times New Roman"/>
-        </w:rPr>
-      </w:pPr>
-    </w:p>
-    <w:p>
-      <w:pPr>
-        <w:rPr>
-          <w:rFonts w:ascii="Times New Roman" w:hAnsi="Times New Roman"/>
-          <w:b/>
-        </w:rPr>
-      </w:pPr>
-      <w:r>
-        <w:rPr>
-          <w:rFonts w:ascii="Times New Roman" w:hAnsi="Times New Roman"/>
-        </w:rPr>
-        <w:t>Retrieving values for previous dates</w:t>
-      </w:r>
-      <w:r>
-        <w:rPr>
-          <w:rFonts w:ascii="Times New Roman" w:hAnsi="Times New Roman"/>
-        </w:rPr>
-        <w:t xml:space="preserve"> </w:t>
-      </w:r>
-      <w:r>
-        <w:rPr>
-          <w:rFonts w:ascii="Times New Roman" w:hAnsi="Times New Roman"/>
-          <w:b/>
-        </w:rPr>
-        <w:t>DONE</w:t>
-      </w:r>
-    </w:p>
-    <w:p>
-      <w:pPr>
-        <w:rPr>
-          <w:rFonts w:ascii="Times New Roman" w:hAnsi="Times New Roman"/>
-          <w:b/>
-        </w:rPr>
-      </w:pPr>
-    </w:p>
-    <w:p>
-      <w:pPr>
-        <w:rPr>
-          <w:rFonts w:ascii="Times New Roman" w:hAnsi="Times New Roman"/>
-        </w:rPr>
-      </w:pPr>
-      <w:r>
-        <w:rPr>
-          <w:rFonts w:ascii="Times New Roman" w:hAnsi="Times New Roman"/>
-        </w:rPr>
-        <w:t>Need to edit php code within the value= for input so that if the value is not “submitted”, it will not be displayed right after the page reloads.</w:t>
-      </w:r>
-    </w:p>
-    <w:p>
-      <w:pPr>
-        <w:rPr>
-          <w:rFonts w:ascii="Times New Roman" w:hAnsi="Times New Roman"/>
-        </w:rPr>
-      </w:pPr>
-    </w:p>
-    <w:p>
-      <w:pPr>
-        <w:rPr>
-          <w:rFonts w:ascii="Times New Roman" w:hAnsi="Times New Roman"/>
-        </w:rPr>
-      </w:pPr>
-      <w:r>
-        <w:rPr>
-          <w:rFonts w:ascii="Times New Roman" w:hAnsi="Times New Roman"/>
-        </w:rPr>
-        <w:t>Link to another page where you can see thumbnails of all the tables</w:t>
-      </w:r>
-    </w:p>
-    <w:p>
-      <w:pPr>
-        <w:rPr>
-          <w:rFonts w:ascii="Times New Roman" w:hAnsi="Times New Roman"/>
-        </w:rPr>
-      </w:pPr>
-    </w:p>
-    <w:p>
-      <w:pPr>
-        <w:rPr>
-          <w:rFonts w:ascii="Times New Roman" w:hAnsi="Times New Roman"/>
-        </w:rPr>
-      </w:pPr>
-      <w:r>
-        <w:rPr>
-          <w:rFonts w:ascii="Times New Roman" w:hAnsi="Times New Roman"/>
-        </w:rPr>
-        <w:t>Exporting table to pdf / excel</w:t>
-      </w:r>
-    </w:p>
-    <w:p>
-      <w:pPr>
-        <w:rPr>
-          <w:rFonts w:ascii="Times New Roman" w:hAnsi="Times New Roman"/>
-        </w:rPr>
-      </w:pPr>
-    </w:p>
-    <w:p>
-      <w:pPr>
-        <w:rPr>
-          <w:rFonts w:ascii="Times New Roman" w:hAnsi="Times New Roman"/>
-        </w:rPr>
-      </w:pPr>
-      <w:r>
-        <w:rPr>
-          <w:rFonts w:ascii="Times New Roman" w:hAnsi="Times New Roman"/>
-        </w:rPr>
-        <w:t>Button that automatically emails information to inputted email.</w:t>
-      </w:r>
-    </w:p>
-    <w:p>
-      <w:pPr>
-        <w:rPr>
-          <w:rFonts w:ascii="Times New Roman" w:hAnsi="Times New Roman"/>
-        </w:rPr>
-      </w:pPr>
-    </w:p>
-    <w:p>
-      <w:pPr>
-        <w:rPr>
-          <w:rFonts w:ascii="Times New Roman" w:hAnsi="Times New Roman"/>
-        </w:rPr>
-      </w:pPr>
-      <w:r>
-        <w:rPr>
-          <w:rFonts w:ascii="Times New Roman" w:hAnsi="Times New Roman"/>
-        </w:rPr>
-        <w:t>CSS routing</w:t>
-      </w:r>
-    </w:p>
-    <w:p>
-      <w:pPr>
-        <w:rPr>
-          <w:rFonts w:ascii="Times New Roman" w:hAnsi="Times New Roman"/>
-        </w:rPr>
-      </w:pPr>
-    </w:p>
-    <w:p>
-      <w:pPr>
-        <w:rPr>
-          <w:rFonts w:ascii="Times New Roman" w:hAnsi="Times New Roman"/>
-        </w:rPr>
-      </w:pPr>
-      <w:r>
-        <w:rPr>
-          <w:rFonts w:ascii="Times New Roman" w:hAnsi="Times New Roman"/>
-        </w:rPr>
-        <w:t>Another row in table that shows total for each time.</w:t>
-      </w:r>
-    </w:p>
-    <w:p>
-      <w:pPr>
-        <w:rPr>
-          <w:rFonts w:ascii="Times New Roman" w:hAnsi="Times New Roman"/>
-        </w:rPr>
-      </w:pPr>
-    </w:p>
-    <w:p>
-      <w:pPr>
-        <w:rPr>
-          <w:rFonts w:ascii="Times New Roman" w:hAnsi="Times New Roman"/>
-        </w:rPr>
-      </w:pPr>
-      <w:r>
-        <w:rPr>
-          <w:rFonts w:ascii="Times New Roman" w:hAnsi="Times New Roman"/>
-        </w:rPr>
         <w:t>Add time of insertion into database (and update)</w:t>
       </w:r>
     </w:p>
@@ -3160,7 +3460,6 @@
           <w:rFonts w:ascii="Times New Roman" w:hAnsi="Times New Roman"/>
           <w:i/>
         </w:rPr>
-        <w:lastRenderedPageBreak/>
         <w:t xml:space="preserve">Currently, the display on the front page </w:t>
       </w:r>
       <w:r>
@@ -4094,7 +4393,7 @@
   <w:abstractNum w:abstractNumId="6" w15:restartNumberingAfterBreak="0">
     <w:nsid w:val="7C440C9E"/>
     <w:multiLevelType w:val="hybridMultilevel"/>
-    <w:tmpl w:val="A066F454"/>
+    <w:tmpl w:val="8ECCC46E"/>
     <w:lvl w:ilvl="0" w:tplc="04090001">
       <w:start w:val="1"/>
       <w:numFmt w:val="bullet"/>
@@ -4119,7 +4418,7 @@
         <w:rFonts w:ascii="Courier New" w:hAnsi="Courier New" w:cs="Courier New" w:hint="default"/>
       </w:rPr>
     </w:lvl>
-    <w:lvl w:ilvl="2" w:tplc="04090005" w:tentative="1">
+    <w:lvl w:ilvl="2" w:tplc="04090005">
       <w:start w:val="1"/>
       <w:numFmt w:val="bullet"/>
       <w:lvlText w:val=""/>

</xml_diff>

<commit_message>
Add total row that calculates column values
</commit_message>
<xml_diff>
--- a/Crc Development Timeline.docx
+++ b/Crc Development Timeline.docx
@@ -1,6 +1,6 @@
 
 <file path=word/document.xml><?xml version="1.0" encoding="utf-8"?>
-<w:document xmlns:wpc="http://schemas.microsoft.com/office/word/2010/wordprocessingCanvas" xmlns:mc="http://schemas.openxmlformats.org/markup-compatibility/2006" xmlns:o="urn:schemas-microsoft-com:office:office" xmlns:r="http://schemas.openxmlformats.org/officeDocument/2006/relationships" xmlns:m="http://schemas.openxmlformats.org/officeDocument/2006/math" xmlns:v="urn:schemas-microsoft-com:vml" xmlns:wp14="http://schemas.microsoft.com/office/word/2010/wordprocessingDrawing" xmlns:wp="http://schemas.openxmlformats.org/drawingml/2006/wordprocessingDrawing" xmlns:w10="urn:schemas-microsoft-com:office:word" xmlns:w="http://schemas.openxmlformats.org/wordprocessingml/2006/main" xmlns:w14="http://schemas.microsoft.com/office/word/2010/wordml" xmlns:w15="http://schemas.microsoft.com/office/word/2012/wordml" xmlns:wpg="http://schemas.microsoft.com/office/word/2010/wordprocessingGroup" xmlns:wpi="http://schemas.microsoft.com/office/word/2010/wordprocessingInk" xmlns:wne="http://schemas.microsoft.com/office/word/2006/wordml" xmlns:wps="http://schemas.microsoft.com/office/word/2010/wordprocessingShape" mc:Ignorable="w14 w15 wp14">
+<w:document xmlns:wpc="http://schemas.microsoft.com/office/word/2010/wordprocessingCanvas" xmlns:mo="http://schemas.microsoft.com/office/mac/office/2008/main" xmlns:mc="http://schemas.openxmlformats.org/markup-compatibility/2006" xmlns:mv="urn:schemas-microsoft-com:mac:vml" xmlns:o="urn:schemas-microsoft-com:office:office" xmlns:r="http://schemas.openxmlformats.org/officeDocument/2006/relationships" xmlns:m="http://schemas.openxmlformats.org/officeDocument/2006/math" xmlns:v="urn:schemas-microsoft-com:vml" xmlns:wp14="http://schemas.microsoft.com/office/word/2010/wordprocessingDrawing" xmlns:wp="http://schemas.openxmlformats.org/drawingml/2006/wordprocessingDrawing" xmlns:w10="urn:schemas-microsoft-com:office:word" xmlns:w="http://schemas.openxmlformats.org/wordprocessingml/2006/main" xmlns:w14="http://schemas.microsoft.com/office/word/2010/wordml" xmlns:wpg="http://schemas.microsoft.com/office/word/2010/wordprocessingGroup" xmlns:wpi="http://schemas.microsoft.com/office/word/2010/wordprocessingInk" xmlns:wne="http://schemas.microsoft.com/office/word/2006/wordml" xmlns:wps="http://schemas.microsoft.com/office/word/2010/wordprocessingShape" mc:Ignorable="w14 wp14">
   <w:body>
     <w:p>
       <w:pPr>
@@ -2285,7 +2285,7 @@
         </w:rPr>
         <w:t xml:space="preserve">Using this website: </w:t>
       </w:r>
-      <w:hyperlink r:id="rId5" w:history="1">
+      <w:hyperlink r:id="rId6" w:history="1">
         <w:r>
           <w:rPr>
             <w:rStyle w:val="Hyperlink"/>
@@ -2809,12 +2809,259 @@
           <w:rFonts w:ascii="Times New Roman" w:hAnsi="Times New Roman"/>
         </w:rPr>
       </w:pPr>
+    </w:p>
+    <w:p>
+      <w:pPr>
+        <w:rPr>
+          <w:rFonts w:ascii="Arial Black" w:hAnsi="Arial Black" w:cs="Arial"/>
+          <w:b/>
+        </w:rPr>
+      </w:pPr>
+      <w:r>
+        <w:rPr>
+          <w:rFonts w:ascii="Arial Black" w:hAnsi="Arial Black" w:cs="Arial"/>
+          <w:b/>
+        </w:rPr>
+        <w:t>April 10, 2016:</w:t>
+      </w:r>
+    </w:p>
+    <w:p>
+      <w:pPr>
+        <w:rPr>
+          <w:rFonts w:ascii="Times New Roman" w:hAnsi="Times New Roman" w:cs="Times New Roman"/>
+        </w:rPr>
+      </w:pPr>
+      <w:r>
+        <w:rPr>
+          <w:rFonts w:ascii="Times New Roman" w:hAnsi="Times New Roman" w:cs="Times New Roman"/>
+        </w:rPr>
+        <w:t>Files Changed:</w:t>
+      </w:r>
+    </w:p>
+    <w:p>
+      <w:pPr>
+        <w:pStyle w:val="ListParagraph"/>
+        <w:numPr>
+          <w:ilvl w:val="0"/>
+          <w:numId w:val="7"/>
+        </w:numPr>
+        <w:rPr>
+          <w:rFonts w:ascii="Times New Roman" w:hAnsi="Times New Roman" w:cs="Times New Roman"/>
+        </w:rPr>
+      </w:pPr>
+      <w:r>
+        <w:rPr>
+          <w:rFonts w:ascii="Times New Roman" w:hAnsi="Times New Roman" w:cs="Times New Roman"/>
+        </w:rPr>
+        <w:t>Index.php</w:t>
+      </w:r>
+    </w:p>
+    <w:p>
+      <w:pPr>
+        <w:pStyle w:val="ListParagraph"/>
+        <w:numPr>
+          <w:ilvl w:val="1"/>
+          <w:numId w:val="7"/>
+        </w:numPr>
+        <w:rPr>
+          <w:rFonts w:ascii="Times New Roman" w:hAnsi="Times New Roman" w:cs="Times New Roman"/>
+        </w:rPr>
+      </w:pPr>
+      <w:r>
+        <w:rPr>
+          <w:rFonts w:ascii="Times New Roman" w:hAnsi="Times New Roman" w:cs="Times New Roman"/>
+        </w:rPr>
+        <w:t>Added header titles</w:t>
+      </w:r>
+    </w:p>
+    <w:p>
+      <w:pPr>
+        <w:pStyle w:val="ListParagraph"/>
+        <w:numPr>
+          <w:ilvl w:val="0"/>
+          <w:numId w:val="7"/>
+        </w:numPr>
+        <w:rPr>
+          <w:rFonts w:ascii="Times New Roman" w:hAnsi="Times New Roman" w:cs="Times New Roman"/>
+        </w:rPr>
+      </w:pPr>
+      <w:r>
+        <w:rPr>
+          <w:rFonts w:ascii="Times New Roman" w:hAnsi="Times New Roman" w:cs="Times New Roman"/>
+        </w:rPr>
+        <w:t>InputForm.php</w:t>
+      </w:r>
+    </w:p>
+    <w:p>
+      <w:pPr>
+        <w:pStyle w:val="ListParagraph"/>
+        <w:numPr>
+          <w:ilvl w:val="1"/>
+          <w:numId w:val="7"/>
+        </w:numPr>
+        <w:rPr>
+          <w:rFonts w:ascii="Times New Roman" w:hAnsi="Times New Roman" w:cs="Times New Roman"/>
+        </w:rPr>
+      </w:pPr>
+      <w:r>
+        <w:rPr>
+          <w:rFonts w:ascii="Times New Roman" w:hAnsi="Times New Roman" w:cs="Times New Roman"/>
+        </w:rPr>
+        <w:t>Added Total Row</w:t>
+      </w:r>
+    </w:p>
+    <w:p>
+      <w:pPr>
+        <w:pStyle w:val="ListParagraph"/>
+        <w:numPr>
+          <w:ilvl w:val="0"/>
+          <w:numId w:val="7"/>
+        </w:numPr>
+        <w:rPr>
+          <w:rFonts w:ascii="Times New Roman" w:hAnsi="Times New Roman" w:cs="Times New Roman"/>
+        </w:rPr>
+      </w:pPr>
+      <w:r>
+        <w:rPr>
+          <w:rFonts w:ascii="Times New Roman" w:hAnsi="Times New Roman" w:cs="Times New Roman"/>
+        </w:rPr>
+        <w:t>InputFormData</w:t>
+      </w:r>
+    </w:p>
+    <w:p>
+      <w:pPr>
+        <w:pStyle w:val="ListParagraph"/>
+        <w:numPr>
+          <w:ilvl w:val="1"/>
+          <w:numId w:val="7"/>
+        </w:numPr>
+        <w:rPr>
+          <w:rFonts w:ascii="Times New Roman" w:hAnsi="Times New Roman" w:cs="Times New Roman"/>
+        </w:rPr>
+      </w:pPr>
+      <w:r>
+        <w:rPr>
+          <w:rFonts w:ascii="Times New Roman" w:hAnsi="Times New Roman" w:cs="Times New Roman"/>
+        </w:rPr>
+        <w:t xml:space="preserve">Fixed Insert function by accounting for Selecting ‘Date’ </w:t>
+      </w:r>
+    </w:p>
+    <w:p>
+      <w:pPr>
+        <w:pStyle w:val="ListParagraph"/>
+        <w:numPr>
+          <w:ilvl w:val="1"/>
+          <w:numId w:val="7"/>
+        </w:numPr>
+        <w:rPr>
+          <w:rFonts w:ascii="Times New Roman" w:hAnsi="Times New Roman" w:cs="Times New Roman"/>
+        </w:rPr>
+      </w:pPr>
+      <w:r>
+        <w:rPr>
+          <w:rFonts w:ascii="Times New Roman" w:hAnsi="Times New Roman" w:cs="Times New Roman"/>
+        </w:rPr>
+        <w:t>Total row successfully calculates the total of the corresponding column</w:t>
+      </w:r>
       <w:bookmarkStart w:id="0" w:name="_GoBack"/>
       <w:bookmarkEnd w:id="0"/>
     </w:p>
     <w:p>
       <w:pPr>
         <w:rPr>
+          <w:rFonts w:ascii="Times New Roman" w:hAnsi="Times New Roman" w:cs="Times New Roman"/>
+        </w:rPr>
+      </w:pPr>
+      <w:r>
+        <w:rPr>
+          <w:rFonts w:ascii="Times New Roman" w:hAnsi="Times New Roman" w:cs="Times New Roman"/>
+        </w:rPr>
+        <w:t>Database:</w:t>
+      </w:r>
+    </w:p>
+    <w:p>
+      <w:pPr>
+        <w:rPr>
+          <w:rFonts w:ascii="Times New Roman" w:hAnsi="Times New Roman" w:cs="Times New Roman"/>
+        </w:rPr>
+      </w:pPr>
+      <w:r>
+        <w:rPr>
+          <w:rFonts w:ascii="Times New Roman" w:hAnsi="Times New Roman" w:cs="Times New Roman"/>
+        </w:rPr>
+        <w:tab/>
+        <w:t>Added primary key constraints to date, zone, and time</w:t>
+      </w:r>
+    </w:p>
+    <w:p>
+      <w:pPr>
+        <w:rPr>
+          <w:rFonts w:ascii="Times New Roman" w:hAnsi="Times New Roman" w:cs="Times New Roman"/>
+        </w:rPr>
+      </w:pPr>
+      <w:r>
+        <w:rPr>
+          <w:rFonts w:ascii="Times New Roman" w:hAnsi="Times New Roman" w:cs="Times New Roman"/>
+        </w:rPr>
+        <w:t>Brainstorm for new features:</w:t>
+      </w:r>
+    </w:p>
+    <w:p>
+      <w:pPr>
+        <w:rPr>
+          <w:rFonts w:ascii="Times New Roman" w:hAnsi="Times New Roman" w:cs="Times New Roman"/>
+        </w:rPr>
+      </w:pPr>
+      <w:r>
+        <w:rPr>
+          <w:rFonts w:ascii="Times New Roman" w:hAnsi="Times New Roman" w:cs="Times New Roman"/>
+        </w:rPr>
+        <w:t>Index.php will use php date as a reference to extract from Database</w:t>
+      </w:r>
+    </w:p>
+    <w:p>
+      <w:pPr>
+        <w:rPr>
+          <w:rFonts w:ascii="Times New Roman" w:hAnsi="Times New Roman" w:cs="Times New Roman"/>
+        </w:rPr>
+      </w:pPr>
+      <w:r>
+        <w:rPr>
+          <w:rFonts w:ascii="Times New Roman" w:hAnsi="Times New Roman" w:cs="Times New Roman"/>
+        </w:rPr>
+        <w:t>Total Row from InputForm.php will automatically calculate the total for each column and add to database if any of the corresponding elements in the column is added, or updated if element in column was changed.</w:t>
+      </w:r>
+    </w:p>
+    <w:p>
+      <w:pPr>
+        <w:rPr>
+          <w:rFonts w:ascii="Times New Roman" w:hAnsi="Times New Roman" w:cs="Times New Roman"/>
+        </w:rPr>
+      </w:pPr>
+    </w:p>
+    <w:p>
+      <w:pPr>
+        <w:rPr>
+          <w:rFonts w:ascii="Times New Roman" w:hAnsi="Times New Roman" w:cs="Times New Roman"/>
+        </w:rPr>
+      </w:pPr>
+      <w:r>
+        <w:rPr>
+          <w:rFonts w:ascii="Times New Roman" w:hAnsi="Times New Roman" w:cs="Times New Roman"/>
+        </w:rPr>
+        <w:t>In Index.php, total number of people will read from the Total row, and it will look at current time, and round down to the nearest time column that it corresponds to for that date.</w:t>
+      </w:r>
+    </w:p>
+    <w:p>
+      <w:pPr>
+        <w:rPr>
+          <w:rFonts w:ascii="Times New Roman" w:hAnsi="Times New Roman" w:cs="Times New Roman"/>
+        </w:rPr>
+      </w:pPr>
+    </w:p>
+    <w:p>
+      <w:pPr>
+        <w:rPr>
           <w:rFonts w:ascii="Times New Roman" w:hAnsi="Times New Roman"/>
           <w:b/>
         </w:rPr>
@@ -2827,73 +3074,111 @@
           <w:b/>
         </w:rPr>
       </w:pPr>
-    </w:p>
-    <w:p>
-      <w:pPr>
+      <w:r>
         <w:rPr>
           <w:rFonts w:ascii="Times New Roman" w:hAnsi="Times New Roman"/>
           <w:b/>
         </w:rPr>
-      </w:pPr>
-      <w:r>
+        <w:t xml:space="preserve">Things to implement: </w:t>
+      </w:r>
+    </w:p>
+    <w:p>
+      <w:pPr>
+        <w:rPr>
+          <w:rFonts w:ascii="Times New Roman" w:hAnsi="Times New Roman"/>
+        </w:rPr>
+      </w:pPr>
+      <w:r>
+        <w:rPr>
+          <w:rFonts w:ascii="Times New Roman" w:hAnsi="Times New Roman"/>
+        </w:rPr>
+        <w:t>Primary Key</w:t>
+      </w:r>
+    </w:p>
+    <w:p>
+      <w:pPr>
+        <w:rPr>
+          <w:rFonts w:ascii="Times New Roman" w:hAnsi="Times New Roman"/>
+        </w:rPr>
+      </w:pPr>
+      <w:r>
+        <w:rPr>
+          <w:rFonts w:ascii="Times New Roman" w:hAnsi="Times New Roman"/>
+        </w:rPr>
+        <w:lastRenderedPageBreak/>
+        <w:t>SSL</w:t>
+      </w:r>
+    </w:p>
+    <w:p>
+      <w:pPr>
+        <w:rPr>
+          <w:rFonts w:ascii="Times New Roman" w:hAnsi="Times New Roman"/>
+        </w:rPr>
+      </w:pPr>
+      <w:r>
+        <w:rPr>
+          <w:rFonts w:ascii="Times New Roman" w:hAnsi="Times New Roman"/>
+        </w:rPr>
+        <w:t>Better Username and Password Authentication</w:t>
+      </w:r>
+    </w:p>
+    <w:p>
+      <w:pPr>
         <w:rPr>
           <w:rFonts w:ascii="Times New Roman" w:hAnsi="Times New Roman"/>
           <w:b/>
         </w:rPr>
-        <w:t xml:space="preserve">Things to implement: </w:t>
-      </w:r>
-    </w:p>
-    <w:p>
-      <w:pPr>
-        <w:rPr>
-          <w:rFonts w:ascii="Times New Roman" w:hAnsi="Times New Roman"/>
-        </w:rPr>
-      </w:pPr>
-      <w:r>
-        <w:rPr>
-          <w:rFonts w:ascii="Times New Roman" w:hAnsi="Times New Roman"/>
-        </w:rPr>
-        <w:t>Primary Key</w:t>
-      </w:r>
-    </w:p>
-    <w:p>
-      <w:pPr>
-        <w:rPr>
-          <w:rFonts w:ascii="Times New Roman" w:hAnsi="Times New Roman"/>
-        </w:rPr>
-      </w:pPr>
-      <w:r>
-        <w:rPr>
-          <w:rFonts w:ascii="Times New Roman" w:hAnsi="Times New Roman"/>
-        </w:rPr>
-        <w:t>SSL</w:t>
-      </w:r>
-    </w:p>
-    <w:p>
-      <w:pPr>
-        <w:rPr>
-          <w:rFonts w:ascii="Times New Roman" w:hAnsi="Times New Roman"/>
-        </w:rPr>
-      </w:pPr>
-      <w:r>
-        <w:rPr>
-          <w:rFonts w:ascii="Times New Roman" w:hAnsi="Times New Roman"/>
-        </w:rPr>
-        <w:t>Better Username and Password Authentication</w:t>
-      </w:r>
-    </w:p>
-    <w:p>
-      <w:pPr>
+      </w:pPr>
+      <w:r>
+        <w:rPr>
+          <w:rFonts w:ascii="Times New Roman" w:hAnsi="Times New Roman"/>
+        </w:rPr>
+        <w:t>Edit Button</w:t>
+      </w:r>
+      <w:r>
+        <w:rPr>
+          <w:rFonts w:ascii="Times New Roman" w:hAnsi="Times New Roman"/>
+        </w:rPr>
+        <w:t xml:space="preserve"> </w:t>
+      </w:r>
+      <w:r>
         <w:rPr>
           <w:rFonts w:ascii="Times New Roman" w:hAnsi="Times New Roman"/>
           <w:b/>
         </w:rPr>
-      </w:pPr>
-      <w:r>
-        <w:rPr>
-          <w:rFonts w:ascii="Times New Roman" w:hAnsi="Times New Roman"/>
-        </w:rPr>
-        <w:t>Edit Button</w:t>
+        <w:t>DONE</w:t>
+      </w:r>
+    </w:p>
+    <w:p>
+      <w:pPr>
+        <w:rPr>
+          <w:rFonts w:ascii="Times New Roman" w:hAnsi="Times New Roman"/>
+        </w:rPr>
+      </w:pPr>
+      <w:r>
+        <w:rPr>
+          <w:rFonts w:ascii="Times New Roman" w:hAnsi="Times New Roman"/>
+        </w:rPr>
+        <w:t>Maybe Delete Button</w:t>
+      </w:r>
+      <w:r>
+        <w:rPr>
+          <w:rFonts w:ascii="Times New Roman" w:hAnsi="Times New Roman"/>
+        </w:rPr>
+        <w:t xml:space="preserve"> for each element</w:t>
+      </w:r>
+    </w:p>
+    <w:p>
+      <w:pPr>
+        <w:rPr>
+          <w:rFonts w:ascii="Times New Roman" w:hAnsi="Times New Roman"/>
+        </w:rPr>
+      </w:pPr>
+      <w:r>
+        <w:rPr>
+          <w:rFonts w:ascii="Times New Roman" w:hAnsi="Times New Roman"/>
+        </w:rPr>
+        <w:t>Floor Plan</w:t>
       </w:r>
       <w:r>
         <w:rPr>
@@ -2915,30 +3200,19 @@
           <w:rFonts w:ascii="Times New Roman" w:hAnsi="Times New Roman"/>
         </w:rPr>
       </w:pPr>
-      <w:r>
-        <w:rPr>
-          <w:rFonts w:ascii="Times New Roman" w:hAnsi="Times New Roman"/>
-        </w:rPr>
-        <w:t>Maybe Delete Button</w:t>
-      </w:r>
-      <w:r>
-        <w:rPr>
-          <w:rFonts w:ascii="Times New Roman" w:hAnsi="Times New Roman"/>
-        </w:rPr>
-        <w:t xml:space="preserve"> for each element</w:t>
-      </w:r>
-    </w:p>
-    <w:p>
-      <w:pPr>
-        <w:rPr>
-          <w:rFonts w:ascii="Times New Roman" w:hAnsi="Times New Roman"/>
-        </w:rPr>
-      </w:pPr>
-      <w:r>
-        <w:rPr>
-          <w:rFonts w:ascii="Times New Roman" w:hAnsi="Times New Roman"/>
-        </w:rPr>
-        <w:t>Floor Plan</w:t>
+    </w:p>
+    <w:p>
+      <w:pPr>
+        <w:rPr>
+          <w:rFonts w:ascii="Times New Roman" w:hAnsi="Times New Roman"/>
+          <w:b/>
+        </w:rPr>
+      </w:pPr>
+      <w:r>
+        <w:rPr>
+          <w:rFonts w:ascii="Times New Roman" w:hAnsi="Times New Roman"/>
+        </w:rPr>
+        <w:t>Retrieving values for previous dates</w:t>
       </w:r>
       <w:r>
         <w:rPr>
@@ -2958,43 +3232,9 @@
       <w:pPr>
         <w:rPr>
           <w:rFonts w:ascii="Times New Roman" w:hAnsi="Times New Roman"/>
-        </w:rPr>
-      </w:pPr>
-    </w:p>
-    <w:p>
-      <w:pPr>
-        <w:rPr>
-          <w:rFonts w:ascii="Times New Roman" w:hAnsi="Times New Roman"/>
           <w:b/>
         </w:rPr>
       </w:pPr>
-      <w:r>
-        <w:rPr>
-          <w:rFonts w:ascii="Times New Roman" w:hAnsi="Times New Roman"/>
-        </w:rPr>
-        <w:t>Retrieving values for previous dates</w:t>
-      </w:r>
-      <w:r>
-        <w:rPr>
-          <w:rFonts w:ascii="Times New Roman" w:hAnsi="Times New Roman"/>
-        </w:rPr>
-        <w:t xml:space="preserve"> </w:t>
-      </w:r>
-      <w:r>
-        <w:rPr>
-          <w:rFonts w:ascii="Times New Roman" w:hAnsi="Times New Roman"/>
-          <w:b/>
-        </w:rPr>
-        <w:t>DONE</w:t>
-      </w:r>
-    </w:p>
-    <w:p>
-      <w:pPr>
-        <w:rPr>
-          <w:rFonts w:ascii="Times New Roman" w:hAnsi="Times New Roman"/>
-          <w:b/>
-        </w:rPr>
-      </w:pPr>
     </w:p>
     <w:p>
       <w:pPr>
@@ -3126,7 +3366,6 @@
         <w:rPr>
           <w:rFonts w:ascii="Times New Roman" w:hAnsi="Times New Roman"/>
         </w:rPr>
-        <w:lastRenderedPageBreak/>
         <w:t>Add time of insertion into database (and update)</w:t>
       </w:r>
     </w:p>
@@ -3387,6 +3626,7 @@
           <w:rFonts w:ascii="Times New Roman" w:hAnsi="Times New Roman"/>
           <w:i/>
         </w:rPr>
+        <w:lastRenderedPageBreak/>
         <w:t>What if a Crc Staff member decides to</w:t>
       </w:r>
       <w:r>
@@ -3765,8 +4005,8 @@
 </file>
 
 <file path=word/numbering.xml><?xml version="1.0" encoding="utf-8"?>
-<w:numbering xmlns:wpc="http://schemas.microsoft.com/office/word/2010/wordprocessingCanvas" xmlns:mc="http://schemas.openxmlformats.org/markup-compatibility/2006" xmlns:o="urn:schemas-microsoft-com:office:office" xmlns:r="http://schemas.openxmlformats.org/officeDocument/2006/relationships" xmlns:m="http://schemas.openxmlformats.org/officeDocument/2006/math" xmlns:v="urn:schemas-microsoft-com:vml" xmlns:wp14="http://schemas.microsoft.com/office/word/2010/wordprocessingDrawing" xmlns:wp="http://schemas.openxmlformats.org/drawingml/2006/wordprocessingDrawing" xmlns:w10="urn:schemas-microsoft-com:office:word" xmlns:w="http://schemas.openxmlformats.org/wordprocessingml/2006/main" xmlns:w14="http://schemas.microsoft.com/office/word/2010/wordml" xmlns:w15="http://schemas.microsoft.com/office/word/2012/wordml" xmlns:wpg="http://schemas.microsoft.com/office/word/2010/wordprocessingGroup" xmlns:wpi="http://schemas.microsoft.com/office/word/2010/wordprocessingInk" xmlns:wne="http://schemas.microsoft.com/office/word/2006/wordml" xmlns:wps="http://schemas.microsoft.com/office/word/2010/wordprocessingShape" mc:Ignorable="w14 w15 wp14">
-  <w:abstractNum w:abstractNumId="0" w15:restartNumberingAfterBreak="0">
+<w:numbering xmlns:wpc="http://schemas.microsoft.com/office/word/2010/wordprocessingCanvas" xmlns:mo="http://schemas.microsoft.com/office/mac/office/2008/main" xmlns:mc="http://schemas.openxmlformats.org/markup-compatibility/2006" xmlns:mv="urn:schemas-microsoft-com:mac:vml" xmlns:o="urn:schemas-microsoft-com:office:office" xmlns:r="http://schemas.openxmlformats.org/officeDocument/2006/relationships" xmlns:m="http://schemas.openxmlformats.org/officeDocument/2006/math" xmlns:v="urn:schemas-microsoft-com:vml" xmlns:wp14="http://schemas.microsoft.com/office/word/2010/wordprocessingDrawing" xmlns:wp="http://schemas.openxmlformats.org/drawingml/2006/wordprocessingDrawing" xmlns:w10="urn:schemas-microsoft-com:office:word" xmlns:w="http://schemas.openxmlformats.org/wordprocessingml/2006/main" xmlns:w14="http://schemas.microsoft.com/office/word/2010/wordml" xmlns:wpg="http://schemas.microsoft.com/office/word/2010/wordprocessingGroup" xmlns:wpi="http://schemas.microsoft.com/office/word/2010/wordprocessingInk" xmlns:wne="http://schemas.microsoft.com/office/word/2006/wordml" xmlns:wps="http://schemas.microsoft.com/office/word/2010/wordprocessingShape" mc:Ignorable="w14 wp14">
+  <w:abstractNum w:abstractNumId="0">
     <w:nsid w:val="2AFE156A"/>
     <w:multiLevelType w:val="hybridMultilevel"/>
     <w:tmpl w:val="8F16B5D2"/>
@@ -3879,7 +4119,7 @@
       </w:rPr>
     </w:lvl>
   </w:abstractNum>
-  <w:abstractNum w:abstractNumId="1" w15:restartNumberingAfterBreak="0">
+  <w:abstractNum w:abstractNumId="1">
     <w:nsid w:val="53E712AD"/>
     <w:multiLevelType w:val="hybridMultilevel"/>
     <w:tmpl w:val="366650E0"/>
@@ -3965,7 +4205,7 @@
       </w:pPr>
     </w:lvl>
   </w:abstractNum>
-  <w:abstractNum w:abstractNumId="2" w15:restartNumberingAfterBreak="0">
+  <w:abstractNum w:abstractNumId="2">
     <w:nsid w:val="5BA466AD"/>
     <w:multiLevelType w:val="hybridMultilevel"/>
     <w:tmpl w:val="A840263E"/>
@@ -4078,7 +4318,7 @@
       </w:rPr>
     </w:lvl>
   </w:abstractNum>
-  <w:abstractNum w:abstractNumId="3" w15:restartNumberingAfterBreak="0">
+  <w:abstractNum w:abstractNumId="3">
     <w:nsid w:val="6AB72B38"/>
     <w:multiLevelType w:val="hybridMultilevel"/>
     <w:tmpl w:val="83CCA4C6"/>
@@ -4191,7 +4431,7 @@
       </w:rPr>
     </w:lvl>
   </w:abstractNum>
-  <w:abstractNum w:abstractNumId="4" w15:restartNumberingAfterBreak="0">
+  <w:abstractNum w:abstractNumId="4">
     <w:nsid w:val="77717C71"/>
     <w:multiLevelType w:val="hybridMultilevel"/>
     <w:tmpl w:val="C1A8E5CE"/>
@@ -4304,7 +4544,7 @@
       </w:rPr>
     </w:lvl>
   </w:abstractNum>
-  <w:abstractNum w:abstractNumId="5" w15:restartNumberingAfterBreak="0">
+  <w:abstractNum w:abstractNumId="5">
     <w:nsid w:val="7B594C35"/>
     <w:multiLevelType w:val="hybridMultilevel"/>
     <w:tmpl w:val="818C39C0"/>
@@ -4390,10 +4630,10 @@
       </w:pPr>
     </w:lvl>
   </w:abstractNum>
-  <w:abstractNum w:abstractNumId="6" w15:restartNumberingAfterBreak="0">
+  <w:abstractNum w:abstractNumId="6">
     <w:nsid w:val="7C440C9E"/>
     <w:multiLevelType w:val="hybridMultilevel"/>
-    <w:tmpl w:val="8ECCC46E"/>
+    <w:tmpl w:val="523AF74C"/>
     <w:lvl w:ilvl="0" w:tplc="04090001">
       <w:start w:val="1"/>
       <w:numFmt w:val="bullet"/>
@@ -4528,7 +4768,7 @@
 </file>
 
 <file path=word/styles.xml><?xml version="1.0" encoding="utf-8"?>
-<w:styles xmlns:mc="http://schemas.openxmlformats.org/markup-compatibility/2006" xmlns:r="http://schemas.openxmlformats.org/officeDocument/2006/relationships" xmlns:w="http://schemas.openxmlformats.org/wordprocessingml/2006/main" xmlns:w14="http://schemas.microsoft.com/office/word/2010/wordml" xmlns:w15="http://schemas.microsoft.com/office/word/2012/wordml" mc:Ignorable="w14 w15">
+<w:styles xmlns:mc="http://schemas.openxmlformats.org/markup-compatibility/2006" xmlns:r="http://schemas.openxmlformats.org/officeDocument/2006/relationships" xmlns:w="http://schemas.openxmlformats.org/wordprocessingml/2006/main" xmlns:w14="http://schemas.microsoft.com/office/word/2010/wordml" mc:Ignorable="w14">
   <w:docDefaults>
     <w:rPrDefault>
       <w:rPr>
@@ -4540,369 +4780,370 @@
     </w:rPrDefault>
     <w:pPrDefault/>
   </w:docDefaults>
-  <w:latentStyles w:defLockedState="0" w:defUIPriority="99" w:defSemiHidden="0" w:defUnhideWhenUsed="0" w:defQFormat="0" w:count="371">
-    <w:lsdException w:name="Normal" w:uiPriority="0" w:qFormat="1"/>
-    <w:lsdException w:name="heading 1" w:uiPriority="9" w:qFormat="1"/>
-    <w:lsdException w:name="heading 2" w:semiHidden="1" w:uiPriority="9" w:unhideWhenUsed="1" w:qFormat="1"/>
-    <w:lsdException w:name="heading 3" w:semiHidden="1" w:uiPriority="9" w:unhideWhenUsed="1" w:qFormat="1"/>
-    <w:lsdException w:name="heading 4" w:semiHidden="1" w:uiPriority="9" w:unhideWhenUsed="1" w:qFormat="1"/>
-    <w:lsdException w:name="heading 5" w:semiHidden="1" w:uiPriority="9" w:unhideWhenUsed="1" w:qFormat="1"/>
-    <w:lsdException w:name="heading 6" w:semiHidden="1" w:uiPriority="9" w:unhideWhenUsed="1" w:qFormat="1"/>
-    <w:lsdException w:name="heading 7" w:semiHidden="1" w:uiPriority="9" w:unhideWhenUsed="1" w:qFormat="1"/>
-    <w:lsdException w:name="heading 8" w:semiHidden="1" w:uiPriority="9" w:unhideWhenUsed="1" w:qFormat="1"/>
-    <w:lsdException w:name="heading 9" w:semiHidden="1" w:uiPriority="9" w:unhideWhenUsed="1" w:qFormat="1"/>
-    <w:lsdException w:name="index 1" w:semiHidden="1" w:unhideWhenUsed="1"/>
-    <w:lsdException w:name="index 2" w:semiHidden="1" w:unhideWhenUsed="1"/>
-    <w:lsdException w:name="index 3" w:semiHidden="1" w:unhideWhenUsed="1"/>
-    <w:lsdException w:name="index 4" w:semiHidden="1" w:unhideWhenUsed="1"/>
-    <w:lsdException w:name="index 5" w:semiHidden="1" w:unhideWhenUsed="1"/>
-    <w:lsdException w:name="index 6" w:semiHidden="1" w:unhideWhenUsed="1"/>
-    <w:lsdException w:name="index 7" w:semiHidden="1" w:unhideWhenUsed="1"/>
-    <w:lsdException w:name="index 8" w:semiHidden="1" w:unhideWhenUsed="1"/>
-    <w:lsdException w:name="index 9" w:semiHidden="1" w:unhideWhenUsed="1"/>
-    <w:lsdException w:name="toc 1" w:semiHidden="1" w:uiPriority="39" w:unhideWhenUsed="1"/>
-    <w:lsdException w:name="toc 2" w:semiHidden="1" w:uiPriority="39" w:unhideWhenUsed="1"/>
-    <w:lsdException w:name="toc 3" w:semiHidden="1" w:uiPriority="39" w:unhideWhenUsed="1"/>
-    <w:lsdException w:name="toc 4" w:semiHidden="1" w:uiPriority="39" w:unhideWhenUsed="1"/>
-    <w:lsdException w:name="toc 5" w:semiHidden="1" w:uiPriority="39" w:unhideWhenUsed="1"/>
-    <w:lsdException w:name="toc 6" w:semiHidden="1" w:uiPriority="39" w:unhideWhenUsed="1"/>
-    <w:lsdException w:name="toc 7" w:semiHidden="1" w:uiPriority="39" w:unhideWhenUsed="1"/>
-    <w:lsdException w:name="toc 8" w:semiHidden="1" w:uiPriority="39" w:unhideWhenUsed="1"/>
-    <w:lsdException w:name="toc 9" w:semiHidden="1" w:uiPriority="39" w:unhideWhenUsed="1"/>
-    <w:lsdException w:name="Normal Indent" w:semiHidden="1" w:unhideWhenUsed="1"/>
-    <w:lsdException w:name="footnote text" w:semiHidden="1" w:unhideWhenUsed="1"/>
-    <w:lsdException w:name="annotation text" w:semiHidden="1" w:unhideWhenUsed="1"/>
-    <w:lsdException w:name="header" w:semiHidden="1" w:unhideWhenUsed="1"/>
-    <w:lsdException w:name="footer" w:semiHidden="1" w:unhideWhenUsed="1"/>
-    <w:lsdException w:name="index heading" w:semiHidden="1" w:unhideWhenUsed="1"/>
-    <w:lsdException w:name="caption" w:semiHidden="1" w:uiPriority="35" w:unhideWhenUsed="1" w:qFormat="1"/>
-    <w:lsdException w:name="table of figures" w:semiHidden="1" w:unhideWhenUsed="1"/>
-    <w:lsdException w:name="envelope address" w:semiHidden="1" w:unhideWhenUsed="1"/>
-    <w:lsdException w:name="envelope return" w:semiHidden="1" w:unhideWhenUsed="1"/>
-    <w:lsdException w:name="footnote reference" w:semiHidden="1" w:unhideWhenUsed="1"/>
-    <w:lsdException w:name="annotation reference" w:semiHidden="1" w:unhideWhenUsed="1"/>
-    <w:lsdException w:name="line number" w:semiHidden="1" w:unhideWhenUsed="1"/>
-    <w:lsdException w:name="page number" w:semiHidden="1" w:unhideWhenUsed="1"/>
-    <w:lsdException w:name="endnote reference" w:semiHidden="1" w:unhideWhenUsed="1"/>
-    <w:lsdException w:name="endnote text" w:semiHidden="1" w:unhideWhenUsed="1"/>
-    <w:lsdException w:name="table of authorities" w:semiHidden="1" w:unhideWhenUsed="1"/>
-    <w:lsdException w:name="macro" w:semiHidden="1" w:unhideWhenUsed="1"/>
-    <w:lsdException w:name="toa heading" w:semiHidden="1" w:unhideWhenUsed="1"/>
-    <w:lsdException w:name="List" w:semiHidden="1" w:unhideWhenUsed="1"/>
-    <w:lsdException w:name="List Bullet" w:semiHidden="1" w:unhideWhenUsed="1"/>
-    <w:lsdException w:name="List Number" w:semiHidden="1" w:unhideWhenUsed="1"/>
-    <w:lsdException w:name="List 2" w:semiHidden="1" w:unhideWhenUsed="1"/>
-    <w:lsdException w:name="List 3" w:semiHidden="1" w:unhideWhenUsed="1"/>
-    <w:lsdException w:name="List 4" w:semiHidden="1" w:unhideWhenUsed="1"/>
-    <w:lsdException w:name="List 5" w:semiHidden="1" w:unhideWhenUsed="1"/>
-    <w:lsdException w:name="List Bullet 2" w:semiHidden="1" w:unhideWhenUsed="1"/>
-    <w:lsdException w:name="List Bullet 3" w:semiHidden="1" w:unhideWhenUsed="1"/>
-    <w:lsdException w:name="List Bullet 4" w:semiHidden="1" w:unhideWhenUsed="1"/>
-    <w:lsdException w:name="List Bullet 5" w:semiHidden="1" w:unhideWhenUsed="1"/>
-    <w:lsdException w:name="List Number 2" w:semiHidden="1" w:unhideWhenUsed="1"/>
-    <w:lsdException w:name="List Number 3" w:semiHidden="1" w:unhideWhenUsed="1"/>
-    <w:lsdException w:name="List Number 4" w:semiHidden="1" w:unhideWhenUsed="1"/>
-    <w:lsdException w:name="List Number 5" w:semiHidden="1" w:unhideWhenUsed="1"/>
-    <w:lsdException w:name="Title" w:uiPriority="10" w:qFormat="1"/>
-    <w:lsdException w:name="Closing" w:semiHidden="1" w:unhideWhenUsed="1"/>
-    <w:lsdException w:name="Signature" w:semiHidden="1" w:unhideWhenUsed="1"/>
-    <w:lsdException w:name="Default Paragraph Font" w:semiHidden="1" w:uiPriority="1" w:unhideWhenUsed="1"/>
-    <w:lsdException w:name="Body Text" w:semiHidden="1" w:unhideWhenUsed="1"/>
-    <w:lsdException w:name="Body Text Indent" w:semiHidden="1" w:unhideWhenUsed="1"/>
-    <w:lsdException w:name="List Continue" w:semiHidden="1" w:unhideWhenUsed="1"/>
-    <w:lsdException w:name="List Continue 2" w:semiHidden="1" w:unhideWhenUsed="1"/>
-    <w:lsdException w:name="List Continue 3" w:semiHidden="1" w:unhideWhenUsed="1"/>
-    <w:lsdException w:name="List Continue 4" w:semiHidden="1" w:unhideWhenUsed="1"/>
-    <w:lsdException w:name="List Continue 5" w:semiHidden="1" w:unhideWhenUsed="1"/>
-    <w:lsdException w:name="Message Header" w:semiHidden="1" w:unhideWhenUsed="1"/>
-    <w:lsdException w:name="Subtitle" w:uiPriority="11" w:qFormat="1"/>
-    <w:lsdException w:name="Salutation" w:semiHidden="1" w:unhideWhenUsed="1"/>
-    <w:lsdException w:name="Date" w:semiHidden="1" w:unhideWhenUsed="1"/>
-    <w:lsdException w:name="Body Text First Indent" w:semiHidden="1" w:unhideWhenUsed="1"/>
-    <w:lsdException w:name="Body Text First Indent 2" w:semiHidden="1" w:unhideWhenUsed="1"/>
-    <w:lsdException w:name="Note Heading" w:semiHidden="1" w:unhideWhenUsed="1"/>
-    <w:lsdException w:name="Body Text 2" w:semiHidden="1" w:unhideWhenUsed="1"/>
-    <w:lsdException w:name="Body Text 3" w:semiHidden="1" w:unhideWhenUsed="1"/>
-    <w:lsdException w:name="Body Text Indent 2" w:semiHidden="1" w:unhideWhenUsed="1"/>
-    <w:lsdException w:name="Body Text Indent 3" w:semiHidden="1" w:unhideWhenUsed="1"/>
-    <w:lsdException w:name="Block Text" w:semiHidden="1" w:unhideWhenUsed="1"/>
-    <w:lsdException w:name="Hyperlink" w:semiHidden="1" w:unhideWhenUsed="1"/>
-    <w:lsdException w:name="FollowedHyperlink" w:semiHidden="1" w:unhideWhenUsed="1"/>
-    <w:lsdException w:name="Strong" w:uiPriority="22" w:qFormat="1"/>
-    <w:lsdException w:name="Emphasis" w:uiPriority="20" w:qFormat="1"/>
-    <w:lsdException w:name="Document Map" w:semiHidden="1" w:unhideWhenUsed="1"/>
-    <w:lsdException w:name="Plain Text" w:semiHidden="1" w:unhideWhenUsed="1"/>
-    <w:lsdException w:name="E-mail Signature" w:semiHidden="1" w:unhideWhenUsed="1"/>
-    <w:lsdException w:name="HTML Top of Form" w:semiHidden="1" w:unhideWhenUsed="1"/>
-    <w:lsdException w:name="HTML Bottom of Form" w:semiHidden="1" w:unhideWhenUsed="1"/>
-    <w:lsdException w:name="Normal (Web)" w:semiHidden="1" w:unhideWhenUsed="1"/>
-    <w:lsdException w:name="HTML Acronym" w:semiHidden="1" w:unhideWhenUsed="1"/>
-    <w:lsdException w:name="HTML Address" w:semiHidden="1" w:unhideWhenUsed="1"/>
-    <w:lsdException w:name="HTML Cite" w:semiHidden="1" w:unhideWhenUsed="1"/>
-    <w:lsdException w:name="HTML Code" w:semiHidden="1" w:unhideWhenUsed="1"/>
-    <w:lsdException w:name="HTML Definition" w:semiHidden="1" w:unhideWhenUsed="1"/>
-    <w:lsdException w:name="HTML Keyboard" w:semiHidden="1" w:unhideWhenUsed="1"/>
-    <w:lsdException w:name="HTML Preformatted" w:semiHidden="1" w:unhideWhenUsed="1"/>
-    <w:lsdException w:name="HTML Sample" w:semiHidden="1" w:unhideWhenUsed="1"/>
-    <w:lsdException w:name="HTML Typewriter" w:semiHidden="1" w:unhideWhenUsed="1"/>
-    <w:lsdException w:name="HTML Variable" w:semiHidden="1" w:unhideWhenUsed="1"/>
-    <w:lsdException w:name="Normal Table" w:semiHidden="1" w:unhideWhenUsed="1"/>
-    <w:lsdException w:name="annotation subject" w:semiHidden="1" w:unhideWhenUsed="1"/>
-    <w:lsdException w:name="No List" w:semiHidden="1" w:unhideWhenUsed="1"/>
-    <w:lsdException w:name="Outline List 1" w:semiHidden="1" w:unhideWhenUsed="1"/>
-    <w:lsdException w:name="Outline List 2" w:semiHidden="1" w:unhideWhenUsed="1"/>
-    <w:lsdException w:name="Outline List 3" w:semiHidden="1" w:unhideWhenUsed="1"/>
-    <w:lsdException w:name="Table Simple 1" w:semiHidden="1" w:unhideWhenUsed="1"/>
-    <w:lsdException w:name="Table Simple 2" w:semiHidden="1" w:unhideWhenUsed="1"/>
-    <w:lsdException w:name="Table Simple 3" w:semiHidden="1" w:unhideWhenUsed="1"/>
-    <w:lsdException w:name="Table Classic 1" w:semiHidden="1" w:unhideWhenUsed="1"/>
-    <w:lsdException w:name="Table Classic 2" w:semiHidden="1" w:unhideWhenUsed="1"/>
-    <w:lsdException w:name="Table Classic 3" w:semiHidden="1" w:unhideWhenUsed="1"/>
-    <w:lsdException w:name="Table Classic 4" w:semiHidden="1" w:unhideWhenUsed="1"/>
-    <w:lsdException w:name="Table Colorful 1" w:semiHidden="1" w:unhideWhenUsed="1"/>
-    <w:lsdException w:name="Table Colorful 2" w:semiHidden="1" w:unhideWhenUsed="1"/>
-    <w:lsdException w:name="Table Colorful 3" w:semiHidden="1" w:unhideWhenUsed="1"/>
-    <w:lsdException w:name="Table Columns 1" w:semiHidden="1" w:unhideWhenUsed="1"/>
-    <w:lsdException w:name="Table Columns 2" w:semiHidden="1" w:unhideWhenUsed="1"/>
-    <w:lsdException w:name="Table Columns 3" w:semiHidden="1" w:unhideWhenUsed="1"/>
-    <w:lsdException w:name="Table Columns 4" w:semiHidden="1" w:unhideWhenUsed="1"/>
-    <w:lsdException w:name="Table Columns 5" w:semiHidden="1" w:unhideWhenUsed="1"/>
-    <w:lsdException w:name="Table Grid 1" w:semiHidden="1" w:unhideWhenUsed="1"/>
-    <w:lsdException w:name="Table Grid 2" w:semiHidden="1" w:unhideWhenUsed="1"/>
-    <w:lsdException w:name="Table Grid 3" w:semiHidden="1" w:unhideWhenUsed="1"/>
-    <w:lsdException w:name="Table Grid 4" w:semiHidden="1" w:unhideWhenUsed="1"/>
-    <w:lsdException w:name="Table Grid 5" w:semiHidden="1" w:unhideWhenUsed="1"/>
-    <w:lsdException w:name="Table Grid 6" w:semiHidden="1" w:unhideWhenUsed="1"/>
-    <w:lsdException w:name="Table Grid 7" w:semiHidden="1" w:unhideWhenUsed="1"/>
-    <w:lsdException w:name="Table Grid 8" w:semiHidden="1" w:unhideWhenUsed="1"/>
-    <w:lsdException w:name="Table List 1" w:semiHidden="1" w:unhideWhenUsed="1"/>
-    <w:lsdException w:name="Table List 2" w:semiHidden="1" w:unhideWhenUsed="1"/>
-    <w:lsdException w:name="Table List 3" w:semiHidden="1" w:unhideWhenUsed="1"/>
-    <w:lsdException w:name="Table List 4" w:semiHidden="1" w:unhideWhenUsed="1"/>
-    <w:lsdException w:name="Table List 5" w:semiHidden="1" w:unhideWhenUsed="1"/>
-    <w:lsdException w:name="Table List 6" w:semiHidden="1" w:unhideWhenUsed="1"/>
-    <w:lsdException w:name="Table List 7" w:semiHidden="1" w:unhideWhenUsed="1"/>
-    <w:lsdException w:name="Table List 8" w:semiHidden="1" w:unhideWhenUsed="1"/>
-    <w:lsdException w:name="Table 3D effects 1" w:semiHidden="1" w:unhideWhenUsed="1"/>
-    <w:lsdException w:name="Table 3D effects 2" w:semiHidden="1" w:unhideWhenUsed="1"/>
-    <w:lsdException w:name="Table 3D effects 3" w:semiHidden="1" w:unhideWhenUsed="1"/>
-    <w:lsdException w:name="Table Contemporary" w:semiHidden="1" w:unhideWhenUsed="1"/>
-    <w:lsdException w:name="Table Elegant" w:semiHidden="1" w:unhideWhenUsed="1"/>
-    <w:lsdException w:name="Table Professional" w:semiHidden="1" w:unhideWhenUsed="1"/>
-    <w:lsdException w:name="Table Subtle 1" w:semiHidden="1" w:unhideWhenUsed="1"/>
-    <w:lsdException w:name="Table Subtle 2" w:semiHidden="1" w:unhideWhenUsed="1"/>
-    <w:lsdException w:name="Table Web 1" w:semiHidden="1" w:unhideWhenUsed="1"/>
-    <w:lsdException w:name="Table Web 2" w:semiHidden="1" w:unhideWhenUsed="1"/>
-    <w:lsdException w:name="Table Web 3" w:semiHidden="1" w:unhideWhenUsed="1"/>
-    <w:lsdException w:name="Balloon Text" w:semiHidden="1" w:unhideWhenUsed="1"/>
-    <w:lsdException w:name="Table Grid" w:uiPriority="59"/>
-    <w:lsdException w:name="Table Theme" w:semiHidden="1" w:unhideWhenUsed="1"/>
-    <w:lsdException w:name="Placeholder Text" w:semiHidden="1"/>
-    <w:lsdException w:name="No Spacing" w:uiPriority="1" w:qFormat="1"/>
-    <w:lsdException w:name="Light Shading" w:uiPriority="60"/>
-    <w:lsdException w:name="Light List" w:uiPriority="61"/>
-    <w:lsdException w:name="Light Grid" w:uiPriority="62"/>
-    <w:lsdException w:name="Medium Shading 1" w:uiPriority="63"/>
-    <w:lsdException w:name="Medium Shading 2" w:uiPriority="64"/>
-    <w:lsdException w:name="Medium List 1" w:uiPriority="65"/>
-    <w:lsdException w:name="Medium List 2" w:uiPriority="66"/>
-    <w:lsdException w:name="Medium Grid 1" w:uiPriority="67"/>
-    <w:lsdException w:name="Medium Grid 2" w:uiPriority="68"/>
-    <w:lsdException w:name="Medium Grid 3" w:uiPriority="69"/>
-    <w:lsdException w:name="Dark List" w:uiPriority="70"/>
-    <w:lsdException w:name="Colorful Shading" w:uiPriority="71"/>
-    <w:lsdException w:name="Colorful List" w:uiPriority="72"/>
-    <w:lsdException w:name="Colorful Grid" w:uiPriority="73"/>
-    <w:lsdException w:name="Light Shading Accent 1" w:uiPriority="60"/>
-    <w:lsdException w:name="Light List Accent 1" w:uiPriority="61"/>
-    <w:lsdException w:name="Light Grid Accent 1" w:uiPriority="62"/>
-    <w:lsdException w:name="Medium Shading 1 Accent 1" w:uiPriority="63"/>
-    <w:lsdException w:name="Medium Shading 2 Accent 1" w:uiPriority="64"/>
-    <w:lsdException w:name="Medium List 1 Accent 1" w:uiPriority="65"/>
-    <w:lsdException w:name="Revision" w:semiHidden="1"/>
-    <w:lsdException w:name="List Paragraph" w:uiPriority="34" w:qFormat="1"/>
-    <w:lsdException w:name="Quote" w:uiPriority="29" w:qFormat="1"/>
-    <w:lsdException w:name="Intense Quote" w:uiPriority="30" w:qFormat="1"/>
-    <w:lsdException w:name="Medium List 2 Accent 1" w:uiPriority="66"/>
-    <w:lsdException w:name="Medium Grid 1 Accent 1" w:uiPriority="67"/>
-    <w:lsdException w:name="Medium Grid 2 Accent 1" w:uiPriority="68"/>
-    <w:lsdException w:name="Medium Grid 3 Accent 1" w:uiPriority="69"/>
-    <w:lsdException w:name="Dark List Accent 1" w:uiPriority="70"/>
-    <w:lsdException w:name="Colorful Shading Accent 1" w:uiPriority="71"/>
-    <w:lsdException w:name="Colorful List Accent 1" w:uiPriority="72"/>
-    <w:lsdException w:name="Colorful Grid Accent 1" w:uiPriority="73"/>
-    <w:lsdException w:name="Light Shading Accent 2" w:uiPriority="60"/>
-    <w:lsdException w:name="Light List Accent 2" w:uiPriority="61"/>
-    <w:lsdException w:name="Light Grid Accent 2" w:uiPriority="62"/>
-    <w:lsdException w:name="Medium Shading 1 Accent 2" w:uiPriority="63"/>
-    <w:lsdException w:name="Medium Shading 2 Accent 2" w:uiPriority="64"/>
-    <w:lsdException w:name="Medium List 1 Accent 2" w:uiPriority="65"/>
-    <w:lsdException w:name="Medium List 2 Accent 2" w:uiPriority="66"/>
-    <w:lsdException w:name="Medium Grid 1 Accent 2" w:uiPriority="67"/>
-    <w:lsdException w:name="Medium Grid 2 Accent 2" w:uiPriority="68"/>
-    <w:lsdException w:name="Medium Grid 3 Accent 2" w:uiPriority="69"/>
-    <w:lsdException w:name="Dark List Accent 2" w:uiPriority="70"/>
-    <w:lsdException w:name="Colorful Shading Accent 2" w:uiPriority="71"/>
-    <w:lsdException w:name="Colorful List Accent 2" w:uiPriority="72"/>
-    <w:lsdException w:name="Colorful Grid Accent 2" w:uiPriority="73"/>
-    <w:lsdException w:name="Light Shading Accent 3" w:uiPriority="60"/>
-    <w:lsdException w:name="Light List Accent 3" w:uiPriority="61"/>
-    <w:lsdException w:name="Light Grid Accent 3" w:uiPriority="62"/>
-    <w:lsdException w:name="Medium Shading 1 Accent 3" w:uiPriority="63"/>
-    <w:lsdException w:name="Medium Shading 2 Accent 3" w:uiPriority="64"/>
-    <w:lsdException w:name="Medium List 1 Accent 3" w:uiPriority="65"/>
-    <w:lsdException w:name="Medium List 2 Accent 3" w:uiPriority="66"/>
-    <w:lsdException w:name="Medium Grid 1 Accent 3" w:uiPriority="67"/>
-    <w:lsdException w:name="Medium Grid 2 Accent 3" w:uiPriority="68"/>
-    <w:lsdException w:name="Medium Grid 3 Accent 3" w:uiPriority="69"/>
-    <w:lsdException w:name="Dark List Accent 3" w:uiPriority="70"/>
-    <w:lsdException w:name="Colorful Shading Accent 3" w:uiPriority="71"/>
-    <w:lsdException w:name="Colorful List Accent 3" w:uiPriority="72"/>
-    <w:lsdException w:name="Colorful Grid Accent 3" w:uiPriority="73"/>
-    <w:lsdException w:name="Light Shading Accent 4" w:uiPriority="60"/>
-    <w:lsdException w:name="Light List Accent 4" w:uiPriority="61"/>
-    <w:lsdException w:name="Light Grid Accent 4" w:uiPriority="62"/>
-    <w:lsdException w:name="Medium Shading 1 Accent 4" w:uiPriority="63"/>
-    <w:lsdException w:name="Medium Shading 2 Accent 4" w:uiPriority="64"/>
-    <w:lsdException w:name="Medium List 1 Accent 4" w:uiPriority="65"/>
-    <w:lsdException w:name="Medium List 2 Accent 4" w:uiPriority="66"/>
-    <w:lsdException w:name="Medium Grid 1 Accent 4" w:uiPriority="67"/>
-    <w:lsdException w:name="Medium Grid 2 Accent 4" w:uiPriority="68"/>
-    <w:lsdException w:name="Medium Grid 3 Accent 4" w:uiPriority="69"/>
-    <w:lsdException w:name="Dark List Accent 4" w:uiPriority="70"/>
-    <w:lsdException w:name="Colorful Shading Accent 4" w:uiPriority="71"/>
-    <w:lsdException w:name="Colorful List Accent 4" w:uiPriority="72"/>
-    <w:lsdException w:name="Colorful Grid Accent 4" w:uiPriority="73"/>
-    <w:lsdException w:name="Light Shading Accent 5" w:uiPriority="60"/>
-    <w:lsdException w:name="Light List Accent 5" w:uiPriority="61"/>
-    <w:lsdException w:name="Light Grid Accent 5" w:uiPriority="62"/>
-    <w:lsdException w:name="Medium Shading 1 Accent 5" w:uiPriority="63"/>
-    <w:lsdException w:name="Medium Shading 2 Accent 5" w:uiPriority="64"/>
-    <w:lsdException w:name="Medium List 1 Accent 5" w:uiPriority="65"/>
-    <w:lsdException w:name="Medium List 2 Accent 5" w:uiPriority="66"/>
-    <w:lsdException w:name="Medium Grid 1 Accent 5" w:uiPriority="67"/>
-    <w:lsdException w:name="Medium Grid 2 Accent 5" w:uiPriority="68"/>
-    <w:lsdException w:name="Medium Grid 3 Accent 5" w:uiPriority="69"/>
-    <w:lsdException w:name="Dark List Accent 5" w:uiPriority="70"/>
-    <w:lsdException w:name="Colorful Shading Accent 5" w:uiPriority="71"/>
-    <w:lsdException w:name="Colorful List Accent 5" w:uiPriority="72"/>
-    <w:lsdException w:name="Colorful Grid Accent 5" w:uiPriority="73"/>
-    <w:lsdException w:name="Light Shading Accent 6" w:uiPriority="60"/>
-    <w:lsdException w:name="Light List Accent 6" w:uiPriority="61"/>
-    <w:lsdException w:name="Light Grid Accent 6" w:uiPriority="62"/>
-    <w:lsdException w:name="Medium Shading 1 Accent 6" w:uiPriority="63"/>
-    <w:lsdException w:name="Medium Shading 2 Accent 6" w:uiPriority="64"/>
-    <w:lsdException w:name="Medium List 1 Accent 6" w:uiPriority="65"/>
-    <w:lsdException w:name="Medium List 2 Accent 6" w:uiPriority="66"/>
-    <w:lsdException w:name="Medium Grid 1 Accent 6" w:uiPriority="67"/>
-    <w:lsdException w:name="Medium Grid 2 Accent 6" w:uiPriority="68"/>
-    <w:lsdException w:name="Medium Grid 3 Accent 6" w:uiPriority="69"/>
-    <w:lsdException w:name="Dark List Accent 6" w:uiPriority="70"/>
-    <w:lsdException w:name="Colorful Shading Accent 6" w:uiPriority="71"/>
-    <w:lsdException w:name="Colorful List Accent 6" w:uiPriority="72"/>
-    <w:lsdException w:name="Colorful Grid Accent 6" w:uiPriority="73"/>
-    <w:lsdException w:name="Subtle Emphasis" w:uiPriority="19" w:qFormat="1"/>
-    <w:lsdException w:name="Intense Emphasis" w:uiPriority="21" w:qFormat="1"/>
-    <w:lsdException w:name="Subtle Reference" w:uiPriority="31" w:qFormat="1"/>
-    <w:lsdException w:name="Intense Reference" w:uiPriority="32" w:qFormat="1"/>
-    <w:lsdException w:name="Book Title" w:uiPriority="33" w:qFormat="1"/>
-    <w:lsdException w:name="Bibliography" w:semiHidden="1" w:uiPriority="37" w:unhideWhenUsed="1"/>
-    <w:lsdException w:name="TOC Heading" w:semiHidden="1" w:uiPriority="39" w:unhideWhenUsed="1" w:qFormat="1"/>
-    <w:lsdException w:name="Grid Table 4" w:uiPriority="49"/>
-    <w:lsdException w:name="Grid Table 5 Dark" w:uiPriority="50"/>
-    <w:lsdException w:name="Grid Table 6 Colorful" w:uiPriority="51"/>
-    <w:lsdException w:name="Grid Table 7 Colorful" w:uiPriority="52"/>
-    <w:lsdException w:name="Grid Table 1 Light Accent 1" w:uiPriority="46"/>
-    <w:lsdException w:name="Grid Table 2 Accent 1" w:uiPriority="47"/>
-    <w:lsdException w:name="Grid Table 3 Accent 1" w:uiPriority="48"/>
-    <w:lsdException w:name="Grid Table 4 Accent 1" w:uiPriority="49"/>
-    <w:lsdException w:name="Grid Table 5 Dark Accent 1" w:uiPriority="50"/>
-    <w:lsdException w:name="Grid Table 6 Colorful Accent 1" w:uiPriority="51"/>
-    <w:lsdException w:name="Grid Table 7 Colorful Accent 1" w:uiPriority="52"/>
-    <w:lsdException w:name="Grid Table 1 Light Accent 2" w:uiPriority="46"/>
-    <w:lsdException w:name="Grid Table 2 Accent 2" w:uiPriority="47"/>
-    <w:lsdException w:name="Grid Table 3 Accent 2" w:uiPriority="48"/>
-    <w:lsdException w:name="Grid Table 4 Accent 2" w:uiPriority="49"/>
-    <w:lsdException w:name="Grid Table 5 Dark Accent 2" w:uiPriority="50"/>
-    <w:lsdException w:name="Grid Table 6 Colorful Accent 2" w:uiPriority="51"/>
-    <w:lsdException w:name="Grid Table 7 Colorful Accent 2" w:uiPriority="52"/>
-    <w:lsdException w:name="Grid Table 1 Light Accent 3" w:uiPriority="46"/>
-    <w:lsdException w:name="Grid Table 2 Accent 3" w:uiPriority="47"/>
-    <w:lsdException w:name="Grid Table 3 Accent 3" w:uiPriority="48"/>
-    <w:lsdException w:name="Grid Table 4 Accent 3" w:uiPriority="49"/>
-    <w:lsdException w:name="Grid Table 5 Dark Accent 3" w:uiPriority="50"/>
-    <w:lsdException w:name="Grid Table 6 Colorful Accent 3" w:uiPriority="51"/>
-    <w:lsdException w:name="Grid Table 7 Colorful Accent 3" w:uiPriority="52"/>
-    <w:lsdException w:name="Grid Table 1 Light Accent 4" w:uiPriority="46"/>
-    <w:lsdException w:name="Grid Table 2 Accent 4" w:uiPriority="47"/>
-    <w:lsdException w:name="Grid Table 3 Accent 4" w:uiPriority="48"/>
-    <w:lsdException w:name="Grid Table 4 Accent 4" w:uiPriority="49"/>
-    <w:lsdException w:name="Grid Table 5 Dark Accent 4" w:uiPriority="50"/>
-    <w:lsdException w:name="Grid Table 6 Colorful Accent 4" w:uiPriority="51"/>
-    <w:lsdException w:name="Grid Table 7 Colorful Accent 4" w:uiPriority="52"/>
-    <w:lsdException w:name="Grid Table 1 Light Accent 5" w:uiPriority="46"/>
-    <w:lsdException w:name="Grid Table 2 Accent 5" w:uiPriority="47"/>
-    <w:lsdException w:name="Grid Table 3 Accent 5" w:uiPriority="48"/>
-    <w:lsdException w:name="Grid Table 4 Accent 5" w:uiPriority="49"/>
-    <w:lsdException w:name="Grid Table 5 Dark Accent 5" w:uiPriority="50"/>
-    <w:lsdException w:name="Grid Table 6 Colorful Accent 5" w:uiPriority="51"/>
-    <w:lsdException w:name="Grid Table 7 Colorful Accent 5" w:uiPriority="52"/>
-    <w:lsdException w:name="Grid Table 1 Light Accent 6" w:uiPriority="46"/>
-    <w:lsdException w:name="Grid Table 2 Accent 6" w:uiPriority="47"/>
-    <w:lsdException w:name="Grid Table 3 Accent 6" w:uiPriority="48"/>
-    <w:lsdException w:name="Grid Table 4 Accent 6" w:uiPriority="49"/>
-    <w:lsdException w:name="Grid Table 5 Dark Accent 6" w:uiPriority="50"/>
-    <w:lsdException w:name="Grid Table 6 Colorful Accent 6" w:uiPriority="51"/>
-    <w:lsdException w:name="Grid Table 7 Colorful Accent 6" w:uiPriority="52"/>
-    <w:lsdException w:name="List Table 1 Light" w:uiPriority="46"/>
-    <w:lsdException w:name="List Table 2" w:uiPriority="47"/>
-    <w:lsdException w:name="List Table 3" w:uiPriority="48"/>
-    <w:lsdException w:name="List Table 4" w:uiPriority="49"/>
-    <w:lsdException w:name="List Table 5 Dark" w:uiPriority="50"/>
-    <w:lsdException w:name="List Table 6 Colorful" w:uiPriority="51"/>
-    <w:lsdException w:name="List Table 7 Colorful" w:uiPriority="52"/>
-    <w:lsdException w:name="List Table 1 Light Accent 1" w:uiPriority="46"/>
-    <w:lsdException w:name="List Table 2 Accent 1" w:uiPriority="47"/>
-    <w:lsdException w:name="List Table 3 Accent 1" w:uiPriority="48"/>
-    <w:lsdException w:name="List Table 4 Accent 1" w:uiPriority="49"/>
-    <w:lsdException w:name="List Table 5 Dark Accent 1" w:uiPriority="50"/>
-    <w:lsdException w:name="List Table 6 Colorful Accent 1" w:uiPriority="51"/>
-    <w:lsdException w:name="List Table 7 Colorful Accent 1" w:uiPriority="52"/>
-    <w:lsdException w:name="List Table 1 Light Accent 2" w:uiPriority="46"/>
-    <w:lsdException w:name="List Table 2 Accent 2" w:uiPriority="47"/>
-    <w:lsdException w:name="List Table 3 Accent 2" w:uiPriority="48"/>
-    <w:lsdException w:name="List Table 4 Accent 2" w:uiPriority="49"/>
-    <w:lsdException w:name="List Table 5 Dark Accent 2" w:uiPriority="50"/>
-    <w:lsdException w:name="List Table 6 Colorful Accent 2" w:uiPriority="51"/>
-    <w:lsdException w:name="List Table 7 Colorful Accent 2" w:uiPriority="52"/>
-    <w:lsdException w:name="List Table 1 Light Accent 3" w:uiPriority="46"/>
-    <w:lsdException w:name="List Table 2 Accent 3" w:uiPriority="47"/>
-    <w:lsdException w:name="List Table 3 Accent 3" w:uiPriority="48"/>
-    <w:lsdException w:name="List Table 4 Accent 3" w:uiPriority="49"/>
-    <w:lsdException w:name="List Table 5 Dark Accent 3" w:uiPriority="50"/>
-    <w:lsdException w:name="List Table 6 Colorful Accent 3" w:uiPriority="51"/>
-    <w:lsdException w:name="List Table 7 Colorful Accent 3" w:uiPriority="52"/>
-    <w:lsdException w:name="List Table 1 Light Accent 4" w:uiPriority="46"/>
-    <w:lsdException w:name="List Table 2 Accent 4" w:uiPriority="47"/>
-    <w:lsdException w:name="List Table 3 Accent 4" w:uiPriority="48"/>
-    <w:lsdException w:name="List Table 4 Accent 4" w:uiPriority="49"/>
-    <w:lsdException w:name="List Table 5 Dark Accent 4" w:uiPriority="50"/>
-    <w:lsdException w:name="List Table 6 Colorful Accent 4" w:uiPriority="51"/>
-    <w:lsdException w:name="List Table 7 Colorful Accent 4" w:uiPriority="52"/>
-    <w:lsdException w:name="List Table 1 Light Accent 5" w:uiPriority="46"/>
-    <w:lsdException w:name="List Table 2 Accent 5" w:uiPriority="47"/>
-    <w:lsdException w:name="List Table 3 Accent 5" w:uiPriority="48"/>
-    <w:lsdException w:name="List Table 4 Accent 5" w:uiPriority="49"/>
-    <w:lsdException w:name="List Table 5 Dark Accent 5" w:uiPriority="50"/>
-    <w:lsdException w:name="List Table 6 Colorful Accent 5" w:uiPriority="51"/>
-    <w:lsdException w:name="List Table 7 Colorful Accent 5" w:uiPriority="52"/>
-    <w:lsdException w:name="List Table 1 Light Accent 6" w:uiPriority="46"/>
-    <w:lsdException w:name="List Table 2 Accent 6" w:uiPriority="47"/>
-    <w:lsdException w:name="List Table 3 Accent 6" w:uiPriority="48"/>
-    <w:lsdException w:name="List Table 4 Accent 6" w:uiPriority="49"/>
-    <w:lsdException w:name="List Table 5 Dark Accent 6" w:uiPriority="50"/>
-    <w:lsdException w:name="List Table 6 Colorful Accent 6" w:uiPriority="51"/>
-    <w:lsdException w:name="List Table 7 Colorful Accent 6" w:uiPriority="52"/>
+  <w:latentStyles w:defLockedState="0" w:defUIPriority="99" w:defSemiHidden="1" w:defUnhideWhenUsed="1" w:defQFormat="0" w:count="276">
+    <w:lsdException w:name="Normal" w:semiHidden="0" w:uiPriority="0" w:unhideWhenUsed="0" w:qFormat="1"/>
+    <w:lsdException w:name="heading 1" w:semiHidden="0" w:uiPriority="9" w:unhideWhenUsed="0" w:qFormat="1"/>
+    <w:lsdException w:name="heading 2" w:uiPriority="9" w:qFormat="1"/>
+    <w:lsdException w:name="heading 3" w:uiPriority="9" w:qFormat="1"/>
+    <w:lsdException w:name="heading 4" w:uiPriority="9" w:qFormat="1"/>
+    <w:lsdException w:name="heading 5" w:uiPriority="9" w:qFormat="1"/>
+    <w:lsdException w:name="heading 6" w:uiPriority="9" w:qFormat="1"/>
+    <w:lsdException w:name="heading 7" w:uiPriority="9" w:qFormat="1"/>
+    <w:lsdException w:name="heading 8" w:uiPriority="9" w:qFormat="1"/>
+    <w:lsdException w:name="heading 9" w:uiPriority="9" w:qFormat="1"/>
+    <w:lsdException w:name="toc 1" w:uiPriority="39"/>
+    <w:lsdException w:name="toc 2" w:uiPriority="39"/>
+    <w:lsdException w:name="toc 3" w:uiPriority="39"/>
+    <w:lsdException w:name="toc 4" w:uiPriority="39"/>
+    <w:lsdException w:name="toc 5" w:uiPriority="39"/>
+    <w:lsdException w:name="toc 6" w:uiPriority="39"/>
+    <w:lsdException w:name="toc 7" w:uiPriority="39"/>
+    <w:lsdException w:name="toc 8" w:uiPriority="39"/>
+    <w:lsdException w:name="toc 9" w:uiPriority="39"/>
+    <w:lsdException w:name="caption" w:uiPriority="35" w:qFormat="1"/>
+    <w:lsdException w:name="Title" w:semiHidden="0" w:uiPriority="10" w:unhideWhenUsed="0" w:qFormat="1"/>
+    <w:lsdException w:name="Default Paragraph Font" w:uiPriority="1"/>
+    <w:lsdException w:name="Subtitle" w:semiHidden="0" w:uiPriority="11" w:unhideWhenUsed="0" w:qFormat="1"/>
+    <w:lsdException w:name="Strong" w:semiHidden="0" w:uiPriority="22" w:unhideWhenUsed="0" w:qFormat="1"/>
+    <w:lsdException w:name="Emphasis" w:semiHidden="0" w:uiPriority="20" w:unhideWhenUsed="0" w:qFormat="1"/>
+    <w:lsdException w:name="Table Grid" w:semiHidden="0" w:uiPriority="59" w:unhideWhenUsed="0"/>
+    <w:lsdException w:name="Note Level 1" w:semiHidden="0" w:unhideWhenUsed="0"/>
+    <w:lsdException w:name="Note Level 2" w:semiHidden="0" w:unhideWhenUsed="0"/>
+    <w:lsdException w:name="Note Level 3" w:semiHidden="0" w:unhideWhenUsed="0"/>
+    <w:lsdException w:name="Note Level 4" w:semiHidden="0" w:unhideWhenUsed="0"/>
+    <w:lsdException w:name="Note Level 5" w:semiHidden="0" w:unhideWhenUsed="0"/>
+    <w:lsdException w:name="Note Level 6" w:semiHidden="0" w:unhideWhenUsed="0"/>
+    <w:lsdException w:name="Note Level 7" w:semiHidden="0" w:unhideWhenUsed="0"/>
+    <w:lsdException w:name="Note Level 8" w:semiHidden="0" w:unhideWhenUsed="0"/>
+    <w:lsdException w:name="Note Level 9" w:semiHidden="0" w:unhideWhenUsed="0"/>
+    <w:lsdException w:name="Placeholder Text" w:unhideWhenUsed="0"/>
+    <w:lsdException w:name="No Spacing" w:semiHidden="0" w:uiPriority="1" w:unhideWhenUsed="0" w:qFormat="1"/>
+    <w:lsdException w:name="Light Shading" w:semiHidden="0" w:uiPriority="60" w:unhideWhenUsed="0"/>
+    <w:lsdException w:name="Light List" w:semiHidden="0" w:uiPriority="61" w:unhideWhenUsed="0"/>
+    <w:lsdException w:name="Light Grid" w:semiHidden="0" w:uiPriority="62" w:unhideWhenUsed="0"/>
+    <w:lsdException w:name="Medium Shading 1" w:semiHidden="0" w:uiPriority="63" w:unhideWhenUsed="0"/>
+    <w:lsdException w:name="Medium Shading 2" w:semiHidden="0" w:uiPriority="64" w:unhideWhenUsed="0"/>
+    <w:lsdException w:name="Medium List 1" w:semiHidden="0" w:uiPriority="65" w:unhideWhenUsed="0"/>
+    <w:lsdException w:name="Medium List 2" w:semiHidden="0" w:uiPriority="66" w:unhideWhenUsed="0"/>
+    <w:lsdException w:name="Medium Grid 1" w:semiHidden="0" w:uiPriority="67" w:unhideWhenUsed="0"/>
+    <w:lsdException w:name="Medium Grid 2" w:semiHidden="0" w:uiPriority="68" w:unhideWhenUsed="0"/>
+    <w:lsdException w:name="Medium Grid 3" w:semiHidden="0" w:uiPriority="69" w:unhideWhenUsed="0"/>
+    <w:lsdException w:name="Dark List" w:semiHidden="0" w:uiPriority="70" w:unhideWhenUsed="0"/>
+    <w:lsdException w:name="Colorful Shading" w:semiHidden="0" w:uiPriority="71" w:unhideWhenUsed="0"/>
+    <w:lsdException w:name="Colorful List" w:semiHidden="0" w:uiPriority="72" w:unhideWhenUsed="0"/>
+    <w:lsdException w:name="Colorful Grid" w:semiHidden="0" w:uiPriority="73" w:unhideWhenUsed="0"/>
+    <w:lsdException w:name="Light Shading Accent 1" w:semiHidden="0" w:uiPriority="60" w:unhideWhenUsed="0"/>
+    <w:lsdException w:name="Light List Accent 1" w:semiHidden="0" w:uiPriority="61" w:unhideWhenUsed="0"/>
+    <w:lsdException w:name="Light Grid Accent 1" w:semiHidden="0" w:uiPriority="62" w:unhideWhenUsed="0"/>
+    <w:lsdException w:name="Medium Shading 1 Accent 1" w:semiHidden="0" w:uiPriority="63" w:unhideWhenUsed="0"/>
+    <w:lsdException w:name="Medium Shading 2 Accent 1" w:semiHidden="0" w:uiPriority="64" w:unhideWhenUsed="0"/>
+    <w:lsdException w:name="Medium List 1 Accent 1" w:semiHidden="0" w:uiPriority="65" w:unhideWhenUsed="0"/>
+    <w:lsdException w:name="Revision" w:unhideWhenUsed="0"/>
+    <w:lsdException w:name="List Paragraph" w:semiHidden="0" w:uiPriority="34" w:unhideWhenUsed="0" w:qFormat="1"/>
+    <w:lsdException w:name="Quote" w:semiHidden="0" w:uiPriority="29" w:unhideWhenUsed="0" w:qFormat="1"/>
+    <w:lsdException w:name="Intense Quote" w:semiHidden="0" w:uiPriority="30" w:unhideWhenUsed="0" w:qFormat="1"/>
+    <w:lsdException w:name="Medium List 2 Accent 1" w:semiHidden="0" w:uiPriority="66" w:unhideWhenUsed="0"/>
+    <w:lsdException w:name="Medium Grid 1 Accent 1" w:semiHidden="0" w:uiPriority="67" w:unhideWhenUsed="0"/>
+    <w:lsdException w:name="Medium Grid 2 Accent 1" w:semiHidden="0" w:uiPriority="68" w:unhideWhenUsed="0"/>
+    <w:lsdException w:name="Medium Grid 3 Accent 1" w:semiHidden="0" w:uiPriority="69" w:unhideWhenUsed="0"/>
+    <w:lsdException w:name="Dark List Accent 1" w:semiHidden="0" w:uiPriority="70" w:unhideWhenUsed="0"/>
+    <w:lsdException w:name="Colorful Shading Accent 1" w:semiHidden="0" w:uiPriority="71" w:unhideWhenUsed="0"/>
+    <w:lsdException w:name="Colorful List Accent 1" w:semiHidden="0" w:uiPriority="72" w:unhideWhenUsed="0"/>
+    <w:lsdException w:name="Colorful Grid Accent 1" w:semiHidden="0" w:uiPriority="73" w:unhideWhenUsed="0"/>
+    <w:lsdException w:name="Light Shading Accent 2" w:semiHidden="0" w:uiPriority="60" w:unhideWhenUsed="0"/>
+    <w:lsdException w:name="Light List Accent 2" w:semiHidden="0" w:uiPriority="61" w:unhideWhenUsed="0"/>
+    <w:lsdException w:name="Light Grid Accent 2" w:semiHidden="0" w:uiPriority="62" w:unhideWhenUsed="0"/>
+    <w:lsdException w:name="Medium Shading 1 Accent 2" w:semiHidden="0" w:uiPriority="63" w:unhideWhenUsed="0"/>
+    <w:lsdException w:name="Medium Shading 2 Accent 2" w:semiHidden="0" w:uiPriority="64" w:unhideWhenUsed="0"/>
+    <w:lsdException w:name="Medium List 1 Accent 2" w:semiHidden="0" w:uiPriority="65" w:unhideWhenUsed="0"/>
+    <w:lsdException w:name="Medium List 2 Accent 2" w:semiHidden="0" w:uiPriority="66" w:unhideWhenUsed="0"/>
+    <w:lsdException w:name="Medium Grid 1 Accent 2" w:semiHidden="0" w:uiPriority="67" w:unhideWhenUsed="0"/>
+    <w:lsdException w:name="Medium Grid 2 Accent 2" w:semiHidden="0" w:uiPriority="68" w:unhideWhenUsed="0"/>
+    <w:lsdException w:name="Medium Grid 3 Accent 2" w:semiHidden="0" w:uiPriority="69" w:unhideWhenUsed="0"/>
+    <w:lsdException w:name="Dark List Accent 2" w:semiHidden="0" w:uiPriority="70" w:unhideWhenUsed="0"/>
+    <w:lsdException w:name="Colorful Shading Accent 2" w:semiHidden="0" w:uiPriority="71" w:unhideWhenUsed="0"/>
+    <w:lsdException w:name="Colorful List Accent 2" w:semiHidden="0" w:uiPriority="72" w:unhideWhenUsed="0"/>
+    <w:lsdException w:name="Colorful Grid Accent 2" w:semiHidden="0" w:uiPriority="73" w:unhideWhenUsed="0"/>
+    <w:lsdException w:name="Light Shading Accent 3" w:semiHidden="0" w:uiPriority="60" w:unhideWhenUsed="0"/>
+    <w:lsdException w:name="Light List Accent 3" w:semiHidden="0" w:uiPriority="61" w:unhideWhenUsed="0"/>
+    <w:lsdException w:name="Light Grid Accent 3" w:semiHidden="0" w:uiPriority="62" w:unhideWhenUsed="0"/>
+    <w:lsdException w:name="Medium Shading 1 Accent 3" w:semiHidden="0" w:uiPriority="63" w:unhideWhenUsed="0"/>
+    <w:lsdException w:name="Medium Shading 2 Accent 3" w:semiHidden="0" w:uiPriority="64" w:unhideWhenUsed="0"/>
+    <w:lsdException w:name="Medium List 1 Accent 3" w:semiHidden="0" w:uiPriority="65" w:unhideWhenUsed="0"/>
+    <w:lsdException w:name="Medium List 2 Accent 3" w:semiHidden="0" w:uiPriority="66" w:unhideWhenUsed="0"/>
+    <w:lsdException w:name="Medium Grid 1 Accent 3" w:semiHidden="0" w:uiPriority="67" w:unhideWhenUsed="0"/>
+    <w:lsdException w:name="Medium Grid 2 Accent 3" w:semiHidden="0" w:uiPriority="68" w:unhideWhenUsed="0"/>
+    <w:lsdException w:name="Medium Grid 3 Accent 3" w:semiHidden="0" w:uiPriority="69" w:unhideWhenUsed="0"/>
+    <w:lsdException w:name="Dark List Accent 3" w:semiHidden="0" w:uiPriority="70" w:unhideWhenUsed="0"/>
+    <w:lsdException w:name="Colorful Shading Accent 3" w:semiHidden="0" w:uiPriority="71" w:unhideWhenUsed="0"/>
+    <w:lsdException w:name="Colorful List Accent 3" w:semiHidden="0" w:uiPriority="72" w:unhideWhenUsed="0"/>
+    <w:lsdException w:name="Colorful Grid Accent 3" w:semiHidden="0" w:uiPriority="73" w:unhideWhenUsed="0"/>
+    <w:lsdException w:name="Light Shading Accent 4" w:semiHidden="0" w:uiPriority="60" w:unhideWhenUsed="0"/>
+    <w:lsdException w:name="Light List Accent 4" w:semiHidden="0" w:uiPriority="61" w:unhideWhenUsed="0"/>
+    <w:lsdException w:name="Light Grid Accent 4" w:semiHidden="0" w:uiPriority="62" w:unhideWhenUsed="0"/>
+    <w:lsdException w:name="Medium Shading 1 Accent 4" w:semiHidden="0" w:uiPriority="63" w:unhideWhenUsed="0"/>
+    <w:lsdException w:name="Medium Shading 2 Accent 4" w:semiHidden="0" w:uiPriority="64" w:unhideWhenUsed="0"/>
+    <w:lsdException w:name="Medium List 1 Accent 4" w:semiHidden="0" w:uiPriority="65" w:unhideWhenUsed="0"/>
+    <w:lsdException w:name="Medium List 2 Accent 4" w:semiHidden="0" w:uiPriority="66" w:unhideWhenUsed="0"/>
+    <w:lsdException w:name="Medium Grid 1 Accent 4" w:semiHidden="0" w:uiPriority="67" w:unhideWhenUsed="0"/>
+    <w:lsdException w:name="Medium Grid 2 Accent 4" w:semiHidden="0" w:uiPriority="68" w:unhideWhenUsed="0"/>
+    <w:lsdException w:name="Medium Grid 3 Accent 4" w:semiHidden="0" w:uiPriority="69" w:unhideWhenUsed="0"/>
+    <w:lsdException w:name="Dark List Accent 4" w:semiHidden="0" w:uiPriority="70" w:unhideWhenUsed="0"/>
+    <w:lsdException w:name="Colorful Shading Accent 4" w:semiHidden="0" w:uiPriority="71" w:unhideWhenUsed="0"/>
+    <w:lsdException w:name="Colorful List Accent 4" w:semiHidden="0" w:uiPriority="72" w:unhideWhenUsed="0"/>
+    <w:lsdException w:name="Colorful Grid Accent 4" w:semiHidden="0" w:uiPriority="73" w:unhideWhenUsed="0"/>
+    <w:lsdException w:name="Light Shading Accent 5" w:semiHidden="0" w:uiPriority="60" w:unhideWhenUsed="0"/>
+    <w:lsdException w:name="Light List Accent 5" w:semiHidden="0" w:uiPriority="61" w:unhideWhenUsed="0"/>
+    <w:lsdException w:name="Light Grid Accent 5" w:semiHidden="0" w:uiPriority="62" w:unhideWhenUsed="0"/>
+    <w:lsdException w:name="Medium Shading 1 Accent 5" w:semiHidden="0" w:uiPriority="63" w:unhideWhenUsed="0"/>
+    <w:lsdException w:name="Medium Shading 2 Accent 5" w:semiHidden="0" w:uiPriority="64" w:unhideWhenUsed="0"/>
+    <w:lsdException w:name="Medium List 1 Accent 5" w:semiHidden="0" w:uiPriority="65" w:unhideWhenUsed="0"/>
+    <w:lsdException w:name="Medium List 2 Accent 5" w:semiHidden="0" w:uiPriority="66" w:unhideWhenUsed="0"/>
+    <w:lsdException w:name="Medium Grid 1 Accent 5" w:semiHidden="0" w:uiPriority="67" w:unhideWhenUsed="0"/>
+    <w:lsdException w:name="Medium Grid 2 Accent 5" w:semiHidden="0" w:uiPriority="68" w:unhideWhenUsed="0"/>
+    <w:lsdException w:name="Medium Grid 3 Accent 5" w:semiHidden="0" w:uiPriority="69" w:unhideWhenUsed="0"/>
+    <w:lsdException w:name="Dark List Accent 5" w:semiHidden="0" w:uiPriority="70" w:unhideWhenUsed="0"/>
+    <w:lsdException w:name="Colorful Shading Accent 5" w:semiHidden="0" w:uiPriority="71" w:unhideWhenUsed="0"/>
+    <w:lsdException w:name="Colorful List Accent 5" w:semiHidden="0" w:uiPriority="72" w:unhideWhenUsed="0"/>
+    <w:lsdException w:name="Colorful Grid Accent 5" w:semiHidden="0" w:uiPriority="73" w:unhideWhenUsed="0"/>
+    <w:lsdException w:name="Light Shading Accent 6" w:semiHidden="0" w:uiPriority="60" w:unhideWhenUsed="0"/>
+    <w:lsdException w:name="Light List Accent 6" w:semiHidden="0" w:uiPriority="61" w:unhideWhenUsed="0"/>
+    <w:lsdException w:name="Light Grid Accent 6" w:semiHidden="0" w:uiPriority="62" w:unhideWhenUsed="0"/>
+    <w:lsdException w:name="Medium Shading 1 Accent 6" w:semiHidden="0" w:uiPriority="63" w:unhideWhenUsed="0"/>
+    <w:lsdException w:name="Medium Shading 2 Accent 6" w:semiHidden="0" w:uiPriority="64" w:unhideWhenUsed="0"/>
+    <w:lsdException w:name="Medium List 1 Accent 6" w:semiHidden="0" w:uiPriority="65" w:unhideWhenUsed="0"/>
+    <w:lsdException w:name="Medium List 2 Accent 6" w:semiHidden="0" w:uiPriority="66" w:unhideWhenUsed="0"/>
+    <w:lsdException w:name="Medium Grid 1 Accent 6" w:semiHidden="0" w:uiPriority="67" w:unhideWhenUsed="0"/>
+    <w:lsdException w:name="Medium Grid 2 Accent 6" w:semiHidden="0" w:uiPriority="68" w:unhideWhenUsed="0"/>
+    <w:lsdException w:name="Medium Grid 3 Accent 6" w:semiHidden="0" w:uiPriority="69" w:unhideWhenUsed="0"/>
+    <w:lsdException w:name="Dark List Accent 6" w:semiHidden="0" w:uiPriority="70" w:unhideWhenUsed="0"/>
+    <w:lsdException w:name="Colorful Shading Accent 6" w:semiHidden="0" w:uiPriority="71" w:unhideWhenUsed="0"/>
+    <w:lsdException w:name="Colorful List Accent 6" w:semiHidden="0" w:uiPriority="72" w:unhideWhenUsed="0"/>
+    <w:lsdException w:name="Colorful Grid Accent 6" w:semiHidden="0" w:uiPriority="73" w:unhideWhenUsed="0"/>
+    <w:lsdException w:name="Subtle Emphasis" w:semiHidden="0" w:uiPriority="19" w:unhideWhenUsed="0" w:qFormat="1"/>
+    <w:lsdException w:name="Intense Emphasis" w:semiHidden="0" w:uiPriority="21" w:unhideWhenUsed="0" w:qFormat="1"/>
+    <w:lsdException w:name="Subtle Reference" w:semiHidden="0" w:uiPriority="31" w:unhideWhenUsed="0" w:qFormat="1"/>
+    <w:lsdException w:name="Intense Reference" w:semiHidden="0" w:uiPriority="32" w:unhideWhenUsed="0" w:qFormat="1"/>
+    <w:lsdException w:name="Book Title" w:semiHidden="0" w:uiPriority="33" w:unhideWhenUsed="0" w:qFormat="1"/>
+    <w:lsdException w:name="Bibliography" w:uiPriority="37"/>
+    <w:lsdException w:name="TOC Heading" w:uiPriority="39" w:qFormat="1"/>
+  </w:latentStyles>
+  <w:style w:type="paragraph" w:default="1" w:styleId="Normal">
+    <w:name w:val="Normal"/>
+    <w:qFormat/>
+  </w:style>
+  <w:style w:type="character" w:default="1" w:styleId="DefaultParagraphFont">
+    <w:name w:val="Default Paragraph Font"/>
+    <w:uiPriority w:val="1"/>
+    <w:semiHidden/>
+    <w:unhideWhenUsed/>
+  </w:style>
+  <w:style w:type="table" w:default="1" w:styleId="TableNormal">
+    <w:name w:val="Normal Table"/>
+    <w:uiPriority w:val="99"/>
+    <w:semiHidden/>
+    <w:unhideWhenUsed/>
+    <w:tblPr>
+      <w:tblInd w:w="0" w:type="dxa"/>
+      <w:tblCellMar>
+        <w:top w:w="0" w:type="dxa"/>
+        <w:left w:w="108" w:type="dxa"/>
+        <w:bottom w:w="0" w:type="dxa"/>
+        <w:right w:w="108" w:type="dxa"/>
+      </w:tblCellMar>
+    </w:tblPr>
+  </w:style>
+  <w:style w:type="numbering" w:default="1" w:styleId="NoList">
+    <w:name w:val="No List"/>
+    <w:uiPriority w:val="99"/>
+    <w:semiHidden/>
+    <w:unhideWhenUsed/>
+  </w:style>
+  <w:style w:type="paragraph" w:styleId="ListParagraph">
+    <w:name w:val="List Paragraph"/>
+    <w:basedOn w:val="Normal"/>
+    <w:uiPriority w:val="34"/>
+    <w:qFormat/>
+    <w:rsid w:val="00C22050"/>
+    <w:pPr>
+      <w:ind w:left="720"/>
+      <w:contextualSpacing/>
+    </w:pPr>
+  </w:style>
+  <w:style w:type="character" w:styleId="Hyperlink">
+    <w:name w:val="Hyperlink"/>
+    <w:basedOn w:val="DefaultParagraphFont"/>
+    <w:uiPriority w:val="99"/>
+    <w:unhideWhenUsed/>
+    <w:rsid w:val="008E64B9"/>
+    <w:rPr>
+      <w:color w:val="0000FF" w:themeColor="hyperlink"/>
+      <w:u w:val="single"/>
+    </w:rPr>
+  </w:style>
+</w:styles>
+</file>
+
+<file path=word/stylesWithEffects.xml><?xml version="1.0" encoding="utf-8"?>
+<w:styles xmlns:wpc="http://schemas.microsoft.com/office/word/2010/wordprocessingCanvas" xmlns:mo="http://schemas.microsoft.com/office/mac/office/2008/main" xmlns:mc="http://schemas.openxmlformats.org/markup-compatibility/2006" xmlns:mv="urn:schemas-microsoft-com:mac:vml" xmlns:o="urn:schemas-microsoft-com:office:office" xmlns:r="http://schemas.openxmlformats.org/officeDocument/2006/relationships" xmlns:m="http://schemas.openxmlformats.org/officeDocument/2006/math" xmlns:v="urn:schemas-microsoft-com:vml" xmlns:wp14="http://schemas.microsoft.com/office/word/2010/wordprocessingDrawing" xmlns:wp="http://schemas.openxmlformats.org/drawingml/2006/wordprocessingDrawing" xmlns:w10="urn:schemas-microsoft-com:office:word" xmlns:w="http://schemas.openxmlformats.org/wordprocessingml/2006/main" xmlns:w14="http://schemas.microsoft.com/office/word/2010/wordml" xmlns:wpg="http://schemas.microsoft.com/office/word/2010/wordprocessingGroup" xmlns:wpi="http://schemas.microsoft.com/office/word/2010/wordprocessingInk" xmlns:wne="http://schemas.microsoft.com/office/word/2006/wordml" xmlns:wps="http://schemas.microsoft.com/office/word/2010/wordprocessingShape" mc:Ignorable="w14 wp14">
+  <w:docDefaults>
+    <w:rPrDefault>
+      <w:rPr>
+        <w:rFonts w:asciiTheme="minorHAnsi" w:eastAsiaTheme="minorEastAsia" w:hAnsiTheme="minorHAnsi" w:cstheme="minorBidi"/>
+        <w:sz w:val="24"/>
+        <w:szCs w:val="24"/>
+        <w:lang w:val="en-US" w:eastAsia="en-US" w:bidi="ar-SA"/>
+      </w:rPr>
+    </w:rPrDefault>
+    <w:pPrDefault/>
+  </w:docDefaults>
+  <w:latentStyles w:defLockedState="0" w:defUIPriority="99" w:defSemiHidden="1" w:defUnhideWhenUsed="1" w:defQFormat="0" w:count="276">
+    <w:lsdException w:name="Normal" w:semiHidden="0" w:uiPriority="0" w:unhideWhenUsed="0" w:qFormat="1"/>
+    <w:lsdException w:name="heading 1" w:semiHidden="0" w:uiPriority="9" w:unhideWhenUsed="0" w:qFormat="1"/>
+    <w:lsdException w:name="heading 2" w:uiPriority="9" w:qFormat="1"/>
+    <w:lsdException w:name="heading 3" w:uiPriority="9" w:qFormat="1"/>
+    <w:lsdException w:name="heading 4" w:uiPriority="9" w:qFormat="1"/>
+    <w:lsdException w:name="heading 5" w:uiPriority="9" w:qFormat="1"/>
+    <w:lsdException w:name="heading 6" w:uiPriority="9" w:qFormat="1"/>
+    <w:lsdException w:name="heading 7" w:uiPriority="9" w:qFormat="1"/>
+    <w:lsdException w:name="heading 8" w:uiPriority="9" w:qFormat="1"/>
+    <w:lsdException w:name="heading 9" w:uiPriority="9" w:qFormat="1"/>
+    <w:lsdException w:name="toc 1" w:uiPriority="39"/>
+    <w:lsdException w:name="toc 2" w:uiPriority="39"/>
+    <w:lsdException w:name="toc 3" w:uiPriority="39"/>
+    <w:lsdException w:name="toc 4" w:uiPriority="39"/>
+    <w:lsdException w:name="toc 5" w:uiPriority="39"/>
+    <w:lsdException w:name="toc 6" w:uiPriority="39"/>
+    <w:lsdException w:name="toc 7" w:uiPriority="39"/>
+    <w:lsdException w:name="toc 8" w:uiPriority="39"/>
+    <w:lsdException w:name="toc 9" w:uiPriority="39"/>
+    <w:lsdException w:name="caption" w:uiPriority="35" w:qFormat="1"/>
+    <w:lsdException w:name="Title" w:semiHidden="0" w:uiPriority="10" w:unhideWhenUsed="0" w:qFormat="1"/>
+    <w:lsdException w:name="Default Paragraph Font" w:uiPriority="1"/>
+    <w:lsdException w:name="Subtitle" w:semiHidden="0" w:uiPriority="11" w:unhideWhenUsed="0" w:qFormat="1"/>
+    <w:lsdException w:name="Strong" w:semiHidden="0" w:uiPriority="22" w:unhideWhenUsed="0" w:qFormat="1"/>
+    <w:lsdException w:name="Emphasis" w:semiHidden="0" w:uiPriority="20" w:unhideWhenUsed="0" w:qFormat="1"/>
+    <w:lsdException w:name="Table Grid" w:semiHidden="0" w:uiPriority="59" w:unhideWhenUsed="0"/>
+    <w:lsdException w:name="Note Level 1" w:semiHidden="0" w:unhideWhenUsed="0"/>
+    <w:lsdException w:name="Note Level 2" w:semiHidden="0" w:unhideWhenUsed="0"/>
+    <w:lsdException w:name="Note Level 3" w:semiHidden="0" w:unhideWhenUsed="0"/>
+    <w:lsdException w:name="Note Level 4" w:semiHidden="0" w:unhideWhenUsed="0"/>
+    <w:lsdException w:name="Note Level 5" w:semiHidden="0" w:unhideWhenUsed="0"/>
+    <w:lsdException w:name="Note Level 6" w:semiHidden="0" w:unhideWhenUsed="0"/>
+    <w:lsdException w:name="Note Level 7" w:semiHidden="0" w:unhideWhenUsed="0"/>
+    <w:lsdException w:name="Note Level 8" w:semiHidden="0" w:unhideWhenUsed="0"/>
+    <w:lsdException w:name="Note Level 9" w:semiHidden="0" w:unhideWhenUsed="0"/>
+    <w:lsdException w:name="Placeholder Text" w:unhideWhenUsed="0"/>
+    <w:lsdException w:name="No Spacing" w:semiHidden="0" w:uiPriority="1" w:unhideWhenUsed="0" w:qFormat="1"/>
+    <w:lsdException w:name="Light Shading" w:semiHidden="0" w:uiPriority="60" w:unhideWhenUsed="0"/>
+    <w:lsdException w:name="Light List" w:semiHidden="0" w:uiPriority="61" w:unhideWhenUsed="0"/>
+    <w:lsdException w:name="Light Grid" w:semiHidden="0" w:uiPriority="62" w:unhideWhenUsed="0"/>
+    <w:lsdException w:name="Medium Shading 1" w:semiHidden="0" w:uiPriority="63" w:unhideWhenUsed="0"/>
+    <w:lsdException w:name="Medium Shading 2" w:semiHidden="0" w:uiPriority="64" w:unhideWhenUsed="0"/>
+    <w:lsdException w:name="Medium List 1" w:semiHidden="0" w:uiPriority="65" w:unhideWhenUsed="0"/>
+    <w:lsdException w:name="Medium List 2" w:semiHidden="0" w:uiPriority="66" w:unhideWhenUsed="0"/>
+    <w:lsdException w:name="Medium Grid 1" w:semiHidden="0" w:uiPriority="67" w:unhideWhenUsed="0"/>
+    <w:lsdException w:name="Medium Grid 2" w:semiHidden="0" w:uiPriority="68" w:unhideWhenUsed="0"/>
+    <w:lsdException w:name="Medium Grid 3" w:semiHidden="0" w:uiPriority="69" w:unhideWhenUsed="0"/>
+    <w:lsdException w:name="Dark List" w:semiHidden="0" w:uiPriority="70" w:unhideWhenUsed="0"/>
+    <w:lsdException w:name="Colorful Shading" w:semiHidden="0" w:uiPriority="71" w:unhideWhenUsed="0"/>
+    <w:lsdException w:name="Colorful List" w:semiHidden="0" w:uiPriority="72" w:unhideWhenUsed="0"/>
+    <w:lsdException w:name="Colorful Grid" w:semiHidden="0" w:uiPriority="73" w:unhideWhenUsed="0"/>
+    <w:lsdException w:name="Light Shading Accent 1" w:semiHidden="0" w:uiPriority="60" w:unhideWhenUsed="0"/>
+    <w:lsdException w:name="Light List Accent 1" w:semiHidden="0" w:uiPriority="61" w:unhideWhenUsed="0"/>
+    <w:lsdException w:name="Light Grid Accent 1" w:semiHidden="0" w:uiPriority="62" w:unhideWhenUsed="0"/>
+    <w:lsdException w:name="Medium Shading 1 Accent 1" w:semiHidden="0" w:uiPriority="63" w:unhideWhenUsed="0"/>
+    <w:lsdException w:name="Medium Shading 2 Accent 1" w:semiHidden="0" w:uiPriority="64" w:unhideWhenUsed="0"/>
+    <w:lsdException w:name="Medium List 1 Accent 1" w:semiHidden="0" w:uiPriority="65" w:unhideWhenUsed="0"/>
+    <w:lsdException w:name="Revision" w:unhideWhenUsed="0"/>
+    <w:lsdException w:name="List Paragraph" w:semiHidden="0" w:uiPriority="34" w:unhideWhenUsed="0" w:qFormat="1"/>
+    <w:lsdException w:name="Quote" w:semiHidden="0" w:uiPriority="29" w:unhideWhenUsed="0" w:qFormat="1"/>
+    <w:lsdException w:name="Intense Quote" w:semiHidden="0" w:uiPriority="30" w:unhideWhenUsed="0" w:qFormat="1"/>
+    <w:lsdException w:name="Medium List 2 Accent 1" w:semiHidden="0" w:uiPriority="66" w:unhideWhenUsed="0"/>
+    <w:lsdException w:name="Medium Grid 1 Accent 1" w:semiHidden="0" w:uiPriority="67" w:unhideWhenUsed="0"/>
+    <w:lsdException w:name="Medium Grid 2 Accent 1" w:semiHidden="0" w:uiPriority="68" w:unhideWhenUsed="0"/>
+    <w:lsdException w:name="Medium Grid 3 Accent 1" w:semiHidden="0" w:uiPriority="69" w:unhideWhenUsed="0"/>
+    <w:lsdException w:name="Dark List Accent 1" w:semiHidden="0" w:uiPriority="70" w:unhideWhenUsed="0"/>
+    <w:lsdException w:name="Colorful Shading Accent 1" w:semiHidden="0" w:uiPriority="71" w:unhideWhenUsed="0"/>
+    <w:lsdException w:name="Colorful List Accent 1" w:semiHidden="0" w:uiPriority="72" w:unhideWhenUsed="0"/>
+    <w:lsdException w:name="Colorful Grid Accent 1" w:semiHidden="0" w:uiPriority="73" w:unhideWhenUsed="0"/>
+    <w:lsdException w:name="Light Shading Accent 2" w:semiHidden="0" w:uiPriority="60" w:unhideWhenUsed="0"/>
+    <w:lsdException w:name="Light List Accent 2" w:semiHidden="0" w:uiPriority="61" w:unhideWhenUsed="0"/>
+    <w:lsdException w:name="Light Grid Accent 2" w:semiHidden="0" w:uiPriority="62" w:unhideWhenUsed="0"/>
+    <w:lsdException w:name="Medium Shading 1 Accent 2" w:semiHidden="0" w:uiPriority="63" w:unhideWhenUsed="0"/>
+    <w:lsdException w:name="Medium Shading 2 Accent 2" w:semiHidden="0" w:uiPriority="64" w:unhideWhenUsed="0"/>
+    <w:lsdException w:name="Medium List 1 Accent 2" w:semiHidden="0" w:uiPriority="65" w:unhideWhenUsed="0"/>
+    <w:lsdException w:name="Medium List 2 Accent 2" w:semiHidden="0" w:uiPriority="66" w:unhideWhenUsed="0"/>
+    <w:lsdException w:name="Medium Grid 1 Accent 2" w:semiHidden="0" w:uiPriority="67" w:unhideWhenUsed="0"/>
+    <w:lsdException w:name="Medium Grid 2 Accent 2" w:semiHidden="0" w:uiPriority="68" w:unhideWhenUsed="0"/>
+    <w:lsdException w:name="Medium Grid 3 Accent 2" w:semiHidden="0" w:uiPriority="69" w:unhideWhenUsed="0"/>
+    <w:lsdException w:name="Dark List Accent 2" w:semiHidden="0" w:uiPriority="70" w:unhideWhenUsed="0"/>
+    <w:lsdException w:name="Colorful Shading Accent 2" w:semiHidden="0" w:uiPriority="71" w:unhideWhenUsed="0"/>
+    <w:lsdException w:name="Colorful List Accent 2" w:semiHidden="0" w:uiPriority="72" w:unhideWhenUsed="0"/>
+    <w:lsdException w:name="Colorful Grid Accent 2" w:semiHidden="0" w:uiPriority="73" w:unhideWhenUsed="0"/>
+    <w:lsdException w:name="Light Shading Accent 3" w:semiHidden="0" w:uiPriority="60" w:unhideWhenUsed="0"/>
+    <w:lsdException w:name="Light List Accent 3" w:semiHidden="0" w:uiPriority="61" w:unhideWhenUsed="0"/>
+    <w:lsdException w:name="Light Grid Accent 3" w:semiHidden="0" w:uiPriority="62" w:unhideWhenUsed="0"/>
+    <w:lsdException w:name="Medium Shading 1 Accent 3" w:semiHidden="0" w:uiPriority="63" w:unhideWhenUsed="0"/>
+    <w:lsdException w:name="Medium Shading 2 Accent 3" w:semiHidden="0" w:uiPriority="64" w:unhideWhenUsed="0"/>
+    <w:lsdException w:name="Medium List 1 Accent 3" w:semiHidden="0" w:uiPriority="65" w:unhideWhenUsed="0"/>
+    <w:lsdException w:name="Medium List 2 Accent 3" w:semiHidden="0" w:uiPriority="66" w:unhideWhenUsed="0"/>
+    <w:lsdException w:name="Medium Grid 1 Accent 3" w:semiHidden="0" w:uiPriority="67" w:unhideWhenUsed="0"/>
+    <w:lsdException w:name="Medium Grid 2 Accent 3" w:semiHidden="0" w:uiPriority="68" w:unhideWhenUsed="0"/>
+    <w:lsdException w:name="Medium Grid 3 Accent 3" w:semiHidden="0" w:uiPriority="69" w:unhideWhenUsed="0"/>
+    <w:lsdException w:name="Dark List Accent 3" w:semiHidden="0" w:uiPriority="70" w:unhideWhenUsed="0"/>
+    <w:lsdException w:name="Colorful Shading Accent 3" w:semiHidden="0" w:uiPriority="71" w:unhideWhenUsed="0"/>
+    <w:lsdException w:name="Colorful List Accent 3" w:semiHidden="0" w:uiPriority="72" w:unhideWhenUsed="0"/>
+    <w:lsdException w:name="Colorful Grid Accent 3" w:semiHidden="0" w:uiPriority="73" w:unhideWhenUsed="0"/>
+    <w:lsdException w:name="Light Shading Accent 4" w:semiHidden="0" w:uiPriority="60" w:unhideWhenUsed="0"/>
+    <w:lsdException w:name="Light List Accent 4" w:semiHidden="0" w:uiPriority="61" w:unhideWhenUsed="0"/>
+    <w:lsdException w:name="Light Grid Accent 4" w:semiHidden="0" w:uiPriority="62" w:unhideWhenUsed="0"/>
+    <w:lsdException w:name="Medium Shading 1 Accent 4" w:semiHidden="0" w:uiPriority="63" w:unhideWhenUsed="0"/>
+    <w:lsdException w:name="Medium Shading 2 Accent 4" w:semiHidden="0" w:uiPriority="64" w:unhideWhenUsed="0"/>
+    <w:lsdException w:name="Medium List 1 Accent 4" w:semiHidden="0" w:uiPriority="65" w:unhideWhenUsed="0"/>
+    <w:lsdException w:name="Medium List 2 Accent 4" w:semiHidden="0" w:uiPriority="66" w:unhideWhenUsed="0"/>
+    <w:lsdException w:name="Medium Grid 1 Accent 4" w:semiHidden="0" w:uiPriority="67" w:unhideWhenUsed="0"/>
+    <w:lsdException w:name="Medium Grid 2 Accent 4" w:semiHidden="0" w:uiPriority="68" w:unhideWhenUsed="0"/>
+    <w:lsdException w:name="Medium Grid 3 Accent 4" w:semiHidden="0" w:uiPriority="69" w:unhideWhenUsed="0"/>
+    <w:lsdException w:name="Dark List Accent 4" w:semiHidden="0" w:uiPriority="70" w:unhideWhenUsed="0"/>
+    <w:lsdException w:name="Colorful Shading Accent 4" w:semiHidden="0" w:uiPriority="71" w:unhideWhenUsed="0"/>
+    <w:lsdException w:name="Colorful List Accent 4" w:semiHidden="0" w:uiPriority="72" w:unhideWhenUsed="0"/>
+    <w:lsdException w:name="Colorful Grid Accent 4" w:semiHidden="0" w:uiPriority="73" w:unhideWhenUsed="0"/>
+    <w:lsdException w:name="Light Shading Accent 5" w:semiHidden="0" w:uiPriority="60" w:unhideWhenUsed="0"/>
+    <w:lsdException w:name="Light List Accent 5" w:semiHidden="0" w:uiPriority="61" w:unhideWhenUsed="0"/>
+    <w:lsdException w:name="Light Grid Accent 5" w:semiHidden="0" w:uiPriority="62" w:unhideWhenUsed="0"/>
+    <w:lsdException w:name="Medium Shading 1 Accent 5" w:semiHidden="0" w:uiPriority="63" w:unhideWhenUsed="0"/>
+    <w:lsdException w:name="Medium Shading 2 Accent 5" w:semiHidden="0" w:uiPriority="64" w:unhideWhenUsed="0"/>
+    <w:lsdException w:name="Medium List 1 Accent 5" w:semiHidden="0" w:uiPriority="65" w:unhideWhenUsed="0"/>
+    <w:lsdException w:name="Medium List 2 Accent 5" w:semiHidden="0" w:uiPriority="66" w:unhideWhenUsed="0"/>
+    <w:lsdException w:name="Medium Grid 1 Accent 5" w:semiHidden="0" w:uiPriority="67" w:unhideWhenUsed="0"/>
+    <w:lsdException w:name="Medium Grid 2 Accent 5" w:semiHidden="0" w:uiPriority="68" w:unhideWhenUsed="0"/>
+    <w:lsdException w:name="Medium Grid 3 Accent 5" w:semiHidden="0" w:uiPriority="69" w:unhideWhenUsed="0"/>
+    <w:lsdException w:name="Dark List Accent 5" w:semiHidden="0" w:uiPriority="70" w:unhideWhenUsed="0"/>
+    <w:lsdException w:name="Colorful Shading Accent 5" w:semiHidden="0" w:uiPriority="71" w:unhideWhenUsed="0"/>
+    <w:lsdException w:name="Colorful List Accent 5" w:semiHidden="0" w:uiPriority="72" w:unhideWhenUsed="0"/>
+    <w:lsdException w:name="Colorful Grid Accent 5" w:semiHidden="0" w:uiPriority="73" w:unhideWhenUsed="0"/>
+    <w:lsdException w:name="Light Shading Accent 6" w:semiHidden="0" w:uiPriority="60" w:unhideWhenUsed="0"/>
+    <w:lsdException w:name="Light List Accent 6" w:semiHidden="0" w:uiPriority="61" w:unhideWhenUsed="0"/>
+    <w:lsdException w:name="Light Grid Accent 6" w:semiHidden="0" w:uiPriority="62" w:unhideWhenUsed="0"/>
+    <w:lsdException w:name="Medium Shading 1 Accent 6" w:semiHidden="0" w:uiPriority="63" w:unhideWhenUsed="0"/>
+    <w:lsdException w:name="Medium Shading 2 Accent 6" w:semiHidden="0" w:uiPriority="64" w:unhideWhenUsed="0"/>
+    <w:lsdException w:name="Medium List 1 Accent 6" w:semiHidden="0" w:uiPriority="65" w:unhideWhenUsed="0"/>
+    <w:lsdException w:name="Medium List 2 Accent 6" w:semiHidden="0" w:uiPriority="66" w:unhideWhenUsed="0"/>
+    <w:lsdException w:name="Medium Grid 1 Accent 6" w:semiHidden="0" w:uiPriority="67" w:unhideWhenUsed="0"/>
+    <w:lsdException w:name="Medium Grid 2 Accent 6" w:semiHidden="0" w:uiPriority="68" w:unhideWhenUsed="0"/>
+    <w:lsdException w:name="Medium Grid 3 Accent 6" w:semiHidden="0" w:uiPriority="69" w:unhideWhenUsed="0"/>
+    <w:lsdException w:name="Dark List Accent 6" w:semiHidden="0" w:uiPriority="70" w:unhideWhenUsed="0"/>
+    <w:lsdException w:name="Colorful Shading Accent 6" w:semiHidden="0" w:uiPriority="71" w:unhideWhenUsed="0"/>
+    <w:lsdException w:name="Colorful List Accent 6" w:semiHidden="0" w:uiPriority="72" w:unhideWhenUsed="0"/>
+    <w:lsdException w:name="Colorful Grid Accent 6" w:semiHidden="0" w:uiPriority="73" w:unhideWhenUsed="0"/>
+    <w:lsdException w:name="Subtle Emphasis" w:semiHidden="0" w:uiPriority="19" w:unhideWhenUsed="0" w:qFormat="1"/>
+    <w:lsdException w:name="Intense Emphasis" w:semiHidden="0" w:uiPriority="21" w:unhideWhenUsed="0" w:qFormat="1"/>
+    <w:lsdException w:name="Subtle Reference" w:semiHidden="0" w:uiPriority="31" w:unhideWhenUsed="0" w:qFormat="1"/>
+    <w:lsdException w:name="Intense Reference" w:semiHidden="0" w:uiPriority="32" w:unhideWhenUsed="0" w:qFormat="1"/>
+    <w:lsdException w:name="Book Title" w:semiHidden="0" w:uiPriority="33" w:unhideWhenUsed="0" w:qFormat="1"/>
+    <w:lsdException w:name="Bibliography" w:uiPriority="37"/>
+    <w:lsdException w:name="TOC Heading" w:uiPriority="39" w:qFormat="1"/>
   </w:latentStyles>
   <w:style w:type="paragraph" w:default="1" w:styleId="Normal">
     <w:name w:val="Normal"/>

</xml_diff>

<commit_message>
Add Time insert functionality into database
</commit_message>
<xml_diff>
--- a/Crc Development Timeline.docx
+++ b/Crc Development Timeline.docx
@@ -3017,6 +3017,48 @@
         </w:rPr>
         <w:t>Next step is to have javascript code only do the actual input values, and ignore the Time values</w:t>
       </w:r>
+    </w:p>
+    <w:p>
+      <w:pPr>
+        <w:pStyle w:val="ListParagraph"/>
+        <w:numPr>
+          <w:ilvl w:val="2"/>
+          <w:numId w:val="7"/>
+        </w:numPr>
+        <w:rPr>
+          <w:rFonts w:ascii="Times New Roman" w:hAnsi="Times New Roman" w:cs="Times New Roman"/>
+        </w:rPr>
+      </w:pPr>
+      <w:r>
+        <w:rPr>
+          <w:rFonts w:ascii="Times New Roman" w:hAnsi="Times New Roman" w:cs="Times New Roman"/>
+        </w:rPr>
+        <w:t>Fixed step above</w:t>
+      </w:r>
+    </w:p>
+    <w:p>
+      <w:pPr>
+        <w:pStyle w:val="ListParagraph"/>
+        <w:numPr>
+          <w:ilvl w:val="1"/>
+          <w:numId w:val="7"/>
+        </w:numPr>
+        <w:rPr>
+          <w:rFonts w:ascii="Times New Roman" w:hAnsi="Times New Roman" w:cs="Times New Roman"/>
+        </w:rPr>
+      </w:pPr>
+      <w:r>
+        <w:rPr>
+          <w:rFonts w:ascii="Times New Roman" w:hAnsi="Times New Roman" w:cs="Times New Roman"/>
+        </w:rPr>
+        <w:t>Created function “</w:t>
+      </w:r>
+      <w:r>
+        <w:rPr>
+          <w:rFonts w:ascii="Times New Roman" w:hAnsi="Times New Roman" w:cs="Times New Roman"/>
+        </w:rPr>
+        <w:t>insertTotal” that extracts database values using Select query and adds up all previous values associated with column in order to add or update “Time” row in database. This is to assume that insertTotal() gets executed AFTER insert() as the new inputted information must be accounted for in the sum of the “Time”</w:t>
+      </w:r>
       <w:bookmarkStart w:id="0" w:name="_GoBack"/>
       <w:bookmarkEnd w:id="0"/>
     </w:p>
@@ -3043,6 +3085,7 @@
         <w:rPr>
           <w:rFonts w:ascii="Times New Roman" w:hAnsi="Times New Roman" w:cs="Times New Roman"/>
         </w:rPr>
+        <w:lastRenderedPageBreak/>
         <w:tab/>
         <w:t>Added primary key constraints to date, zone, and time</w:t>
       </w:r>
@@ -3116,6 +3159,20 @@
     <w:p>
       <w:pPr>
         <w:rPr>
+          <w:rFonts w:ascii="Times" w:hAnsi="Times" w:cs="Times New Roman"/>
+        </w:rPr>
+      </w:pPr>
+    </w:p>
+    <w:p>
+      <w:pPr>
+        <w:rPr>
+          <w:rFonts w:ascii="Times New Roman" w:hAnsi="Times New Roman" w:cs="Times New Roman"/>
+        </w:rPr>
+      </w:pPr>
+    </w:p>
+    <w:p>
+      <w:pPr>
+        <w:rPr>
           <w:rFonts w:ascii="Times New Roman" w:hAnsi="Times New Roman"/>
           <w:b/>
         </w:rPr>
@@ -3525,6 +3582,7 @@
           <w:rFonts w:ascii="Times New Roman" w:hAnsi="Times New Roman"/>
           <w:b/>
         </w:rPr>
+        <w:lastRenderedPageBreak/>
         <w:t>Solution</w:t>
       </w:r>
       <w:r>
@@ -3576,14 +3634,7 @@
         <w:rPr>
           <w:rFonts w:ascii="Times New Roman" w:hAnsi="Times New Roman"/>
         </w:rPr>
-        <w:t xml:space="preserve">: Application will have an export function so that the manager can still retrieve PDF / Excel versions of the data that is being </w:t>
-      </w:r>
-      <w:r>
-        <w:rPr>
-          <w:rFonts w:ascii="Times New Roman" w:hAnsi="Times New Roman"/>
-        </w:rPr>
-        <w:lastRenderedPageBreak/>
-        <w:t xml:space="preserve">inputted/displayed. It should then be the manager’s responsibility to extract PDF </w:t>
+        <w:t xml:space="preserve">: Application will have an export function so that the manager can still retrieve PDF / Excel versions of the data that is being inputted/displayed. It should then be the manager’s responsibility to extract PDF </w:t>
       </w:r>
       <w:r>
         <w:rPr>
@@ -4035,6 +4086,7 @@
         <w:rPr>
           <w:rFonts w:ascii="Times New Roman" w:hAnsi="Times New Roman"/>
         </w:rPr>
+        <w:lastRenderedPageBreak/>
         <w:t>Application currently requires host plan + domain name / I can currently pay for these so long as I am working on the application, but will the Crc manage this after I leave? If so, and if the Crc does pay for hosting + domain name, will I, by then, still have the right to claim the application as mine?</w:t>
       </w:r>
     </w:p>

</xml_diff>

<commit_message>
Implement show total number of people
</commit_message>
<xml_diff>
--- a/Crc Development Timeline.docx
+++ b/Crc Development Timeline.docx
@@ -3059,8 +3059,6 @@
         </w:rPr>
         <w:t>insertTotal” that extracts database values using Select query and adds up all previous values associated with column in order to add or update “Time” row in database. This is to assume that insertTotal() gets executed AFTER insert() as the new inputted information must be accounted for in the sum of the “Time”</w:t>
       </w:r>
-      <w:bookmarkStart w:id="0" w:name="_GoBack"/>
-      <w:bookmarkEnd w:id="0"/>
     </w:p>
     <w:p>
       <w:pPr>
@@ -3159,16 +3157,115 @@
     <w:p>
       <w:pPr>
         <w:rPr>
-          <w:rFonts w:ascii="Times" w:hAnsi="Times" w:cs="Times New Roman"/>
-        </w:rPr>
-      </w:pPr>
-    </w:p>
-    <w:p>
-      <w:pPr>
-        <w:rPr>
-          <w:rFonts w:ascii="Times New Roman" w:hAnsi="Times New Roman" w:cs="Times New Roman"/>
-        </w:rPr>
-      </w:pPr>
+          <w:rFonts w:ascii="Arial Black" w:hAnsi="Arial Black" w:cs="Times New Roman"/>
+        </w:rPr>
+      </w:pPr>
+      <w:r>
+        <w:rPr>
+          <w:rFonts w:ascii="Arial Black" w:hAnsi="Arial Black" w:cs="Times New Roman"/>
+        </w:rPr>
+        <w:t>April 11:</w:t>
+      </w:r>
+    </w:p>
+    <w:p>
+      <w:pPr>
+        <w:rPr>
+          <w:rFonts w:ascii="Times New Roman" w:hAnsi="Times New Roman" w:cs="Times New Roman"/>
+        </w:rPr>
+      </w:pPr>
+      <w:r>
+        <w:rPr>
+          <w:rFonts w:ascii="Times New Roman" w:hAnsi="Times New Roman" w:cs="Times New Roman"/>
+        </w:rPr>
+        <w:t>Files Changed:</w:t>
+      </w:r>
+    </w:p>
+    <w:p>
+      <w:pPr>
+        <w:pStyle w:val="ListParagraph"/>
+        <w:numPr>
+          <w:ilvl w:val="0"/>
+          <w:numId w:val="8"/>
+        </w:numPr>
+        <w:rPr>
+          <w:rFonts w:ascii="Times New Roman" w:hAnsi="Times New Roman" w:cs="Times New Roman"/>
+        </w:rPr>
+      </w:pPr>
+      <w:r>
+        <w:rPr>
+          <w:rFonts w:ascii="Times New Roman" w:hAnsi="Times New Roman" w:cs="Times New Roman"/>
+        </w:rPr>
+        <w:t>Index.php</w:t>
+      </w:r>
+    </w:p>
+    <w:p>
+      <w:pPr>
+        <w:pStyle w:val="ListParagraph"/>
+        <w:numPr>
+          <w:ilvl w:val="1"/>
+          <w:numId w:val="8"/>
+        </w:numPr>
+        <w:rPr>
+          <w:rFonts w:ascii="Times New Roman" w:hAnsi="Times New Roman" w:cs="Times New Roman"/>
+        </w:rPr>
+      </w:pPr>
+      <w:r>
+        <w:rPr>
+          <w:rFonts w:ascii="Times New Roman" w:hAnsi="Times New Roman" w:cs="Times New Roman"/>
+        </w:rPr>
+        <w:t>Label will show total number of people</w:t>
+      </w:r>
+    </w:p>
+    <w:p>
+      <w:pPr>
+        <w:rPr>
+          <w:rFonts w:ascii="Times New Roman" w:hAnsi="Times New Roman" w:cs="Times New Roman"/>
+        </w:rPr>
+      </w:pPr>
+      <w:r>
+        <w:rPr>
+          <w:rFonts w:ascii="Times New Roman" w:hAnsi="Times New Roman" w:cs="Times New Roman"/>
+        </w:rPr>
+        <w:t>Files Added:</w:t>
+      </w:r>
+    </w:p>
+    <w:p>
+      <w:pPr>
+        <w:pStyle w:val="ListParagraph"/>
+        <w:numPr>
+          <w:ilvl w:val="0"/>
+          <w:numId w:val="8"/>
+        </w:numPr>
+        <w:rPr>
+          <w:rFonts w:ascii="Times New Roman" w:hAnsi="Times New Roman" w:cs="Times New Roman"/>
+        </w:rPr>
+      </w:pPr>
+      <w:r>
+        <w:rPr>
+          <w:rFonts w:ascii="Times New Roman" w:hAnsi="Times New Roman" w:cs="Times New Roman"/>
+        </w:rPr>
+        <w:t>IndexTotal.php</w:t>
+      </w:r>
+    </w:p>
+    <w:p>
+      <w:pPr>
+        <w:pStyle w:val="ListParagraph"/>
+        <w:numPr>
+          <w:ilvl w:val="1"/>
+          <w:numId w:val="8"/>
+        </w:numPr>
+        <w:rPr>
+          <w:rFonts w:ascii="Times New Roman" w:hAnsi="Times New Roman" w:cs="Times New Roman"/>
+        </w:rPr>
+      </w:pPr>
+      <w:r>
+        <w:rPr>
+          <w:rFonts w:ascii="Times New Roman" w:hAnsi="Times New Roman" w:cs="Times New Roman"/>
+        </w:rPr>
+        <w:t>Created method called retrieveLatestTime() that will traverse down a time array and find the latest time where there exists an “Time” row in the database and show it.</w:t>
+      </w:r>
+      <w:bookmarkStart w:id="0" w:name="_GoBack"/>
+      <w:bookmarkEnd w:id="0"/>
     </w:p>
     <w:p>
       <w:pPr>
@@ -3582,7 +3679,6 @@
           <w:rFonts w:ascii="Times New Roman" w:hAnsi="Times New Roman"/>
           <w:b/>
         </w:rPr>
-        <w:lastRenderedPageBreak/>
         <w:t>Solution</w:t>
       </w:r>
       <w:r>
@@ -4020,6 +4116,7 @@
         <w:rPr>
           <w:rFonts w:ascii="Times New Roman" w:hAnsi="Times New Roman"/>
         </w:rPr>
+        <w:lastRenderedPageBreak/>
         <w:t>Personal Questions:</w:t>
       </w:r>
     </w:p>
@@ -4086,7 +4183,6 @@
         <w:rPr>
           <w:rFonts w:ascii="Times New Roman" w:hAnsi="Times New Roman"/>
         </w:rPr>
-        <w:lastRenderedPageBreak/>
         <w:t>Application currently requires host plan + domain name / I can currently pay for these so long as I am working on the application, but will the Crc manage this after I leave? If so, and if the Crc does pay for hosting + domain name, will I, by then, still have the right to claim the application as mine?</w:t>
       </w:r>
     </w:p>
@@ -4231,6 +4327,119 @@
     </w:lvl>
   </w:abstractNum>
   <w:abstractNum w:abstractNumId="1">
+    <w:nsid w:val="3BC24D16"/>
+    <w:multiLevelType w:val="hybridMultilevel"/>
+    <w:tmpl w:val="F506B18A"/>
+    <w:lvl w:ilvl="0" w:tplc="04090001">
+      <w:start w:val="1"/>
+      <w:numFmt w:val="bullet"/>
+      <w:lvlText w:val=""/>
+      <w:lvlJc w:val="left"/>
+      <w:pPr>
+        <w:ind w:left="720" w:hanging="360"/>
+      </w:pPr>
+      <w:rPr>
+        <w:rFonts w:ascii="Symbol" w:hAnsi="Symbol" w:hint="default"/>
+      </w:rPr>
+    </w:lvl>
+    <w:lvl w:ilvl="1" w:tplc="04090003">
+      <w:start w:val="1"/>
+      <w:numFmt w:val="bullet"/>
+      <w:lvlText w:val="o"/>
+      <w:lvlJc w:val="left"/>
+      <w:pPr>
+        <w:ind w:left="1440" w:hanging="360"/>
+      </w:pPr>
+      <w:rPr>
+        <w:rFonts w:ascii="Courier New" w:hAnsi="Courier New" w:cs="Courier New" w:hint="default"/>
+      </w:rPr>
+    </w:lvl>
+    <w:lvl w:ilvl="2" w:tplc="04090005" w:tentative="1">
+      <w:start w:val="1"/>
+      <w:numFmt w:val="bullet"/>
+      <w:lvlText w:val=""/>
+      <w:lvlJc w:val="left"/>
+      <w:pPr>
+        <w:ind w:left="2160" w:hanging="360"/>
+      </w:pPr>
+      <w:rPr>
+        <w:rFonts w:ascii="Wingdings" w:hAnsi="Wingdings" w:hint="default"/>
+      </w:rPr>
+    </w:lvl>
+    <w:lvl w:ilvl="3" w:tplc="04090001" w:tentative="1">
+      <w:start w:val="1"/>
+      <w:numFmt w:val="bullet"/>
+      <w:lvlText w:val=""/>
+      <w:lvlJc w:val="left"/>
+      <w:pPr>
+        <w:ind w:left="2880" w:hanging="360"/>
+      </w:pPr>
+      <w:rPr>
+        <w:rFonts w:ascii="Symbol" w:hAnsi="Symbol" w:hint="default"/>
+      </w:rPr>
+    </w:lvl>
+    <w:lvl w:ilvl="4" w:tplc="04090003" w:tentative="1">
+      <w:start w:val="1"/>
+      <w:numFmt w:val="bullet"/>
+      <w:lvlText w:val="o"/>
+      <w:lvlJc w:val="left"/>
+      <w:pPr>
+        <w:ind w:left="3600" w:hanging="360"/>
+      </w:pPr>
+      <w:rPr>
+        <w:rFonts w:ascii="Courier New" w:hAnsi="Courier New" w:cs="Courier New" w:hint="default"/>
+      </w:rPr>
+    </w:lvl>
+    <w:lvl w:ilvl="5" w:tplc="04090005" w:tentative="1">
+      <w:start w:val="1"/>
+      <w:numFmt w:val="bullet"/>
+      <w:lvlText w:val=""/>
+      <w:lvlJc w:val="left"/>
+      <w:pPr>
+        <w:ind w:left="4320" w:hanging="360"/>
+      </w:pPr>
+      <w:rPr>
+        <w:rFonts w:ascii="Wingdings" w:hAnsi="Wingdings" w:hint="default"/>
+      </w:rPr>
+    </w:lvl>
+    <w:lvl w:ilvl="6" w:tplc="04090001" w:tentative="1">
+      <w:start w:val="1"/>
+      <w:numFmt w:val="bullet"/>
+      <w:lvlText w:val=""/>
+      <w:lvlJc w:val="left"/>
+      <w:pPr>
+        <w:ind w:left="5040" w:hanging="360"/>
+      </w:pPr>
+      <w:rPr>
+        <w:rFonts w:ascii="Symbol" w:hAnsi="Symbol" w:hint="default"/>
+      </w:rPr>
+    </w:lvl>
+    <w:lvl w:ilvl="7" w:tplc="04090003" w:tentative="1">
+      <w:start w:val="1"/>
+      <w:numFmt w:val="bullet"/>
+      <w:lvlText w:val="o"/>
+      <w:lvlJc w:val="left"/>
+      <w:pPr>
+        <w:ind w:left="5760" w:hanging="360"/>
+      </w:pPr>
+      <w:rPr>
+        <w:rFonts w:ascii="Courier New" w:hAnsi="Courier New" w:cs="Courier New" w:hint="default"/>
+      </w:rPr>
+    </w:lvl>
+    <w:lvl w:ilvl="8" w:tplc="04090005" w:tentative="1">
+      <w:start w:val="1"/>
+      <w:numFmt w:val="bullet"/>
+      <w:lvlText w:val=""/>
+      <w:lvlJc w:val="left"/>
+      <w:pPr>
+        <w:ind w:left="6480" w:hanging="360"/>
+      </w:pPr>
+      <w:rPr>
+        <w:rFonts w:ascii="Wingdings" w:hAnsi="Wingdings" w:hint="default"/>
+      </w:rPr>
+    </w:lvl>
+  </w:abstractNum>
+  <w:abstractNum w:abstractNumId="2">
     <w:nsid w:val="53E712AD"/>
     <w:multiLevelType w:val="hybridMultilevel"/>
     <w:tmpl w:val="366650E0"/>
@@ -4316,7 +4525,7 @@
       </w:pPr>
     </w:lvl>
   </w:abstractNum>
-  <w:abstractNum w:abstractNumId="2">
+  <w:abstractNum w:abstractNumId="3">
     <w:nsid w:val="5BA466AD"/>
     <w:multiLevelType w:val="hybridMultilevel"/>
     <w:tmpl w:val="A840263E"/>
@@ -4429,7 +4638,7 @@
       </w:rPr>
     </w:lvl>
   </w:abstractNum>
-  <w:abstractNum w:abstractNumId="3">
+  <w:abstractNum w:abstractNumId="4">
     <w:nsid w:val="6AB72B38"/>
     <w:multiLevelType w:val="hybridMultilevel"/>
     <w:tmpl w:val="83CCA4C6"/>
@@ -4542,7 +4751,7 @@
       </w:rPr>
     </w:lvl>
   </w:abstractNum>
-  <w:abstractNum w:abstractNumId="4">
+  <w:abstractNum w:abstractNumId="5">
     <w:nsid w:val="77717C71"/>
     <w:multiLevelType w:val="hybridMultilevel"/>
     <w:tmpl w:val="C1A8E5CE"/>
@@ -4655,7 +4864,7 @@
       </w:rPr>
     </w:lvl>
   </w:abstractNum>
-  <w:abstractNum w:abstractNumId="5">
+  <w:abstractNum w:abstractNumId="6">
     <w:nsid w:val="7B594C35"/>
     <w:multiLevelType w:val="hybridMultilevel"/>
     <w:tmpl w:val="818C39C0"/>
@@ -4741,7 +4950,7 @@
       </w:pPr>
     </w:lvl>
   </w:abstractNum>
-  <w:abstractNum w:abstractNumId="6">
+  <w:abstractNum w:abstractNumId="7">
     <w:nsid w:val="7C440C9E"/>
     <w:multiLevelType w:val="hybridMultilevel"/>
     <w:tmpl w:val="523AF74C"/>
@@ -4855,25 +5064,28 @@
     </w:lvl>
   </w:abstractNum>
   <w:num w:numId="1">
+    <w:abstractNumId w:val="4"/>
+  </w:num>
+  <w:num w:numId="2">
     <w:abstractNumId w:val="3"/>
   </w:num>
-  <w:num w:numId="2">
-    <w:abstractNumId w:val="2"/>
-  </w:num>
   <w:num w:numId="3">
-    <w:abstractNumId w:val="4"/>
+    <w:abstractNumId w:val="5"/>
   </w:num>
   <w:num w:numId="4">
     <w:abstractNumId w:val="0"/>
   </w:num>
   <w:num w:numId="5">
-    <w:abstractNumId w:val="5"/>
+    <w:abstractNumId w:val="6"/>
   </w:num>
   <w:num w:numId="6">
-    <w:abstractNumId w:val="1"/>
+    <w:abstractNumId w:val="2"/>
   </w:num>
   <w:num w:numId="7">
-    <w:abstractNumId w:val="6"/>
+    <w:abstractNumId w:val="7"/>
+  </w:num>
+  <w:num w:numId="8">
+    <w:abstractNumId w:val="1"/>
   </w:num>
 </w:numbering>
 </file>

</xml_diff>

<commit_message>
Successfully finds latest time and corresponding number of people
</commit_message>
<xml_diff>
--- a/Crc Development Timeline.docx
+++ b/Crc Development Timeline.docx
@@ -3264,6 +3264,24 @@
         </w:rPr>
         <w:t>Created method called retrieveLatestTime() that will traverse down a time array and find the latest time where there exists an “Time” row in the database and show it.</w:t>
       </w:r>
+    </w:p>
+    <w:p>
+      <w:pPr>
+        <w:pStyle w:val="ListParagraph"/>
+        <w:numPr>
+          <w:ilvl w:val="1"/>
+          <w:numId w:val="8"/>
+        </w:numPr>
+        <w:rPr>
+          <w:rFonts w:ascii="Times New Roman" w:hAnsi="Times New Roman" w:cs="Times New Roman"/>
+        </w:rPr>
+      </w:pPr>
+      <w:r>
+        <w:rPr>
+          <w:rFonts w:ascii="Times New Roman" w:hAnsi="Times New Roman" w:cs="Times New Roman"/>
+        </w:rPr>
+        <w:t>Within retrieveLatestTime(),  it will find the earliest index of the time array (aka the latest time) and the corresponding number of people to that time. This information is retrieved from the database.</w:t>
+      </w:r>
       <w:bookmarkStart w:id="0" w:name="_GoBack"/>
       <w:bookmarkEnd w:id="0"/>
     </w:p>
@@ -4064,7 +4082,14 @@
         <w:rPr>
           <w:rFonts w:ascii="Times New Roman" w:hAnsi="Times New Roman"/>
         </w:rPr>
-        <w:t xml:space="preserve"> Currently, I do not have a solution for this problem, as it will not only require changes in the display (image) and jquery code, but also the structure of the ta</w:t>
+        <w:t xml:space="preserve"> Currently, I do not have a solution for this problem, as it will not only require changes in the display (image) and jquery code, but also </w:t>
+      </w:r>
+      <w:r>
+        <w:rPr>
+          <w:rFonts w:ascii="Times New Roman" w:hAnsi="Times New Roman"/>
+        </w:rPr>
+        <w:lastRenderedPageBreak/>
+        <w:t>the structure of the ta</w:t>
       </w:r>
       <w:r>
         <w:rPr>
@@ -4116,7 +4141,6 @@
         <w:rPr>
           <w:rFonts w:ascii="Times New Roman" w:hAnsi="Times New Roman"/>
         </w:rPr>
-        <w:lastRenderedPageBreak/>
         <w:t>Personal Questions:</w:t>
       </w:r>
     </w:p>

</xml_diff>

<commit_message>
Account for new date and displaying latest number of people from previous date
</commit_message>
<xml_diff>
--- a/Crc Development Timeline.docx
+++ b/Crc Development Timeline.docx
@@ -3282,6 +3282,42 @@
         </w:rPr>
         <w:t>Within retrieveLatestTime(),  it will find the earliest index of the time array (aka the latest time) and the corresponding number of people to that time. This information is retrieved from the database.</w:t>
       </w:r>
+    </w:p>
+    <w:p>
+      <w:pPr>
+        <w:pStyle w:val="ListParagraph"/>
+        <w:numPr>
+          <w:ilvl w:val="1"/>
+          <w:numId w:val="8"/>
+        </w:numPr>
+        <w:rPr>
+          <w:rFonts w:ascii="Times New Roman" w:hAnsi="Times New Roman" w:cs="Times New Roman"/>
+        </w:rPr>
+      </w:pPr>
+      <w:r>
+        <w:rPr>
+          <w:rFonts w:ascii="Times New Roman" w:hAnsi="Times New Roman" w:cs="Times New Roman"/>
+        </w:rPr>
+        <w:t xml:space="preserve">Accounted for new days : once a new day starts, the date will change at midnight, which, using my old code, will automatically generate a null because it will only look at values for that date and the first input will not be put until 6:30AM. </w:t>
+      </w:r>
+    </w:p>
+    <w:p>
+      <w:pPr>
+        <w:pStyle w:val="ListParagraph"/>
+        <w:numPr>
+          <w:ilvl w:val="2"/>
+          <w:numId w:val="8"/>
+        </w:numPr>
+        <w:rPr>
+          <w:rFonts w:ascii="Times New Roman" w:hAnsi="Times New Roman" w:cs="Times New Roman"/>
+        </w:rPr>
+      </w:pPr>
+      <w:r>
+        <w:rPr>
+          <w:rFonts w:ascii="Times New Roman" w:hAnsi="Times New Roman" w:cs="Times New Roman"/>
+        </w:rPr>
+        <w:t>This was solved by accounting for displaying the latest time from the previous day.</w:t>
+      </w:r>
       <w:bookmarkStart w:id="0" w:name="_GoBack"/>
       <w:bookmarkEnd w:id="0"/>
     </w:p>
@@ -4037,7 +4073,14 @@
         <w:rPr>
           <w:rFonts w:ascii="Times New Roman" w:hAnsi="Times New Roman"/>
         </w:rPr>
-        <w:t>Ignore the equipment placement changes, as long as the zones for designated areas do not change. The point of the equipment is to allow for users to understand how the layout is positioned and how it resembles the floor plan of the gym</w:t>
+        <w:t xml:space="preserve">Ignore the equipment placement changes, as long as the zones for designated areas do not change. The point of the equipment is to </w:t>
+      </w:r>
+      <w:r>
+        <w:rPr>
+          <w:rFonts w:ascii="Times New Roman" w:hAnsi="Times New Roman"/>
+        </w:rPr>
+        <w:lastRenderedPageBreak/>
+        <w:t>allow for users to understand how the layout is positioned and how it resembles the floor plan of the gym</w:t>
       </w:r>
     </w:p>
     <w:p>
@@ -4082,14 +4125,7 @@
         <w:rPr>
           <w:rFonts w:ascii="Times New Roman" w:hAnsi="Times New Roman"/>
         </w:rPr>
-        <w:t xml:space="preserve"> Currently, I do not have a solution for this problem, as it will not only require changes in the display (image) and jquery code, but also </w:t>
-      </w:r>
-      <w:r>
-        <w:rPr>
-          <w:rFonts w:ascii="Times New Roman" w:hAnsi="Times New Roman"/>
-        </w:rPr>
-        <w:lastRenderedPageBreak/>
-        <w:t>the structure of the ta</w:t>
+        <w:t xml:space="preserve"> Currently, I do not have a solution for this problem, as it will not only require changes in the display (image) and jquery code, but also the structure of the ta</w:t>
       </w:r>
       <w:r>
         <w:rPr>
@@ -4378,7 +4414,7 @@
         <w:rFonts w:ascii="Courier New" w:hAnsi="Courier New" w:cs="Courier New" w:hint="default"/>
       </w:rPr>
     </w:lvl>
-    <w:lvl w:ilvl="2" w:tplc="04090005" w:tentative="1">
+    <w:lvl w:ilvl="2" w:tplc="04090005">
       <w:start w:val="1"/>
       <w:numFmt w:val="bullet"/>
       <w:lvlText w:val=""/>

</xml_diff>

<commit_message>
Add time of insert to database and code
</commit_message>
<xml_diff>
--- a/Crc Development Timeline.docx
+++ b/Crc Development Timeline.docx
@@ -3318,6 +3318,212 @@
         </w:rPr>
         <w:t>This was solved by accounting for displaying the latest time from the previous day.</w:t>
       </w:r>
+    </w:p>
+    <w:p>
+      <w:pPr>
+        <w:rPr>
+          <w:rFonts w:ascii="Arial Black" w:hAnsi="Arial Black" w:cs="Times New Roman"/>
+        </w:rPr>
+      </w:pPr>
+      <w:r>
+        <w:rPr>
+          <w:rFonts w:ascii="Arial Black" w:hAnsi="Arial Black" w:cs="Times New Roman"/>
+        </w:rPr>
+        <w:t>April 12</w:t>
+      </w:r>
+      <w:r>
+        <w:rPr>
+          <w:rFonts w:ascii="Arial Black" w:hAnsi="Arial Black" w:cs="Times New Roman"/>
+          <w:vertAlign w:val="superscript"/>
+        </w:rPr>
+        <w:t>th</w:t>
+      </w:r>
+      <w:r>
+        <w:rPr>
+          <w:rFonts w:ascii="Arial Black" w:hAnsi="Arial Black" w:cs="Times New Roman"/>
+        </w:rPr>
+        <w:t>:</w:t>
+      </w:r>
+    </w:p>
+    <w:p>
+      <w:pPr>
+        <w:jc w:val="both"/>
+        <w:rPr>
+          <w:rFonts w:ascii="Times New Roman" w:hAnsi="Times New Roman" w:cs="Times New Roman"/>
+        </w:rPr>
+      </w:pPr>
+      <w:r>
+        <w:rPr>
+          <w:rFonts w:ascii="Times New Roman" w:hAnsi="Times New Roman" w:cs="Times New Roman"/>
+        </w:rPr>
+        <w:t>Database change:</w:t>
+      </w:r>
+    </w:p>
+    <w:p>
+      <w:pPr>
+        <w:pStyle w:val="ListParagraph"/>
+        <w:numPr>
+          <w:ilvl w:val="0"/>
+          <w:numId w:val="8"/>
+        </w:numPr>
+        <w:jc w:val="both"/>
+        <w:rPr>
+          <w:rFonts w:ascii="Times New Roman" w:hAnsi="Times New Roman" w:cs="Times New Roman"/>
+        </w:rPr>
+      </w:pPr>
+      <w:r>
+        <w:rPr>
+          <w:rFonts w:ascii="Times New Roman" w:hAnsi="Times New Roman" w:cs="Times New Roman"/>
+        </w:rPr>
+        <w:t>Added new column “InsertTime” where it will keep track of when data is inserted</w:t>
+      </w:r>
+    </w:p>
+    <w:p>
+      <w:pPr>
+        <w:pStyle w:val="ListParagraph"/>
+        <w:numPr>
+          <w:ilvl w:val="0"/>
+          <w:numId w:val="8"/>
+        </w:numPr>
+        <w:jc w:val="both"/>
+        <w:rPr>
+          <w:rFonts w:ascii="Times New Roman" w:hAnsi="Times New Roman" w:cs="Times New Roman"/>
+        </w:rPr>
+      </w:pPr>
+      <w:r>
+        <w:rPr>
+          <w:rFonts w:ascii="Times New Roman" w:hAnsi="Times New Roman" w:cs="Times New Roman"/>
+        </w:rPr>
+        <w:t>NOW() and DATE_ADD / DATE_SUB will be used in queries to extract current time. Because timezone for database is different from ours, I used DATE_SUB (minus 4 hours) to get our correct time.</w:t>
+      </w:r>
+    </w:p>
+    <w:p>
+      <w:pPr>
+        <w:jc w:val="both"/>
+        <w:rPr>
+          <w:rFonts w:ascii="Times New Roman" w:hAnsi="Times New Roman" w:cs="Times New Roman"/>
+        </w:rPr>
+      </w:pPr>
+      <w:r>
+        <w:rPr>
+          <w:rFonts w:ascii="Times New Roman" w:hAnsi="Times New Roman" w:cs="Times New Roman"/>
+        </w:rPr>
+        <w:t>Files Changed:</w:t>
+      </w:r>
+    </w:p>
+    <w:p>
+      <w:pPr>
+        <w:pStyle w:val="ListParagraph"/>
+        <w:numPr>
+          <w:ilvl w:val="0"/>
+          <w:numId w:val="9"/>
+        </w:numPr>
+        <w:jc w:val="both"/>
+        <w:rPr>
+          <w:rFonts w:ascii="Times New Roman" w:hAnsi="Times New Roman" w:cs="Times New Roman"/>
+        </w:rPr>
+      </w:pPr>
+      <w:r>
+        <w:rPr>
+          <w:rFonts w:ascii="Times New Roman" w:hAnsi="Times New Roman" w:cs="Times New Roman"/>
+        </w:rPr>
+        <w:t xml:space="preserve">Index.php </w:t>
+      </w:r>
+    </w:p>
+    <w:p>
+      <w:pPr>
+        <w:pStyle w:val="ListParagraph"/>
+        <w:numPr>
+          <w:ilvl w:val="1"/>
+          <w:numId w:val="9"/>
+        </w:numPr>
+        <w:jc w:val="both"/>
+        <w:rPr>
+          <w:rFonts w:ascii="Times New Roman" w:hAnsi="Times New Roman" w:cs="Times New Roman"/>
+        </w:rPr>
+      </w:pPr>
+      <w:r>
+        <w:rPr>
+          <w:rFonts w:ascii="Times New Roman" w:hAnsi="Times New Roman" w:cs="Times New Roman"/>
+        </w:rPr>
+        <w:t>Prints out the updated time for the latest time column</w:t>
+      </w:r>
+    </w:p>
+    <w:p>
+      <w:pPr>
+        <w:pStyle w:val="ListParagraph"/>
+        <w:numPr>
+          <w:ilvl w:val="0"/>
+          <w:numId w:val="9"/>
+        </w:numPr>
+        <w:jc w:val="both"/>
+        <w:rPr>
+          <w:rFonts w:ascii="Times New Roman" w:hAnsi="Times New Roman" w:cs="Times New Roman"/>
+        </w:rPr>
+      </w:pPr>
+      <w:r>
+        <w:rPr>
+          <w:rFonts w:ascii="Times New Roman" w:hAnsi="Times New Roman" w:cs="Times New Roman"/>
+        </w:rPr>
+        <w:t>IndexTotal.php</w:t>
+      </w:r>
+    </w:p>
+    <w:p>
+      <w:pPr>
+        <w:pStyle w:val="ListParagraph"/>
+        <w:numPr>
+          <w:ilvl w:val="1"/>
+          <w:numId w:val="9"/>
+        </w:numPr>
+        <w:jc w:val="both"/>
+        <w:rPr>
+          <w:rFonts w:ascii="Times New Roman" w:hAnsi="Times New Roman" w:cs="Times New Roman"/>
+        </w:rPr>
+      </w:pPr>
+      <w:r>
+        <w:rPr>
+          <w:rFonts w:ascii="Times New Roman" w:hAnsi="Times New Roman" w:cs="Times New Roman"/>
+        </w:rPr>
+        <w:t>Function returns an array that consists of the Time column and its corresponding total value and the time it was inserted</w:t>
+      </w:r>
+    </w:p>
+    <w:p>
+      <w:pPr>
+        <w:pStyle w:val="ListParagraph"/>
+        <w:numPr>
+          <w:ilvl w:val="0"/>
+          <w:numId w:val="9"/>
+        </w:numPr>
+        <w:jc w:val="both"/>
+        <w:rPr>
+          <w:rFonts w:ascii="Times New Roman" w:hAnsi="Times New Roman" w:cs="Times New Roman"/>
+        </w:rPr>
+      </w:pPr>
+      <w:r>
+        <w:rPr>
+          <w:rFonts w:ascii="Times New Roman" w:hAnsi="Times New Roman" w:cs="Times New Roman"/>
+        </w:rPr>
+        <w:t>InputFormData.php</w:t>
+      </w:r>
+    </w:p>
+    <w:p>
+      <w:pPr>
+        <w:pStyle w:val="ListParagraph"/>
+        <w:numPr>
+          <w:ilvl w:val="1"/>
+          <w:numId w:val="9"/>
+        </w:numPr>
+        <w:jc w:val="both"/>
+        <w:rPr>
+          <w:rFonts w:ascii="Times New Roman" w:hAnsi="Times New Roman" w:cs="Times New Roman"/>
+        </w:rPr>
+      </w:pPr>
+      <w:r>
+        <w:rPr>
+          <w:rFonts w:ascii="Times New Roman" w:hAnsi="Times New Roman" w:cs="Times New Roman"/>
+        </w:rPr>
+        <w:t>Inserting will now have another element, “InsertTime” which will insert the time that it was inserted</w:t>
+      </w:r>
       <w:bookmarkStart w:id="0" w:name="_GoBack"/>
       <w:bookmarkEnd w:id="0"/>
     </w:p>
@@ -3354,7 +3560,21 @@
         <w:rPr>
           <w:rFonts w:ascii="Times New Roman" w:hAnsi="Times New Roman"/>
         </w:rPr>
+        <w:lastRenderedPageBreak/>
         <w:t>Primary Key</w:t>
+      </w:r>
+      <w:r>
+        <w:rPr>
+          <w:rFonts w:ascii="Times New Roman" w:hAnsi="Times New Roman"/>
+        </w:rPr>
+        <w:t xml:space="preserve"> </w:t>
+      </w:r>
+      <w:r>
+        <w:rPr>
+          <w:rFonts w:ascii="Times New Roman" w:hAnsi="Times New Roman"/>
+          <w:b/>
+        </w:rPr>
+        <w:t>DONE</w:t>
       </w:r>
     </w:p>
     <w:p>
@@ -3887,6 +4107,7 @@
           <w:rFonts w:ascii="Times New Roman" w:hAnsi="Times New Roman"/>
           <w:i/>
         </w:rPr>
+        <w:lastRenderedPageBreak/>
         <w:t>What if a Crc Staff member decides to</w:t>
       </w:r>
       <w:r>
@@ -4073,14 +4294,7 @@
         <w:rPr>
           <w:rFonts w:ascii="Times New Roman" w:hAnsi="Times New Roman"/>
         </w:rPr>
-        <w:t xml:space="preserve">Ignore the equipment placement changes, as long as the zones for designated areas do not change. The point of the equipment is to </w:t>
-      </w:r>
-      <w:r>
-        <w:rPr>
-          <w:rFonts w:ascii="Times New Roman" w:hAnsi="Times New Roman"/>
-        </w:rPr>
-        <w:lastRenderedPageBreak/>
-        <w:t>allow for users to understand how the layout is positioned and how it resembles the floor plan of the gym</w:t>
+        <w:t>Ignore the equipment placement changes, as long as the zones for designated areas do not change. The point of the equipment is to allow for users to understand how the layout is positioned and how it resembles the floor plan of the gym</w:t>
       </w:r>
     </w:p>
     <w:p>
@@ -4274,6 +4488,119 @@
 <file path=word/numbering.xml><?xml version="1.0" encoding="utf-8"?>
 <w:numbering xmlns:wpc="http://schemas.microsoft.com/office/word/2010/wordprocessingCanvas" xmlns:mo="http://schemas.microsoft.com/office/mac/office/2008/main" xmlns:mc="http://schemas.openxmlformats.org/markup-compatibility/2006" xmlns:mv="urn:schemas-microsoft-com:mac:vml" xmlns:o="urn:schemas-microsoft-com:office:office" xmlns:r="http://schemas.openxmlformats.org/officeDocument/2006/relationships" xmlns:m="http://schemas.openxmlformats.org/officeDocument/2006/math" xmlns:v="urn:schemas-microsoft-com:vml" xmlns:wp14="http://schemas.microsoft.com/office/word/2010/wordprocessingDrawing" xmlns:wp="http://schemas.openxmlformats.org/drawingml/2006/wordprocessingDrawing" xmlns:w10="urn:schemas-microsoft-com:office:word" xmlns:w="http://schemas.openxmlformats.org/wordprocessingml/2006/main" xmlns:w14="http://schemas.microsoft.com/office/word/2010/wordml" xmlns:wpg="http://schemas.microsoft.com/office/word/2010/wordprocessingGroup" xmlns:wpi="http://schemas.microsoft.com/office/word/2010/wordprocessingInk" xmlns:wne="http://schemas.microsoft.com/office/word/2006/wordml" xmlns:wps="http://schemas.microsoft.com/office/word/2010/wordprocessingShape" mc:Ignorable="w14 wp14">
   <w:abstractNum w:abstractNumId="0">
+    <w:nsid w:val="032001AE"/>
+    <w:multiLevelType w:val="hybridMultilevel"/>
+    <w:tmpl w:val="4554F3D6"/>
+    <w:lvl w:ilvl="0" w:tplc="04090001">
+      <w:start w:val="1"/>
+      <w:numFmt w:val="bullet"/>
+      <w:lvlText w:val=""/>
+      <w:lvlJc w:val="left"/>
+      <w:pPr>
+        <w:ind w:left="720" w:hanging="360"/>
+      </w:pPr>
+      <w:rPr>
+        <w:rFonts w:ascii="Symbol" w:hAnsi="Symbol" w:hint="default"/>
+      </w:rPr>
+    </w:lvl>
+    <w:lvl w:ilvl="1" w:tplc="04090003">
+      <w:start w:val="1"/>
+      <w:numFmt w:val="bullet"/>
+      <w:lvlText w:val="o"/>
+      <w:lvlJc w:val="left"/>
+      <w:pPr>
+        <w:ind w:left="1440" w:hanging="360"/>
+      </w:pPr>
+      <w:rPr>
+        <w:rFonts w:ascii="Courier New" w:hAnsi="Courier New" w:hint="default"/>
+      </w:rPr>
+    </w:lvl>
+    <w:lvl w:ilvl="2" w:tplc="04090005">
+      <w:start w:val="1"/>
+      <w:numFmt w:val="bullet"/>
+      <w:lvlText w:val=""/>
+      <w:lvlJc w:val="left"/>
+      <w:pPr>
+        <w:ind w:left="2160" w:hanging="360"/>
+      </w:pPr>
+      <w:rPr>
+        <w:rFonts w:ascii="Wingdings" w:hAnsi="Wingdings" w:hint="default"/>
+      </w:rPr>
+    </w:lvl>
+    <w:lvl w:ilvl="3" w:tplc="04090001" w:tentative="1">
+      <w:start w:val="1"/>
+      <w:numFmt w:val="bullet"/>
+      <w:lvlText w:val=""/>
+      <w:lvlJc w:val="left"/>
+      <w:pPr>
+        <w:ind w:left="2880" w:hanging="360"/>
+      </w:pPr>
+      <w:rPr>
+        <w:rFonts w:ascii="Symbol" w:hAnsi="Symbol" w:hint="default"/>
+      </w:rPr>
+    </w:lvl>
+    <w:lvl w:ilvl="4" w:tplc="04090003" w:tentative="1">
+      <w:start w:val="1"/>
+      <w:numFmt w:val="bullet"/>
+      <w:lvlText w:val="o"/>
+      <w:lvlJc w:val="left"/>
+      <w:pPr>
+        <w:ind w:left="3600" w:hanging="360"/>
+      </w:pPr>
+      <w:rPr>
+        <w:rFonts w:ascii="Courier New" w:hAnsi="Courier New" w:hint="default"/>
+      </w:rPr>
+    </w:lvl>
+    <w:lvl w:ilvl="5" w:tplc="04090005" w:tentative="1">
+      <w:start w:val="1"/>
+      <w:numFmt w:val="bullet"/>
+      <w:lvlText w:val=""/>
+      <w:lvlJc w:val="left"/>
+      <w:pPr>
+        <w:ind w:left="4320" w:hanging="360"/>
+      </w:pPr>
+      <w:rPr>
+        <w:rFonts w:ascii="Wingdings" w:hAnsi="Wingdings" w:hint="default"/>
+      </w:rPr>
+    </w:lvl>
+    <w:lvl w:ilvl="6" w:tplc="04090001" w:tentative="1">
+      <w:start w:val="1"/>
+      <w:numFmt w:val="bullet"/>
+      <w:lvlText w:val=""/>
+      <w:lvlJc w:val="left"/>
+      <w:pPr>
+        <w:ind w:left="5040" w:hanging="360"/>
+      </w:pPr>
+      <w:rPr>
+        <w:rFonts w:ascii="Symbol" w:hAnsi="Symbol" w:hint="default"/>
+      </w:rPr>
+    </w:lvl>
+    <w:lvl w:ilvl="7" w:tplc="04090003" w:tentative="1">
+      <w:start w:val="1"/>
+      <w:numFmt w:val="bullet"/>
+      <w:lvlText w:val="o"/>
+      <w:lvlJc w:val="left"/>
+      <w:pPr>
+        <w:ind w:left="5760" w:hanging="360"/>
+      </w:pPr>
+      <w:rPr>
+        <w:rFonts w:ascii="Courier New" w:hAnsi="Courier New" w:hint="default"/>
+      </w:rPr>
+    </w:lvl>
+    <w:lvl w:ilvl="8" w:tplc="04090005" w:tentative="1">
+      <w:start w:val="1"/>
+      <w:numFmt w:val="bullet"/>
+      <w:lvlText w:val=""/>
+      <w:lvlJc w:val="left"/>
+      <w:pPr>
+        <w:ind w:left="6480" w:hanging="360"/>
+      </w:pPr>
+      <w:rPr>
+        <w:rFonts w:ascii="Wingdings" w:hAnsi="Wingdings" w:hint="default"/>
+      </w:rPr>
+    </w:lvl>
+  </w:abstractNum>
+  <w:abstractNum w:abstractNumId="1">
     <w:nsid w:val="2AFE156A"/>
     <w:multiLevelType w:val="hybridMultilevel"/>
     <w:tmpl w:val="8F16B5D2"/>
@@ -4386,10 +4713,10 @@
       </w:rPr>
     </w:lvl>
   </w:abstractNum>
-  <w:abstractNum w:abstractNumId="1">
+  <w:abstractNum w:abstractNumId="2">
     <w:nsid w:val="3BC24D16"/>
     <w:multiLevelType w:val="hybridMultilevel"/>
-    <w:tmpl w:val="F506B18A"/>
+    <w:tmpl w:val="EB304014"/>
     <w:lvl w:ilvl="0" w:tplc="04090001">
       <w:start w:val="1"/>
       <w:numFmt w:val="bullet"/>
@@ -4499,7 +4826,7 @@
       </w:rPr>
     </w:lvl>
   </w:abstractNum>
-  <w:abstractNum w:abstractNumId="2">
+  <w:abstractNum w:abstractNumId="3">
     <w:nsid w:val="53E712AD"/>
     <w:multiLevelType w:val="hybridMultilevel"/>
     <w:tmpl w:val="366650E0"/>
@@ -4585,7 +4912,7 @@
       </w:pPr>
     </w:lvl>
   </w:abstractNum>
-  <w:abstractNum w:abstractNumId="3">
+  <w:abstractNum w:abstractNumId="4">
     <w:nsid w:val="5BA466AD"/>
     <w:multiLevelType w:val="hybridMultilevel"/>
     <w:tmpl w:val="A840263E"/>
@@ -4698,7 +5025,7 @@
       </w:rPr>
     </w:lvl>
   </w:abstractNum>
-  <w:abstractNum w:abstractNumId="4">
+  <w:abstractNum w:abstractNumId="5">
     <w:nsid w:val="6AB72B38"/>
     <w:multiLevelType w:val="hybridMultilevel"/>
     <w:tmpl w:val="83CCA4C6"/>
@@ -4811,7 +5138,7 @@
       </w:rPr>
     </w:lvl>
   </w:abstractNum>
-  <w:abstractNum w:abstractNumId="5">
+  <w:abstractNum w:abstractNumId="6">
     <w:nsid w:val="77717C71"/>
     <w:multiLevelType w:val="hybridMultilevel"/>
     <w:tmpl w:val="C1A8E5CE"/>
@@ -4924,7 +5251,7 @@
       </w:rPr>
     </w:lvl>
   </w:abstractNum>
-  <w:abstractNum w:abstractNumId="6">
+  <w:abstractNum w:abstractNumId="7">
     <w:nsid w:val="7B594C35"/>
     <w:multiLevelType w:val="hybridMultilevel"/>
     <w:tmpl w:val="818C39C0"/>
@@ -5010,7 +5337,7 @@
       </w:pPr>
     </w:lvl>
   </w:abstractNum>
-  <w:abstractNum w:abstractNumId="7">
+  <w:abstractNum w:abstractNumId="8">
     <w:nsid w:val="7C440C9E"/>
     <w:multiLevelType w:val="hybridMultilevel"/>
     <w:tmpl w:val="523AF74C"/>
@@ -5124,28 +5451,31 @@
     </w:lvl>
   </w:abstractNum>
   <w:num w:numId="1">
+    <w:abstractNumId w:val="5"/>
+  </w:num>
+  <w:num w:numId="2">
     <w:abstractNumId w:val="4"/>
   </w:num>
-  <w:num w:numId="2">
+  <w:num w:numId="3">
+    <w:abstractNumId w:val="6"/>
+  </w:num>
+  <w:num w:numId="4">
+    <w:abstractNumId w:val="1"/>
+  </w:num>
+  <w:num w:numId="5">
+    <w:abstractNumId w:val="7"/>
+  </w:num>
+  <w:num w:numId="6">
     <w:abstractNumId w:val="3"/>
   </w:num>
-  <w:num w:numId="3">
-    <w:abstractNumId w:val="5"/>
+  <w:num w:numId="7">
+    <w:abstractNumId w:val="8"/>
   </w:num>
-  <w:num w:numId="4">
-    <w:abstractNumId w:val="0"/>
-  </w:num>
-  <w:num w:numId="5">
-    <w:abstractNumId w:val="6"/>
-  </w:num>
-  <w:num w:numId="6">
+  <w:num w:numId="8">
     <w:abstractNumId w:val="2"/>
   </w:num>
-  <w:num w:numId="7">
-    <w:abstractNumId w:val="7"/>
-  </w:num>
-  <w:num w:numId="8">
-    <w:abstractNumId w:val="1"/>
+  <w:num w:numId="9">
+    <w:abstractNumId w:val="0"/>
   </w:num>
 </w:numbering>
 </file>

</xml_diff>

<commit_message>
Add pdf export and emailing functionality
</commit_message>
<xml_diff>
--- a/Crc Development Timeline.docx
+++ b/Crc Development Timeline.docx
@@ -3543,6 +3543,309 @@
         </w:rPr>
         <w:t>Reformatted the date format of mysql</w:t>
       </w:r>
+    </w:p>
+    <w:p>
+      <w:pPr>
+        <w:rPr>
+          <w:rFonts w:ascii="Times New Roman" w:hAnsi="Times New Roman"/>
+          <w:b/>
+        </w:rPr>
+      </w:pPr>
+    </w:p>
+    <w:p>
+      <w:pPr>
+        <w:rPr>
+          <w:rFonts w:ascii="Times New Roman" w:hAnsi="Times New Roman"/>
+          <w:b/>
+        </w:rPr>
+      </w:pPr>
+      <w:r>
+        <w:rPr>
+          <w:rFonts w:ascii="Times New Roman" w:hAnsi="Times New Roman"/>
+          <w:b/>
+        </w:rPr>
+        <w:lastRenderedPageBreak/>
+        <w:t xml:space="preserve">Things to implement: </w:t>
+      </w:r>
+    </w:p>
+    <w:p>
+      <w:pPr>
+        <w:rPr>
+          <w:rFonts w:ascii="Times New Roman" w:hAnsi="Times New Roman"/>
+        </w:rPr>
+      </w:pPr>
+      <w:r>
+        <w:rPr>
+          <w:rFonts w:ascii="Times New Roman" w:hAnsi="Times New Roman"/>
+        </w:rPr>
+        <w:t>Primary Key</w:t>
+      </w:r>
+      <w:r>
+        <w:rPr>
+          <w:rFonts w:ascii="Times New Roman" w:hAnsi="Times New Roman"/>
+        </w:rPr>
+        <w:t xml:space="preserve"> </w:t>
+      </w:r>
+      <w:r>
+        <w:rPr>
+          <w:rFonts w:ascii="Times New Roman" w:hAnsi="Times New Roman"/>
+          <w:b/>
+        </w:rPr>
+        <w:t>DONE</w:t>
+      </w:r>
+    </w:p>
+    <w:p>
+      <w:pPr>
+        <w:rPr>
+          <w:rFonts w:ascii="Times New Roman" w:hAnsi="Times New Roman"/>
+        </w:rPr>
+      </w:pPr>
+      <w:r>
+        <w:rPr>
+          <w:rFonts w:ascii="Times New Roman" w:hAnsi="Times New Roman"/>
+        </w:rPr>
+        <w:t>SSL</w:t>
+      </w:r>
+    </w:p>
+    <w:p>
+      <w:pPr>
+        <w:rPr>
+          <w:rFonts w:ascii="Times New Roman" w:hAnsi="Times New Roman"/>
+        </w:rPr>
+      </w:pPr>
+      <w:r>
+        <w:rPr>
+          <w:rFonts w:ascii="Times New Roman" w:hAnsi="Times New Roman"/>
+        </w:rPr>
+        <w:t>Better Username and Password Authentication</w:t>
+      </w:r>
+    </w:p>
+    <w:p>
+      <w:pPr>
+        <w:rPr>
+          <w:rFonts w:ascii="Times New Roman" w:hAnsi="Times New Roman"/>
+          <w:b/>
+        </w:rPr>
+      </w:pPr>
+      <w:r>
+        <w:rPr>
+          <w:rFonts w:ascii="Times New Roman" w:hAnsi="Times New Roman"/>
+        </w:rPr>
+        <w:t>Edit Button</w:t>
+      </w:r>
+      <w:r>
+        <w:rPr>
+          <w:rFonts w:ascii="Times New Roman" w:hAnsi="Times New Roman"/>
+        </w:rPr>
+        <w:t xml:space="preserve"> </w:t>
+      </w:r>
+      <w:r>
+        <w:rPr>
+          <w:rFonts w:ascii="Times New Roman" w:hAnsi="Times New Roman"/>
+          <w:b/>
+        </w:rPr>
+        <w:t>DONE</w:t>
+      </w:r>
+    </w:p>
+    <w:p>
+      <w:pPr>
+        <w:rPr>
+          <w:rFonts w:ascii="Times New Roman" w:hAnsi="Times New Roman"/>
+        </w:rPr>
+      </w:pPr>
+      <w:r>
+        <w:rPr>
+          <w:rFonts w:ascii="Times New Roman" w:hAnsi="Times New Roman"/>
+        </w:rPr>
+        <w:t>Maybe Delete Button</w:t>
+      </w:r>
+      <w:r>
+        <w:rPr>
+          <w:rFonts w:ascii="Times New Roman" w:hAnsi="Times New Roman"/>
+        </w:rPr>
+        <w:t xml:space="preserve"> for each element</w:t>
+      </w:r>
+    </w:p>
+    <w:p>
+      <w:pPr>
+        <w:rPr>
+          <w:rFonts w:ascii="Times New Roman" w:hAnsi="Times New Roman"/>
+        </w:rPr>
+      </w:pPr>
+      <w:r>
+        <w:rPr>
+          <w:rFonts w:ascii="Times New Roman" w:hAnsi="Times New Roman"/>
+        </w:rPr>
+        <w:t>Floor Plan</w:t>
+      </w:r>
+      <w:r>
+        <w:rPr>
+          <w:rFonts w:ascii="Times New Roman" w:hAnsi="Times New Roman"/>
+        </w:rPr>
+        <w:t xml:space="preserve"> </w:t>
+      </w:r>
+      <w:r>
+        <w:rPr>
+          <w:rFonts w:ascii="Times New Roman" w:hAnsi="Times New Roman"/>
+          <w:b/>
+        </w:rPr>
+        <w:t>DONE</w:t>
+      </w:r>
+    </w:p>
+    <w:p>
+      <w:pPr>
+        <w:rPr>
+          <w:rFonts w:ascii="Times New Roman" w:hAnsi="Times New Roman"/>
+        </w:rPr>
+      </w:pPr>
+    </w:p>
+    <w:p>
+      <w:pPr>
+        <w:rPr>
+          <w:rFonts w:ascii="Times New Roman" w:hAnsi="Times New Roman"/>
+          <w:b/>
+        </w:rPr>
+      </w:pPr>
+      <w:r>
+        <w:rPr>
+          <w:rFonts w:ascii="Times New Roman" w:hAnsi="Times New Roman"/>
+        </w:rPr>
+        <w:t>Retrieving values for previous dates</w:t>
+      </w:r>
+      <w:r>
+        <w:rPr>
+          <w:rFonts w:ascii="Times New Roman" w:hAnsi="Times New Roman"/>
+        </w:rPr>
+        <w:t xml:space="preserve"> </w:t>
+      </w:r>
+      <w:r>
+        <w:rPr>
+          <w:rFonts w:ascii="Times New Roman" w:hAnsi="Times New Roman"/>
+          <w:b/>
+        </w:rPr>
+        <w:t>DONE</w:t>
+      </w:r>
+    </w:p>
+    <w:p>
+      <w:pPr>
+        <w:rPr>
+          <w:rFonts w:ascii="Times New Roman" w:hAnsi="Times New Roman"/>
+          <w:b/>
+        </w:rPr>
+      </w:pPr>
+    </w:p>
+    <w:p>
+      <w:pPr>
+        <w:rPr>
+          <w:rFonts w:ascii="Times New Roman" w:hAnsi="Times New Roman"/>
+        </w:rPr>
+      </w:pPr>
+      <w:r>
+        <w:rPr>
+          <w:rFonts w:ascii="Times New Roman" w:hAnsi="Times New Roman"/>
+        </w:rPr>
+        <w:t>Need to edit php code within the value= for input so that if the value is not “submitted”, it will not be displayed right after the page reloads.</w:t>
+      </w:r>
+    </w:p>
+    <w:p>
+      <w:pPr>
+        <w:rPr>
+          <w:rFonts w:ascii="Times New Roman" w:hAnsi="Times New Roman"/>
+        </w:rPr>
+      </w:pPr>
+    </w:p>
+    <w:p>
+      <w:pPr>
+        <w:rPr>
+          <w:rFonts w:ascii="Times New Roman" w:hAnsi="Times New Roman"/>
+        </w:rPr>
+      </w:pPr>
+      <w:r>
+        <w:rPr>
+          <w:rFonts w:ascii="Times New Roman" w:hAnsi="Times New Roman"/>
+        </w:rPr>
+        <w:t>Link to another page where you can see thumbnails of all the tables</w:t>
+      </w:r>
+    </w:p>
+    <w:p>
+      <w:pPr>
+        <w:rPr>
+          <w:rFonts w:ascii="Times New Roman" w:hAnsi="Times New Roman"/>
+        </w:rPr>
+      </w:pPr>
+    </w:p>
+    <w:p>
+      <w:pPr>
+        <w:rPr>
+          <w:rFonts w:ascii="Times New Roman" w:hAnsi="Times New Roman"/>
+        </w:rPr>
+      </w:pPr>
+      <w:r>
+        <w:rPr>
+          <w:rFonts w:ascii="Times New Roman" w:hAnsi="Times New Roman"/>
+        </w:rPr>
+        <w:t>Exporting table to pdf / excel</w:t>
+      </w:r>
+    </w:p>
+    <w:p>
+      <w:pPr>
+        <w:rPr>
+          <w:rFonts w:ascii="Times New Roman" w:hAnsi="Times New Roman"/>
+        </w:rPr>
+      </w:pPr>
+    </w:p>
+    <w:p>
+      <w:pPr>
+        <w:rPr>
+          <w:rFonts w:ascii="Times New Roman" w:hAnsi="Times New Roman"/>
+        </w:rPr>
+      </w:pPr>
+      <w:r>
+        <w:rPr>
+          <w:rFonts w:ascii="Times New Roman" w:hAnsi="Times New Roman"/>
+        </w:rPr>
+        <w:t>Button that automatically emails information to inputted email.</w:t>
+      </w:r>
+    </w:p>
+    <w:p>
+      <w:pPr>
+        <w:rPr>
+          <w:rFonts w:ascii="Times New Roman" w:hAnsi="Times New Roman"/>
+        </w:rPr>
+      </w:pPr>
+    </w:p>
+    <w:p>
+      <w:pPr>
+        <w:rPr>
+          <w:rFonts w:ascii="Times New Roman" w:hAnsi="Times New Roman"/>
+        </w:rPr>
+      </w:pPr>
+      <w:r>
+        <w:rPr>
+          <w:rFonts w:ascii="Times New Roman" w:hAnsi="Times New Roman"/>
+        </w:rPr>
+        <w:t>CSS routing</w:t>
+      </w:r>
+    </w:p>
+    <w:p>
+      <w:pPr>
+        <w:rPr>
+          <w:rFonts w:ascii="Times New Roman" w:hAnsi="Times New Roman"/>
+        </w:rPr>
+      </w:pPr>
+    </w:p>
+    <w:p>
+      <w:pPr>
+        <w:rPr>
+          <w:rFonts w:ascii="Times New Roman" w:hAnsi="Times New Roman"/>
+        </w:rPr>
+      </w:pPr>
+      <w:r>
+        <w:rPr>
+          <w:rFonts w:ascii="Times New Roman" w:hAnsi="Times New Roman"/>
+        </w:rPr>
+        <w:t>Visitor Tracker</w:t>
+      </w:r>
       <w:bookmarkStart w:id="0" w:name="_GoBack"/>
       <w:bookmarkEnd w:id="0"/>
     </w:p>
@@ -3550,37 +3853,55 @@
       <w:pPr>
         <w:rPr>
           <w:rFonts w:ascii="Times New Roman" w:hAnsi="Times New Roman"/>
+        </w:rPr>
+      </w:pPr>
+    </w:p>
+    <w:p>
+      <w:pPr>
+        <w:rPr>
+          <w:rFonts w:ascii="Times New Roman" w:hAnsi="Times New Roman"/>
           <w:b/>
         </w:rPr>
       </w:pPr>
-    </w:p>
-    <w:p>
-      <w:pPr>
+      <w:r>
+        <w:rPr>
+          <w:rFonts w:ascii="Times New Roman" w:hAnsi="Times New Roman"/>
+        </w:rPr>
+        <w:t>Another row in table that shows total for each time.</w:t>
+      </w:r>
+      <w:r>
+        <w:rPr>
+          <w:rFonts w:ascii="Times New Roman" w:hAnsi="Times New Roman"/>
+        </w:rPr>
+        <w:t xml:space="preserve"> </w:t>
+      </w:r>
+      <w:r>
         <w:rPr>
           <w:rFonts w:ascii="Times New Roman" w:hAnsi="Times New Roman"/>
           <w:b/>
         </w:rPr>
-      </w:pPr>
-      <w:r>
+        <w:t>DONE</w:t>
+      </w:r>
+    </w:p>
+    <w:p>
+      <w:pPr>
+        <w:rPr>
+          <w:rFonts w:ascii="Times New Roman" w:hAnsi="Times New Roman"/>
+        </w:rPr>
+      </w:pPr>
+    </w:p>
+    <w:p>
+      <w:pPr>
         <w:rPr>
           <w:rFonts w:ascii="Times New Roman" w:hAnsi="Times New Roman"/>
           <w:b/>
         </w:rPr>
-        <w:lastRenderedPageBreak/>
-        <w:t xml:space="preserve">Things to implement: </w:t>
-      </w:r>
-    </w:p>
-    <w:p>
-      <w:pPr>
-        <w:rPr>
-          <w:rFonts w:ascii="Times New Roman" w:hAnsi="Times New Roman"/>
-        </w:rPr>
-      </w:pPr>
-      <w:r>
-        <w:rPr>
-          <w:rFonts w:ascii="Times New Roman" w:hAnsi="Times New Roman"/>
-        </w:rPr>
-        <w:t>Primary Key</w:t>
+      </w:pPr>
+      <w:r>
+        <w:rPr>
+          <w:rFonts w:ascii="Times New Roman" w:hAnsi="Times New Roman"/>
+        </w:rPr>
+        <w:t>Add time of insertion into database (and update)</w:t>
       </w:r>
       <w:r>
         <w:rPr>
@@ -3594,279 +3915,6 @@
           <w:b/>
         </w:rPr>
         <w:t>DONE</w:t>
-      </w:r>
-    </w:p>
-    <w:p>
-      <w:pPr>
-        <w:rPr>
-          <w:rFonts w:ascii="Times New Roman" w:hAnsi="Times New Roman"/>
-        </w:rPr>
-      </w:pPr>
-      <w:r>
-        <w:rPr>
-          <w:rFonts w:ascii="Times New Roman" w:hAnsi="Times New Roman"/>
-        </w:rPr>
-        <w:t>SSL</w:t>
-      </w:r>
-    </w:p>
-    <w:p>
-      <w:pPr>
-        <w:rPr>
-          <w:rFonts w:ascii="Times New Roman" w:hAnsi="Times New Roman"/>
-        </w:rPr>
-      </w:pPr>
-      <w:r>
-        <w:rPr>
-          <w:rFonts w:ascii="Times New Roman" w:hAnsi="Times New Roman"/>
-        </w:rPr>
-        <w:t>Better Username and Password Authentication</w:t>
-      </w:r>
-    </w:p>
-    <w:p>
-      <w:pPr>
-        <w:rPr>
-          <w:rFonts w:ascii="Times New Roman" w:hAnsi="Times New Roman"/>
-          <w:b/>
-        </w:rPr>
-      </w:pPr>
-      <w:r>
-        <w:rPr>
-          <w:rFonts w:ascii="Times New Roman" w:hAnsi="Times New Roman"/>
-        </w:rPr>
-        <w:t>Edit Button</w:t>
-      </w:r>
-      <w:r>
-        <w:rPr>
-          <w:rFonts w:ascii="Times New Roman" w:hAnsi="Times New Roman"/>
-        </w:rPr>
-        <w:t xml:space="preserve"> </w:t>
-      </w:r>
-      <w:r>
-        <w:rPr>
-          <w:rFonts w:ascii="Times New Roman" w:hAnsi="Times New Roman"/>
-          <w:b/>
-        </w:rPr>
-        <w:t>DONE</w:t>
-      </w:r>
-    </w:p>
-    <w:p>
-      <w:pPr>
-        <w:rPr>
-          <w:rFonts w:ascii="Times New Roman" w:hAnsi="Times New Roman"/>
-        </w:rPr>
-      </w:pPr>
-      <w:r>
-        <w:rPr>
-          <w:rFonts w:ascii="Times New Roman" w:hAnsi="Times New Roman"/>
-        </w:rPr>
-        <w:t>Maybe Delete Button</w:t>
-      </w:r>
-      <w:r>
-        <w:rPr>
-          <w:rFonts w:ascii="Times New Roman" w:hAnsi="Times New Roman"/>
-        </w:rPr>
-        <w:t xml:space="preserve"> for each element</w:t>
-      </w:r>
-    </w:p>
-    <w:p>
-      <w:pPr>
-        <w:rPr>
-          <w:rFonts w:ascii="Times New Roman" w:hAnsi="Times New Roman"/>
-        </w:rPr>
-      </w:pPr>
-      <w:r>
-        <w:rPr>
-          <w:rFonts w:ascii="Times New Roman" w:hAnsi="Times New Roman"/>
-        </w:rPr>
-        <w:t>Floor Plan</w:t>
-      </w:r>
-      <w:r>
-        <w:rPr>
-          <w:rFonts w:ascii="Times New Roman" w:hAnsi="Times New Roman"/>
-        </w:rPr>
-        <w:t xml:space="preserve"> </w:t>
-      </w:r>
-      <w:r>
-        <w:rPr>
-          <w:rFonts w:ascii="Times New Roman" w:hAnsi="Times New Roman"/>
-          <w:b/>
-        </w:rPr>
-        <w:t>DONE</w:t>
-      </w:r>
-    </w:p>
-    <w:p>
-      <w:pPr>
-        <w:rPr>
-          <w:rFonts w:ascii="Times New Roman" w:hAnsi="Times New Roman"/>
-        </w:rPr>
-      </w:pPr>
-    </w:p>
-    <w:p>
-      <w:pPr>
-        <w:rPr>
-          <w:rFonts w:ascii="Times New Roman" w:hAnsi="Times New Roman"/>
-          <w:b/>
-        </w:rPr>
-      </w:pPr>
-      <w:r>
-        <w:rPr>
-          <w:rFonts w:ascii="Times New Roman" w:hAnsi="Times New Roman"/>
-        </w:rPr>
-        <w:t>Retrieving values for previous dates</w:t>
-      </w:r>
-      <w:r>
-        <w:rPr>
-          <w:rFonts w:ascii="Times New Roman" w:hAnsi="Times New Roman"/>
-        </w:rPr>
-        <w:t xml:space="preserve"> </w:t>
-      </w:r>
-      <w:r>
-        <w:rPr>
-          <w:rFonts w:ascii="Times New Roman" w:hAnsi="Times New Roman"/>
-          <w:b/>
-        </w:rPr>
-        <w:t>DONE</w:t>
-      </w:r>
-    </w:p>
-    <w:p>
-      <w:pPr>
-        <w:rPr>
-          <w:rFonts w:ascii="Times New Roman" w:hAnsi="Times New Roman"/>
-          <w:b/>
-        </w:rPr>
-      </w:pPr>
-    </w:p>
-    <w:p>
-      <w:pPr>
-        <w:rPr>
-          <w:rFonts w:ascii="Times New Roman" w:hAnsi="Times New Roman"/>
-        </w:rPr>
-      </w:pPr>
-      <w:r>
-        <w:rPr>
-          <w:rFonts w:ascii="Times New Roman" w:hAnsi="Times New Roman"/>
-        </w:rPr>
-        <w:t>Need to edit php code within the value= for input so that if the value is not “submitted”, it will not be displayed right after the page reloads.</w:t>
-      </w:r>
-    </w:p>
-    <w:p>
-      <w:pPr>
-        <w:rPr>
-          <w:rFonts w:ascii="Times New Roman" w:hAnsi="Times New Roman"/>
-        </w:rPr>
-      </w:pPr>
-    </w:p>
-    <w:p>
-      <w:pPr>
-        <w:rPr>
-          <w:rFonts w:ascii="Times New Roman" w:hAnsi="Times New Roman"/>
-        </w:rPr>
-      </w:pPr>
-      <w:r>
-        <w:rPr>
-          <w:rFonts w:ascii="Times New Roman" w:hAnsi="Times New Roman"/>
-        </w:rPr>
-        <w:t>Link to another page where you can see thumbnails of all the tables</w:t>
-      </w:r>
-    </w:p>
-    <w:p>
-      <w:pPr>
-        <w:rPr>
-          <w:rFonts w:ascii="Times New Roman" w:hAnsi="Times New Roman"/>
-        </w:rPr>
-      </w:pPr>
-    </w:p>
-    <w:p>
-      <w:pPr>
-        <w:rPr>
-          <w:rFonts w:ascii="Times New Roman" w:hAnsi="Times New Roman"/>
-        </w:rPr>
-      </w:pPr>
-      <w:r>
-        <w:rPr>
-          <w:rFonts w:ascii="Times New Roman" w:hAnsi="Times New Roman"/>
-        </w:rPr>
-        <w:t>Exporting table to pdf / excel</w:t>
-      </w:r>
-    </w:p>
-    <w:p>
-      <w:pPr>
-        <w:rPr>
-          <w:rFonts w:ascii="Times New Roman" w:hAnsi="Times New Roman"/>
-        </w:rPr>
-      </w:pPr>
-    </w:p>
-    <w:p>
-      <w:pPr>
-        <w:rPr>
-          <w:rFonts w:ascii="Times New Roman" w:hAnsi="Times New Roman"/>
-        </w:rPr>
-      </w:pPr>
-      <w:r>
-        <w:rPr>
-          <w:rFonts w:ascii="Times New Roman" w:hAnsi="Times New Roman"/>
-        </w:rPr>
-        <w:t>Button that automatically emails information to inputted email.</w:t>
-      </w:r>
-    </w:p>
-    <w:p>
-      <w:pPr>
-        <w:rPr>
-          <w:rFonts w:ascii="Times New Roman" w:hAnsi="Times New Roman"/>
-        </w:rPr>
-      </w:pPr>
-    </w:p>
-    <w:p>
-      <w:pPr>
-        <w:rPr>
-          <w:rFonts w:ascii="Times New Roman" w:hAnsi="Times New Roman"/>
-        </w:rPr>
-      </w:pPr>
-      <w:r>
-        <w:rPr>
-          <w:rFonts w:ascii="Times New Roman" w:hAnsi="Times New Roman"/>
-        </w:rPr>
-        <w:t>CSS routing</w:t>
-      </w:r>
-    </w:p>
-    <w:p>
-      <w:pPr>
-        <w:rPr>
-          <w:rFonts w:ascii="Times New Roman" w:hAnsi="Times New Roman"/>
-        </w:rPr>
-      </w:pPr>
-    </w:p>
-    <w:p>
-      <w:pPr>
-        <w:rPr>
-          <w:rFonts w:ascii="Times New Roman" w:hAnsi="Times New Roman"/>
-        </w:rPr>
-      </w:pPr>
-      <w:r>
-        <w:rPr>
-          <w:rFonts w:ascii="Times New Roman" w:hAnsi="Times New Roman"/>
-        </w:rPr>
-        <w:t>Another row in table that shows total for each time.</w:t>
-      </w:r>
-    </w:p>
-    <w:p>
-      <w:pPr>
-        <w:rPr>
-          <w:rFonts w:ascii="Times New Roman" w:hAnsi="Times New Roman"/>
-        </w:rPr>
-      </w:pPr>
-    </w:p>
-    <w:p>
-      <w:pPr>
-        <w:rPr>
-          <w:rFonts w:ascii="Times New Roman" w:hAnsi="Times New Roman"/>
-        </w:rPr>
-      </w:pPr>
-      <w:r>
-        <w:rPr>
-          <w:rFonts w:ascii="Times New Roman" w:hAnsi="Times New Roman"/>
-        </w:rPr>
-        <w:t>Add time of insertion into database (and update)</w:t>
       </w:r>
     </w:p>
     <w:p>

</xml_diff>

<commit_message>
email functionality improve and export page design complete
</commit_message>
<xml_diff>
--- a/Crc Development Timeline.docx
+++ b/Crc Development Timeline.docx
@@ -1,6 +1,6 @@
 
 <file path=word/document.xml><?xml version="1.0" encoding="utf-8"?>
-<w:document xmlns:wpc="http://schemas.microsoft.com/office/word/2010/wordprocessingCanvas" xmlns:mo="http://schemas.microsoft.com/office/mac/office/2008/main" xmlns:mc="http://schemas.openxmlformats.org/markup-compatibility/2006" xmlns:mv="urn:schemas-microsoft-com:mac:vml" xmlns:o="urn:schemas-microsoft-com:office:office" xmlns:r="http://schemas.openxmlformats.org/officeDocument/2006/relationships" xmlns:m="http://schemas.openxmlformats.org/officeDocument/2006/math" xmlns:v="urn:schemas-microsoft-com:vml" xmlns:wp14="http://schemas.microsoft.com/office/word/2010/wordprocessingDrawing" xmlns:wp="http://schemas.openxmlformats.org/drawingml/2006/wordprocessingDrawing" xmlns:w10="urn:schemas-microsoft-com:office:word" xmlns:w="http://schemas.openxmlformats.org/wordprocessingml/2006/main" xmlns:w14="http://schemas.microsoft.com/office/word/2010/wordml" xmlns:wpg="http://schemas.microsoft.com/office/word/2010/wordprocessingGroup" xmlns:wpi="http://schemas.microsoft.com/office/word/2010/wordprocessingInk" xmlns:wne="http://schemas.microsoft.com/office/word/2006/wordml" xmlns:wps="http://schemas.microsoft.com/office/word/2010/wordprocessingShape" mc:Ignorable="w14 wp14">
+<w:document xmlns:wpc="http://schemas.microsoft.com/office/word/2010/wordprocessingCanvas" xmlns:mc="http://schemas.openxmlformats.org/markup-compatibility/2006" xmlns:o="urn:schemas-microsoft-com:office:office" xmlns:r="http://schemas.openxmlformats.org/officeDocument/2006/relationships" xmlns:m="http://schemas.openxmlformats.org/officeDocument/2006/math" xmlns:v="urn:schemas-microsoft-com:vml" xmlns:wp14="http://schemas.microsoft.com/office/word/2010/wordprocessingDrawing" xmlns:wp="http://schemas.openxmlformats.org/drawingml/2006/wordprocessingDrawing" xmlns:w10="urn:schemas-microsoft-com:office:word" xmlns:w="http://schemas.openxmlformats.org/wordprocessingml/2006/main" xmlns:w14="http://schemas.microsoft.com/office/word/2010/wordml" xmlns:w15="http://schemas.microsoft.com/office/word/2012/wordml" xmlns:wpg="http://schemas.microsoft.com/office/word/2010/wordprocessingGroup" xmlns:wpi="http://schemas.microsoft.com/office/word/2010/wordprocessingInk" xmlns:wne="http://schemas.microsoft.com/office/word/2006/wordml" xmlns:wps="http://schemas.microsoft.com/office/word/2010/wordprocessingShape" mc:Ignorable="w14 w15 wp14">
   <w:body>
     <w:p>
       <w:pPr>
@@ -2285,7 +2285,7 @@
         </w:rPr>
         <w:t xml:space="preserve">Using this website: </w:t>
       </w:r>
-      <w:hyperlink r:id="rId6" w:history="1">
+      <w:hyperlink r:id="rId5" w:history="1">
         <w:r>
           <w:rPr>
             <w:rStyle w:val="Hyperlink"/>
@@ -3547,310 +3547,766 @@
     <w:p>
       <w:pPr>
         <w:rPr>
-          <w:rFonts w:ascii="Times New Roman" w:hAnsi="Times New Roman"/>
+          <w:rFonts w:ascii="Arial Black" w:hAnsi="Arial Black"/>
           <w:b/>
         </w:rPr>
       </w:pPr>
-    </w:p>
-    <w:p>
-      <w:pPr>
-        <w:rPr>
-          <w:rFonts w:ascii="Times New Roman" w:hAnsi="Times New Roman"/>
+      <w:r>
+        <w:rPr>
+          <w:rFonts w:ascii="Arial Black" w:hAnsi="Arial Black"/>
           <w:b/>
         </w:rPr>
-      </w:pPr>
-      <w:r>
-        <w:rPr>
-          <w:rFonts w:ascii="Times New Roman" w:hAnsi="Times New Roman"/>
+        <w:lastRenderedPageBreak/>
+        <w:t>April 21</w:t>
+      </w:r>
+      <w:r>
+        <w:rPr>
+          <w:rFonts w:ascii="Arial Black" w:hAnsi="Arial Black"/>
           <w:b/>
-        </w:rPr>
-        <w:lastRenderedPageBreak/>
-        <w:t xml:space="preserve">Things to implement: </w:t>
-      </w:r>
-    </w:p>
-    <w:p>
-      <w:pPr>
-        <w:rPr>
-          <w:rFonts w:ascii="Times New Roman" w:hAnsi="Times New Roman"/>
-        </w:rPr>
-      </w:pPr>
-      <w:r>
-        <w:rPr>
-          <w:rFonts w:ascii="Times New Roman" w:hAnsi="Times New Roman"/>
-        </w:rPr>
-        <w:t>Primary Key</w:t>
-      </w:r>
-      <w:r>
-        <w:rPr>
-          <w:rFonts w:ascii="Times New Roman" w:hAnsi="Times New Roman"/>
+          <w:vertAlign w:val="superscript"/>
+        </w:rPr>
+        <w:t>st</w:t>
+      </w:r>
+      <w:r>
+        <w:rPr>
+          <w:rFonts w:ascii="Arial Black" w:hAnsi="Arial Black"/>
+          <w:b/>
+        </w:rPr>
+        <w:t>:</w:t>
+      </w:r>
+    </w:p>
+    <w:p>
+      <w:pPr>
+        <w:rPr>
+          <w:rFonts w:ascii="Times New Roman" w:hAnsi="Times New Roman" w:cs="Times New Roman"/>
+        </w:rPr>
+      </w:pPr>
+      <w:r>
+        <w:rPr>
+          <w:rFonts w:ascii="Times New Roman" w:hAnsi="Times New Roman" w:cs="Times New Roman"/>
+        </w:rPr>
+        <w:t>Files changed/added:</w:t>
+      </w:r>
+    </w:p>
+    <w:p>
+      <w:pPr>
+        <w:pStyle w:val="ListParagraph"/>
+        <w:numPr>
+          <w:ilvl w:val="0"/>
+          <w:numId w:val="10"/>
+        </w:numPr>
+        <w:rPr>
+          <w:rFonts w:ascii="Times New Roman" w:hAnsi="Times New Roman" w:cs="Times New Roman"/>
+        </w:rPr>
+      </w:pPr>
+      <w:r>
+        <w:rPr>
+          <w:rFonts w:ascii="Times New Roman" w:hAnsi="Times New Roman" w:cs="Times New Roman"/>
+        </w:rPr>
+        <w:t>exportPage.php</w:t>
+      </w:r>
+    </w:p>
+    <w:p>
+      <w:pPr>
+        <w:pStyle w:val="ListParagraph"/>
+        <w:numPr>
+          <w:ilvl w:val="1"/>
+          <w:numId w:val="10"/>
+        </w:numPr>
+        <w:rPr>
+          <w:rFonts w:ascii="Times New Roman" w:hAnsi="Times New Roman" w:cs="Times New Roman"/>
+        </w:rPr>
+      </w:pPr>
+      <w:r>
+        <w:rPr>
+          <w:rFonts w:ascii="Times New Roman" w:hAnsi="Times New Roman" w:cs="Times New Roman"/>
+        </w:rPr>
+        <w:t>This is used to generate pdf and automatically send it via email to a recipient, by default, the crc email.</w:t>
+      </w:r>
+    </w:p>
+    <w:p>
+      <w:pPr>
+        <w:pStyle w:val="ListParagraph"/>
+        <w:numPr>
+          <w:ilvl w:val="1"/>
+          <w:numId w:val="10"/>
+        </w:numPr>
+        <w:rPr>
+          <w:rFonts w:ascii="Times New Roman" w:hAnsi="Times New Roman" w:cs="Times New Roman"/>
+        </w:rPr>
+      </w:pPr>
+      <w:r>
+        <w:rPr>
+          <w:rFonts w:ascii="Times New Roman" w:hAnsi="Times New Roman" w:cs="Times New Roman"/>
+        </w:rPr>
+        <w:t>Implemented credentials that require for email to be sent via a gmail account, tls, and port authentication. Address, title, and recipient can be altered through user input</w:t>
+      </w:r>
+    </w:p>
+    <w:p>
+      <w:pPr>
+        <w:pStyle w:val="ListParagraph"/>
+        <w:numPr>
+          <w:ilvl w:val="1"/>
+          <w:numId w:val="10"/>
+        </w:numPr>
+        <w:rPr>
+          <w:rFonts w:ascii="Times New Roman" w:hAnsi="Times New Roman" w:cs="Times New Roman"/>
+        </w:rPr>
+      </w:pPr>
+      <w:r>
+        <w:rPr>
+          <w:rFonts w:ascii="Times New Roman" w:hAnsi="Times New Roman" w:cs="Times New Roman"/>
+        </w:rPr>
+        <w:t>PDF name would not take in strings with “/”, so had to create a method that parses through the string and replace it with “-“</w:t>
+      </w:r>
+    </w:p>
+    <w:p>
+      <w:pPr>
+        <w:pStyle w:val="ListParagraph"/>
+        <w:numPr>
+          <w:ilvl w:val="1"/>
+          <w:numId w:val="10"/>
+        </w:numPr>
+        <w:rPr>
+          <w:rFonts w:ascii="Times New Roman" w:hAnsi="Times New Roman" w:cs="Times New Roman"/>
+        </w:rPr>
+      </w:pPr>
+      <w:r>
+        <w:rPr>
+          <w:rFonts w:ascii="Times New Roman" w:hAnsi="Times New Roman" w:cs="Times New Roman"/>
+        </w:rPr>
+        <w:t>Current problem: When logging out from exportPage, session will not end for either exportPage.php or inputForm.php</w:t>
+      </w:r>
+    </w:p>
+    <w:p>
+      <w:pPr>
+        <w:pStyle w:val="ListParagraph"/>
+        <w:numPr>
+          <w:ilvl w:val="1"/>
+          <w:numId w:val="10"/>
+        </w:numPr>
+        <w:rPr>
+          <w:rFonts w:ascii="Times New Roman" w:hAnsi="Times New Roman" w:cs="Times New Roman"/>
+        </w:rPr>
+      </w:pPr>
+      <w:r>
+        <w:rPr>
+          <w:rFonts w:ascii="Times New Roman" w:hAnsi="Times New Roman" w:cs="Times New Roman"/>
+        </w:rPr>
+        <w:t>Back to Table will allow user to return to table, instead of main page.</w:t>
+      </w:r>
+    </w:p>
+    <w:p>
+      <w:pPr>
+        <w:pStyle w:val="ListParagraph"/>
+        <w:numPr>
+          <w:ilvl w:val="0"/>
+          <w:numId w:val="10"/>
+        </w:numPr>
+        <w:rPr>
+          <w:rFonts w:ascii="Times New Roman" w:hAnsi="Times New Roman" w:cs="Times New Roman"/>
+        </w:rPr>
+      </w:pPr>
+      <w:r>
+        <w:rPr>
+          <w:rFonts w:ascii="Times New Roman" w:hAnsi="Times New Roman" w:cs="Times New Roman"/>
+        </w:rPr>
+        <w:t>exportPage.css</w:t>
+      </w:r>
+    </w:p>
+    <w:p>
+      <w:pPr>
+        <w:pStyle w:val="ListParagraph"/>
+        <w:numPr>
+          <w:ilvl w:val="1"/>
+          <w:numId w:val="10"/>
+        </w:numPr>
+        <w:rPr>
+          <w:rFonts w:ascii="Times New Roman" w:hAnsi="Times New Roman" w:cs="Times New Roman"/>
+        </w:rPr>
+      </w:pPr>
+      <w:r>
+        <w:rPr>
+          <w:rFonts w:ascii="Times New Roman" w:hAnsi="Times New Roman" w:cs="Times New Roman"/>
+        </w:rPr>
+        <w:t>Formatted input, submit, and label</w:t>
+      </w:r>
+    </w:p>
+    <w:p>
+      <w:pPr>
+        <w:pStyle w:val="ListParagraph"/>
+        <w:numPr>
+          <w:ilvl w:val="0"/>
+          <w:numId w:val="10"/>
+        </w:numPr>
+        <w:rPr>
+          <w:rFonts w:ascii="Times New Roman" w:hAnsi="Times New Roman" w:cs="Times New Roman"/>
+        </w:rPr>
+      </w:pPr>
+      <w:r>
+        <w:rPr>
+          <w:rFonts w:ascii="Times New Roman" w:hAnsi="Times New Roman" w:cs="Times New Roman"/>
+        </w:rPr>
+        <w:t>pdf.php</w:t>
+      </w:r>
+    </w:p>
+    <w:p>
+      <w:pPr>
+        <w:pStyle w:val="ListParagraph"/>
+        <w:numPr>
+          <w:ilvl w:val="1"/>
+          <w:numId w:val="10"/>
+        </w:numPr>
+        <w:rPr>
+          <w:rFonts w:ascii="Times New Roman" w:hAnsi="Times New Roman" w:cs="Times New Roman"/>
+        </w:rPr>
+      </w:pPr>
+      <w:r>
+        <w:rPr>
+          <w:rFonts w:ascii="Times New Roman" w:hAnsi="Times New Roman" w:cs="Times New Roman"/>
+        </w:rPr>
+        <w:t>This will be used for contact</w:t>
+      </w:r>
+    </w:p>
+    <w:p>
+      <w:pPr>
+        <w:pStyle w:val="ListParagraph"/>
+        <w:numPr>
+          <w:ilvl w:val="0"/>
+          <w:numId w:val="10"/>
+        </w:numPr>
+        <w:rPr>
+          <w:rFonts w:ascii="Times New Roman" w:hAnsi="Times New Roman" w:cs="Times New Roman"/>
+        </w:rPr>
+      </w:pPr>
+      <w:r>
+        <w:rPr>
+          <w:rFonts w:ascii="Times New Roman" w:hAnsi="Times New Roman" w:cs="Times New Roman"/>
+        </w:rPr>
+        <w:t>PHPMailer-master</w:t>
+      </w:r>
+    </w:p>
+    <w:p>
+      <w:pPr>
+        <w:pStyle w:val="ListParagraph"/>
+        <w:numPr>
+          <w:ilvl w:val="1"/>
+          <w:numId w:val="10"/>
+        </w:numPr>
+        <w:rPr>
+          <w:rFonts w:ascii="Times New Roman" w:hAnsi="Times New Roman" w:cs="Times New Roman"/>
+        </w:rPr>
+      </w:pPr>
+      <w:r>
+        <w:rPr>
+          <w:rFonts w:ascii="Times New Roman" w:hAnsi="Times New Roman" w:cs="Times New Roman"/>
+        </w:rPr>
+        <w:t>This allows for email service</w:t>
+      </w:r>
+    </w:p>
+    <w:p>
+      <w:pPr>
+        <w:pStyle w:val="ListParagraph"/>
+        <w:numPr>
+          <w:ilvl w:val="1"/>
+          <w:numId w:val="10"/>
+        </w:numPr>
+        <w:rPr>
+          <w:rFonts w:ascii="Times New Roman" w:hAnsi="Times New Roman" w:cs="Times New Roman"/>
+        </w:rPr>
+      </w:pPr>
+      <w:r>
+        <w:rPr>
+          <w:rFonts w:ascii="Times New Roman" w:hAnsi="Times New Roman" w:cs="Times New Roman"/>
+        </w:rPr>
+        <w:t>To properly use this, you must set gmail’s security to allow for other apps to use it.</w:t>
+      </w:r>
+      <w:r>
+        <w:rPr>
+          <w:rFonts w:ascii="Times New Roman" w:hAnsi="Times New Roman" w:cs="Times New Roman"/>
         </w:rPr>
         <w:t xml:space="preserve"> </w:t>
       </w:r>
-      <w:r>
-        <w:rPr>
-          <w:rFonts w:ascii="Times New Roman" w:hAnsi="Times New Roman"/>
-          <w:b/>
-        </w:rPr>
-        <w:t>DONE</w:t>
-      </w:r>
-    </w:p>
-    <w:p>
-      <w:pPr>
-        <w:rPr>
-          <w:rFonts w:ascii="Times New Roman" w:hAnsi="Times New Roman"/>
-        </w:rPr>
-      </w:pPr>
-      <w:r>
-        <w:rPr>
-          <w:rFonts w:ascii="Times New Roman" w:hAnsi="Times New Roman"/>
-        </w:rPr>
-        <w:t>SSL</w:t>
-      </w:r>
-    </w:p>
-    <w:p>
-      <w:pPr>
-        <w:rPr>
-          <w:rFonts w:ascii="Times New Roman" w:hAnsi="Times New Roman"/>
-        </w:rPr>
-      </w:pPr>
-      <w:r>
-        <w:rPr>
-          <w:rFonts w:ascii="Times New Roman" w:hAnsi="Times New Roman"/>
-        </w:rPr>
-        <w:t>Better Username and Password Authentication</w:t>
-      </w:r>
-    </w:p>
-    <w:p>
-      <w:pPr>
-        <w:rPr>
-          <w:rFonts w:ascii="Times New Roman" w:hAnsi="Times New Roman"/>
-          <w:b/>
-        </w:rPr>
-      </w:pPr>
-      <w:r>
-        <w:rPr>
-          <w:rFonts w:ascii="Times New Roman" w:hAnsi="Times New Roman"/>
-        </w:rPr>
-        <w:t>Edit Button</w:t>
-      </w:r>
-      <w:r>
-        <w:rPr>
-          <w:rFonts w:ascii="Times New Roman" w:hAnsi="Times New Roman"/>
-        </w:rPr>
-        <w:t xml:space="preserve"> </w:t>
-      </w:r>
-      <w:r>
-        <w:rPr>
-          <w:rFonts w:ascii="Times New Roman" w:hAnsi="Times New Roman"/>
-          <w:b/>
-        </w:rPr>
-        <w:t>DONE</w:t>
-      </w:r>
-    </w:p>
-    <w:p>
-      <w:pPr>
-        <w:rPr>
-          <w:rFonts w:ascii="Times New Roman" w:hAnsi="Times New Roman"/>
-        </w:rPr>
-      </w:pPr>
-      <w:r>
-        <w:rPr>
-          <w:rFonts w:ascii="Times New Roman" w:hAnsi="Times New Roman"/>
-        </w:rPr>
-        <w:t>Maybe Delete Button</w:t>
-      </w:r>
-      <w:r>
-        <w:rPr>
-          <w:rFonts w:ascii="Times New Roman" w:hAnsi="Times New Roman"/>
-        </w:rPr>
-        <w:t xml:space="preserve"> for each element</w:t>
-      </w:r>
-    </w:p>
-    <w:p>
-      <w:pPr>
-        <w:rPr>
-          <w:rFonts w:ascii="Times New Roman" w:hAnsi="Times New Roman"/>
-        </w:rPr>
-      </w:pPr>
-      <w:r>
-        <w:rPr>
-          <w:rFonts w:ascii="Times New Roman" w:hAnsi="Times New Roman"/>
-        </w:rPr>
-        <w:t>Floor Plan</w:t>
-      </w:r>
-      <w:r>
-        <w:rPr>
-          <w:rFonts w:ascii="Times New Roman" w:hAnsi="Times New Roman"/>
-        </w:rPr>
-        <w:t xml:space="preserve"> </w:t>
-      </w:r>
-      <w:r>
-        <w:rPr>
-          <w:rFonts w:ascii="Times New Roman" w:hAnsi="Times New Roman"/>
-          <w:b/>
-        </w:rPr>
-        <w:t>DONE</w:t>
-      </w:r>
-    </w:p>
-    <w:p>
-      <w:pPr>
-        <w:rPr>
-          <w:rFonts w:ascii="Times New Roman" w:hAnsi="Times New Roman"/>
-        </w:rPr>
-      </w:pPr>
-    </w:p>
-    <w:p>
-      <w:pPr>
-        <w:rPr>
-          <w:rFonts w:ascii="Times New Roman" w:hAnsi="Times New Roman"/>
-          <w:b/>
-        </w:rPr>
-      </w:pPr>
-      <w:r>
-        <w:rPr>
-          <w:rFonts w:ascii="Times New Roman" w:hAnsi="Times New Roman"/>
-        </w:rPr>
-        <w:t>Retrieving values for previous dates</w:t>
-      </w:r>
-      <w:r>
-        <w:rPr>
-          <w:rFonts w:ascii="Times New Roman" w:hAnsi="Times New Roman"/>
-        </w:rPr>
-        <w:t xml:space="preserve"> </w:t>
-      </w:r>
-      <w:r>
-        <w:rPr>
-          <w:rFonts w:ascii="Times New Roman" w:hAnsi="Times New Roman"/>
-          <w:b/>
-        </w:rPr>
-        <w:t>DONE</w:t>
-      </w:r>
-    </w:p>
-    <w:p>
-      <w:pPr>
-        <w:rPr>
-          <w:rFonts w:ascii="Times New Roman" w:hAnsi="Times New Roman"/>
-          <w:b/>
-        </w:rPr>
-      </w:pPr>
-    </w:p>
-    <w:p>
-      <w:pPr>
-        <w:rPr>
-          <w:rFonts w:ascii="Times New Roman" w:hAnsi="Times New Roman"/>
-        </w:rPr>
-      </w:pPr>
-      <w:r>
-        <w:rPr>
-          <w:rFonts w:ascii="Times New Roman" w:hAnsi="Times New Roman"/>
-        </w:rPr>
-        <w:t>Need to edit php code within the value= for input so that if the value is not “submitted”, it will not be displayed right after the page reloads.</w:t>
-      </w:r>
-    </w:p>
-    <w:p>
-      <w:pPr>
-        <w:rPr>
-          <w:rFonts w:ascii="Times New Roman" w:hAnsi="Times New Roman"/>
-        </w:rPr>
-      </w:pPr>
-    </w:p>
-    <w:p>
-      <w:pPr>
-        <w:rPr>
-          <w:rFonts w:ascii="Times New Roman" w:hAnsi="Times New Roman"/>
-        </w:rPr>
-      </w:pPr>
-      <w:r>
-        <w:rPr>
-          <w:rFonts w:ascii="Times New Roman" w:hAnsi="Times New Roman"/>
-        </w:rPr>
-        <w:t>Link to another page where you can see thumbnails of all the tables</w:t>
-      </w:r>
-    </w:p>
-    <w:p>
-      <w:pPr>
-        <w:rPr>
-          <w:rFonts w:ascii="Times New Roman" w:hAnsi="Times New Roman"/>
-        </w:rPr>
-      </w:pPr>
-    </w:p>
-    <w:p>
-      <w:pPr>
-        <w:rPr>
-          <w:rFonts w:ascii="Times New Roman" w:hAnsi="Times New Roman"/>
-        </w:rPr>
-      </w:pPr>
-      <w:r>
-        <w:rPr>
-          <w:rFonts w:ascii="Times New Roman" w:hAnsi="Times New Roman"/>
-        </w:rPr>
-        <w:t>Exporting table to pdf / excel</w:t>
-      </w:r>
-    </w:p>
-    <w:p>
-      <w:pPr>
-        <w:rPr>
-          <w:rFonts w:ascii="Times New Roman" w:hAnsi="Times New Roman"/>
-        </w:rPr>
-      </w:pPr>
-    </w:p>
-    <w:p>
-      <w:pPr>
-        <w:rPr>
-          <w:rFonts w:ascii="Times New Roman" w:hAnsi="Times New Roman"/>
-        </w:rPr>
-      </w:pPr>
-      <w:r>
-        <w:rPr>
-          <w:rFonts w:ascii="Times New Roman" w:hAnsi="Times New Roman"/>
-        </w:rPr>
-        <w:t>Button that automatically emails information to inputted email.</w:t>
-      </w:r>
-    </w:p>
-    <w:p>
-      <w:pPr>
-        <w:rPr>
-          <w:rFonts w:ascii="Times New Roman" w:hAnsi="Times New Roman"/>
-        </w:rPr>
-      </w:pPr>
-    </w:p>
-    <w:p>
-      <w:pPr>
-        <w:rPr>
-          <w:rFonts w:ascii="Times New Roman" w:hAnsi="Times New Roman"/>
-        </w:rPr>
-      </w:pPr>
-      <w:r>
-        <w:rPr>
-          <w:rFonts w:ascii="Times New Roman" w:hAnsi="Times New Roman"/>
-        </w:rPr>
-        <w:t>CSS routing</w:t>
-      </w:r>
-    </w:p>
-    <w:p>
-      <w:pPr>
-        <w:rPr>
-          <w:rFonts w:ascii="Times New Roman" w:hAnsi="Times New Roman"/>
-        </w:rPr>
-      </w:pPr>
-    </w:p>
-    <w:p>
-      <w:pPr>
-        <w:rPr>
-          <w:rFonts w:ascii="Times New Roman" w:hAnsi="Times New Roman"/>
-        </w:rPr>
-      </w:pPr>
-      <w:r>
-        <w:rPr>
-          <w:rFonts w:ascii="Times New Roman" w:hAnsi="Times New Roman"/>
-        </w:rPr>
-        <w:t>Visitor Tracker</w:t>
+      <w:hyperlink r:id="rId6" w:history="1">
+        <w:r>
+          <w:rPr>
+            <w:rStyle w:val="Hyperlink"/>
+            <w:rFonts w:ascii="Arial" w:hAnsi="Arial" w:cs="Arial"/>
+            <w:color w:val="005999"/>
+            <w:sz w:val="23"/>
+            <w:szCs w:val="23"/>
+            <w:bdr w:val="none" w:sz="0" w:space="0" w:color="auto" w:frame="1"/>
+            <w:shd w:val="clear" w:color="auto" w:fill="FFFFFF"/>
+          </w:rPr>
+          <w:t>https://www.google.com/settings/security/lesssecureapps</w:t>
+        </w:r>
+      </w:hyperlink>
+    </w:p>
+    <w:p>
+      <w:pPr>
+        <w:pStyle w:val="ListParagraph"/>
+        <w:numPr>
+          <w:ilvl w:val="1"/>
+          <w:numId w:val="10"/>
+        </w:numPr>
+        <w:rPr>
+          <w:rFonts w:ascii="Times New Roman" w:hAnsi="Times New Roman" w:cs="Times New Roman"/>
+        </w:rPr>
+      </w:pPr>
+      <w:r>
+        <w:rPr>
+          <w:rFonts w:ascii="Times New Roman" w:hAnsi="Times New Roman" w:cs="Times New Roman"/>
+        </w:rPr>
+        <w:t>Created new gmail to use this function:</w:t>
+      </w:r>
+    </w:p>
+    <w:p>
+      <w:pPr>
+        <w:pStyle w:val="ListParagraph"/>
+        <w:numPr>
+          <w:ilvl w:val="2"/>
+          <w:numId w:val="10"/>
+        </w:numPr>
+        <w:rPr>
+          <w:rFonts w:ascii="Times New Roman" w:hAnsi="Times New Roman" w:cs="Times New Roman"/>
+        </w:rPr>
+      </w:pPr>
+      <w:r>
+        <w:rPr>
+          <w:rFonts w:ascii="Times New Roman" w:hAnsi="Times New Roman" w:cs="Times New Roman"/>
+        </w:rPr>
+        <w:t xml:space="preserve">Username: </w:t>
+      </w:r>
+      <w:hyperlink r:id="rId7" w:history="1">
+        <w:r>
+          <w:rPr>
+            <w:rStyle w:val="Hyperlink"/>
+            <w:rFonts w:ascii="Times New Roman" w:hAnsi="Times New Roman" w:cs="Times New Roman"/>
+          </w:rPr>
+          <w:t>gatechcrcstaff@gmail.com</w:t>
+        </w:r>
+      </w:hyperlink>
+    </w:p>
+    <w:p>
+      <w:pPr>
+        <w:pStyle w:val="ListParagraph"/>
+        <w:numPr>
+          <w:ilvl w:val="2"/>
+          <w:numId w:val="10"/>
+        </w:numPr>
+        <w:rPr>
+          <w:rFonts w:ascii="Times New Roman" w:hAnsi="Times New Roman" w:cs="Times New Roman"/>
+        </w:rPr>
+      </w:pPr>
+      <w:r>
+        <w:rPr>
+          <w:rFonts w:ascii="Times New Roman" w:hAnsi="Times New Roman" w:cs="Times New Roman"/>
+        </w:rPr>
+        <w:t>Password: gatechcrcstaffrocks</w:t>
       </w:r>
       <w:bookmarkStart w:id="0" w:name="_GoBack"/>
       <w:bookmarkEnd w:id="0"/>
     </w:p>
     <w:p>
       <w:pPr>
+        <w:pStyle w:val="ListParagraph"/>
+        <w:numPr>
+          <w:ilvl w:val="0"/>
+          <w:numId w:val="10"/>
+        </w:numPr>
+        <w:rPr>
+          <w:rFonts w:ascii="Times New Roman" w:hAnsi="Times New Roman" w:cs="Times New Roman"/>
+        </w:rPr>
+      </w:pPr>
+      <w:r>
+        <w:rPr>
+          <w:rFonts w:ascii="Times New Roman" w:hAnsi="Times New Roman" w:cs="Times New Roman"/>
+        </w:rPr>
+        <w:t>Fpdf</w:t>
+      </w:r>
+    </w:p>
+    <w:p>
+      <w:pPr>
+        <w:pStyle w:val="ListParagraph"/>
+        <w:numPr>
+          <w:ilvl w:val="1"/>
+          <w:numId w:val="10"/>
+        </w:numPr>
+        <w:rPr>
+          <w:rFonts w:ascii="Times New Roman" w:hAnsi="Times New Roman" w:cs="Times New Roman"/>
+        </w:rPr>
+      </w:pPr>
+      <w:r>
+        <w:rPr>
+          <w:rFonts w:ascii="Times New Roman" w:hAnsi="Times New Roman" w:cs="Times New Roman"/>
+        </w:rPr>
+        <w:t xml:space="preserve">This </w:t>
+      </w:r>
+      <w:r>
+        <w:rPr>
+          <w:rFonts w:ascii="Times New Roman" w:hAnsi="Times New Roman" w:cs="Times New Roman"/>
+        </w:rPr>
+        <w:t>allows for generation of pdf</w:t>
+      </w:r>
+    </w:p>
+    <w:p>
+      <w:pPr>
+        <w:pStyle w:val="ListParagraph"/>
+        <w:numPr>
+          <w:ilvl w:val="0"/>
+          <w:numId w:val="10"/>
+        </w:numPr>
+        <w:rPr>
+          <w:rFonts w:ascii="Times New Roman" w:hAnsi="Times New Roman" w:cs="Times New Roman"/>
+        </w:rPr>
+      </w:pPr>
+      <w:r>
+        <w:rPr>
+          <w:rFonts w:ascii="Times New Roman" w:hAnsi="Times New Roman" w:cs="Times New Roman"/>
+        </w:rPr>
+        <w:t>inputForm.php</w:t>
+      </w:r>
+    </w:p>
+    <w:p>
+      <w:pPr>
+        <w:pStyle w:val="ListParagraph"/>
+        <w:numPr>
+          <w:ilvl w:val="1"/>
+          <w:numId w:val="10"/>
+        </w:numPr>
+        <w:rPr>
+          <w:rFonts w:ascii="Times New Roman" w:hAnsi="Times New Roman" w:cs="Times New Roman"/>
+        </w:rPr>
+      </w:pPr>
+      <w:r>
+        <w:rPr>
+          <w:rFonts w:ascii="Times New Roman" w:hAnsi="Times New Roman" w:cs="Times New Roman"/>
+        </w:rPr>
+        <w:t>Added Export table button</w:t>
+      </w:r>
+    </w:p>
+    <w:p>
+      <w:pPr>
+        <w:pStyle w:val="ListParagraph"/>
+        <w:numPr>
+          <w:ilvl w:val="1"/>
+          <w:numId w:val="10"/>
+        </w:numPr>
+        <w:rPr>
+          <w:rFonts w:ascii="Times New Roman" w:hAnsi="Times New Roman" w:cs="Times New Roman"/>
+        </w:rPr>
+      </w:pPr>
+      <w:r>
+        <w:rPr>
+          <w:rFonts w:ascii="Times New Roman" w:hAnsi="Times New Roman" w:cs="Times New Roman"/>
+        </w:rPr>
+        <w:t>Added Search bar input where user can search for any date in the table</w:t>
+      </w:r>
+    </w:p>
+    <w:p>
+      <w:pPr>
+        <w:rPr>
+          <w:rFonts w:ascii="Arial Black" w:hAnsi="Arial Black"/>
+          <w:b/>
+        </w:rPr>
+      </w:pPr>
+    </w:p>
+    <w:p>
+      <w:pPr>
+        <w:rPr>
+          <w:rFonts w:ascii="Times New Roman" w:hAnsi="Times New Roman"/>
+          <w:b/>
+        </w:rPr>
+      </w:pPr>
+      <w:r>
+        <w:rPr>
+          <w:rFonts w:ascii="Times New Roman" w:hAnsi="Times New Roman"/>
+          <w:b/>
+        </w:rPr>
+        <w:t xml:space="preserve">Things to implement: </w:t>
+      </w:r>
+    </w:p>
+    <w:p>
+      <w:pPr>
+        <w:rPr>
+          <w:rFonts w:ascii="Times New Roman" w:hAnsi="Times New Roman"/>
+        </w:rPr>
+      </w:pPr>
+      <w:r>
+        <w:rPr>
+          <w:rFonts w:ascii="Times New Roman" w:hAnsi="Times New Roman"/>
+        </w:rPr>
+        <w:t>Primary Key</w:t>
+      </w:r>
+      <w:r>
+        <w:rPr>
+          <w:rFonts w:ascii="Times New Roman" w:hAnsi="Times New Roman"/>
+        </w:rPr>
+        <w:t xml:space="preserve"> </w:t>
+      </w:r>
+      <w:r>
+        <w:rPr>
+          <w:rFonts w:ascii="Times New Roman" w:hAnsi="Times New Roman"/>
+          <w:b/>
+        </w:rPr>
+        <w:t>DONE</w:t>
+      </w:r>
+    </w:p>
+    <w:p>
+      <w:pPr>
+        <w:rPr>
+          <w:rFonts w:ascii="Times New Roman" w:hAnsi="Times New Roman"/>
+        </w:rPr>
+      </w:pPr>
+      <w:r>
+        <w:rPr>
+          <w:rFonts w:ascii="Times New Roman" w:hAnsi="Times New Roman"/>
+        </w:rPr>
+        <w:t>SSL</w:t>
+      </w:r>
+    </w:p>
+    <w:p>
+      <w:pPr>
+        <w:rPr>
+          <w:rFonts w:ascii="Times New Roman" w:hAnsi="Times New Roman"/>
+        </w:rPr>
+      </w:pPr>
+      <w:r>
+        <w:rPr>
+          <w:rFonts w:ascii="Times New Roman" w:hAnsi="Times New Roman"/>
+        </w:rPr>
+        <w:t>Better Username and Password Authentication</w:t>
+      </w:r>
+    </w:p>
+    <w:p>
+      <w:pPr>
+        <w:rPr>
+          <w:rFonts w:ascii="Times New Roman" w:hAnsi="Times New Roman"/>
+          <w:b/>
+        </w:rPr>
+      </w:pPr>
+      <w:r>
+        <w:rPr>
+          <w:rFonts w:ascii="Times New Roman" w:hAnsi="Times New Roman"/>
+        </w:rPr>
+        <w:t>Edit Button</w:t>
+      </w:r>
+      <w:r>
+        <w:rPr>
+          <w:rFonts w:ascii="Times New Roman" w:hAnsi="Times New Roman"/>
+        </w:rPr>
+        <w:t xml:space="preserve"> </w:t>
+      </w:r>
+      <w:r>
+        <w:rPr>
+          <w:rFonts w:ascii="Times New Roman" w:hAnsi="Times New Roman"/>
+          <w:b/>
+        </w:rPr>
+        <w:t>DONE</w:t>
+      </w:r>
+    </w:p>
+    <w:p>
+      <w:pPr>
+        <w:rPr>
+          <w:rFonts w:ascii="Times New Roman" w:hAnsi="Times New Roman"/>
+        </w:rPr>
+      </w:pPr>
+      <w:r>
+        <w:rPr>
+          <w:rFonts w:ascii="Times New Roman" w:hAnsi="Times New Roman"/>
+        </w:rPr>
+        <w:t>Maybe Delete Button</w:t>
+      </w:r>
+      <w:r>
+        <w:rPr>
+          <w:rFonts w:ascii="Times New Roman" w:hAnsi="Times New Roman"/>
+        </w:rPr>
+        <w:t xml:space="preserve"> for each element</w:t>
+      </w:r>
+    </w:p>
+    <w:p>
+      <w:pPr>
+        <w:rPr>
+          <w:rFonts w:ascii="Times New Roman" w:hAnsi="Times New Roman"/>
+        </w:rPr>
+      </w:pPr>
+      <w:r>
+        <w:rPr>
+          <w:rFonts w:ascii="Times New Roman" w:hAnsi="Times New Roman"/>
+        </w:rPr>
+        <w:t>Floor Plan</w:t>
+      </w:r>
+      <w:r>
+        <w:rPr>
+          <w:rFonts w:ascii="Times New Roman" w:hAnsi="Times New Roman"/>
+        </w:rPr>
+        <w:t xml:space="preserve"> </w:t>
+      </w:r>
+      <w:r>
+        <w:rPr>
+          <w:rFonts w:ascii="Times New Roman" w:hAnsi="Times New Roman"/>
+          <w:b/>
+        </w:rPr>
+        <w:t>DONE</w:t>
+      </w:r>
+    </w:p>
+    <w:p>
+      <w:pPr>
+        <w:rPr>
+          <w:rFonts w:ascii="Times New Roman" w:hAnsi="Times New Roman"/>
+        </w:rPr>
+      </w:pPr>
+    </w:p>
+    <w:p>
+      <w:pPr>
+        <w:rPr>
+          <w:rFonts w:ascii="Times New Roman" w:hAnsi="Times New Roman"/>
+          <w:b/>
+        </w:rPr>
+      </w:pPr>
+      <w:r>
+        <w:rPr>
+          <w:rFonts w:ascii="Times New Roman" w:hAnsi="Times New Roman"/>
+        </w:rPr>
+        <w:t>Retrieving values for previous dates</w:t>
+      </w:r>
+      <w:r>
+        <w:rPr>
+          <w:rFonts w:ascii="Times New Roman" w:hAnsi="Times New Roman"/>
+        </w:rPr>
+        <w:t xml:space="preserve"> </w:t>
+      </w:r>
+      <w:r>
+        <w:rPr>
+          <w:rFonts w:ascii="Times New Roman" w:hAnsi="Times New Roman"/>
+          <w:b/>
+        </w:rPr>
+        <w:t>DONE</w:t>
+      </w:r>
+    </w:p>
+    <w:p>
+      <w:pPr>
+        <w:rPr>
+          <w:rFonts w:ascii="Times New Roman" w:hAnsi="Times New Roman"/>
+          <w:b/>
+        </w:rPr>
+      </w:pPr>
+    </w:p>
+    <w:p>
+      <w:pPr>
+        <w:rPr>
+          <w:rFonts w:ascii="Times New Roman" w:hAnsi="Times New Roman"/>
+        </w:rPr>
+      </w:pPr>
+      <w:r>
+        <w:rPr>
+          <w:rFonts w:ascii="Times New Roman" w:hAnsi="Times New Roman"/>
+        </w:rPr>
+        <w:t>Need to edit php code within the value= for input so that if the value is not “submitted”, it will not be displayed right after the page reloads.</w:t>
+      </w:r>
+    </w:p>
+    <w:p>
+      <w:pPr>
+        <w:rPr>
+          <w:rFonts w:ascii="Times New Roman" w:hAnsi="Times New Roman"/>
+        </w:rPr>
+      </w:pPr>
+    </w:p>
+    <w:p>
+      <w:pPr>
+        <w:rPr>
+          <w:rFonts w:ascii="Times New Roman" w:hAnsi="Times New Roman"/>
+        </w:rPr>
+      </w:pPr>
+      <w:r>
+        <w:rPr>
+          <w:rFonts w:ascii="Times New Roman" w:hAnsi="Times New Roman"/>
+        </w:rPr>
+        <w:t>Link to another page where you can see thumbnails of all the tables</w:t>
+      </w:r>
+    </w:p>
+    <w:p>
+      <w:pPr>
+        <w:rPr>
+          <w:rFonts w:ascii="Times New Roman" w:hAnsi="Times New Roman"/>
+        </w:rPr>
+      </w:pPr>
+    </w:p>
+    <w:p>
+      <w:pPr>
+        <w:rPr>
+          <w:rFonts w:ascii="Times New Roman" w:hAnsi="Times New Roman"/>
+        </w:rPr>
+      </w:pPr>
+      <w:r>
+        <w:rPr>
+          <w:rFonts w:ascii="Times New Roman" w:hAnsi="Times New Roman"/>
+        </w:rPr>
+        <w:t>Exporting table to pdf / excel</w:t>
+      </w:r>
+    </w:p>
+    <w:p>
+      <w:pPr>
+        <w:rPr>
+          <w:rFonts w:ascii="Times New Roman" w:hAnsi="Times New Roman"/>
+        </w:rPr>
+      </w:pPr>
+    </w:p>
+    <w:p>
+      <w:pPr>
+        <w:rPr>
+          <w:rFonts w:ascii="Times New Roman" w:hAnsi="Times New Roman"/>
+        </w:rPr>
+      </w:pPr>
+      <w:r>
+        <w:rPr>
+          <w:rFonts w:ascii="Times New Roman" w:hAnsi="Times New Roman"/>
+        </w:rPr>
+        <w:t>Button that automatically emails information to inputted email.</w:t>
+      </w:r>
+    </w:p>
+    <w:p>
+      <w:pPr>
+        <w:rPr>
+          <w:rFonts w:ascii="Times New Roman" w:hAnsi="Times New Roman"/>
+        </w:rPr>
+      </w:pPr>
+    </w:p>
+    <w:p>
+      <w:pPr>
+        <w:rPr>
+          <w:rFonts w:ascii="Times New Roman" w:hAnsi="Times New Roman"/>
+        </w:rPr>
+      </w:pPr>
+      <w:r>
+        <w:rPr>
+          <w:rFonts w:ascii="Times New Roman" w:hAnsi="Times New Roman"/>
+        </w:rPr>
+        <w:t>CSS routing</w:t>
+      </w:r>
+    </w:p>
+    <w:p>
+      <w:pPr>
+        <w:rPr>
+          <w:rFonts w:ascii="Times New Roman" w:hAnsi="Times New Roman"/>
+        </w:rPr>
+      </w:pPr>
+    </w:p>
+    <w:p>
+      <w:pPr>
+        <w:rPr>
+          <w:rFonts w:ascii="Times New Roman" w:hAnsi="Times New Roman"/>
+        </w:rPr>
+      </w:pPr>
+      <w:r>
+        <w:rPr>
+          <w:rFonts w:ascii="Times New Roman" w:hAnsi="Times New Roman"/>
+        </w:rPr>
+        <w:t>Visitor Tracker</w:t>
+      </w:r>
+    </w:p>
+    <w:p>
+      <w:pPr>
         <w:rPr>
           <w:rFonts w:ascii="Times New Roman" w:hAnsi="Times New Roman"/>
         </w:rPr>
@@ -4136,7 +4592,6 @@
           <w:rFonts w:ascii="Times New Roman" w:hAnsi="Times New Roman"/>
           <w:b/>
         </w:rPr>
-        <w:lastRenderedPageBreak/>
         <w:t>Solution</w:t>
       </w:r>
       <w:r>
@@ -4361,6 +4816,7 @@
         <w:rPr>
           <w:rFonts w:ascii="Times New Roman" w:hAnsi="Times New Roman"/>
         </w:rPr>
+        <w:lastRenderedPageBreak/>
         <w:t>Ignore the equipment placement changes, as long as the zones for designated areas do not change. The point of the equipment is to allow for users to understand how the layout is positioned and how it resembles the floor plan of the gym</w:t>
       </w:r>
     </w:p>
@@ -4553,8 +5009,8 @@
 </file>
 
 <file path=word/numbering.xml><?xml version="1.0" encoding="utf-8"?>
-<w:numbering xmlns:wpc="http://schemas.microsoft.com/office/word/2010/wordprocessingCanvas" xmlns:mo="http://schemas.microsoft.com/office/mac/office/2008/main" xmlns:mc="http://schemas.openxmlformats.org/markup-compatibility/2006" xmlns:mv="urn:schemas-microsoft-com:mac:vml" xmlns:o="urn:schemas-microsoft-com:office:office" xmlns:r="http://schemas.openxmlformats.org/officeDocument/2006/relationships" xmlns:m="http://schemas.openxmlformats.org/officeDocument/2006/math" xmlns:v="urn:schemas-microsoft-com:vml" xmlns:wp14="http://schemas.microsoft.com/office/word/2010/wordprocessingDrawing" xmlns:wp="http://schemas.openxmlformats.org/drawingml/2006/wordprocessingDrawing" xmlns:w10="urn:schemas-microsoft-com:office:word" xmlns:w="http://schemas.openxmlformats.org/wordprocessingml/2006/main" xmlns:w14="http://schemas.microsoft.com/office/word/2010/wordml" xmlns:wpg="http://schemas.microsoft.com/office/word/2010/wordprocessingGroup" xmlns:wpi="http://schemas.microsoft.com/office/word/2010/wordprocessingInk" xmlns:wne="http://schemas.microsoft.com/office/word/2006/wordml" xmlns:wps="http://schemas.microsoft.com/office/word/2010/wordprocessingShape" mc:Ignorable="w14 wp14">
-  <w:abstractNum w:abstractNumId="0">
+<w:numbering xmlns:wpc="http://schemas.microsoft.com/office/word/2010/wordprocessingCanvas" xmlns:mc="http://schemas.openxmlformats.org/markup-compatibility/2006" xmlns:o="urn:schemas-microsoft-com:office:office" xmlns:r="http://schemas.openxmlformats.org/officeDocument/2006/relationships" xmlns:m="http://schemas.openxmlformats.org/officeDocument/2006/math" xmlns:v="urn:schemas-microsoft-com:vml" xmlns:wp14="http://schemas.microsoft.com/office/word/2010/wordprocessingDrawing" xmlns:wp="http://schemas.openxmlformats.org/drawingml/2006/wordprocessingDrawing" xmlns:w10="urn:schemas-microsoft-com:office:word" xmlns:w="http://schemas.openxmlformats.org/wordprocessingml/2006/main" xmlns:w14="http://schemas.microsoft.com/office/word/2010/wordml" xmlns:w15="http://schemas.microsoft.com/office/word/2012/wordml" xmlns:wpg="http://schemas.microsoft.com/office/word/2010/wordprocessingGroup" xmlns:wpi="http://schemas.microsoft.com/office/word/2010/wordprocessingInk" xmlns:wne="http://schemas.microsoft.com/office/word/2006/wordml" xmlns:wps="http://schemas.microsoft.com/office/word/2010/wordprocessingShape" mc:Ignorable="w14 w15 wp14">
+  <w:abstractNum w:abstractNumId="0" w15:restartNumberingAfterBreak="0">
     <w:nsid w:val="032001AE"/>
     <w:multiLevelType w:val="hybridMultilevel"/>
     <w:tmpl w:val="4554F3D6"/>
@@ -4667,7 +5123,120 @@
       </w:rPr>
     </w:lvl>
   </w:abstractNum>
-  <w:abstractNum w:abstractNumId="1">
+  <w:abstractNum w:abstractNumId="1" w15:restartNumberingAfterBreak="0">
+    <w:nsid w:val="071B419B"/>
+    <w:multiLevelType w:val="hybridMultilevel"/>
+    <w:tmpl w:val="3CB6A026"/>
+    <w:lvl w:ilvl="0" w:tplc="04090001">
+      <w:start w:val="1"/>
+      <w:numFmt w:val="bullet"/>
+      <w:lvlText w:val=""/>
+      <w:lvlJc w:val="left"/>
+      <w:pPr>
+        <w:ind w:left="720" w:hanging="360"/>
+      </w:pPr>
+      <w:rPr>
+        <w:rFonts w:ascii="Symbol" w:hAnsi="Symbol" w:hint="default"/>
+      </w:rPr>
+    </w:lvl>
+    <w:lvl w:ilvl="1" w:tplc="04090003">
+      <w:start w:val="1"/>
+      <w:numFmt w:val="bullet"/>
+      <w:lvlText w:val="o"/>
+      <w:lvlJc w:val="left"/>
+      <w:pPr>
+        <w:ind w:left="1440" w:hanging="360"/>
+      </w:pPr>
+      <w:rPr>
+        <w:rFonts w:ascii="Courier New" w:hAnsi="Courier New" w:cs="Courier New" w:hint="default"/>
+      </w:rPr>
+    </w:lvl>
+    <w:lvl w:ilvl="2" w:tplc="04090005">
+      <w:start w:val="1"/>
+      <w:numFmt w:val="bullet"/>
+      <w:lvlText w:val=""/>
+      <w:lvlJc w:val="left"/>
+      <w:pPr>
+        <w:ind w:left="2160" w:hanging="360"/>
+      </w:pPr>
+      <w:rPr>
+        <w:rFonts w:ascii="Wingdings" w:hAnsi="Wingdings" w:hint="default"/>
+      </w:rPr>
+    </w:lvl>
+    <w:lvl w:ilvl="3" w:tplc="04090001" w:tentative="1">
+      <w:start w:val="1"/>
+      <w:numFmt w:val="bullet"/>
+      <w:lvlText w:val=""/>
+      <w:lvlJc w:val="left"/>
+      <w:pPr>
+        <w:ind w:left="2880" w:hanging="360"/>
+      </w:pPr>
+      <w:rPr>
+        <w:rFonts w:ascii="Symbol" w:hAnsi="Symbol" w:hint="default"/>
+      </w:rPr>
+    </w:lvl>
+    <w:lvl w:ilvl="4" w:tplc="04090003" w:tentative="1">
+      <w:start w:val="1"/>
+      <w:numFmt w:val="bullet"/>
+      <w:lvlText w:val="o"/>
+      <w:lvlJc w:val="left"/>
+      <w:pPr>
+        <w:ind w:left="3600" w:hanging="360"/>
+      </w:pPr>
+      <w:rPr>
+        <w:rFonts w:ascii="Courier New" w:hAnsi="Courier New" w:cs="Courier New" w:hint="default"/>
+      </w:rPr>
+    </w:lvl>
+    <w:lvl w:ilvl="5" w:tplc="04090005" w:tentative="1">
+      <w:start w:val="1"/>
+      <w:numFmt w:val="bullet"/>
+      <w:lvlText w:val=""/>
+      <w:lvlJc w:val="left"/>
+      <w:pPr>
+        <w:ind w:left="4320" w:hanging="360"/>
+      </w:pPr>
+      <w:rPr>
+        <w:rFonts w:ascii="Wingdings" w:hAnsi="Wingdings" w:hint="default"/>
+      </w:rPr>
+    </w:lvl>
+    <w:lvl w:ilvl="6" w:tplc="04090001" w:tentative="1">
+      <w:start w:val="1"/>
+      <w:numFmt w:val="bullet"/>
+      <w:lvlText w:val=""/>
+      <w:lvlJc w:val="left"/>
+      <w:pPr>
+        <w:ind w:left="5040" w:hanging="360"/>
+      </w:pPr>
+      <w:rPr>
+        <w:rFonts w:ascii="Symbol" w:hAnsi="Symbol" w:hint="default"/>
+      </w:rPr>
+    </w:lvl>
+    <w:lvl w:ilvl="7" w:tplc="04090003" w:tentative="1">
+      <w:start w:val="1"/>
+      <w:numFmt w:val="bullet"/>
+      <w:lvlText w:val="o"/>
+      <w:lvlJc w:val="left"/>
+      <w:pPr>
+        <w:ind w:left="5760" w:hanging="360"/>
+      </w:pPr>
+      <w:rPr>
+        <w:rFonts w:ascii="Courier New" w:hAnsi="Courier New" w:cs="Courier New" w:hint="default"/>
+      </w:rPr>
+    </w:lvl>
+    <w:lvl w:ilvl="8" w:tplc="04090005" w:tentative="1">
+      <w:start w:val="1"/>
+      <w:numFmt w:val="bullet"/>
+      <w:lvlText w:val=""/>
+      <w:lvlJc w:val="left"/>
+      <w:pPr>
+        <w:ind w:left="6480" w:hanging="360"/>
+      </w:pPr>
+      <w:rPr>
+        <w:rFonts w:ascii="Wingdings" w:hAnsi="Wingdings" w:hint="default"/>
+      </w:rPr>
+    </w:lvl>
+  </w:abstractNum>
+  <w:abstractNum w:abstractNumId="2" w15:restartNumberingAfterBreak="0">
     <w:nsid w:val="2AFE156A"/>
     <w:multiLevelType w:val="hybridMultilevel"/>
     <w:tmpl w:val="8F16B5D2"/>
@@ -4780,7 +5349,7 @@
       </w:rPr>
     </w:lvl>
   </w:abstractNum>
-  <w:abstractNum w:abstractNumId="2">
+  <w:abstractNum w:abstractNumId="3" w15:restartNumberingAfterBreak="0">
     <w:nsid w:val="3BC24D16"/>
     <w:multiLevelType w:val="hybridMultilevel"/>
     <w:tmpl w:val="EB304014"/>
@@ -4893,7 +5462,7 @@
       </w:rPr>
     </w:lvl>
   </w:abstractNum>
-  <w:abstractNum w:abstractNumId="3">
+  <w:abstractNum w:abstractNumId="4" w15:restartNumberingAfterBreak="0">
     <w:nsid w:val="53E712AD"/>
     <w:multiLevelType w:val="hybridMultilevel"/>
     <w:tmpl w:val="366650E0"/>
@@ -4979,7 +5548,7 @@
       </w:pPr>
     </w:lvl>
   </w:abstractNum>
-  <w:abstractNum w:abstractNumId="4">
+  <w:abstractNum w:abstractNumId="5" w15:restartNumberingAfterBreak="0">
     <w:nsid w:val="5BA466AD"/>
     <w:multiLevelType w:val="hybridMultilevel"/>
     <w:tmpl w:val="A840263E"/>
@@ -5092,7 +5661,7 @@
       </w:rPr>
     </w:lvl>
   </w:abstractNum>
-  <w:abstractNum w:abstractNumId="5">
+  <w:abstractNum w:abstractNumId="6" w15:restartNumberingAfterBreak="0">
     <w:nsid w:val="6AB72B38"/>
     <w:multiLevelType w:val="hybridMultilevel"/>
     <w:tmpl w:val="83CCA4C6"/>
@@ -5205,7 +5774,7 @@
       </w:rPr>
     </w:lvl>
   </w:abstractNum>
-  <w:abstractNum w:abstractNumId="6">
+  <w:abstractNum w:abstractNumId="7" w15:restartNumberingAfterBreak="0">
     <w:nsid w:val="77717C71"/>
     <w:multiLevelType w:val="hybridMultilevel"/>
     <w:tmpl w:val="C1A8E5CE"/>
@@ -5318,7 +5887,7 @@
       </w:rPr>
     </w:lvl>
   </w:abstractNum>
-  <w:abstractNum w:abstractNumId="7">
+  <w:abstractNum w:abstractNumId="8" w15:restartNumberingAfterBreak="0">
     <w:nsid w:val="7B594C35"/>
     <w:multiLevelType w:val="hybridMultilevel"/>
     <w:tmpl w:val="818C39C0"/>
@@ -5404,7 +5973,7 @@
       </w:pPr>
     </w:lvl>
   </w:abstractNum>
-  <w:abstractNum w:abstractNumId="8">
+  <w:abstractNum w:abstractNumId="9" w15:restartNumberingAfterBreak="0">
     <w:nsid w:val="7C440C9E"/>
     <w:multiLevelType w:val="hybridMultilevel"/>
     <w:tmpl w:val="523AF74C"/>
@@ -5518,37 +6087,40 @@
     </w:lvl>
   </w:abstractNum>
   <w:num w:numId="1">
+    <w:abstractNumId w:val="6"/>
+  </w:num>
+  <w:num w:numId="2">
     <w:abstractNumId w:val="5"/>
   </w:num>
-  <w:num w:numId="2">
+  <w:num w:numId="3">
+    <w:abstractNumId w:val="7"/>
+  </w:num>
+  <w:num w:numId="4">
+    <w:abstractNumId w:val="2"/>
+  </w:num>
+  <w:num w:numId="5">
+    <w:abstractNumId w:val="8"/>
+  </w:num>
+  <w:num w:numId="6">
     <w:abstractNumId w:val="4"/>
   </w:num>
-  <w:num w:numId="3">
-    <w:abstractNumId w:val="6"/>
-  </w:num>
-  <w:num w:numId="4">
-    <w:abstractNumId w:val="1"/>
-  </w:num>
-  <w:num w:numId="5">
-    <w:abstractNumId w:val="7"/>
-  </w:num>
-  <w:num w:numId="6">
-    <w:abstractNumId w:val="3"/>
-  </w:num>
   <w:num w:numId="7">
-    <w:abstractNumId w:val="8"/>
+    <w:abstractNumId w:val="9"/>
   </w:num>
   <w:num w:numId="8">
-    <w:abstractNumId w:val="2"/>
+    <w:abstractNumId w:val="3"/>
   </w:num>
   <w:num w:numId="9">
     <w:abstractNumId w:val="0"/>
+  </w:num>
+  <w:num w:numId="10">
+    <w:abstractNumId w:val="1"/>
   </w:num>
 </w:numbering>
 </file>
 
 <file path=word/styles.xml><?xml version="1.0" encoding="utf-8"?>
-<w:styles xmlns:mc="http://schemas.openxmlformats.org/markup-compatibility/2006" xmlns:r="http://schemas.openxmlformats.org/officeDocument/2006/relationships" xmlns:w="http://schemas.openxmlformats.org/wordprocessingml/2006/main" xmlns:w14="http://schemas.microsoft.com/office/word/2010/wordml" mc:Ignorable="w14">
+<w:styles xmlns:mc="http://schemas.openxmlformats.org/markup-compatibility/2006" xmlns:r="http://schemas.openxmlformats.org/officeDocument/2006/relationships" xmlns:w="http://schemas.openxmlformats.org/wordprocessingml/2006/main" xmlns:w14="http://schemas.microsoft.com/office/word/2010/wordml" xmlns:w15="http://schemas.microsoft.com/office/word/2012/wordml" mc:Ignorable="w14 w15">
   <w:docDefaults>
     <w:rPrDefault>
       <w:rPr>
@@ -5560,370 +6132,369 @@
     </w:rPrDefault>
     <w:pPrDefault/>
   </w:docDefaults>
-  <w:latentStyles w:defLockedState="0" w:defUIPriority="99" w:defSemiHidden="1" w:defUnhideWhenUsed="1" w:defQFormat="0" w:count="276">
-    <w:lsdException w:name="Normal" w:semiHidden="0" w:uiPriority="0" w:unhideWhenUsed="0" w:qFormat="1"/>
-    <w:lsdException w:name="heading 1" w:semiHidden="0" w:uiPriority="9" w:unhideWhenUsed="0" w:qFormat="1"/>
-    <w:lsdException w:name="heading 2" w:uiPriority="9" w:qFormat="1"/>
-    <w:lsdException w:name="heading 3" w:uiPriority="9" w:qFormat="1"/>
-    <w:lsdException w:name="heading 4" w:uiPriority="9" w:qFormat="1"/>
-    <w:lsdException w:name="heading 5" w:uiPriority="9" w:qFormat="1"/>
-    <w:lsdException w:name="heading 6" w:uiPriority="9" w:qFormat="1"/>
-    <w:lsdException w:name="heading 7" w:uiPriority="9" w:qFormat="1"/>
-    <w:lsdException w:name="heading 8" w:uiPriority="9" w:qFormat="1"/>
-    <w:lsdException w:name="heading 9" w:uiPriority="9" w:qFormat="1"/>
-    <w:lsdException w:name="toc 1" w:uiPriority="39"/>
-    <w:lsdException w:name="toc 2" w:uiPriority="39"/>
-    <w:lsdException w:name="toc 3" w:uiPriority="39"/>
-    <w:lsdException w:name="toc 4" w:uiPriority="39"/>
-    <w:lsdException w:name="toc 5" w:uiPriority="39"/>
-    <w:lsdException w:name="toc 6" w:uiPriority="39"/>
-    <w:lsdException w:name="toc 7" w:uiPriority="39"/>
-    <w:lsdException w:name="toc 8" w:uiPriority="39"/>
-    <w:lsdException w:name="toc 9" w:uiPriority="39"/>
-    <w:lsdException w:name="caption" w:uiPriority="35" w:qFormat="1"/>
-    <w:lsdException w:name="Title" w:semiHidden="0" w:uiPriority="10" w:unhideWhenUsed="0" w:qFormat="1"/>
-    <w:lsdException w:name="Default Paragraph Font" w:uiPriority="1"/>
-    <w:lsdException w:name="Subtitle" w:semiHidden="0" w:uiPriority="11" w:unhideWhenUsed="0" w:qFormat="1"/>
-    <w:lsdException w:name="Strong" w:semiHidden="0" w:uiPriority="22" w:unhideWhenUsed="0" w:qFormat="1"/>
-    <w:lsdException w:name="Emphasis" w:semiHidden="0" w:uiPriority="20" w:unhideWhenUsed="0" w:qFormat="1"/>
-    <w:lsdException w:name="Table Grid" w:semiHidden="0" w:uiPriority="59" w:unhideWhenUsed="0"/>
-    <w:lsdException w:name="Note Level 1" w:semiHidden="0" w:unhideWhenUsed="0"/>
-    <w:lsdException w:name="Note Level 2" w:semiHidden="0" w:unhideWhenUsed="0"/>
-    <w:lsdException w:name="Note Level 3" w:semiHidden="0" w:unhideWhenUsed="0"/>
-    <w:lsdException w:name="Note Level 4" w:semiHidden="0" w:unhideWhenUsed="0"/>
-    <w:lsdException w:name="Note Level 5" w:semiHidden="0" w:unhideWhenUsed="0"/>
-    <w:lsdException w:name="Note Level 6" w:semiHidden="0" w:unhideWhenUsed="0"/>
-    <w:lsdException w:name="Note Level 7" w:semiHidden="0" w:unhideWhenUsed="0"/>
-    <w:lsdException w:name="Note Level 8" w:semiHidden="0" w:unhideWhenUsed="0"/>
-    <w:lsdException w:name="Note Level 9" w:semiHidden="0" w:unhideWhenUsed="0"/>
-    <w:lsdException w:name="Placeholder Text" w:unhideWhenUsed="0"/>
-    <w:lsdException w:name="No Spacing" w:semiHidden="0" w:uiPriority="1" w:unhideWhenUsed="0" w:qFormat="1"/>
-    <w:lsdException w:name="Light Shading" w:semiHidden="0" w:uiPriority="60" w:unhideWhenUsed="0"/>
-    <w:lsdException w:name="Light List" w:semiHidden="0" w:uiPriority="61" w:unhideWhenUsed="0"/>
-    <w:lsdException w:name="Light Grid" w:semiHidden="0" w:uiPriority="62" w:unhideWhenUsed="0"/>
-    <w:lsdException w:name="Medium Shading 1" w:semiHidden="0" w:uiPriority="63" w:unhideWhenUsed="0"/>
-    <w:lsdException w:name="Medium Shading 2" w:semiHidden="0" w:uiPriority="64" w:unhideWhenUsed="0"/>
-    <w:lsdException w:name="Medium List 1" w:semiHidden="0" w:uiPriority="65" w:unhideWhenUsed="0"/>
-    <w:lsdException w:name="Medium List 2" w:semiHidden="0" w:uiPriority="66" w:unhideWhenUsed="0"/>
-    <w:lsdException w:name="Medium Grid 1" w:semiHidden="0" w:uiPriority="67" w:unhideWhenUsed="0"/>
-    <w:lsdException w:name="Medium Grid 2" w:semiHidden="0" w:uiPriority="68" w:unhideWhenUsed="0"/>
-    <w:lsdException w:name="Medium Grid 3" w:semiHidden="0" w:uiPriority="69" w:unhideWhenUsed="0"/>
-    <w:lsdException w:name="Dark List" w:semiHidden="0" w:uiPriority="70" w:unhideWhenUsed="0"/>
-    <w:lsdException w:name="Colorful Shading" w:semiHidden="0" w:uiPriority="71" w:unhideWhenUsed="0"/>
-    <w:lsdException w:name="Colorful List" w:semiHidden="0" w:uiPriority="72" w:unhideWhenUsed="0"/>
-    <w:lsdException w:name="Colorful Grid" w:semiHidden="0" w:uiPriority="73" w:unhideWhenUsed="0"/>
-    <w:lsdException w:name="Light Shading Accent 1" w:semiHidden="0" w:uiPriority="60" w:unhideWhenUsed="0"/>
-    <w:lsdException w:name="Light List Accent 1" w:semiHidden="0" w:uiPriority="61" w:unhideWhenUsed="0"/>
-    <w:lsdException w:name="Light Grid Accent 1" w:semiHidden="0" w:uiPriority="62" w:unhideWhenUsed="0"/>
-    <w:lsdException w:name="Medium Shading 1 Accent 1" w:semiHidden="0" w:uiPriority="63" w:unhideWhenUsed="0"/>
-    <w:lsdException w:name="Medium Shading 2 Accent 1" w:semiHidden="0" w:uiPriority="64" w:unhideWhenUsed="0"/>
-    <w:lsdException w:name="Medium List 1 Accent 1" w:semiHidden="0" w:uiPriority="65" w:unhideWhenUsed="0"/>
-    <w:lsdException w:name="Revision" w:unhideWhenUsed="0"/>
-    <w:lsdException w:name="List Paragraph" w:semiHidden="0" w:uiPriority="34" w:unhideWhenUsed="0" w:qFormat="1"/>
-    <w:lsdException w:name="Quote" w:semiHidden="0" w:uiPriority="29" w:unhideWhenUsed="0" w:qFormat="1"/>
-    <w:lsdException w:name="Intense Quote" w:semiHidden="0" w:uiPriority="30" w:unhideWhenUsed="0" w:qFormat="1"/>
-    <w:lsdException w:name="Medium List 2 Accent 1" w:semiHidden="0" w:uiPriority="66" w:unhideWhenUsed="0"/>
-    <w:lsdException w:name="Medium Grid 1 Accent 1" w:semiHidden="0" w:uiPriority="67" w:unhideWhenUsed="0"/>
-    <w:lsdException w:name="Medium Grid 2 Accent 1" w:semiHidden="0" w:uiPriority="68" w:unhideWhenUsed="0"/>
-    <w:lsdException w:name="Medium Grid 3 Accent 1" w:semiHidden="0" w:uiPriority="69" w:unhideWhenUsed="0"/>
-    <w:lsdException w:name="Dark List Accent 1" w:semiHidden="0" w:uiPriority="70" w:unhideWhenUsed="0"/>
-    <w:lsdException w:name="Colorful Shading Accent 1" w:semiHidden="0" w:uiPriority="71" w:unhideWhenUsed="0"/>
-    <w:lsdException w:name="Colorful List Accent 1" w:semiHidden="0" w:uiPriority="72" w:unhideWhenUsed="0"/>
-    <w:lsdException w:name="Colorful Grid Accent 1" w:semiHidden="0" w:uiPriority="73" w:unhideWhenUsed="0"/>
-    <w:lsdException w:name="Light Shading Accent 2" w:semiHidden="0" w:uiPriority="60" w:unhideWhenUsed="0"/>
-    <w:lsdException w:name="Light List Accent 2" w:semiHidden="0" w:uiPriority="61" w:unhideWhenUsed="0"/>
-    <w:lsdException w:name="Light Grid Accent 2" w:semiHidden="0" w:uiPriority="62" w:unhideWhenUsed="0"/>
-    <w:lsdException w:name="Medium Shading 1 Accent 2" w:semiHidden="0" w:uiPriority="63" w:unhideWhenUsed="0"/>
-    <w:lsdException w:name="Medium Shading 2 Accent 2" w:semiHidden="0" w:uiPriority="64" w:unhideWhenUsed="0"/>
-    <w:lsdException w:name="Medium List 1 Accent 2" w:semiHidden="0" w:uiPriority="65" w:unhideWhenUsed="0"/>
-    <w:lsdException w:name="Medium List 2 Accent 2" w:semiHidden="0" w:uiPriority="66" w:unhideWhenUsed="0"/>
-    <w:lsdException w:name="Medium Grid 1 Accent 2" w:semiHidden="0" w:uiPriority="67" w:unhideWhenUsed="0"/>
-    <w:lsdException w:name="Medium Grid 2 Accent 2" w:semiHidden="0" w:uiPriority="68" w:unhideWhenUsed="0"/>
-    <w:lsdException w:name="Medium Grid 3 Accent 2" w:semiHidden="0" w:uiPriority="69" w:unhideWhenUsed="0"/>
-    <w:lsdException w:name="Dark List Accent 2" w:semiHidden="0" w:uiPriority="70" w:unhideWhenUsed="0"/>
-    <w:lsdException w:name="Colorful Shading Accent 2" w:semiHidden="0" w:uiPriority="71" w:unhideWhenUsed="0"/>
-    <w:lsdException w:name="Colorful List Accent 2" w:semiHidden="0" w:uiPriority="72" w:unhideWhenUsed="0"/>
-    <w:lsdException w:name="Colorful Grid Accent 2" w:semiHidden="0" w:uiPriority="73" w:unhideWhenUsed="0"/>
-    <w:lsdException w:name="Light Shading Accent 3" w:semiHidden="0" w:uiPriority="60" w:unhideWhenUsed="0"/>
-    <w:lsdException w:name="Light List Accent 3" w:semiHidden="0" w:uiPriority="61" w:unhideWhenUsed="0"/>
-    <w:lsdException w:name="Light Grid Accent 3" w:semiHidden="0" w:uiPriority="62" w:unhideWhenUsed="0"/>
-    <w:lsdException w:name="Medium Shading 1 Accent 3" w:semiHidden="0" w:uiPriority="63" w:unhideWhenUsed="0"/>
-    <w:lsdException w:name="Medium Shading 2 Accent 3" w:semiHidden="0" w:uiPriority="64" w:unhideWhenUsed="0"/>
-    <w:lsdException w:name="Medium List 1 Accent 3" w:semiHidden="0" w:uiPriority="65" w:unhideWhenUsed="0"/>
-    <w:lsdException w:name="Medium List 2 Accent 3" w:semiHidden="0" w:uiPriority="66" w:unhideWhenUsed="0"/>
-    <w:lsdException w:name="Medium Grid 1 Accent 3" w:semiHidden="0" w:uiPriority="67" w:unhideWhenUsed="0"/>
-    <w:lsdException w:name="Medium Grid 2 Accent 3" w:semiHidden="0" w:uiPriority="68" w:unhideWhenUsed="0"/>
-    <w:lsdException w:name="Medium Grid 3 Accent 3" w:semiHidden="0" w:uiPriority="69" w:unhideWhenUsed="0"/>
-    <w:lsdException w:name="Dark List Accent 3" w:semiHidden="0" w:uiPriority="70" w:unhideWhenUsed="0"/>
-    <w:lsdException w:name="Colorful Shading Accent 3" w:semiHidden="0" w:uiPriority="71" w:unhideWhenUsed="0"/>
-    <w:lsdException w:name="Colorful List Accent 3" w:semiHidden="0" w:uiPriority="72" w:unhideWhenUsed="0"/>
-    <w:lsdException w:name="Colorful Grid Accent 3" w:semiHidden="0" w:uiPriority="73" w:unhideWhenUsed="0"/>
-    <w:lsdException w:name="Light Shading Accent 4" w:semiHidden="0" w:uiPriority="60" w:unhideWhenUsed="0"/>
-    <w:lsdException w:name="Light List Accent 4" w:semiHidden="0" w:uiPriority="61" w:unhideWhenUsed="0"/>
-    <w:lsdException w:name="Light Grid Accent 4" w:semiHidden="0" w:uiPriority="62" w:unhideWhenUsed="0"/>
-    <w:lsdException w:name="Medium Shading 1 Accent 4" w:semiHidden="0" w:uiPriority="63" w:unhideWhenUsed="0"/>
-    <w:lsdException w:name="Medium Shading 2 Accent 4" w:semiHidden="0" w:uiPriority="64" w:unhideWhenUsed="0"/>
-    <w:lsdException w:name="Medium List 1 Accent 4" w:semiHidden="0" w:uiPriority="65" w:unhideWhenUsed="0"/>
-    <w:lsdException w:name="Medium List 2 Accent 4" w:semiHidden="0" w:uiPriority="66" w:unhideWhenUsed="0"/>
-    <w:lsdException w:name="Medium Grid 1 Accent 4" w:semiHidden="0" w:uiPriority="67" w:unhideWhenUsed="0"/>
-    <w:lsdException w:name="Medium Grid 2 Accent 4" w:semiHidden="0" w:uiPriority="68" w:unhideWhenUsed="0"/>
-    <w:lsdException w:name="Medium Grid 3 Accent 4" w:semiHidden="0" w:uiPriority="69" w:unhideWhenUsed="0"/>
-    <w:lsdException w:name="Dark List Accent 4" w:semiHidden="0" w:uiPriority="70" w:unhideWhenUsed="0"/>
-    <w:lsdException w:name="Colorful Shading Accent 4" w:semiHidden="0" w:uiPriority="71" w:unhideWhenUsed="0"/>
-    <w:lsdException w:name="Colorful List Accent 4" w:semiHidden="0" w:uiPriority="72" w:unhideWhenUsed="0"/>
-    <w:lsdException w:name="Colorful Grid Accent 4" w:semiHidden="0" w:uiPriority="73" w:unhideWhenUsed="0"/>
-    <w:lsdException w:name="Light Shading Accent 5" w:semiHidden="0" w:uiPriority="60" w:unhideWhenUsed="0"/>
-    <w:lsdException w:name="Light List Accent 5" w:semiHidden="0" w:uiPriority="61" w:unhideWhenUsed="0"/>
-    <w:lsdException w:name="Light Grid Accent 5" w:semiHidden="0" w:uiPriority="62" w:unhideWhenUsed="0"/>
-    <w:lsdException w:name="Medium Shading 1 Accent 5" w:semiHidden="0" w:uiPriority="63" w:unhideWhenUsed="0"/>
-    <w:lsdException w:name="Medium Shading 2 Accent 5" w:semiHidden="0" w:uiPriority="64" w:unhideWhenUsed="0"/>
-    <w:lsdException w:name="Medium List 1 Accent 5" w:semiHidden="0" w:uiPriority="65" w:unhideWhenUsed="0"/>
-    <w:lsdException w:name="Medium List 2 Accent 5" w:semiHidden="0" w:uiPriority="66" w:unhideWhenUsed="0"/>
-    <w:lsdException w:name="Medium Grid 1 Accent 5" w:semiHidden="0" w:uiPriority="67" w:unhideWhenUsed="0"/>
-    <w:lsdException w:name="Medium Grid 2 Accent 5" w:semiHidden="0" w:uiPriority="68" w:unhideWhenUsed="0"/>
-    <w:lsdException w:name="Medium Grid 3 Accent 5" w:semiHidden="0" w:uiPriority="69" w:unhideWhenUsed="0"/>
-    <w:lsdException w:name="Dark List Accent 5" w:semiHidden="0" w:uiPriority="70" w:unhideWhenUsed="0"/>
-    <w:lsdException w:name="Colorful Shading Accent 5" w:semiHidden="0" w:uiPriority="71" w:unhideWhenUsed="0"/>
-    <w:lsdException w:name="Colorful List Accent 5" w:semiHidden="0" w:uiPriority="72" w:unhideWhenUsed="0"/>
-    <w:lsdException w:name="Colorful Grid Accent 5" w:semiHidden="0" w:uiPriority="73" w:unhideWhenUsed="0"/>
-    <w:lsdException w:name="Light Shading Accent 6" w:semiHidden="0" w:uiPriority="60" w:unhideWhenUsed="0"/>
-    <w:lsdException w:name="Light List Accent 6" w:semiHidden="0" w:uiPriority="61" w:unhideWhenUsed="0"/>
-    <w:lsdException w:name="Light Grid Accent 6" w:semiHidden="0" w:uiPriority="62" w:unhideWhenUsed="0"/>
-    <w:lsdException w:name="Medium Shading 1 Accent 6" w:semiHidden="0" w:uiPriority="63" w:unhideWhenUsed="0"/>
-    <w:lsdException w:name="Medium Shading 2 Accent 6" w:semiHidden="0" w:uiPriority="64" w:unhideWhenUsed="0"/>
-    <w:lsdException w:name="Medium List 1 Accent 6" w:semiHidden="0" w:uiPriority="65" w:unhideWhenUsed="0"/>
-    <w:lsdException w:name="Medium List 2 Accent 6" w:semiHidden="0" w:uiPriority="66" w:unhideWhenUsed="0"/>
-    <w:lsdException w:name="Medium Grid 1 Accent 6" w:semiHidden="0" w:uiPriority="67" w:unhideWhenUsed="0"/>
-    <w:lsdException w:name="Medium Grid 2 Accent 6" w:semiHidden="0" w:uiPriority="68" w:unhideWhenUsed="0"/>
-    <w:lsdException w:name="Medium Grid 3 Accent 6" w:semiHidden="0" w:uiPriority="69" w:unhideWhenUsed="0"/>
-    <w:lsdException w:name="Dark List Accent 6" w:semiHidden="0" w:uiPriority="70" w:unhideWhenUsed="0"/>
-    <w:lsdException w:name="Colorful Shading Accent 6" w:semiHidden="0" w:uiPriority="71" w:unhideWhenUsed="0"/>
-    <w:lsdException w:name="Colorful List Accent 6" w:semiHidden="0" w:uiPriority="72" w:unhideWhenUsed="0"/>
-    <w:lsdException w:name="Colorful Grid Accent 6" w:semiHidden="0" w:uiPriority="73" w:unhideWhenUsed="0"/>
-    <w:lsdException w:name="Subtle Emphasis" w:semiHidden="0" w:uiPriority="19" w:unhideWhenUsed="0" w:qFormat="1"/>
-    <w:lsdException w:name="Intense Emphasis" w:semiHidden="0" w:uiPriority="21" w:unhideWhenUsed="0" w:qFormat="1"/>
-    <w:lsdException w:name="Subtle Reference" w:semiHidden="0" w:uiPriority="31" w:unhideWhenUsed="0" w:qFormat="1"/>
-    <w:lsdException w:name="Intense Reference" w:semiHidden="0" w:uiPriority="32" w:unhideWhenUsed="0" w:qFormat="1"/>
-    <w:lsdException w:name="Book Title" w:semiHidden="0" w:uiPriority="33" w:unhideWhenUsed="0" w:qFormat="1"/>
-    <w:lsdException w:name="Bibliography" w:uiPriority="37"/>
-    <w:lsdException w:name="TOC Heading" w:uiPriority="39" w:qFormat="1"/>
-  </w:latentStyles>
-  <w:style w:type="paragraph" w:default="1" w:styleId="Normal">
-    <w:name w:val="Normal"/>
-    <w:qFormat/>
-  </w:style>
-  <w:style w:type="character" w:default="1" w:styleId="DefaultParagraphFont">
-    <w:name w:val="Default Paragraph Font"/>
-    <w:uiPriority w:val="1"/>
-    <w:semiHidden/>
-    <w:unhideWhenUsed/>
-  </w:style>
-  <w:style w:type="table" w:default="1" w:styleId="TableNormal">
-    <w:name w:val="Normal Table"/>
-    <w:uiPriority w:val="99"/>
-    <w:semiHidden/>
-    <w:unhideWhenUsed/>
-    <w:tblPr>
-      <w:tblInd w:w="0" w:type="dxa"/>
-      <w:tblCellMar>
-        <w:top w:w="0" w:type="dxa"/>
-        <w:left w:w="108" w:type="dxa"/>
-        <w:bottom w:w="0" w:type="dxa"/>
-        <w:right w:w="108" w:type="dxa"/>
-      </w:tblCellMar>
-    </w:tblPr>
-  </w:style>
-  <w:style w:type="numbering" w:default="1" w:styleId="NoList">
-    <w:name w:val="No List"/>
-    <w:uiPriority w:val="99"/>
-    <w:semiHidden/>
-    <w:unhideWhenUsed/>
-  </w:style>
-  <w:style w:type="paragraph" w:styleId="ListParagraph">
-    <w:name w:val="List Paragraph"/>
-    <w:basedOn w:val="Normal"/>
-    <w:uiPriority w:val="34"/>
-    <w:qFormat/>
-    <w:rsid w:val="00C22050"/>
-    <w:pPr>
-      <w:ind w:left="720"/>
-      <w:contextualSpacing/>
-    </w:pPr>
-  </w:style>
-  <w:style w:type="character" w:styleId="Hyperlink">
-    <w:name w:val="Hyperlink"/>
-    <w:basedOn w:val="DefaultParagraphFont"/>
-    <w:uiPriority w:val="99"/>
-    <w:unhideWhenUsed/>
-    <w:rsid w:val="008E64B9"/>
-    <w:rPr>
-      <w:color w:val="0000FF" w:themeColor="hyperlink"/>
-      <w:u w:val="single"/>
-    </w:rPr>
-  </w:style>
-</w:styles>
-</file>
-
-<file path=word/stylesWithEffects.xml><?xml version="1.0" encoding="utf-8"?>
-<w:styles xmlns:wpc="http://schemas.microsoft.com/office/word/2010/wordprocessingCanvas" xmlns:mo="http://schemas.microsoft.com/office/mac/office/2008/main" xmlns:mc="http://schemas.openxmlformats.org/markup-compatibility/2006" xmlns:mv="urn:schemas-microsoft-com:mac:vml" xmlns:o="urn:schemas-microsoft-com:office:office" xmlns:r="http://schemas.openxmlformats.org/officeDocument/2006/relationships" xmlns:m="http://schemas.openxmlformats.org/officeDocument/2006/math" xmlns:v="urn:schemas-microsoft-com:vml" xmlns:wp14="http://schemas.microsoft.com/office/word/2010/wordprocessingDrawing" xmlns:wp="http://schemas.openxmlformats.org/drawingml/2006/wordprocessingDrawing" xmlns:w10="urn:schemas-microsoft-com:office:word" xmlns:w="http://schemas.openxmlformats.org/wordprocessingml/2006/main" xmlns:w14="http://schemas.microsoft.com/office/word/2010/wordml" xmlns:wpg="http://schemas.microsoft.com/office/word/2010/wordprocessingGroup" xmlns:wpi="http://schemas.microsoft.com/office/word/2010/wordprocessingInk" xmlns:wne="http://schemas.microsoft.com/office/word/2006/wordml" xmlns:wps="http://schemas.microsoft.com/office/word/2010/wordprocessingShape" mc:Ignorable="w14 wp14">
-  <w:docDefaults>
-    <w:rPrDefault>
-      <w:rPr>
-        <w:rFonts w:asciiTheme="minorHAnsi" w:eastAsiaTheme="minorEastAsia" w:hAnsiTheme="minorHAnsi" w:cstheme="minorBidi"/>
-        <w:sz w:val="24"/>
-        <w:szCs w:val="24"/>
-        <w:lang w:val="en-US" w:eastAsia="en-US" w:bidi="ar-SA"/>
-      </w:rPr>
-    </w:rPrDefault>
-    <w:pPrDefault/>
-  </w:docDefaults>
-  <w:latentStyles w:defLockedState="0" w:defUIPriority="99" w:defSemiHidden="1" w:defUnhideWhenUsed="1" w:defQFormat="0" w:count="276">
-    <w:lsdException w:name="Normal" w:semiHidden="0" w:uiPriority="0" w:unhideWhenUsed="0" w:qFormat="1"/>
-    <w:lsdException w:name="heading 1" w:semiHidden="0" w:uiPriority="9" w:unhideWhenUsed="0" w:qFormat="1"/>
-    <w:lsdException w:name="heading 2" w:uiPriority="9" w:qFormat="1"/>
-    <w:lsdException w:name="heading 3" w:uiPriority="9" w:qFormat="1"/>
-    <w:lsdException w:name="heading 4" w:uiPriority="9" w:qFormat="1"/>
-    <w:lsdException w:name="heading 5" w:uiPriority="9" w:qFormat="1"/>
-    <w:lsdException w:name="heading 6" w:uiPriority="9" w:qFormat="1"/>
-    <w:lsdException w:name="heading 7" w:uiPriority="9" w:qFormat="1"/>
-    <w:lsdException w:name="heading 8" w:uiPriority="9" w:qFormat="1"/>
-    <w:lsdException w:name="heading 9" w:uiPriority="9" w:qFormat="1"/>
-    <w:lsdException w:name="toc 1" w:uiPriority="39"/>
-    <w:lsdException w:name="toc 2" w:uiPriority="39"/>
-    <w:lsdException w:name="toc 3" w:uiPriority="39"/>
-    <w:lsdException w:name="toc 4" w:uiPriority="39"/>
-    <w:lsdException w:name="toc 5" w:uiPriority="39"/>
-    <w:lsdException w:name="toc 6" w:uiPriority="39"/>
-    <w:lsdException w:name="toc 7" w:uiPriority="39"/>
-    <w:lsdException w:name="toc 8" w:uiPriority="39"/>
-    <w:lsdException w:name="toc 9" w:uiPriority="39"/>
-    <w:lsdException w:name="caption" w:uiPriority="35" w:qFormat="1"/>
-    <w:lsdException w:name="Title" w:semiHidden="0" w:uiPriority="10" w:unhideWhenUsed="0" w:qFormat="1"/>
-    <w:lsdException w:name="Default Paragraph Font" w:uiPriority="1"/>
-    <w:lsdException w:name="Subtitle" w:semiHidden="0" w:uiPriority="11" w:unhideWhenUsed="0" w:qFormat="1"/>
-    <w:lsdException w:name="Strong" w:semiHidden="0" w:uiPriority="22" w:unhideWhenUsed="0" w:qFormat="1"/>
-    <w:lsdException w:name="Emphasis" w:semiHidden="0" w:uiPriority="20" w:unhideWhenUsed="0" w:qFormat="1"/>
-    <w:lsdException w:name="Table Grid" w:semiHidden="0" w:uiPriority="59" w:unhideWhenUsed="0"/>
-    <w:lsdException w:name="Note Level 1" w:semiHidden="0" w:unhideWhenUsed="0"/>
-    <w:lsdException w:name="Note Level 2" w:semiHidden="0" w:unhideWhenUsed="0"/>
-    <w:lsdException w:name="Note Level 3" w:semiHidden="0" w:unhideWhenUsed="0"/>
-    <w:lsdException w:name="Note Level 4" w:semiHidden="0" w:unhideWhenUsed="0"/>
-    <w:lsdException w:name="Note Level 5" w:semiHidden="0" w:unhideWhenUsed="0"/>
-    <w:lsdException w:name="Note Level 6" w:semiHidden="0" w:unhideWhenUsed="0"/>
-    <w:lsdException w:name="Note Level 7" w:semiHidden="0" w:unhideWhenUsed="0"/>
-    <w:lsdException w:name="Note Level 8" w:semiHidden="0" w:unhideWhenUsed="0"/>
-    <w:lsdException w:name="Note Level 9" w:semiHidden="0" w:unhideWhenUsed="0"/>
-    <w:lsdException w:name="Placeholder Text" w:unhideWhenUsed="0"/>
-    <w:lsdException w:name="No Spacing" w:semiHidden="0" w:uiPriority="1" w:unhideWhenUsed="0" w:qFormat="1"/>
-    <w:lsdException w:name="Light Shading" w:semiHidden="0" w:uiPriority="60" w:unhideWhenUsed="0"/>
-    <w:lsdException w:name="Light List" w:semiHidden="0" w:uiPriority="61" w:unhideWhenUsed="0"/>
-    <w:lsdException w:name="Light Grid" w:semiHidden="0" w:uiPriority="62" w:unhideWhenUsed="0"/>
-    <w:lsdException w:name="Medium Shading 1" w:semiHidden="0" w:uiPriority="63" w:unhideWhenUsed="0"/>
-    <w:lsdException w:name="Medium Shading 2" w:semiHidden="0" w:uiPriority="64" w:unhideWhenUsed="0"/>
-    <w:lsdException w:name="Medium List 1" w:semiHidden="0" w:uiPriority="65" w:unhideWhenUsed="0"/>
-    <w:lsdException w:name="Medium List 2" w:semiHidden="0" w:uiPriority="66" w:unhideWhenUsed="0"/>
-    <w:lsdException w:name="Medium Grid 1" w:semiHidden="0" w:uiPriority="67" w:unhideWhenUsed="0"/>
-    <w:lsdException w:name="Medium Grid 2" w:semiHidden="0" w:uiPriority="68" w:unhideWhenUsed="0"/>
-    <w:lsdException w:name="Medium Grid 3" w:semiHidden="0" w:uiPriority="69" w:unhideWhenUsed="0"/>
-    <w:lsdException w:name="Dark List" w:semiHidden="0" w:uiPriority="70" w:unhideWhenUsed="0"/>
-    <w:lsdException w:name="Colorful Shading" w:semiHidden="0" w:uiPriority="71" w:unhideWhenUsed="0"/>
-    <w:lsdException w:name="Colorful List" w:semiHidden="0" w:uiPriority="72" w:unhideWhenUsed="0"/>
-    <w:lsdException w:name="Colorful Grid" w:semiHidden="0" w:uiPriority="73" w:unhideWhenUsed="0"/>
-    <w:lsdException w:name="Light Shading Accent 1" w:semiHidden="0" w:uiPriority="60" w:unhideWhenUsed="0"/>
-    <w:lsdException w:name="Light List Accent 1" w:semiHidden="0" w:uiPriority="61" w:unhideWhenUsed="0"/>
-    <w:lsdException w:name="Light Grid Accent 1" w:semiHidden="0" w:uiPriority="62" w:unhideWhenUsed="0"/>
-    <w:lsdException w:name="Medium Shading 1 Accent 1" w:semiHidden="0" w:uiPriority="63" w:unhideWhenUsed="0"/>
-    <w:lsdException w:name="Medium Shading 2 Accent 1" w:semiHidden="0" w:uiPriority="64" w:unhideWhenUsed="0"/>
-    <w:lsdException w:name="Medium List 1 Accent 1" w:semiHidden="0" w:uiPriority="65" w:unhideWhenUsed="0"/>
-    <w:lsdException w:name="Revision" w:unhideWhenUsed="0"/>
-    <w:lsdException w:name="List Paragraph" w:semiHidden="0" w:uiPriority="34" w:unhideWhenUsed="0" w:qFormat="1"/>
-    <w:lsdException w:name="Quote" w:semiHidden="0" w:uiPriority="29" w:unhideWhenUsed="0" w:qFormat="1"/>
-    <w:lsdException w:name="Intense Quote" w:semiHidden="0" w:uiPriority="30" w:unhideWhenUsed="0" w:qFormat="1"/>
-    <w:lsdException w:name="Medium List 2 Accent 1" w:semiHidden="0" w:uiPriority="66" w:unhideWhenUsed="0"/>
-    <w:lsdException w:name="Medium Grid 1 Accent 1" w:semiHidden="0" w:uiPriority="67" w:unhideWhenUsed="0"/>
-    <w:lsdException w:name="Medium Grid 2 Accent 1" w:semiHidden="0" w:uiPriority="68" w:unhideWhenUsed="0"/>
-    <w:lsdException w:name="Medium Grid 3 Accent 1" w:semiHidden="0" w:uiPriority="69" w:unhideWhenUsed="0"/>
-    <w:lsdException w:name="Dark List Accent 1" w:semiHidden="0" w:uiPriority="70" w:unhideWhenUsed="0"/>
-    <w:lsdException w:name="Colorful Shading Accent 1" w:semiHidden="0" w:uiPriority="71" w:unhideWhenUsed="0"/>
-    <w:lsdException w:name="Colorful List Accent 1" w:semiHidden="0" w:uiPriority="72" w:unhideWhenUsed="0"/>
-    <w:lsdException w:name="Colorful Grid Accent 1" w:semiHidden="0" w:uiPriority="73" w:unhideWhenUsed="0"/>
-    <w:lsdException w:name="Light Shading Accent 2" w:semiHidden="0" w:uiPriority="60" w:unhideWhenUsed="0"/>
-    <w:lsdException w:name="Light List Accent 2" w:semiHidden="0" w:uiPriority="61" w:unhideWhenUsed="0"/>
-    <w:lsdException w:name="Light Grid Accent 2" w:semiHidden="0" w:uiPriority="62" w:unhideWhenUsed="0"/>
-    <w:lsdException w:name="Medium Shading 1 Accent 2" w:semiHidden="0" w:uiPriority="63" w:unhideWhenUsed="0"/>
-    <w:lsdException w:name="Medium Shading 2 Accent 2" w:semiHidden="0" w:uiPriority="64" w:unhideWhenUsed="0"/>
-    <w:lsdException w:name="Medium List 1 Accent 2" w:semiHidden="0" w:uiPriority="65" w:unhideWhenUsed="0"/>
-    <w:lsdException w:name="Medium List 2 Accent 2" w:semiHidden="0" w:uiPriority="66" w:unhideWhenUsed="0"/>
-    <w:lsdException w:name="Medium Grid 1 Accent 2" w:semiHidden="0" w:uiPriority="67" w:unhideWhenUsed="0"/>
-    <w:lsdException w:name="Medium Grid 2 Accent 2" w:semiHidden="0" w:uiPriority="68" w:unhideWhenUsed="0"/>
-    <w:lsdException w:name="Medium Grid 3 Accent 2" w:semiHidden="0" w:uiPriority="69" w:unhideWhenUsed="0"/>
-    <w:lsdException w:name="Dark List Accent 2" w:semiHidden="0" w:uiPriority="70" w:unhideWhenUsed="0"/>
-    <w:lsdException w:name="Colorful Shading Accent 2" w:semiHidden="0" w:uiPriority="71" w:unhideWhenUsed="0"/>
-    <w:lsdException w:name="Colorful List Accent 2" w:semiHidden="0" w:uiPriority="72" w:unhideWhenUsed="0"/>
-    <w:lsdException w:name="Colorful Grid Accent 2" w:semiHidden="0" w:uiPriority="73" w:unhideWhenUsed="0"/>
-    <w:lsdException w:name="Light Shading Accent 3" w:semiHidden="0" w:uiPriority="60" w:unhideWhenUsed="0"/>
-    <w:lsdException w:name="Light List Accent 3" w:semiHidden="0" w:uiPriority="61" w:unhideWhenUsed="0"/>
-    <w:lsdException w:name="Light Grid Accent 3" w:semiHidden="0" w:uiPriority="62" w:unhideWhenUsed="0"/>
-    <w:lsdException w:name="Medium Shading 1 Accent 3" w:semiHidden="0" w:uiPriority="63" w:unhideWhenUsed="0"/>
-    <w:lsdException w:name="Medium Shading 2 Accent 3" w:semiHidden="0" w:uiPriority="64" w:unhideWhenUsed="0"/>
-    <w:lsdException w:name="Medium List 1 Accent 3" w:semiHidden="0" w:uiPriority="65" w:unhideWhenUsed="0"/>
-    <w:lsdException w:name="Medium List 2 Accent 3" w:semiHidden="0" w:uiPriority="66" w:unhideWhenUsed="0"/>
-    <w:lsdException w:name="Medium Grid 1 Accent 3" w:semiHidden="0" w:uiPriority="67" w:unhideWhenUsed="0"/>
-    <w:lsdException w:name="Medium Grid 2 Accent 3" w:semiHidden="0" w:uiPriority="68" w:unhideWhenUsed="0"/>
-    <w:lsdException w:name="Medium Grid 3 Accent 3" w:semiHidden="0" w:uiPriority="69" w:unhideWhenUsed="0"/>
-    <w:lsdException w:name="Dark List Accent 3" w:semiHidden="0" w:uiPriority="70" w:unhideWhenUsed="0"/>
-    <w:lsdException w:name="Colorful Shading Accent 3" w:semiHidden="0" w:uiPriority="71" w:unhideWhenUsed="0"/>
-    <w:lsdException w:name="Colorful List Accent 3" w:semiHidden="0" w:uiPriority="72" w:unhideWhenUsed="0"/>
-    <w:lsdException w:name="Colorful Grid Accent 3" w:semiHidden="0" w:uiPriority="73" w:unhideWhenUsed="0"/>
-    <w:lsdException w:name="Light Shading Accent 4" w:semiHidden="0" w:uiPriority="60" w:unhideWhenUsed="0"/>
-    <w:lsdException w:name="Light List Accent 4" w:semiHidden="0" w:uiPriority="61" w:unhideWhenUsed="0"/>
-    <w:lsdException w:name="Light Grid Accent 4" w:semiHidden="0" w:uiPriority="62" w:unhideWhenUsed="0"/>
-    <w:lsdException w:name="Medium Shading 1 Accent 4" w:semiHidden="0" w:uiPriority="63" w:unhideWhenUsed="0"/>
-    <w:lsdException w:name="Medium Shading 2 Accent 4" w:semiHidden="0" w:uiPriority="64" w:unhideWhenUsed="0"/>
-    <w:lsdException w:name="Medium List 1 Accent 4" w:semiHidden="0" w:uiPriority="65" w:unhideWhenUsed="0"/>
-    <w:lsdException w:name="Medium List 2 Accent 4" w:semiHidden="0" w:uiPriority="66" w:unhideWhenUsed="0"/>
-    <w:lsdException w:name="Medium Grid 1 Accent 4" w:semiHidden="0" w:uiPriority="67" w:unhideWhenUsed="0"/>
-    <w:lsdException w:name="Medium Grid 2 Accent 4" w:semiHidden="0" w:uiPriority="68" w:unhideWhenUsed="0"/>
-    <w:lsdException w:name="Medium Grid 3 Accent 4" w:semiHidden="0" w:uiPriority="69" w:unhideWhenUsed="0"/>
-    <w:lsdException w:name="Dark List Accent 4" w:semiHidden="0" w:uiPriority="70" w:unhideWhenUsed="0"/>
-    <w:lsdException w:name="Colorful Shading Accent 4" w:semiHidden="0" w:uiPriority="71" w:unhideWhenUsed="0"/>
-    <w:lsdException w:name="Colorful List Accent 4" w:semiHidden="0" w:uiPriority="72" w:unhideWhenUsed="0"/>
-    <w:lsdException w:name="Colorful Grid Accent 4" w:semiHidden="0" w:uiPriority="73" w:unhideWhenUsed="0"/>
-    <w:lsdException w:name="Light Shading Accent 5" w:semiHidden="0" w:uiPriority="60" w:unhideWhenUsed="0"/>
-    <w:lsdException w:name="Light List Accent 5" w:semiHidden="0" w:uiPriority="61" w:unhideWhenUsed="0"/>
-    <w:lsdException w:name="Light Grid Accent 5" w:semiHidden="0" w:uiPriority="62" w:unhideWhenUsed="0"/>
-    <w:lsdException w:name="Medium Shading 1 Accent 5" w:semiHidden="0" w:uiPriority="63" w:unhideWhenUsed="0"/>
-    <w:lsdException w:name="Medium Shading 2 Accent 5" w:semiHidden="0" w:uiPriority="64" w:unhideWhenUsed="0"/>
-    <w:lsdException w:name="Medium List 1 Accent 5" w:semiHidden="0" w:uiPriority="65" w:unhideWhenUsed="0"/>
-    <w:lsdException w:name="Medium List 2 Accent 5" w:semiHidden="0" w:uiPriority="66" w:unhideWhenUsed="0"/>
-    <w:lsdException w:name="Medium Grid 1 Accent 5" w:semiHidden="0" w:uiPriority="67" w:unhideWhenUsed="0"/>
-    <w:lsdException w:name="Medium Grid 2 Accent 5" w:semiHidden="0" w:uiPriority="68" w:unhideWhenUsed="0"/>
-    <w:lsdException w:name="Medium Grid 3 Accent 5" w:semiHidden="0" w:uiPriority="69" w:unhideWhenUsed="0"/>
-    <w:lsdException w:name="Dark List Accent 5" w:semiHidden="0" w:uiPriority="70" w:unhideWhenUsed="0"/>
-    <w:lsdException w:name="Colorful Shading Accent 5" w:semiHidden="0" w:uiPriority="71" w:unhideWhenUsed="0"/>
-    <w:lsdException w:name="Colorful List Accent 5" w:semiHidden="0" w:uiPriority="72" w:unhideWhenUsed="0"/>
-    <w:lsdException w:name="Colorful Grid Accent 5" w:semiHidden="0" w:uiPriority="73" w:unhideWhenUsed="0"/>
-    <w:lsdException w:name="Light Shading Accent 6" w:semiHidden="0" w:uiPriority="60" w:unhideWhenUsed="0"/>
-    <w:lsdException w:name="Light List Accent 6" w:semiHidden="0" w:uiPriority="61" w:unhideWhenUsed="0"/>
-    <w:lsdException w:name="Light Grid Accent 6" w:semiHidden="0" w:uiPriority="62" w:unhideWhenUsed="0"/>
-    <w:lsdException w:name="Medium Shading 1 Accent 6" w:semiHidden="0" w:uiPriority="63" w:unhideWhenUsed="0"/>
-    <w:lsdException w:name="Medium Shading 2 Accent 6" w:semiHidden="0" w:uiPriority="64" w:unhideWhenUsed="0"/>
-    <w:lsdException w:name="Medium List 1 Accent 6" w:semiHidden="0" w:uiPriority="65" w:unhideWhenUsed="0"/>
-    <w:lsdException w:name="Medium List 2 Accent 6" w:semiHidden="0" w:uiPriority="66" w:unhideWhenUsed="0"/>
-    <w:lsdException w:name="Medium Grid 1 Accent 6" w:semiHidden="0" w:uiPriority="67" w:unhideWhenUsed="0"/>
-    <w:lsdException w:name="Medium Grid 2 Accent 6" w:semiHidden="0" w:uiPriority="68" w:unhideWhenUsed="0"/>
-    <w:lsdException w:name="Medium Grid 3 Accent 6" w:semiHidden="0" w:uiPriority="69" w:unhideWhenUsed="0"/>
-    <w:lsdException w:name="Dark List Accent 6" w:semiHidden="0" w:uiPriority="70" w:unhideWhenUsed="0"/>
-    <w:lsdException w:name="Colorful Shading Accent 6" w:semiHidden="0" w:uiPriority="71" w:unhideWhenUsed="0"/>
-    <w:lsdException w:name="Colorful List Accent 6" w:semiHidden="0" w:uiPriority="72" w:unhideWhenUsed="0"/>
-    <w:lsdException w:name="Colorful Grid Accent 6" w:semiHidden="0" w:uiPriority="73" w:unhideWhenUsed="0"/>
-    <w:lsdException w:name="Subtle Emphasis" w:semiHidden="0" w:uiPriority="19" w:unhideWhenUsed="0" w:qFormat="1"/>
-    <w:lsdException w:name="Intense Emphasis" w:semiHidden="0" w:uiPriority="21" w:unhideWhenUsed="0" w:qFormat="1"/>
-    <w:lsdException w:name="Subtle Reference" w:semiHidden="0" w:uiPriority="31" w:unhideWhenUsed="0" w:qFormat="1"/>
-    <w:lsdException w:name="Intense Reference" w:semiHidden="0" w:uiPriority="32" w:unhideWhenUsed="0" w:qFormat="1"/>
-    <w:lsdException w:name="Book Title" w:semiHidden="0" w:uiPriority="33" w:unhideWhenUsed="0" w:qFormat="1"/>
-    <w:lsdException w:name="Bibliography" w:uiPriority="37"/>
-    <w:lsdException w:name="TOC Heading" w:uiPriority="39" w:qFormat="1"/>
+  <w:latentStyles w:defLockedState="0" w:defUIPriority="99" w:defSemiHidden="0" w:defUnhideWhenUsed="0" w:defQFormat="0" w:count="371">
+    <w:lsdException w:name="Normal" w:uiPriority="0" w:qFormat="1"/>
+    <w:lsdException w:name="heading 1" w:uiPriority="9" w:qFormat="1"/>
+    <w:lsdException w:name="heading 2" w:semiHidden="1" w:uiPriority="9" w:unhideWhenUsed="1" w:qFormat="1"/>
+    <w:lsdException w:name="heading 3" w:semiHidden="1" w:uiPriority="9" w:unhideWhenUsed="1" w:qFormat="1"/>
+    <w:lsdException w:name="heading 4" w:semiHidden="1" w:uiPriority="9" w:unhideWhenUsed="1" w:qFormat="1"/>
+    <w:lsdException w:name="heading 5" w:semiHidden="1" w:uiPriority="9" w:unhideWhenUsed="1" w:qFormat="1"/>
+    <w:lsdException w:name="heading 6" w:semiHidden="1" w:uiPriority="9" w:unhideWhenUsed="1" w:qFormat="1"/>
+    <w:lsdException w:name="heading 7" w:semiHidden="1" w:uiPriority="9" w:unhideWhenUsed="1" w:qFormat="1"/>
+    <w:lsdException w:name="heading 8" w:semiHidden="1" w:uiPriority="9" w:unhideWhenUsed="1" w:qFormat="1"/>
+    <w:lsdException w:name="heading 9" w:semiHidden="1" w:uiPriority="9" w:unhideWhenUsed="1" w:qFormat="1"/>
+    <w:lsdException w:name="index 1" w:semiHidden="1" w:unhideWhenUsed="1"/>
+    <w:lsdException w:name="index 2" w:semiHidden="1" w:unhideWhenUsed="1"/>
+    <w:lsdException w:name="index 3" w:semiHidden="1" w:unhideWhenUsed="1"/>
+    <w:lsdException w:name="index 4" w:semiHidden="1" w:unhideWhenUsed="1"/>
+    <w:lsdException w:name="index 5" w:semiHidden="1" w:unhideWhenUsed="1"/>
+    <w:lsdException w:name="index 6" w:semiHidden="1" w:unhideWhenUsed="1"/>
+    <w:lsdException w:name="index 7" w:semiHidden="1" w:unhideWhenUsed="1"/>
+    <w:lsdException w:name="index 8" w:semiHidden="1" w:unhideWhenUsed="1"/>
+    <w:lsdException w:name="index 9" w:semiHidden="1" w:unhideWhenUsed="1"/>
+    <w:lsdException w:name="toc 1" w:semiHidden="1" w:uiPriority="39" w:unhideWhenUsed="1"/>
+    <w:lsdException w:name="toc 2" w:semiHidden="1" w:uiPriority="39" w:unhideWhenUsed="1"/>
+    <w:lsdException w:name="toc 3" w:semiHidden="1" w:uiPriority="39" w:unhideWhenUsed="1"/>
+    <w:lsdException w:name="toc 4" w:semiHidden="1" w:uiPriority="39" w:unhideWhenUsed="1"/>
+    <w:lsdException w:name="toc 5" w:semiHidden="1" w:uiPriority="39" w:unhideWhenUsed="1"/>
+    <w:lsdException w:name="toc 6" w:semiHidden="1" w:uiPriority="39" w:unhideWhenUsed="1"/>
+    <w:lsdException w:name="toc 7" w:semiHidden="1" w:uiPriority="39" w:unhideWhenUsed="1"/>
+    <w:lsdException w:name="toc 8" w:semiHidden="1" w:uiPriority="39" w:unhideWhenUsed="1"/>
+    <w:lsdException w:name="toc 9" w:semiHidden="1" w:uiPriority="39" w:unhideWhenUsed="1"/>
+    <w:lsdException w:name="Normal Indent" w:semiHidden="1" w:unhideWhenUsed="1"/>
+    <w:lsdException w:name="footnote text" w:semiHidden="1" w:unhideWhenUsed="1"/>
+    <w:lsdException w:name="annotation text" w:semiHidden="1" w:unhideWhenUsed="1"/>
+    <w:lsdException w:name="header" w:semiHidden="1" w:unhideWhenUsed="1"/>
+    <w:lsdException w:name="footer" w:semiHidden="1" w:unhideWhenUsed="1"/>
+    <w:lsdException w:name="index heading" w:semiHidden="1" w:unhideWhenUsed="1"/>
+    <w:lsdException w:name="caption" w:semiHidden="1" w:uiPriority="35" w:unhideWhenUsed="1" w:qFormat="1"/>
+    <w:lsdException w:name="table of figures" w:semiHidden="1" w:unhideWhenUsed="1"/>
+    <w:lsdException w:name="envelope address" w:semiHidden="1" w:unhideWhenUsed="1"/>
+    <w:lsdException w:name="envelope return" w:semiHidden="1" w:unhideWhenUsed="1"/>
+    <w:lsdException w:name="footnote reference" w:semiHidden="1" w:unhideWhenUsed="1"/>
+    <w:lsdException w:name="annotation reference" w:semiHidden="1" w:unhideWhenUsed="1"/>
+    <w:lsdException w:name="line number" w:semiHidden="1" w:unhideWhenUsed="1"/>
+    <w:lsdException w:name="page number" w:semiHidden="1" w:unhideWhenUsed="1"/>
+    <w:lsdException w:name="endnote reference" w:semiHidden="1" w:unhideWhenUsed="1"/>
+    <w:lsdException w:name="endnote text" w:semiHidden="1" w:unhideWhenUsed="1"/>
+    <w:lsdException w:name="table of authorities" w:semiHidden="1" w:unhideWhenUsed="1"/>
+    <w:lsdException w:name="macro" w:semiHidden="1" w:unhideWhenUsed="1"/>
+    <w:lsdException w:name="toa heading" w:semiHidden="1" w:unhideWhenUsed="1"/>
+    <w:lsdException w:name="List" w:semiHidden="1" w:unhideWhenUsed="1"/>
+    <w:lsdException w:name="List Bullet" w:semiHidden="1" w:unhideWhenUsed="1"/>
+    <w:lsdException w:name="List Number" w:semiHidden="1" w:unhideWhenUsed="1"/>
+    <w:lsdException w:name="List 2" w:semiHidden="1" w:unhideWhenUsed="1"/>
+    <w:lsdException w:name="List 3" w:semiHidden="1" w:unhideWhenUsed="1"/>
+    <w:lsdException w:name="List 4" w:semiHidden="1" w:unhideWhenUsed="1"/>
+    <w:lsdException w:name="List 5" w:semiHidden="1" w:unhideWhenUsed="1"/>
+    <w:lsdException w:name="List Bullet 2" w:semiHidden="1" w:unhideWhenUsed="1"/>
+    <w:lsdException w:name="List Bullet 3" w:semiHidden="1" w:unhideWhenUsed="1"/>
+    <w:lsdException w:name="List Bullet 4" w:semiHidden="1" w:unhideWhenUsed="1"/>
+    <w:lsdException w:name="List Bullet 5" w:semiHidden="1" w:unhideWhenUsed="1"/>
+    <w:lsdException w:name="List Number 2" w:semiHidden="1" w:unhideWhenUsed="1"/>
+    <w:lsdException w:name="List Number 3" w:semiHidden="1" w:unhideWhenUsed="1"/>
+    <w:lsdException w:name="List Number 4" w:semiHidden="1" w:unhideWhenUsed="1"/>
+    <w:lsdException w:name="List Number 5" w:semiHidden="1" w:unhideWhenUsed="1"/>
+    <w:lsdException w:name="Title" w:uiPriority="10" w:qFormat="1"/>
+    <w:lsdException w:name="Closing" w:semiHidden="1" w:unhideWhenUsed="1"/>
+    <w:lsdException w:name="Signature" w:semiHidden="1" w:unhideWhenUsed="1"/>
+    <w:lsdException w:name="Default Paragraph Font" w:semiHidden="1" w:uiPriority="1" w:unhideWhenUsed="1"/>
+    <w:lsdException w:name="Body Text" w:semiHidden="1" w:unhideWhenUsed="1"/>
+    <w:lsdException w:name="Body Text Indent" w:semiHidden="1" w:unhideWhenUsed="1"/>
+    <w:lsdException w:name="List Continue" w:semiHidden="1" w:unhideWhenUsed="1"/>
+    <w:lsdException w:name="List Continue 2" w:semiHidden="1" w:unhideWhenUsed="1"/>
+    <w:lsdException w:name="List Continue 3" w:semiHidden="1" w:unhideWhenUsed="1"/>
+    <w:lsdException w:name="List Continue 4" w:semiHidden="1" w:unhideWhenUsed="1"/>
+    <w:lsdException w:name="List Continue 5" w:semiHidden="1" w:unhideWhenUsed="1"/>
+    <w:lsdException w:name="Message Header" w:semiHidden="1" w:unhideWhenUsed="1"/>
+    <w:lsdException w:name="Subtitle" w:uiPriority="11" w:qFormat="1"/>
+    <w:lsdException w:name="Salutation" w:semiHidden="1" w:unhideWhenUsed="1"/>
+    <w:lsdException w:name="Date" w:semiHidden="1" w:unhideWhenUsed="1"/>
+    <w:lsdException w:name="Body Text First Indent" w:semiHidden="1" w:unhideWhenUsed="1"/>
+    <w:lsdException w:name="Body Text First Indent 2" w:semiHidden="1" w:unhideWhenUsed="1"/>
+    <w:lsdException w:name="Note Heading" w:semiHidden="1" w:unhideWhenUsed="1"/>
+    <w:lsdException w:name="Body Text 2" w:semiHidden="1" w:unhideWhenUsed="1"/>
+    <w:lsdException w:name="Body Text 3" w:semiHidden="1" w:unhideWhenUsed="1"/>
+    <w:lsdException w:name="Body Text Indent 2" w:semiHidden="1" w:unhideWhenUsed="1"/>
+    <w:lsdException w:name="Body Text Indent 3" w:semiHidden="1" w:unhideWhenUsed="1"/>
+    <w:lsdException w:name="Block Text" w:semiHidden="1" w:unhideWhenUsed="1"/>
+    <w:lsdException w:name="Hyperlink" w:semiHidden="1" w:unhideWhenUsed="1"/>
+    <w:lsdException w:name="FollowedHyperlink" w:semiHidden="1" w:unhideWhenUsed="1"/>
+    <w:lsdException w:name="Strong" w:uiPriority="22" w:qFormat="1"/>
+    <w:lsdException w:name="Emphasis" w:uiPriority="20" w:qFormat="1"/>
+    <w:lsdException w:name="Document Map" w:semiHidden="1" w:unhideWhenUsed="1"/>
+    <w:lsdException w:name="Plain Text" w:semiHidden="1" w:unhideWhenUsed="1"/>
+    <w:lsdException w:name="E-mail Signature" w:semiHidden="1" w:unhideWhenUsed="1"/>
+    <w:lsdException w:name="HTML Top of Form" w:semiHidden="1" w:unhideWhenUsed="1"/>
+    <w:lsdException w:name="HTML Bottom of Form" w:semiHidden="1" w:unhideWhenUsed="1"/>
+    <w:lsdException w:name="Normal (Web)" w:semiHidden="1" w:unhideWhenUsed="1"/>
+    <w:lsdException w:name="HTML Acronym" w:semiHidden="1" w:unhideWhenUsed="1"/>
+    <w:lsdException w:name="HTML Address" w:semiHidden="1" w:unhideWhenUsed="1"/>
+    <w:lsdException w:name="HTML Cite" w:semiHidden="1" w:unhideWhenUsed="1"/>
+    <w:lsdException w:name="HTML Code" w:semiHidden="1" w:unhideWhenUsed="1"/>
+    <w:lsdException w:name="HTML Definition" w:semiHidden="1" w:unhideWhenUsed="1"/>
+    <w:lsdException w:name="HTML Keyboard" w:semiHidden="1" w:unhideWhenUsed="1"/>
+    <w:lsdException w:name="HTML Preformatted" w:semiHidden="1" w:unhideWhenUsed="1"/>
+    <w:lsdException w:name="HTML Sample" w:semiHidden="1" w:unhideWhenUsed="1"/>
+    <w:lsdException w:name="HTML Typewriter" w:semiHidden="1" w:unhideWhenUsed="1"/>
+    <w:lsdException w:name="HTML Variable" w:semiHidden="1" w:unhideWhenUsed="1"/>
+    <w:lsdException w:name="Normal Table" w:semiHidden="1" w:unhideWhenUsed="1"/>
+    <w:lsdException w:name="annotation subject" w:semiHidden="1" w:unhideWhenUsed="1"/>
+    <w:lsdException w:name="No List" w:semiHidden="1" w:unhideWhenUsed="1"/>
+    <w:lsdException w:name="Outline List 1" w:semiHidden="1" w:unhideWhenUsed="1"/>
+    <w:lsdException w:name="Outline List 2" w:semiHidden="1" w:unhideWhenUsed="1"/>
+    <w:lsdException w:name="Outline List 3" w:semiHidden="1" w:unhideWhenUsed="1"/>
+    <w:lsdException w:name="Table Simple 1" w:semiHidden="1" w:unhideWhenUsed="1"/>
+    <w:lsdException w:name="Table Simple 2" w:semiHidden="1" w:unhideWhenUsed="1"/>
+    <w:lsdException w:name="Table Simple 3" w:semiHidden="1" w:unhideWhenUsed="1"/>
+    <w:lsdException w:name="Table Classic 1" w:semiHidden="1" w:unhideWhenUsed="1"/>
+    <w:lsdException w:name="Table Classic 2" w:semiHidden="1" w:unhideWhenUsed="1"/>
+    <w:lsdException w:name="Table Classic 3" w:semiHidden="1" w:unhideWhenUsed="1"/>
+    <w:lsdException w:name="Table Classic 4" w:semiHidden="1" w:unhideWhenUsed="1"/>
+    <w:lsdException w:name="Table Colorful 1" w:semiHidden="1" w:unhideWhenUsed="1"/>
+    <w:lsdException w:name="Table Colorful 2" w:semiHidden="1" w:unhideWhenUsed="1"/>
+    <w:lsdException w:name="Table Colorful 3" w:semiHidden="1" w:unhideWhenUsed="1"/>
+    <w:lsdException w:name="Table Columns 1" w:semiHidden="1" w:unhideWhenUsed="1"/>
+    <w:lsdException w:name="Table Columns 2" w:semiHidden="1" w:unhideWhenUsed="1"/>
+    <w:lsdException w:name="Table Columns 3" w:semiHidden="1" w:unhideWhenUsed="1"/>
+    <w:lsdException w:name="Table Columns 4" w:semiHidden="1" w:unhideWhenUsed="1"/>
+    <w:lsdException w:name="Table Columns 5" w:semiHidden="1" w:unhideWhenUsed="1"/>
+    <w:lsdException w:name="Table Grid 1" w:semiHidden="1" w:unhideWhenUsed="1"/>
+    <w:lsdException w:name="Table Grid 2" w:semiHidden="1" w:unhideWhenUsed="1"/>
+    <w:lsdException w:name="Table Grid 3" w:semiHidden="1" w:unhideWhenUsed="1"/>
+    <w:lsdException w:name="Table Grid 4" w:semiHidden="1" w:unhideWhenUsed="1"/>
+    <w:lsdException w:name="Table Grid 5" w:semiHidden="1" w:unhideWhenUsed="1"/>
+    <w:lsdException w:name="Table Grid 6" w:semiHidden="1" w:unhideWhenUsed="1"/>
+    <w:lsdException w:name="Table Grid 7" w:semiHidden="1" w:unhideWhenUsed="1"/>
+    <w:lsdException w:name="Table Grid 8" w:semiHidden="1" w:unhideWhenUsed="1"/>
+    <w:lsdException w:name="Table List 1" w:semiHidden="1" w:unhideWhenUsed="1"/>
+    <w:lsdException w:name="Table List 2" w:semiHidden="1" w:unhideWhenUsed="1"/>
+    <w:lsdException w:name="Table List 3" w:semiHidden="1" w:unhideWhenUsed="1"/>
+    <w:lsdException w:name="Table List 4" w:semiHidden="1" w:unhideWhenUsed="1"/>
+    <w:lsdException w:name="Table List 5" w:semiHidden="1" w:unhideWhenUsed="1"/>
+    <w:lsdException w:name="Table List 6" w:semiHidden="1" w:unhideWhenUsed="1"/>
+    <w:lsdException w:name="Table List 7" w:semiHidden="1" w:unhideWhenUsed="1"/>
+    <w:lsdException w:name="Table List 8" w:semiHidden="1" w:unhideWhenUsed="1"/>
+    <w:lsdException w:name="Table 3D effects 1" w:semiHidden="1" w:unhideWhenUsed="1"/>
+    <w:lsdException w:name="Table 3D effects 2" w:semiHidden="1" w:unhideWhenUsed="1"/>
+    <w:lsdException w:name="Table 3D effects 3" w:semiHidden="1" w:unhideWhenUsed="1"/>
+    <w:lsdException w:name="Table Contemporary" w:semiHidden="1" w:unhideWhenUsed="1"/>
+    <w:lsdException w:name="Table Elegant" w:semiHidden="1" w:unhideWhenUsed="1"/>
+    <w:lsdException w:name="Table Professional" w:semiHidden="1" w:unhideWhenUsed="1"/>
+    <w:lsdException w:name="Table Subtle 1" w:semiHidden="1" w:unhideWhenUsed="1"/>
+    <w:lsdException w:name="Table Subtle 2" w:semiHidden="1" w:unhideWhenUsed="1"/>
+    <w:lsdException w:name="Table Web 1" w:semiHidden="1" w:unhideWhenUsed="1"/>
+    <w:lsdException w:name="Table Web 2" w:semiHidden="1" w:unhideWhenUsed="1"/>
+    <w:lsdException w:name="Table Web 3" w:semiHidden="1" w:unhideWhenUsed="1"/>
+    <w:lsdException w:name="Balloon Text" w:semiHidden="1" w:unhideWhenUsed="1"/>
+    <w:lsdException w:name="Table Grid" w:uiPriority="59"/>
+    <w:lsdException w:name="Table Theme" w:semiHidden="1" w:unhideWhenUsed="1"/>
+    <w:lsdException w:name="Placeholder Text" w:semiHidden="1"/>
+    <w:lsdException w:name="No Spacing" w:uiPriority="1" w:qFormat="1"/>
+    <w:lsdException w:name="Light Shading" w:uiPriority="60"/>
+    <w:lsdException w:name="Light List" w:uiPriority="61"/>
+    <w:lsdException w:name="Light Grid" w:uiPriority="62"/>
+    <w:lsdException w:name="Medium Shading 1" w:uiPriority="63"/>
+    <w:lsdException w:name="Medium Shading 2" w:uiPriority="64"/>
+    <w:lsdException w:name="Medium List 1" w:uiPriority="65"/>
+    <w:lsdException w:name="Medium List 2" w:uiPriority="66"/>
+    <w:lsdException w:name="Medium Grid 1" w:uiPriority="67"/>
+    <w:lsdException w:name="Medium Grid 2" w:uiPriority="68"/>
+    <w:lsdException w:name="Medium Grid 3" w:uiPriority="69"/>
+    <w:lsdException w:name="Dark List" w:uiPriority="70"/>
+    <w:lsdException w:name="Colorful Shading" w:uiPriority="71"/>
+    <w:lsdException w:name="Colorful List" w:uiPriority="72"/>
+    <w:lsdException w:name="Colorful Grid" w:uiPriority="73"/>
+    <w:lsdException w:name="Light Shading Accent 1" w:uiPriority="60"/>
+    <w:lsdException w:name="Light List Accent 1" w:uiPriority="61"/>
+    <w:lsdException w:name="Light Grid Accent 1" w:uiPriority="62"/>
+    <w:lsdException w:name="Medium Shading 1 Accent 1" w:uiPriority="63"/>
+    <w:lsdException w:name="Medium Shading 2 Accent 1" w:uiPriority="64"/>
+    <w:lsdException w:name="Medium List 1 Accent 1" w:uiPriority="65"/>
+    <w:lsdException w:name="Revision" w:semiHidden="1"/>
+    <w:lsdException w:name="List Paragraph" w:uiPriority="34" w:qFormat="1"/>
+    <w:lsdException w:name="Quote" w:uiPriority="29" w:qFormat="1"/>
+    <w:lsdException w:name="Intense Quote" w:uiPriority="30" w:qFormat="1"/>
+    <w:lsdException w:name="Medium List 2 Accent 1" w:uiPriority="66"/>
+    <w:lsdException w:name="Medium Grid 1 Accent 1" w:uiPriority="67"/>
+    <w:lsdException w:name="Medium Grid 2 Accent 1" w:uiPriority="68"/>
+    <w:lsdException w:name="Medium Grid 3 Accent 1" w:uiPriority="69"/>
+    <w:lsdException w:name="Dark List Accent 1" w:uiPriority="70"/>
+    <w:lsdException w:name="Colorful Shading Accent 1" w:uiPriority="71"/>
+    <w:lsdException w:name="Colorful List Accent 1" w:uiPriority="72"/>
+    <w:lsdException w:name="Colorful Grid Accent 1" w:uiPriority="73"/>
+    <w:lsdException w:name="Light Shading Accent 2" w:uiPriority="60"/>
+    <w:lsdException w:name="Light List Accent 2" w:uiPriority="61"/>
+    <w:lsdException w:name="Light Grid Accent 2" w:uiPriority="62"/>
+    <w:lsdException w:name="Medium Shading 1 Accent 2" w:uiPriority="63"/>
+    <w:lsdException w:name="Medium Shading 2 Accent 2" w:uiPriority="64"/>
+    <w:lsdException w:name="Medium List 1 Accent 2" w:uiPriority="65"/>
+    <w:lsdException w:name="Medium List 2 Accent 2" w:uiPriority="66"/>
+    <w:lsdException w:name="Medium Grid 1 Accent 2" w:uiPriority="67"/>
+    <w:lsdException w:name="Medium Grid 2 Accent 2" w:uiPriority="68"/>
+    <w:lsdException w:name="Medium Grid 3 Accent 2" w:uiPriority="69"/>
+    <w:lsdException w:name="Dark List Accent 2" w:uiPriority="70"/>
+    <w:lsdException w:name="Colorful Shading Accent 2" w:uiPriority="71"/>
+    <w:lsdException w:name="Colorful List Accent 2" w:uiPriority="72"/>
+    <w:lsdException w:name="Colorful Grid Accent 2" w:uiPriority="73"/>
+    <w:lsdException w:name="Light Shading Accent 3" w:uiPriority="60"/>
+    <w:lsdException w:name="Light List Accent 3" w:uiPriority="61"/>
+    <w:lsdException w:name="Light Grid Accent 3" w:uiPriority="62"/>
+    <w:lsdException w:name="Medium Shading 1 Accent 3" w:uiPriority="63"/>
+    <w:lsdException w:name="Medium Shading 2 Accent 3" w:uiPriority="64"/>
+    <w:lsdException w:name="Medium List 1 Accent 3" w:uiPriority="65"/>
+    <w:lsdException w:name="Medium List 2 Accent 3" w:uiPriority="66"/>
+    <w:lsdException w:name="Medium Grid 1 Accent 3" w:uiPriority="67"/>
+    <w:lsdException w:name="Medium Grid 2 Accent 3" w:uiPriority="68"/>
+    <w:lsdException w:name="Medium Grid 3 Accent 3" w:uiPriority="69"/>
+    <w:lsdException w:name="Dark List Accent 3" w:uiPriority="70"/>
+    <w:lsdException w:name="Colorful Shading Accent 3" w:uiPriority="71"/>
+    <w:lsdException w:name="Colorful List Accent 3" w:uiPriority="72"/>
+    <w:lsdException w:name="Colorful Grid Accent 3" w:uiPriority="73"/>
+    <w:lsdException w:name="Light Shading Accent 4" w:uiPriority="60"/>
+    <w:lsdException w:name="Light List Accent 4" w:uiPriority="61"/>
+    <w:lsdException w:name="Light Grid Accent 4" w:uiPriority="62"/>
+    <w:lsdException w:name="Medium Shading 1 Accent 4" w:uiPriority="63"/>
+    <w:lsdException w:name="Medium Shading 2 Accent 4" w:uiPriority="64"/>
+    <w:lsdException w:name="Medium List 1 Accent 4" w:uiPriority="65"/>
+    <w:lsdException w:name="Medium List 2 Accent 4" w:uiPriority="66"/>
+    <w:lsdException w:name="Medium Grid 1 Accent 4" w:uiPriority="67"/>
+    <w:lsdException w:name="Medium Grid 2 Accent 4" w:uiPriority="68"/>
+    <w:lsdException w:name="Medium Grid 3 Accent 4" w:uiPriority="69"/>
+    <w:lsdException w:name="Dark List Accent 4" w:uiPriority="70"/>
+    <w:lsdException w:name="Colorful Shading Accent 4" w:uiPriority="71"/>
+    <w:lsdException w:name="Colorful List Accent 4" w:uiPriority="72"/>
+    <w:lsdException w:name="Colorful Grid Accent 4" w:uiPriority="73"/>
+    <w:lsdException w:name="Light Shading Accent 5" w:uiPriority="60"/>
+    <w:lsdException w:name="Light List Accent 5" w:uiPriority="61"/>
+    <w:lsdException w:name="Light Grid Accent 5" w:uiPriority="62"/>
+    <w:lsdException w:name="Medium Shading 1 Accent 5" w:uiPriority="63"/>
+    <w:lsdException w:name="Medium Shading 2 Accent 5" w:uiPriority="64"/>
+    <w:lsdException w:name="Medium List 1 Accent 5" w:uiPriority="65"/>
+    <w:lsdException w:name="Medium List 2 Accent 5" w:uiPriority="66"/>
+    <w:lsdException w:name="Medium Grid 1 Accent 5" w:uiPriority="67"/>
+    <w:lsdException w:name="Medium Grid 2 Accent 5" w:uiPriority="68"/>
+    <w:lsdException w:name="Medium Grid 3 Accent 5" w:uiPriority="69"/>
+    <w:lsdException w:name="Dark List Accent 5" w:uiPriority="70"/>
+    <w:lsdException w:name="Colorful Shading Accent 5" w:uiPriority="71"/>
+    <w:lsdException w:name="Colorful List Accent 5" w:uiPriority="72"/>
+    <w:lsdException w:name="Colorful Grid Accent 5" w:uiPriority="73"/>
+    <w:lsdException w:name="Light Shading Accent 6" w:uiPriority="60"/>
+    <w:lsdException w:name="Light List Accent 6" w:uiPriority="61"/>
+    <w:lsdException w:name="Light Grid Accent 6" w:uiPriority="62"/>
+    <w:lsdException w:name="Medium Shading 1 Accent 6" w:uiPriority="63"/>
+    <w:lsdException w:name="Medium Shading 2 Accent 6" w:uiPriority="64"/>
+    <w:lsdException w:name="Medium List 1 Accent 6" w:uiPriority="65"/>
+    <w:lsdException w:name="Medium List 2 Accent 6" w:uiPriority="66"/>
+    <w:lsdException w:name="Medium Grid 1 Accent 6" w:uiPriority="67"/>
+    <w:lsdException w:name="Medium Grid 2 Accent 6" w:uiPriority="68"/>
+    <w:lsdException w:name="Medium Grid 3 Accent 6" w:uiPriority="69"/>
+    <w:lsdException w:name="Dark List Accent 6" w:uiPriority="70"/>
+    <w:lsdException w:name="Colorful Shading Accent 6" w:uiPriority="71"/>
+    <w:lsdException w:name="Colorful List Accent 6" w:uiPriority="72"/>
+    <w:lsdException w:name="Colorful Grid Accent 6" w:uiPriority="73"/>
+    <w:lsdException w:name="Subtle Emphasis" w:uiPriority="19" w:qFormat="1"/>
+    <w:lsdException w:name="Intense Emphasis" w:uiPriority="21" w:qFormat="1"/>
+    <w:lsdException w:name="Subtle Reference" w:uiPriority="31" w:qFormat="1"/>
+    <w:lsdException w:name="Intense Reference" w:uiPriority="32" w:qFormat="1"/>
+    <w:lsdException w:name="Book Title" w:uiPriority="33" w:qFormat="1"/>
+    <w:lsdException w:name="Bibliography" w:semiHidden="1" w:uiPriority="37" w:unhideWhenUsed="1"/>
+    <w:lsdException w:name="TOC Heading" w:semiHidden="1" w:uiPriority="39" w:unhideWhenUsed="1" w:qFormat="1"/>
+    <w:lsdException w:name="Grid Table 4" w:uiPriority="49"/>
+    <w:lsdException w:name="Grid Table 5 Dark" w:uiPriority="50"/>
+    <w:lsdException w:name="Grid Table 6 Colorful" w:uiPriority="51"/>
+    <w:lsdException w:name="Grid Table 7 Colorful" w:uiPriority="52"/>
+    <w:lsdException w:name="Grid Table 1 Light Accent 1" w:uiPriority="46"/>
+    <w:lsdException w:name="Grid Table 2 Accent 1" w:uiPriority="47"/>
+    <w:lsdException w:name="Grid Table 3 Accent 1" w:uiPriority="48"/>
+    <w:lsdException w:name="Grid Table 4 Accent 1" w:uiPriority="49"/>
+    <w:lsdException w:name="Grid Table 5 Dark Accent 1" w:uiPriority="50"/>
+    <w:lsdException w:name="Grid Table 6 Colorful Accent 1" w:uiPriority="51"/>
+    <w:lsdException w:name="Grid Table 7 Colorful Accent 1" w:uiPriority="52"/>
+    <w:lsdException w:name="Grid Table 1 Light Accent 2" w:uiPriority="46"/>
+    <w:lsdException w:name="Grid Table 2 Accent 2" w:uiPriority="47"/>
+    <w:lsdException w:name="Grid Table 3 Accent 2" w:uiPriority="48"/>
+    <w:lsdException w:name="Grid Table 4 Accent 2" w:uiPriority="49"/>
+    <w:lsdException w:name="Grid Table 5 Dark Accent 2" w:uiPriority="50"/>
+    <w:lsdException w:name="Grid Table 6 Colorful Accent 2" w:uiPriority="51"/>
+    <w:lsdException w:name="Grid Table 7 Colorful Accent 2" w:uiPriority="52"/>
+    <w:lsdException w:name="Grid Table 1 Light Accent 3" w:uiPriority="46"/>
+    <w:lsdException w:name="Grid Table 2 Accent 3" w:uiPriority="47"/>
+    <w:lsdException w:name="Grid Table 3 Accent 3" w:uiPriority="48"/>
+    <w:lsdException w:name="Grid Table 4 Accent 3" w:uiPriority="49"/>
+    <w:lsdException w:name="Grid Table 5 Dark Accent 3" w:uiPriority="50"/>
+    <w:lsdException w:name="Grid Table 6 Colorful Accent 3" w:uiPriority="51"/>
+    <w:lsdException w:name="Grid Table 7 Colorful Accent 3" w:uiPriority="52"/>
+    <w:lsdException w:name="Grid Table 1 Light Accent 4" w:uiPriority="46"/>
+    <w:lsdException w:name="Grid Table 2 Accent 4" w:uiPriority="47"/>
+    <w:lsdException w:name="Grid Table 3 Accent 4" w:uiPriority="48"/>
+    <w:lsdException w:name="Grid Table 4 Accent 4" w:uiPriority="49"/>
+    <w:lsdException w:name="Grid Table 5 Dark Accent 4" w:uiPriority="50"/>
+    <w:lsdException w:name="Grid Table 6 Colorful Accent 4" w:uiPriority="51"/>
+    <w:lsdException w:name="Grid Table 7 Colorful Accent 4" w:uiPriority="52"/>
+    <w:lsdException w:name="Grid Table 1 Light Accent 5" w:uiPriority="46"/>
+    <w:lsdException w:name="Grid Table 2 Accent 5" w:uiPriority="47"/>
+    <w:lsdException w:name="Grid Table 3 Accent 5" w:uiPriority="48"/>
+    <w:lsdException w:name="Grid Table 4 Accent 5" w:uiPriority="49"/>
+    <w:lsdException w:name="Grid Table 5 Dark Accent 5" w:uiPriority="50"/>
+    <w:lsdException w:name="Grid Table 6 Colorful Accent 5" w:uiPriority="51"/>
+    <w:lsdException w:name="Grid Table 7 Colorful Accent 5" w:uiPriority="52"/>
+    <w:lsdException w:name="Grid Table 1 Light Accent 6" w:uiPriority="46"/>
+    <w:lsdException w:name="Grid Table 2 Accent 6" w:uiPriority="47"/>
+    <w:lsdException w:name="Grid Table 3 Accent 6" w:uiPriority="48"/>
+    <w:lsdException w:name="Grid Table 4 Accent 6" w:uiPriority="49"/>
+    <w:lsdException w:name="Grid Table 5 Dark Accent 6" w:uiPriority="50"/>
+    <w:lsdException w:name="Grid Table 6 Colorful Accent 6" w:uiPriority="51"/>
+    <w:lsdException w:name="Grid Table 7 Colorful Accent 6" w:uiPriority="52"/>
+    <w:lsdException w:name="List Table 1 Light" w:uiPriority="46"/>
+    <w:lsdException w:name="List Table 2" w:uiPriority="47"/>
+    <w:lsdException w:name="List Table 3" w:uiPriority="48"/>
+    <w:lsdException w:name="List Table 4" w:uiPriority="49"/>
+    <w:lsdException w:name="List Table 5 Dark" w:uiPriority="50"/>
+    <w:lsdException w:name="List Table 6 Colorful" w:uiPriority="51"/>
+    <w:lsdException w:name="List Table 7 Colorful" w:uiPriority="52"/>
+    <w:lsdException w:name="List Table 1 Light Accent 1" w:uiPriority="46"/>
+    <w:lsdException w:name="List Table 2 Accent 1" w:uiPriority="47"/>
+    <w:lsdException w:name="List Table 3 Accent 1" w:uiPriority="48"/>
+    <w:lsdException w:name="List Table 4 Accent 1" w:uiPriority="49"/>
+    <w:lsdException w:name="List Table 5 Dark Accent 1" w:uiPriority="50"/>
+    <w:lsdException w:name="List Table 6 Colorful Accent 1" w:uiPriority="51"/>
+    <w:lsdException w:name="List Table 7 Colorful Accent 1" w:uiPriority="52"/>
+    <w:lsdException w:name="List Table 1 Light Accent 2" w:uiPriority="46"/>
+    <w:lsdException w:name="List Table 2 Accent 2" w:uiPriority="47"/>
+    <w:lsdException w:name="List Table 3 Accent 2" w:uiPriority="48"/>
+    <w:lsdException w:name="List Table 4 Accent 2" w:uiPriority="49"/>
+    <w:lsdException w:name="List Table 5 Dark Accent 2" w:uiPriority="50"/>
+    <w:lsdException w:name="List Table 6 Colorful Accent 2" w:uiPriority="51"/>
+    <w:lsdException w:name="List Table 7 Colorful Accent 2" w:uiPriority="52"/>
+    <w:lsdException w:name="List Table 1 Light Accent 3" w:uiPriority="46"/>
+    <w:lsdException w:name="List Table 2 Accent 3" w:uiPriority="47"/>
+    <w:lsdException w:name="List Table 3 Accent 3" w:uiPriority="48"/>
+    <w:lsdException w:name="List Table 4 Accent 3" w:uiPriority="49"/>
+    <w:lsdException w:name="List Table 5 Dark Accent 3" w:uiPriority="50"/>
+    <w:lsdException w:name="List Table 6 Colorful Accent 3" w:uiPriority="51"/>
+    <w:lsdException w:name="List Table 7 Colorful Accent 3" w:uiPriority="52"/>
+    <w:lsdException w:name="List Table 1 Light Accent 4" w:uiPriority="46"/>
+    <w:lsdException w:name="List Table 2 Accent 4" w:uiPriority="47"/>
+    <w:lsdException w:name="List Table 3 Accent 4" w:uiPriority="48"/>
+    <w:lsdException w:name="List Table 4 Accent 4" w:uiPriority="49"/>
+    <w:lsdException w:name="List Table 5 Dark Accent 4" w:uiPriority="50"/>
+    <w:lsdException w:name="List Table 6 Colorful Accent 4" w:uiPriority="51"/>
+    <w:lsdException w:name="List Table 7 Colorful Accent 4" w:uiPriority="52"/>
+    <w:lsdException w:name="List Table 1 Light Accent 5" w:uiPriority="46"/>
+    <w:lsdException w:name="List Table 2 Accent 5" w:uiPriority="47"/>
+    <w:lsdException w:name="List Table 3 Accent 5" w:uiPriority="48"/>
+    <w:lsdException w:name="List Table 4 Accent 5" w:uiPriority="49"/>
+    <w:lsdException w:name="List Table 5 Dark Accent 5" w:uiPriority="50"/>
+    <w:lsdException w:name="List Table 6 Colorful Accent 5" w:uiPriority="51"/>
+    <w:lsdException w:name="List Table 7 Colorful Accent 5" w:uiPriority="52"/>
+    <w:lsdException w:name="List Table 1 Light Accent 6" w:uiPriority="46"/>
+    <w:lsdException w:name="List Table 2 Accent 6" w:uiPriority="47"/>
+    <w:lsdException w:name="List Table 3 Accent 6" w:uiPriority="48"/>
+    <w:lsdException w:name="List Table 4 Accent 6" w:uiPriority="49"/>
+    <w:lsdException w:name="List Table 5 Dark Accent 6" w:uiPriority="50"/>
+    <w:lsdException w:name="List Table 6 Colorful Accent 6" w:uiPriority="51"/>
+    <w:lsdException w:name="List Table 7 Colorful Accent 6" w:uiPriority="52"/>
   </w:latentStyles>
   <w:style w:type="paragraph" w:default="1" w:styleId="Normal">
     <w:name w:val="Normal"/>

</xml_diff>

<commit_message>
Add ImageMapster dynamic display function
</commit_message>
<xml_diff>
--- a/Crc Development Timeline.docx
+++ b/Crc Development Timeline.docx
@@ -1,6 +1,6 @@
 
 <file path=word/document.xml><?xml version="1.0" encoding="utf-8"?>
-<w:document xmlns:wpc="http://schemas.microsoft.com/office/word/2010/wordprocessingCanvas" xmlns:mc="http://schemas.openxmlformats.org/markup-compatibility/2006" xmlns:o="urn:schemas-microsoft-com:office:office" xmlns:r="http://schemas.openxmlformats.org/officeDocument/2006/relationships" xmlns:m="http://schemas.openxmlformats.org/officeDocument/2006/math" xmlns:v="urn:schemas-microsoft-com:vml" xmlns:wp14="http://schemas.microsoft.com/office/word/2010/wordprocessingDrawing" xmlns:wp="http://schemas.openxmlformats.org/drawingml/2006/wordprocessingDrawing" xmlns:w10="urn:schemas-microsoft-com:office:word" xmlns:w="http://schemas.openxmlformats.org/wordprocessingml/2006/main" xmlns:w14="http://schemas.microsoft.com/office/word/2010/wordml" xmlns:w15="http://schemas.microsoft.com/office/word/2012/wordml" xmlns:wpg="http://schemas.microsoft.com/office/word/2010/wordprocessingGroup" xmlns:wpi="http://schemas.microsoft.com/office/word/2010/wordprocessingInk" xmlns:wne="http://schemas.microsoft.com/office/word/2006/wordml" xmlns:wps="http://schemas.microsoft.com/office/word/2010/wordprocessingShape" mc:Ignorable="w14 w15 wp14">
+<w:document xmlns:wpc="http://schemas.microsoft.com/office/word/2010/wordprocessingCanvas" xmlns:mo="http://schemas.microsoft.com/office/mac/office/2008/main" xmlns:mc="http://schemas.openxmlformats.org/markup-compatibility/2006" xmlns:mv="urn:schemas-microsoft-com:mac:vml" xmlns:o="urn:schemas-microsoft-com:office:office" xmlns:r="http://schemas.openxmlformats.org/officeDocument/2006/relationships" xmlns:m="http://schemas.openxmlformats.org/officeDocument/2006/math" xmlns:v="urn:schemas-microsoft-com:vml" xmlns:wp14="http://schemas.microsoft.com/office/word/2010/wordprocessingDrawing" xmlns:wp="http://schemas.openxmlformats.org/drawingml/2006/wordprocessingDrawing" xmlns:w10="urn:schemas-microsoft-com:office:word" xmlns:w="http://schemas.openxmlformats.org/wordprocessingml/2006/main" xmlns:w14="http://schemas.microsoft.com/office/word/2010/wordml" xmlns:wpg="http://schemas.microsoft.com/office/word/2010/wordprocessingGroup" xmlns:wpi="http://schemas.microsoft.com/office/word/2010/wordprocessingInk" xmlns:wne="http://schemas.microsoft.com/office/word/2006/wordml" xmlns:wps="http://schemas.microsoft.com/office/word/2010/wordprocessingShape" mc:Ignorable="w14 wp14">
   <w:body>
     <w:p>
       <w:pPr>
@@ -2285,7 +2285,7 @@
         </w:rPr>
         <w:t xml:space="preserve">Using this website: </w:t>
       </w:r>
-      <w:hyperlink r:id="rId5" w:history="1">
+      <w:hyperlink r:id="rId6" w:history="1">
         <w:r>
           <w:rPr>
             <w:rStyle w:val="Hyperlink"/>
@@ -3827,7 +3827,7 @@
         </w:rPr>
         <w:t xml:space="preserve"> </w:t>
       </w:r>
-      <w:hyperlink r:id="rId6" w:history="1">
+      <w:hyperlink r:id="rId7" w:history="1">
         <w:r>
           <w:rPr>
             <w:rStyle w:val="Hyperlink"/>
@@ -3877,7 +3877,7 @@
         </w:rPr>
         <w:t xml:space="preserve">Username: </w:t>
       </w:r>
-      <w:hyperlink r:id="rId7" w:history="1">
+      <w:hyperlink r:id="rId8" w:history="1">
         <w:r>
           <w:rPr>
             <w:rStyle w:val="Hyperlink"/>
@@ -3904,104 +3904,117 @@
         </w:rPr>
         <w:t>Password: gatechcrcstaffrocks</w:t>
       </w:r>
+    </w:p>
+    <w:p>
+      <w:pPr>
+        <w:pStyle w:val="ListParagraph"/>
+        <w:numPr>
+          <w:ilvl w:val="0"/>
+          <w:numId w:val="10"/>
+        </w:numPr>
+        <w:rPr>
+          <w:rFonts w:ascii="Times New Roman" w:hAnsi="Times New Roman" w:cs="Times New Roman"/>
+        </w:rPr>
+      </w:pPr>
+      <w:r>
+        <w:rPr>
+          <w:rFonts w:ascii="Times New Roman" w:hAnsi="Times New Roman" w:cs="Times New Roman"/>
+        </w:rPr>
+        <w:t>Fpdf</w:t>
+      </w:r>
+    </w:p>
+    <w:p>
+      <w:pPr>
+        <w:pStyle w:val="ListParagraph"/>
+        <w:numPr>
+          <w:ilvl w:val="1"/>
+          <w:numId w:val="10"/>
+        </w:numPr>
+        <w:rPr>
+          <w:rFonts w:ascii="Times New Roman" w:hAnsi="Times New Roman" w:cs="Times New Roman"/>
+        </w:rPr>
+      </w:pPr>
+      <w:r>
+        <w:rPr>
+          <w:rFonts w:ascii="Times New Roman" w:hAnsi="Times New Roman" w:cs="Times New Roman"/>
+        </w:rPr>
+        <w:t xml:space="preserve">This </w:t>
+      </w:r>
+      <w:r>
+        <w:rPr>
+          <w:rFonts w:ascii="Times New Roman" w:hAnsi="Times New Roman" w:cs="Times New Roman"/>
+        </w:rPr>
+        <w:t>allows for generation of pdf</w:t>
+      </w:r>
+    </w:p>
+    <w:p>
+      <w:pPr>
+        <w:pStyle w:val="ListParagraph"/>
+        <w:numPr>
+          <w:ilvl w:val="0"/>
+          <w:numId w:val="10"/>
+        </w:numPr>
+        <w:rPr>
+          <w:rFonts w:ascii="Times New Roman" w:hAnsi="Times New Roman" w:cs="Times New Roman"/>
+        </w:rPr>
+      </w:pPr>
+      <w:r>
+        <w:rPr>
+          <w:rFonts w:ascii="Times New Roman" w:hAnsi="Times New Roman" w:cs="Times New Roman"/>
+        </w:rPr>
+        <w:t>inputForm.php</w:t>
+      </w:r>
+    </w:p>
+    <w:p>
+      <w:pPr>
+        <w:pStyle w:val="ListParagraph"/>
+        <w:numPr>
+          <w:ilvl w:val="1"/>
+          <w:numId w:val="10"/>
+        </w:numPr>
+        <w:rPr>
+          <w:rFonts w:ascii="Times New Roman" w:hAnsi="Times New Roman" w:cs="Times New Roman"/>
+        </w:rPr>
+      </w:pPr>
+      <w:r>
+        <w:rPr>
+          <w:rFonts w:ascii="Times New Roman" w:hAnsi="Times New Roman" w:cs="Times New Roman"/>
+        </w:rPr>
+        <w:t>Added Export table button</w:t>
+      </w:r>
+    </w:p>
+    <w:p>
+      <w:pPr>
+        <w:pStyle w:val="ListParagraph"/>
+        <w:numPr>
+          <w:ilvl w:val="1"/>
+          <w:numId w:val="10"/>
+        </w:numPr>
+        <w:rPr>
+          <w:rFonts w:ascii="Times New Roman" w:hAnsi="Times New Roman" w:cs="Times New Roman"/>
+        </w:rPr>
+      </w:pPr>
+      <w:r>
+        <w:rPr>
+          <w:rFonts w:ascii="Times New Roman" w:hAnsi="Times New Roman" w:cs="Times New Roman"/>
+        </w:rPr>
+        <w:t>Added Search ba</w:t>
+      </w:r>
       <w:bookmarkStart w:id="0" w:name="_GoBack"/>
       <w:bookmarkEnd w:id="0"/>
-    </w:p>
-    <w:p>
-      <w:pPr>
-        <w:pStyle w:val="ListParagraph"/>
-        <w:numPr>
-          <w:ilvl w:val="0"/>
-          <w:numId w:val="10"/>
-        </w:numPr>
-        <w:rPr>
-          <w:rFonts w:ascii="Times New Roman" w:hAnsi="Times New Roman" w:cs="Times New Roman"/>
-        </w:rPr>
-      </w:pPr>
-      <w:r>
-        <w:rPr>
-          <w:rFonts w:ascii="Times New Roman" w:hAnsi="Times New Roman" w:cs="Times New Roman"/>
-        </w:rPr>
-        <w:t>Fpdf</w:t>
-      </w:r>
-    </w:p>
-    <w:p>
-      <w:pPr>
-        <w:pStyle w:val="ListParagraph"/>
-        <w:numPr>
-          <w:ilvl w:val="1"/>
-          <w:numId w:val="10"/>
-        </w:numPr>
-        <w:rPr>
-          <w:rFonts w:ascii="Times New Roman" w:hAnsi="Times New Roman" w:cs="Times New Roman"/>
-        </w:rPr>
-      </w:pPr>
-      <w:r>
-        <w:rPr>
-          <w:rFonts w:ascii="Times New Roman" w:hAnsi="Times New Roman" w:cs="Times New Roman"/>
-        </w:rPr>
-        <w:t xml:space="preserve">This </w:t>
-      </w:r>
-      <w:r>
-        <w:rPr>
-          <w:rFonts w:ascii="Times New Roman" w:hAnsi="Times New Roman" w:cs="Times New Roman"/>
-        </w:rPr>
-        <w:t>allows for generation of pdf</w:t>
-      </w:r>
-    </w:p>
-    <w:p>
-      <w:pPr>
-        <w:pStyle w:val="ListParagraph"/>
-        <w:numPr>
-          <w:ilvl w:val="0"/>
-          <w:numId w:val="10"/>
-        </w:numPr>
-        <w:rPr>
-          <w:rFonts w:ascii="Times New Roman" w:hAnsi="Times New Roman" w:cs="Times New Roman"/>
-        </w:rPr>
-      </w:pPr>
-      <w:r>
-        <w:rPr>
-          <w:rFonts w:ascii="Times New Roman" w:hAnsi="Times New Roman" w:cs="Times New Roman"/>
-        </w:rPr>
-        <w:t>inputForm.php</w:t>
-      </w:r>
-    </w:p>
-    <w:p>
-      <w:pPr>
-        <w:pStyle w:val="ListParagraph"/>
-        <w:numPr>
-          <w:ilvl w:val="1"/>
-          <w:numId w:val="10"/>
-        </w:numPr>
-        <w:rPr>
-          <w:rFonts w:ascii="Times New Roman" w:hAnsi="Times New Roman" w:cs="Times New Roman"/>
-        </w:rPr>
-      </w:pPr>
-      <w:r>
-        <w:rPr>
-          <w:rFonts w:ascii="Times New Roman" w:hAnsi="Times New Roman" w:cs="Times New Roman"/>
-        </w:rPr>
-        <w:t>Added Export table button</w:t>
-      </w:r>
-    </w:p>
-    <w:p>
-      <w:pPr>
-        <w:pStyle w:val="ListParagraph"/>
-        <w:numPr>
-          <w:ilvl w:val="1"/>
-          <w:numId w:val="10"/>
-        </w:numPr>
-        <w:rPr>
-          <w:rFonts w:ascii="Times New Roman" w:hAnsi="Times New Roman" w:cs="Times New Roman"/>
-        </w:rPr>
-      </w:pPr>
-      <w:r>
-        <w:rPr>
-          <w:rFonts w:ascii="Times New Roman" w:hAnsi="Times New Roman" w:cs="Times New Roman"/>
-        </w:rPr>
-        <w:t>Added Search bar input where user can search for any date in the table</w:t>
-      </w:r>
+      <w:r>
+        <w:rPr>
+          <w:rFonts w:ascii="Times New Roman" w:hAnsi="Times New Roman" w:cs="Times New Roman"/>
+        </w:rPr>
+        <w:t>r input where user can search for any date in the table</w:t>
+      </w:r>
+    </w:p>
+    <w:p>
+      <w:pPr>
+        <w:rPr>
+          <w:rFonts w:ascii="Times New Roman" w:hAnsi="Times New Roman" w:cs="Times New Roman"/>
+        </w:rPr>
+      </w:pPr>
     </w:p>
     <w:p>
       <w:pPr>
@@ -4010,19 +4023,176 @@
           <w:b/>
         </w:rPr>
       </w:pPr>
-    </w:p>
-    <w:p>
-      <w:pPr>
-        <w:rPr>
-          <w:rFonts w:ascii="Times New Roman" w:hAnsi="Times New Roman"/>
+      <w:r>
+        <w:rPr>
+          <w:rFonts w:ascii="Arial Black" w:hAnsi="Arial Black"/>
           <w:b/>
         </w:rPr>
-      </w:pPr>
-      <w:r>
-        <w:rPr>
-          <w:rFonts w:ascii="Times New Roman" w:hAnsi="Times New Roman"/>
+        <w:t>August</w:t>
+      </w:r>
+      <w:r>
+        <w:rPr>
+          <w:rFonts w:ascii="Arial Black" w:hAnsi="Arial Black"/>
           <w:b/>
         </w:rPr>
+        <w:t xml:space="preserve"> </w:t>
+      </w:r>
+      <w:r>
+        <w:rPr>
+          <w:rFonts w:ascii="Arial Black" w:hAnsi="Arial Black"/>
+          <w:b/>
+        </w:rPr>
+        <w:t>12th</w:t>
+      </w:r>
+      <w:r>
+        <w:rPr>
+          <w:rFonts w:ascii="Arial Black" w:hAnsi="Arial Black"/>
+          <w:b/>
+        </w:rPr>
+        <w:t>:</w:t>
+      </w:r>
+    </w:p>
+    <w:p>
+      <w:pPr>
+        <w:rPr>
+          <w:rFonts w:ascii="Times New Roman" w:hAnsi="Times New Roman" w:cs="Times New Roman"/>
+        </w:rPr>
+      </w:pPr>
+      <w:r>
+        <w:rPr>
+          <w:rFonts w:ascii="Times New Roman" w:hAnsi="Times New Roman" w:cs="Times New Roman"/>
+        </w:rPr>
+        <w:t>Files changed:</w:t>
+      </w:r>
+    </w:p>
+    <w:p>
+      <w:pPr>
+        <w:pStyle w:val="ListParagraph"/>
+        <w:numPr>
+          <w:ilvl w:val="0"/>
+          <w:numId w:val="11"/>
+        </w:numPr>
+        <w:rPr>
+          <w:rFonts w:ascii="Times New Roman" w:hAnsi="Times New Roman" w:cs="Times New Roman"/>
+        </w:rPr>
+      </w:pPr>
+      <w:r>
+        <w:rPr>
+          <w:rFonts w:ascii="Times New Roman" w:hAnsi="Times New Roman" w:cs="Times New Roman"/>
+        </w:rPr>
+        <w:t>Index.php</w:t>
+      </w:r>
+    </w:p>
+    <w:p>
+      <w:pPr>
+        <w:pStyle w:val="ListParagraph"/>
+        <w:numPr>
+          <w:ilvl w:val="1"/>
+          <w:numId w:val="11"/>
+        </w:numPr>
+        <w:rPr>
+          <w:rFonts w:ascii="Times New Roman" w:hAnsi="Times New Roman" w:cs="Times New Roman"/>
+        </w:rPr>
+      </w:pPr>
+      <w:r>
+        <w:rPr>
+          <w:rFonts w:ascii="Times New Roman" w:hAnsi="Times New Roman" w:cs="Times New Roman"/>
+        </w:rPr>
+        <w:t>Allow dynamic changing of div, displaying in detail number of people per designated area</w:t>
+      </w:r>
+    </w:p>
+    <w:p>
+      <w:pPr>
+        <w:pStyle w:val="ListParagraph"/>
+        <w:numPr>
+          <w:ilvl w:val="1"/>
+          <w:numId w:val="11"/>
+        </w:numPr>
+        <w:rPr>
+          <w:rFonts w:ascii="Times New Roman" w:hAnsi="Times New Roman" w:cs="Times New Roman"/>
+        </w:rPr>
+      </w:pPr>
+      <w:r>
+        <w:rPr>
+          <w:rFonts w:ascii="Times New Roman" w:hAnsi="Times New Roman" w:cs="Times New Roman"/>
+        </w:rPr>
+        <w:t>With imagemapster, used data-key of each area to modify html upon onclick with key and value pairs</w:t>
+      </w:r>
+    </w:p>
+    <w:p>
+      <w:pPr>
+        <w:pStyle w:val="ListParagraph"/>
+        <w:numPr>
+          <w:ilvl w:val="1"/>
+          <w:numId w:val="11"/>
+        </w:numPr>
+        <w:rPr>
+          <w:rFonts w:ascii="Times New Roman" w:hAnsi="Times New Roman" w:cs="Times New Roman"/>
+        </w:rPr>
+      </w:pPr>
+      <w:r>
+        <w:rPr>
+          <w:rFonts w:ascii="Times New Roman" w:hAnsi="Times New Roman" w:cs="Times New Roman"/>
+        </w:rPr>
+        <w:t>Integrate php array into JS variables</w:t>
+      </w:r>
+    </w:p>
+    <w:p>
+      <w:pPr>
+        <w:pStyle w:val="ListParagraph"/>
+        <w:numPr>
+          <w:ilvl w:val="0"/>
+          <w:numId w:val="11"/>
+        </w:numPr>
+        <w:rPr>
+          <w:rFonts w:ascii="Times New Roman" w:hAnsi="Times New Roman" w:cs="Times New Roman"/>
+        </w:rPr>
+      </w:pPr>
+      <w:r>
+        <w:rPr>
+          <w:rFonts w:ascii="Times New Roman" w:hAnsi="Times New Roman" w:cs="Times New Roman"/>
+        </w:rPr>
+        <w:t>IndexTotal.php</w:t>
+      </w:r>
+    </w:p>
+    <w:p>
+      <w:pPr>
+        <w:pStyle w:val="ListParagraph"/>
+        <w:numPr>
+          <w:ilvl w:val="1"/>
+          <w:numId w:val="11"/>
+        </w:numPr>
+        <w:rPr>
+          <w:rFonts w:ascii="Times New Roman" w:hAnsi="Times New Roman" w:cs="Times New Roman"/>
+        </w:rPr>
+      </w:pPr>
+      <w:r>
+        <w:rPr>
+          <w:rFonts w:ascii="Times New Roman" w:hAnsi="Times New Roman" w:cs="Times New Roman"/>
+        </w:rPr>
+        <w:t>Implement select function to retrieve latest results from each section</w:t>
+      </w:r>
+    </w:p>
+    <w:p>
+      <w:pPr>
+        <w:rPr>
+          <w:rFonts w:ascii="Arial Black" w:hAnsi="Arial Black"/>
+          <w:b/>
+        </w:rPr>
+      </w:pPr>
+    </w:p>
+    <w:p>
+      <w:pPr>
+        <w:rPr>
+          <w:rFonts w:ascii="Times New Roman" w:hAnsi="Times New Roman"/>
+          <w:b/>
+        </w:rPr>
+      </w:pPr>
+      <w:r>
+        <w:rPr>
+          <w:rFonts w:ascii="Times New Roman" w:hAnsi="Times New Roman"/>
+          <w:b/>
+        </w:rPr>
         <w:t xml:space="preserve">Things to implement: </w:t>
       </w:r>
     </w:p>
@@ -4089,6 +4259,7 @@
         <w:rPr>
           <w:rFonts w:ascii="Times New Roman" w:hAnsi="Times New Roman"/>
         </w:rPr>
+        <w:lastRenderedPageBreak/>
         <w:t>Edit Button</w:t>
       </w:r>
       <w:r>
@@ -4630,6 +4801,7 @@
           <w:rFonts w:ascii="Times New Roman" w:hAnsi="Times New Roman"/>
           <w:i/>
         </w:rPr>
+        <w:lastRenderedPageBreak/>
         <w:t>What if a Crc Staff member decides to</w:t>
       </w:r>
       <w:r>
@@ -4816,7 +4988,6 @@
         <w:rPr>
           <w:rFonts w:ascii="Times New Roman" w:hAnsi="Times New Roman"/>
         </w:rPr>
-        <w:lastRenderedPageBreak/>
         <w:t>Ignore the equipment placement changes, as long as the zones for designated areas do not change. The point of the equipment is to allow for users to understand how the layout is positioned and how it resembles the floor plan of the gym</w:t>
       </w:r>
     </w:p>
@@ -5009,8 +5180,8 @@
 </file>
 
 <file path=word/numbering.xml><?xml version="1.0" encoding="utf-8"?>
-<w:numbering xmlns:wpc="http://schemas.microsoft.com/office/word/2010/wordprocessingCanvas" xmlns:mc="http://schemas.openxmlformats.org/markup-compatibility/2006" xmlns:o="urn:schemas-microsoft-com:office:office" xmlns:r="http://schemas.openxmlformats.org/officeDocument/2006/relationships" xmlns:m="http://schemas.openxmlformats.org/officeDocument/2006/math" xmlns:v="urn:schemas-microsoft-com:vml" xmlns:wp14="http://schemas.microsoft.com/office/word/2010/wordprocessingDrawing" xmlns:wp="http://schemas.openxmlformats.org/drawingml/2006/wordprocessingDrawing" xmlns:w10="urn:schemas-microsoft-com:office:word" xmlns:w="http://schemas.openxmlformats.org/wordprocessingml/2006/main" xmlns:w14="http://schemas.microsoft.com/office/word/2010/wordml" xmlns:w15="http://schemas.microsoft.com/office/word/2012/wordml" xmlns:wpg="http://schemas.microsoft.com/office/word/2010/wordprocessingGroup" xmlns:wpi="http://schemas.microsoft.com/office/word/2010/wordprocessingInk" xmlns:wne="http://schemas.microsoft.com/office/word/2006/wordml" xmlns:wps="http://schemas.microsoft.com/office/word/2010/wordprocessingShape" mc:Ignorable="w14 w15 wp14">
-  <w:abstractNum w:abstractNumId="0" w15:restartNumberingAfterBreak="0">
+<w:numbering xmlns:wpc="http://schemas.microsoft.com/office/word/2010/wordprocessingCanvas" xmlns:mo="http://schemas.microsoft.com/office/mac/office/2008/main" xmlns:mc="http://schemas.openxmlformats.org/markup-compatibility/2006" xmlns:mv="urn:schemas-microsoft-com:mac:vml" xmlns:o="urn:schemas-microsoft-com:office:office" xmlns:r="http://schemas.openxmlformats.org/officeDocument/2006/relationships" xmlns:m="http://schemas.openxmlformats.org/officeDocument/2006/math" xmlns:v="urn:schemas-microsoft-com:vml" xmlns:wp14="http://schemas.microsoft.com/office/word/2010/wordprocessingDrawing" xmlns:wp="http://schemas.openxmlformats.org/drawingml/2006/wordprocessingDrawing" xmlns:w10="urn:schemas-microsoft-com:office:word" xmlns:w="http://schemas.openxmlformats.org/wordprocessingml/2006/main" xmlns:w14="http://schemas.microsoft.com/office/word/2010/wordml" xmlns:wpg="http://schemas.microsoft.com/office/word/2010/wordprocessingGroup" xmlns:wpi="http://schemas.microsoft.com/office/word/2010/wordprocessingInk" xmlns:wne="http://schemas.microsoft.com/office/word/2006/wordml" xmlns:wps="http://schemas.microsoft.com/office/word/2010/wordprocessingShape" mc:Ignorable="w14 wp14">
+  <w:abstractNum w:abstractNumId="0">
     <w:nsid w:val="032001AE"/>
     <w:multiLevelType w:val="hybridMultilevel"/>
     <w:tmpl w:val="4554F3D6"/>
@@ -5123,7 +5294,7 @@
       </w:rPr>
     </w:lvl>
   </w:abstractNum>
-  <w:abstractNum w:abstractNumId="1" w15:restartNumberingAfterBreak="0">
+  <w:abstractNum w:abstractNumId="1">
     <w:nsid w:val="071B419B"/>
     <w:multiLevelType w:val="hybridMultilevel"/>
     <w:tmpl w:val="3CB6A026"/>
@@ -5236,7 +5407,120 @@
       </w:rPr>
     </w:lvl>
   </w:abstractNum>
-  <w:abstractNum w:abstractNumId="2" w15:restartNumberingAfterBreak="0">
+  <w:abstractNum w:abstractNumId="2">
+    <w:nsid w:val="1D4C3225"/>
+    <w:multiLevelType w:val="hybridMultilevel"/>
+    <w:tmpl w:val="E4763912"/>
+    <w:lvl w:ilvl="0" w:tplc="04090001">
+      <w:start w:val="1"/>
+      <w:numFmt w:val="bullet"/>
+      <w:lvlText w:val=""/>
+      <w:lvlJc w:val="left"/>
+      <w:pPr>
+        <w:ind w:left="720" w:hanging="360"/>
+      </w:pPr>
+      <w:rPr>
+        <w:rFonts w:ascii="Symbol" w:hAnsi="Symbol" w:hint="default"/>
+      </w:rPr>
+    </w:lvl>
+    <w:lvl w:ilvl="1" w:tplc="04090003">
+      <w:start w:val="1"/>
+      <w:numFmt w:val="bullet"/>
+      <w:lvlText w:val="o"/>
+      <w:lvlJc w:val="left"/>
+      <w:pPr>
+        <w:ind w:left="1440" w:hanging="360"/>
+      </w:pPr>
+      <w:rPr>
+        <w:rFonts w:ascii="Courier New" w:hAnsi="Courier New" w:hint="default"/>
+      </w:rPr>
+    </w:lvl>
+    <w:lvl w:ilvl="2" w:tplc="04090005" w:tentative="1">
+      <w:start w:val="1"/>
+      <w:numFmt w:val="bullet"/>
+      <w:lvlText w:val=""/>
+      <w:lvlJc w:val="left"/>
+      <w:pPr>
+        <w:ind w:left="2160" w:hanging="360"/>
+      </w:pPr>
+      <w:rPr>
+        <w:rFonts w:ascii="Wingdings" w:hAnsi="Wingdings" w:hint="default"/>
+      </w:rPr>
+    </w:lvl>
+    <w:lvl w:ilvl="3" w:tplc="04090001" w:tentative="1">
+      <w:start w:val="1"/>
+      <w:numFmt w:val="bullet"/>
+      <w:lvlText w:val=""/>
+      <w:lvlJc w:val="left"/>
+      <w:pPr>
+        <w:ind w:left="2880" w:hanging="360"/>
+      </w:pPr>
+      <w:rPr>
+        <w:rFonts w:ascii="Symbol" w:hAnsi="Symbol" w:hint="default"/>
+      </w:rPr>
+    </w:lvl>
+    <w:lvl w:ilvl="4" w:tplc="04090003" w:tentative="1">
+      <w:start w:val="1"/>
+      <w:numFmt w:val="bullet"/>
+      <w:lvlText w:val="o"/>
+      <w:lvlJc w:val="left"/>
+      <w:pPr>
+        <w:ind w:left="3600" w:hanging="360"/>
+      </w:pPr>
+      <w:rPr>
+        <w:rFonts w:ascii="Courier New" w:hAnsi="Courier New" w:hint="default"/>
+      </w:rPr>
+    </w:lvl>
+    <w:lvl w:ilvl="5" w:tplc="04090005" w:tentative="1">
+      <w:start w:val="1"/>
+      <w:numFmt w:val="bullet"/>
+      <w:lvlText w:val=""/>
+      <w:lvlJc w:val="left"/>
+      <w:pPr>
+        <w:ind w:left="4320" w:hanging="360"/>
+      </w:pPr>
+      <w:rPr>
+        <w:rFonts w:ascii="Wingdings" w:hAnsi="Wingdings" w:hint="default"/>
+      </w:rPr>
+    </w:lvl>
+    <w:lvl w:ilvl="6" w:tplc="04090001" w:tentative="1">
+      <w:start w:val="1"/>
+      <w:numFmt w:val="bullet"/>
+      <w:lvlText w:val=""/>
+      <w:lvlJc w:val="left"/>
+      <w:pPr>
+        <w:ind w:left="5040" w:hanging="360"/>
+      </w:pPr>
+      <w:rPr>
+        <w:rFonts w:ascii="Symbol" w:hAnsi="Symbol" w:hint="default"/>
+      </w:rPr>
+    </w:lvl>
+    <w:lvl w:ilvl="7" w:tplc="04090003" w:tentative="1">
+      <w:start w:val="1"/>
+      <w:numFmt w:val="bullet"/>
+      <w:lvlText w:val="o"/>
+      <w:lvlJc w:val="left"/>
+      <w:pPr>
+        <w:ind w:left="5760" w:hanging="360"/>
+      </w:pPr>
+      <w:rPr>
+        <w:rFonts w:ascii="Courier New" w:hAnsi="Courier New" w:hint="default"/>
+      </w:rPr>
+    </w:lvl>
+    <w:lvl w:ilvl="8" w:tplc="04090005" w:tentative="1">
+      <w:start w:val="1"/>
+      <w:numFmt w:val="bullet"/>
+      <w:lvlText w:val=""/>
+      <w:lvlJc w:val="left"/>
+      <w:pPr>
+        <w:ind w:left="6480" w:hanging="360"/>
+      </w:pPr>
+      <w:rPr>
+        <w:rFonts w:ascii="Wingdings" w:hAnsi="Wingdings" w:hint="default"/>
+      </w:rPr>
+    </w:lvl>
+  </w:abstractNum>
+  <w:abstractNum w:abstractNumId="3">
     <w:nsid w:val="2AFE156A"/>
     <w:multiLevelType w:val="hybridMultilevel"/>
     <w:tmpl w:val="8F16B5D2"/>
@@ -5349,7 +5633,7 @@
       </w:rPr>
     </w:lvl>
   </w:abstractNum>
-  <w:abstractNum w:abstractNumId="3" w15:restartNumberingAfterBreak="0">
+  <w:abstractNum w:abstractNumId="4">
     <w:nsid w:val="3BC24D16"/>
     <w:multiLevelType w:val="hybridMultilevel"/>
     <w:tmpl w:val="EB304014"/>
@@ -5462,7 +5746,7 @@
       </w:rPr>
     </w:lvl>
   </w:abstractNum>
-  <w:abstractNum w:abstractNumId="4" w15:restartNumberingAfterBreak="0">
+  <w:abstractNum w:abstractNumId="5">
     <w:nsid w:val="53E712AD"/>
     <w:multiLevelType w:val="hybridMultilevel"/>
     <w:tmpl w:val="366650E0"/>
@@ -5548,7 +5832,7 @@
       </w:pPr>
     </w:lvl>
   </w:abstractNum>
-  <w:abstractNum w:abstractNumId="5" w15:restartNumberingAfterBreak="0">
+  <w:abstractNum w:abstractNumId="6">
     <w:nsid w:val="5BA466AD"/>
     <w:multiLevelType w:val="hybridMultilevel"/>
     <w:tmpl w:val="A840263E"/>
@@ -5661,7 +5945,7 @@
       </w:rPr>
     </w:lvl>
   </w:abstractNum>
-  <w:abstractNum w:abstractNumId="6" w15:restartNumberingAfterBreak="0">
+  <w:abstractNum w:abstractNumId="7">
     <w:nsid w:val="6AB72B38"/>
     <w:multiLevelType w:val="hybridMultilevel"/>
     <w:tmpl w:val="83CCA4C6"/>
@@ -5774,7 +6058,7 @@
       </w:rPr>
     </w:lvl>
   </w:abstractNum>
-  <w:abstractNum w:abstractNumId="7" w15:restartNumberingAfterBreak="0">
+  <w:abstractNum w:abstractNumId="8">
     <w:nsid w:val="77717C71"/>
     <w:multiLevelType w:val="hybridMultilevel"/>
     <w:tmpl w:val="C1A8E5CE"/>
@@ -5887,7 +6171,7 @@
       </w:rPr>
     </w:lvl>
   </w:abstractNum>
-  <w:abstractNum w:abstractNumId="8" w15:restartNumberingAfterBreak="0">
+  <w:abstractNum w:abstractNumId="9">
     <w:nsid w:val="7B594C35"/>
     <w:multiLevelType w:val="hybridMultilevel"/>
     <w:tmpl w:val="818C39C0"/>
@@ -5973,7 +6257,7 @@
       </w:pPr>
     </w:lvl>
   </w:abstractNum>
-  <w:abstractNum w:abstractNumId="9" w15:restartNumberingAfterBreak="0">
+  <w:abstractNum w:abstractNumId="10">
     <w:nsid w:val="7C440C9E"/>
     <w:multiLevelType w:val="hybridMultilevel"/>
     <w:tmpl w:val="523AF74C"/>
@@ -6087,28 +6371,28 @@
     </w:lvl>
   </w:abstractNum>
   <w:num w:numId="1">
+    <w:abstractNumId w:val="7"/>
+  </w:num>
+  <w:num w:numId="2">
     <w:abstractNumId w:val="6"/>
   </w:num>
-  <w:num w:numId="2">
+  <w:num w:numId="3">
+    <w:abstractNumId w:val="8"/>
+  </w:num>
+  <w:num w:numId="4">
+    <w:abstractNumId w:val="3"/>
+  </w:num>
+  <w:num w:numId="5">
+    <w:abstractNumId w:val="9"/>
+  </w:num>
+  <w:num w:numId="6">
     <w:abstractNumId w:val="5"/>
   </w:num>
-  <w:num w:numId="3">
-    <w:abstractNumId w:val="7"/>
-  </w:num>
-  <w:num w:numId="4">
-    <w:abstractNumId w:val="2"/>
-  </w:num>
-  <w:num w:numId="5">
-    <w:abstractNumId w:val="8"/>
-  </w:num>
-  <w:num w:numId="6">
-    <w:abstractNumId w:val="4"/>
-  </w:num>
   <w:num w:numId="7">
-    <w:abstractNumId w:val="9"/>
+    <w:abstractNumId w:val="10"/>
   </w:num>
   <w:num w:numId="8">
-    <w:abstractNumId w:val="3"/>
+    <w:abstractNumId w:val="4"/>
   </w:num>
   <w:num w:numId="9">
     <w:abstractNumId w:val="0"/>
@@ -6116,11 +6400,14 @@
   <w:num w:numId="10">
     <w:abstractNumId w:val="1"/>
   </w:num>
+  <w:num w:numId="11">
+    <w:abstractNumId w:val="2"/>
+  </w:num>
 </w:numbering>
 </file>
 
 <file path=word/styles.xml><?xml version="1.0" encoding="utf-8"?>
-<w:styles xmlns:mc="http://schemas.openxmlformats.org/markup-compatibility/2006" xmlns:r="http://schemas.openxmlformats.org/officeDocument/2006/relationships" xmlns:w="http://schemas.openxmlformats.org/wordprocessingml/2006/main" xmlns:w14="http://schemas.microsoft.com/office/word/2010/wordml" xmlns:w15="http://schemas.microsoft.com/office/word/2012/wordml" mc:Ignorable="w14 w15">
+<w:styles xmlns:mc="http://schemas.openxmlformats.org/markup-compatibility/2006" xmlns:r="http://schemas.openxmlformats.org/officeDocument/2006/relationships" xmlns:w="http://schemas.openxmlformats.org/wordprocessingml/2006/main" xmlns:w14="http://schemas.microsoft.com/office/word/2010/wordml" mc:Ignorable="w14">
   <w:docDefaults>
     <w:rPrDefault>
       <w:rPr>
@@ -6132,369 +6419,370 @@
     </w:rPrDefault>
     <w:pPrDefault/>
   </w:docDefaults>
-  <w:latentStyles w:defLockedState="0" w:defUIPriority="99" w:defSemiHidden="0" w:defUnhideWhenUsed="0" w:defQFormat="0" w:count="371">
-    <w:lsdException w:name="Normal" w:uiPriority="0" w:qFormat="1"/>
-    <w:lsdException w:name="heading 1" w:uiPriority="9" w:qFormat="1"/>
-    <w:lsdException w:name="heading 2" w:semiHidden="1" w:uiPriority="9" w:unhideWhenUsed="1" w:qFormat="1"/>
-    <w:lsdException w:name="heading 3" w:semiHidden="1" w:uiPriority="9" w:unhideWhenUsed="1" w:qFormat="1"/>
-    <w:lsdException w:name="heading 4" w:semiHidden="1" w:uiPriority="9" w:unhideWhenUsed="1" w:qFormat="1"/>
-    <w:lsdException w:name="heading 5" w:semiHidden="1" w:uiPriority="9" w:unhideWhenUsed="1" w:qFormat="1"/>
-    <w:lsdException w:name="heading 6" w:semiHidden="1" w:uiPriority="9" w:unhideWhenUsed="1" w:qFormat="1"/>
-    <w:lsdException w:name="heading 7" w:semiHidden="1" w:uiPriority="9" w:unhideWhenUsed="1" w:qFormat="1"/>
-    <w:lsdException w:name="heading 8" w:semiHidden="1" w:uiPriority="9" w:unhideWhenUsed="1" w:qFormat="1"/>
-    <w:lsdException w:name="heading 9" w:semiHidden="1" w:uiPriority="9" w:unhideWhenUsed="1" w:qFormat="1"/>
-    <w:lsdException w:name="index 1" w:semiHidden="1" w:unhideWhenUsed="1"/>
-    <w:lsdException w:name="index 2" w:semiHidden="1" w:unhideWhenUsed="1"/>
-    <w:lsdException w:name="index 3" w:semiHidden="1" w:unhideWhenUsed="1"/>
-    <w:lsdException w:name="index 4" w:semiHidden="1" w:unhideWhenUsed="1"/>
-    <w:lsdException w:name="index 5" w:semiHidden="1" w:unhideWhenUsed="1"/>
-    <w:lsdException w:name="index 6" w:semiHidden="1" w:unhideWhenUsed="1"/>
-    <w:lsdException w:name="index 7" w:semiHidden="1" w:unhideWhenUsed="1"/>
-    <w:lsdException w:name="index 8" w:semiHidden="1" w:unhideWhenUsed="1"/>
-    <w:lsdException w:name="index 9" w:semiHidden="1" w:unhideWhenUsed="1"/>
-    <w:lsdException w:name="toc 1" w:semiHidden="1" w:uiPriority="39" w:unhideWhenUsed="1"/>
-    <w:lsdException w:name="toc 2" w:semiHidden="1" w:uiPriority="39" w:unhideWhenUsed="1"/>
-    <w:lsdException w:name="toc 3" w:semiHidden="1" w:uiPriority="39" w:unhideWhenUsed="1"/>
-    <w:lsdException w:name="toc 4" w:semiHidden="1" w:uiPriority="39" w:unhideWhenUsed="1"/>
-    <w:lsdException w:name="toc 5" w:semiHidden="1" w:uiPriority="39" w:unhideWhenUsed="1"/>
-    <w:lsdException w:name="toc 6" w:semiHidden="1" w:uiPriority="39" w:unhideWhenUsed="1"/>
-    <w:lsdException w:name="toc 7" w:semiHidden="1" w:uiPriority="39" w:unhideWhenUsed="1"/>
-    <w:lsdException w:name="toc 8" w:semiHidden="1" w:uiPriority="39" w:unhideWhenUsed="1"/>
-    <w:lsdException w:name="toc 9" w:semiHidden="1" w:uiPriority="39" w:unhideWhenUsed="1"/>
-    <w:lsdException w:name="Normal Indent" w:semiHidden="1" w:unhideWhenUsed="1"/>
-    <w:lsdException w:name="footnote text" w:semiHidden="1" w:unhideWhenUsed="1"/>
-    <w:lsdException w:name="annotation text" w:semiHidden="1" w:unhideWhenUsed="1"/>
-    <w:lsdException w:name="header" w:semiHidden="1" w:unhideWhenUsed="1"/>
-    <w:lsdException w:name="footer" w:semiHidden="1" w:unhideWhenUsed="1"/>
-    <w:lsdException w:name="index heading" w:semiHidden="1" w:unhideWhenUsed="1"/>
-    <w:lsdException w:name="caption" w:semiHidden="1" w:uiPriority="35" w:unhideWhenUsed="1" w:qFormat="1"/>
-    <w:lsdException w:name="table of figures" w:semiHidden="1" w:unhideWhenUsed="1"/>
-    <w:lsdException w:name="envelope address" w:semiHidden="1" w:unhideWhenUsed="1"/>
-    <w:lsdException w:name="envelope return" w:semiHidden="1" w:unhideWhenUsed="1"/>
-    <w:lsdException w:name="footnote reference" w:semiHidden="1" w:unhideWhenUsed="1"/>
-    <w:lsdException w:name="annotation reference" w:semiHidden="1" w:unhideWhenUsed="1"/>
-    <w:lsdException w:name="line number" w:semiHidden="1" w:unhideWhenUsed="1"/>
-    <w:lsdException w:name="page number" w:semiHidden="1" w:unhideWhenUsed="1"/>
-    <w:lsdException w:name="endnote reference" w:semiHidden="1" w:unhideWhenUsed="1"/>
-    <w:lsdException w:name="endnote text" w:semiHidden="1" w:unhideWhenUsed="1"/>
-    <w:lsdException w:name="table of authorities" w:semiHidden="1" w:unhideWhenUsed="1"/>
-    <w:lsdException w:name="macro" w:semiHidden="1" w:unhideWhenUsed="1"/>
-    <w:lsdException w:name="toa heading" w:semiHidden="1" w:unhideWhenUsed="1"/>
-    <w:lsdException w:name="List" w:semiHidden="1" w:unhideWhenUsed="1"/>
-    <w:lsdException w:name="List Bullet" w:semiHidden="1" w:unhideWhenUsed="1"/>
-    <w:lsdException w:name="List Number" w:semiHidden="1" w:unhideWhenUsed="1"/>
-    <w:lsdException w:name="List 2" w:semiHidden="1" w:unhideWhenUsed="1"/>
-    <w:lsdException w:name="List 3" w:semiHidden="1" w:unhideWhenUsed="1"/>
-    <w:lsdException w:name="List 4" w:semiHidden="1" w:unhideWhenUsed="1"/>
-    <w:lsdException w:name="List 5" w:semiHidden="1" w:unhideWhenUsed="1"/>
-    <w:lsdException w:name="List Bullet 2" w:semiHidden="1" w:unhideWhenUsed="1"/>
-    <w:lsdException w:name="List Bullet 3" w:semiHidden="1" w:unhideWhenUsed="1"/>
-    <w:lsdException w:name="List Bullet 4" w:semiHidden="1" w:unhideWhenUsed="1"/>
-    <w:lsdException w:name="List Bullet 5" w:semiHidden="1" w:unhideWhenUsed="1"/>
-    <w:lsdException w:name="List Number 2" w:semiHidden="1" w:unhideWhenUsed="1"/>
-    <w:lsdException w:name="List Number 3" w:semiHidden="1" w:unhideWhenUsed="1"/>
-    <w:lsdException w:name="List Number 4" w:semiHidden="1" w:unhideWhenUsed="1"/>
-    <w:lsdException w:name="List Number 5" w:semiHidden="1" w:unhideWhenUsed="1"/>
-    <w:lsdException w:name="Title" w:uiPriority="10" w:qFormat="1"/>
-    <w:lsdException w:name="Closing" w:semiHidden="1" w:unhideWhenUsed="1"/>
-    <w:lsdException w:name="Signature" w:semiHidden="1" w:unhideWhenUsed="1"/>
-    <w:lsdException w:name="Default Paragraph Font" w:semiHidden="1" w:uiPriority="1" w:unhideWhenUsed="1"/>
-    <w:lsdException w:name="Body Text" w:semiHidden="1" w:unhideWhenUsed="1"/>
-    <w:lsdException w:name="Body Text Indent" w:semiHidden="1" w:unhideWhenUsed="1"/>
-    <w:lsdException w:name="List Continue" w:semiHidden="1" w:unhideWhenUsed="1"/>
-    <w:lsdException w:name="List Continue 2" w:semiHidden="1" w:unhideWhenUsed="1"/>
-    <w:lsdException w:name="List Continue 3" w:semiHidden="1" w:unhideWhenUsed="1"/>
-    <w:lsdException w:name="List Continue 4" w:semiHidden="1" w:unhideWhenUsed="1"/>
-    <w:lsdException w:name="List Continue 5" w:semiHidden="1" w:unhideWhenUsed="1"/>
-    <w:lsdException w:name="Message Header" w:semiHidden="1" w:unhideWhenUsed="1"/>
-    <w:lsdException w:name="Subtitle" w:uiPriority="11" w:qFormat="1"/>
-    <w:lsdException w:name="Salutation" w:semiHidden="1" w:unhideWhenUsed="1"/>
-    <w:lsdException w:name="Date" w:semiHidden="1" w:unhideWhenUsed="1"/>
-    <w:lsdException w:name="Body Text First Indent" w:semiHidden="1" w:unhideWhenUsed="1"/>
-    <w:lsdException w:name="Body Text First Indent 2" w:semiHidden="1" w:unhideWhenUsed="1"/>
-    <w:lsdException w:name="Note Heading" w:semiHidden="1" w:unhideWhenUsed="1"/>
-    <w:lsdException w:name="Body Text 2" w:semiHidden="1" w:unhideWhenUsed="1"/>
-    <w:lsdException w:name="Body Text 3" w:semiHidden="1" w:unhideWhenUsed="1"/>
-    <w:lsdException w:name="Body Text Indent 2" w:semiHidden="1" w:unhideWhenUsed="1"/>
-    <w:lsdException w:name="Body Text Indent 3" w:semiHidden="1" w:unhideWhenUsed="1"/>
-    <w:lsdException w:name="Block Text" w:semiHidden="1" w:unhideWhenUsed="1"/>
-    <w:lsdException w:name="Hyperlink" w:semiHidden="1" w:unhideWhenUsed="1"/>
-    <w:lsdException w:name="FollowedHyperlink" w:semiHidden="1" w:unhideWhenUsed="1"/>
-    <w:lsdException w:name="Strong" w:uiPriority="22" w:qFormat="1"/>
-    <w:lsdException w:name="Emphasis" w:uiPriority="20" w:qFormat="1"/>
-    <w:lsdException w:name="Document Map" w:semiHidden="1" w:unhideWhenUsed="1"/>
-    <w:lsdException w:name="Plain Text" w:semiHidden="1" w:unhideWhenUsed="1"/>
-    <w:lsdException w:name="E-mail Signature" w:semiHidden="1" w:unhideWhenUsed="1"/>
-    <w:lsdException w:name="HTML Top of Form" w:semiHidden="1" w:unhideWhenUsed="1"/>
-    <w:lsdException w:name="HTML Bottom of Form" w:semiHidden="1" w:unhideWhenUsed="1"/>
-    <w:lsdException w:name="Normal (Web)" w:semiHidden="1" w:unhideWhenUsed="1"/>
-    <w:lsdException w:name="HTML Acronym" w:semiHidden="1" w:unhideWhenUsed="1"/>
-    <w:lsdException w:name="HTML Address" w:semiHidden="1" w:unhideWhenUsed="1"/>
-    <w:lsdException w:name="HTML Cite" w:semiHidden="1" w:unhideWhenUsed="1"/>
-    <w:lsdException w:name="HTML Code" w:semiHidden="1" w:unhideWhenUsed="1"/>
-    <w:lsdException w:name="HTML Definition" w:semiHidden="1" w:unhideWhenUsed="1"/>
-    <w:lsdException w:name="HTML Keyboard" w:semiHidden="1" w:unhideWhenUsed="1"/>
-    <w:lsdException w:name="HTML Preformatted" w:semiHidden="1" w:unhideWhenUsed="1"/>
-    <w:lsdException w:name="HTML Sample" w:semiHidden="1" w:unhideWhenUsed="1"/>
-    <w:lsdException w:name="HTML Typewriter" w:semiHidden="1" w:unhideWhenUsed="1"/>
-    <w:lsdException w:name="HTML Variable" w:semiHidden="1" w:unhideWhenUsed="1"/>
-    <w:lsdException w:name="Normal Table" w:semiHidden="1" w:unhideWhenUsed="1"/>
-    <w:lsdException w:name="annotation subject" w:semiHidden="1" w:unhideWhenUsed="1"/>
-    <w:lsdException w:name="No List" w:semiHidden="1" w:unhideWhenUsed="1"/>
-    <w:lsdException w:name="Outline List 1" w:semiHidden="1" w:unhideWhenUsed="1"/>
-    <w:lsdException w:name="Outline List 2" w:semiHidden="1" w:unhideWhenUsed="1"/>
-    <w:lsdException w:name="Outline List 3" w:semiHidden="1" w:unhideWhenUsed="1"/>
-    <w:lsdException w:name="Table Simple 1" w:semiHidden="1" w:unhideWhenUsed="1"/>
-    <w:lsdException w:name="Table Simple 2" w:semiHidden="1" w:unhideWhenUsed="1"/>
-    <w:lsdException w:name="Table Simple 3" w:semiHidden="1" w:unhideWhenUsed="1"/>
-    <w:lsdException w:name="Table Classic 1" w:semiHidden="1" w:unhideWhenUsed="1"/>
-    <w:lsdException w:name="Table Classic 2" w:semiHidden="1" w:unhideWhenUsed="1"/>
-    <w:lsdException w:name="Table Classic 3" w:semiHidden="1" w:unhideWhenUsed="1"/>
-    <w:lsdException w:name="Table Classic 4" w:semiHidden="1" w:unhideWhenUsed="1"/>
-    <w:lsdException w:name="Table Colorful 1" w:semiHidden="1" w:unhideWhenUsed="1"/>
-    <w:lsdException w:name="Table Colorful 2" w:semiHidden="1" w:unhideWhenUsed="1"/>
-    <w:lsdException w:name="Table Colorful 3" w:semiHidden="1" w:unhideWhenUsed="1"/>
-    <w:lsdException w:name="Table Columns 1" w:semiHidden="1" w:unhideWhenUsed="1"/>
-    <w:lsdException w:name="Table Columns 2" w:semiHidden="1" w:unhideWhenUsed="1"/>
-    <w:lsdException w:name="Table Columns 3" w:semiHidden="1" w:unhideWhenUsed="1"/>
-    <w:lsdException w:name="Table Columns 4" w:semiHidden="1" w:unhideWhenUsed="1"/>
-    <w:lsdException w:name="Table Columns 5" w:semiHidden="1" w:unhideWhenUsed="1"/>
-    <w:lsdException w:name="Table Grid 1" w:semiHidden="1" w:unhideWhenUsed="1"/>
-    <w:lsdException w:name="Table Grid 2" w:semiHidden="1" w:unhideWhenUsed="1"/>
-    <w:lsdException w:name="Table Grid 3" w:semiHidden="1" w:unhideWhenUsed="1"/>
-    <w:lsdException w:name="Table Grid 4" w:semiHidden="1" w:unhideWhenUsed="1"/>
-    <w:lsdException w:name="Table Grid 5" w:semiHidden="1" w:unhideWhenUsed="1"/>
-    <w:lsdException w:name="Table Grid 6" w:semiHidden="1" w:unhideWhenUsed="1"/>
-    <w:lsdException w:name="Table Grid 7" w:semiHidden="1" w:unhideWhenUsed="1"/>
-    <w:lsdException w:name="Table Grid 8" w:semiHidden="1" w:unhideWhenUsed="1"/>
-    <w:lsdException w:name="Table List 1" w:semiHidden="1" w:unhideWhenUsed="1"/>
-    <w:lsdException w:name="Table List 2" w:semiHidden="1" w:unhideWhenUsed="1"/>
-    <w:lsdException w:name="Table List 3" w:semiHidden="1" w:unhideWhenUsed="1"/>
-    <w:lsdException w:name="Table List 4" w:semiHidden="1" w:unhideWhenUsed="1"/>
-    <w:lsdException w:name="Table List 5" w:semiHidden="1" w:unhideWhenUsed="1"/>
-    <w:lsdException w:name="Table List 6" w:semiHidden="1" w:unhideWhenUsed="1"/>
-    <w:lsdException w:name="Table List 7" w:semiHidden="1" w:unhideWhenUsed="1"/>
-    <w:lsdException w:name="Table List 8" w:semiHidden="1" w:unhideWhenUsed="1"/>
-    <w:lsdException w:name="Table 3D effects 1" w:semiHidden="1" w:unhideWhenUsed="1"/>
-    <w:lsdException w:name="Table 3D effects 2" w:semiHidden="1" w:unhideWhenUsed="1"/>
-    <w:lsdException w:name="Table 3D effects 3" w:semiHidden="1" w:unhideWhenUsed="1"/>
-    <w:lsdException w:name="Table Contemporary" w:semiHidden="1" w:unhideWhenUsed="1"/>
-    <w:lsdException w:name="Table Elegant" w:semiHidden="1" w:unhideWhenUsed="1"/>
-    <w:lsdException w:name="Table Professional" w:semiHidden="1" w:unhideWhenUsed="1"/>
-    <w:lsdException w:name="Table Subtle 1" w:semiHidden="1" w:unhideWhenUsed="1"/>
-    <w:lsdException w:name="Table Subtle 2" w:semiHidden="1" w:unhideWhenUsed="1"/>
-    <w:lsdException w:name="Table Web 1" w:semiHidden="1" w:unhideWhenUsed="1"/>
-    <w:lsdException w:name="Table Web 2" w:semiHidden="1" w:unhideWhenUsed="1"/>
-    <w:lsdException w:name="Table Web 3" w:semiHidden="1" w:unhideWhenUsed="1"/>
-    <w:lsdException w:name="Balloon Text" w:semiHidden="1" w:unhideWhenUsed="1"/>
-    <w:lsdException w:name="Table Grid" w:uiPriority="59"/>
-    <w:lsdException w:name="Table Theme" w:semiHidden="1" w:unhideWhenUsed="1"/>
-    <w:lsdException w:name="Placeholder Text" w:semiHidden="1"/>
-    <w:lsdException w:name="No Spacing" w:uiPriority="1" w:qFormat="1"/>
-    <w:lsdException w:name="Light Shading" w:uiPriority="60"/>
-    <w:lsdException w:name="Light List" w:uiPriority="61"/>
-    <w:lsdException w:name="Light Grid" w:uiPriority="62"/>
-    <w:lsdException w:name="Medium Shading 1" w:uiPriority="63"/>
-    <w:lsdException w:name="Medium Shading 2" w:uiPriority="64"/>
-    <w:lsdException w:name="Medium List 1" w:uiPriority="65"/>
-    <w:lsdException w:name="Medium List 2" w:uiPriority="66"/>
-    <w:lsdException w:name="Medium Grid 1" w:uiPriority="67"/>
-    <w:lsdException w:name="Medium Grid 2" w:uiPriority="68"/>
-    <w:lsdException w:name="Medium Grid 3" w:uiPriority="69"/>
-    <w:lsdException w:name="Dark List" w:uiPriority="70"/>
-    <w:lsdException w:name="Colorful Shading" w:uiPriority="71"/>
-    <w:lsdException w:name="Colorful List" w:uiPriority="72"/>
-    <w:lsdException w:name="Colorful Grid" w:uiPriority="73"/>
-    <w:lsdException w:name="Light Shading Accent 1" w:uiPriority="60"/>
-    <w:lsdException w:name="Light List Accent 1" w:uiPriority="61"/>
-    <w:lsdException w:name="Light Grid Accent 1" w:uiPriority="62"/>
-    <w:lsdException w:name="Medium Shading 1 Accent 1" w:uiPriority="63"/>
-    <w:lsdException w:name="Medium Shading 2 Accent 1" w:uiPriority="64"/>
-    <w:lsdException w:name="Medium List 1 Accent 1" w:uiPriority="65"/>
-    <w:lsdException w:name="Revision" w:semiHidden="1"/>
-    <w:lsdException w:name="List Paragraph" w:uiPriority="34" w:qFormat="1"/>
-    <w:lsdException w:name="Quote" w:uiPriority="29" w:qFormat="1"/>
-    <w:lsdException w:name="Intense Quote" w:uiPriority="30" w:qFormat="1"/>
-    <w:lsdException w:name="Medium List 2 Accent 1" w:uiPriority="66"/>
-    <w:lsdException w:name="Medium Grid 1 Accent 1" w:uiPriority="67"/>
-    <w:lsdException w:name="Medium Grid 2 Accent 1" w:uiPriority="68"/>
-    <w:lsdException w:name="Medium Grid 3 Accent 1" w:uiPriority="69"/>
-    <w:lsdException w:name="Dark List Accent 1" w:uiPriority="70"/>
-    <w:lsdException w:name="Colorful Shading Accent 1" w:uiPriority="71"/>
-    <w:lsdException w:name="Colorful List Accent 1" w:uiPriority="72"/>
-    <w:lsdException w:name="Colorful Grid Accent 1" w:uiPriority="73"/>
-    <w:lsdException w:name="Light Shading Accent 2" w:uiPriority="60"/>
-    <w:lsdException w:name="Light List Accent 2" w:uiPriority="61"/>
-    <w:lsdException w:name="Light Grid Accent 2" w:uiPriority="62"/>
-    <w:lsdException w:name="Medium Shading 1 Accent 2" w:uiPriority="63"/>
-    <w:lsdException w:name="Medium Shading 2 Accent 2" w:uiPriority="64"/>
-    <w:lsdException w:name="Medium List 1 Accent 2" w:uiPriority="65"/>
-    <w:lsdException w:name="Medium List 2 Accent 2" w:uiPriority="66"/>
-    <w:lsdException w:name="Medium Grid 1 Accent 2" w:uiPriority="67"/>
-    <w:lsdException w:name="Medium Grid 2 Accent 2" w:uiPriority="68"/>
-    <w:lsdException w:name="Medium Grid 3 Accent 2" w:uiPriority="69"/>
-    <w:lsdException w:name="Dark List Accent 2" w:uiPriority="70"/>
-    <w:lsdException w:name="Colorful Shading Accent 2" w:uiPriority="71"/>
-    <w:lsdException w:name="Colorful List Accent 2" w:uiPriority="72"/>
-    <w:lsdException w:name="Colorful Grid Accent 2" w:uiPriority="73"/>
-    <w:lsdException w:name="Light Shading Accent 3" w:uiPriority="60"/>
-    <w:lsdException w:name="Light List Accent 3" w:uiPriority="61"/>
-    <w:lsdException w:name="Light Grid Accent 3" w:uiPriority="62"/>
-    <w:lsdException w:name="Medium Shading 1 Accent 3" w:uiPriority="63"/>
-    <w:lsdException w:name="Medium Shading 2 Accent 3" w:uiPriority="64"/>
-    <w:lsdException w:name="Medium List 1 Accent 3" w:uiPriority="65"/>
-    <w:lsdException w:name="Medium List 2 Accent 3" w:uiPriority="66"/>
-    <w:lsdException w:name="Medium Grid 1 Accent 3" w:uiPriority="67"/>
-    <w:lsdException w:name="Medium Grid 2 Accent 3" w:uiPriority="68"/>
-    <w:lsdException w:name="Medium Grid 3 Accent 3" w:uiPriority="69"/>
-    <w:lsdException w:name="Dark List Accent 3" w:uiPriority="70"/>
-    <w:lsdException w:name="Colorful Shading Accent 3" w:uiPriority="71"/>
-    <w:lsdException w:name="Colorful List Accent 3" w:uiPriority="72"/>
-    <w:lsdException w:name="Colorful Grid Accent 3" w:uiPriority="73"/>
-    <w:lsdException w:name="Light Shading Accent 4" w:uiPriority="60"/>
-    <w:lsdException w:name="Light List Accent 4" w:uiPriority="61"/>
-    <w:lsdException w:name="Light Grid Accent 4" w:uiPriority="62"/>
-    <w:lsdException w:name="Medium Shading 1 Accent 4" w:uiPriority="63"/>
-    <w:lsdException w:name="Medium Shading 2 Accent 4" w:uiPriority="64"/>
-    <w:lsdException w:name="Medium List 1 Accent 4" w:uiPriority="65"/>
-    <w:lsdException w:name="Medium List 2 Accent 4" w:uiPriority="66"/>
-    <w:lsdException w:name="Medium Grid 1 Accent 4" w:uiPriority="67"/>
-    <w:lsdException w:name="Medium Grid 2 Accent 4" w:uiPriority="68"/>
-    <w:lsdException w:name="Medium Grid 3 Accent 4" w:uiPriority="69"/>
-    <w:lsdException w:name="Dark List Accent 4" w:uiPriority="70"/>
-    <w:lsdException w:name="Colorful Shading Accent 4" w:uiPriority="71"/>
-    <w:lsdException w:name="Colorful List Accent 4" w:uiPriority="72"/>
-    <w:lsdException w:name="Colorful Grid Accent 4" w:uiPriority="73"/>
-    <w:lsdException w:name="Light Shading Accent 5" w:uiPriority="60"/>
-    <w:lsdException w:name="Light List Accent 5" w:uiPriority="61"/>
-    <w:lsdException w:name="Light Grid Accent 5" w:uiPriority="62"/>
-    <w:lsdException w:name="Medium Shading 1 Accent 5" w:uiPriority="63"/>
-    <w:lsdException w:name="Medium Shading 2 Accent 5" w:uiPriority="64"/>
-    <w:lsdException w:name="Medium List 1 Accent 5" w:uiPriority="65"/>
-    <w:lsdException w:name="Medium List 2 Accent 5" w:uiPriority="66"/>
-    <w:lsdException w:name="Medium Grid 1 Accent 5" w:uiPriority="67"/>
-    <w:lsdException w:name="Medium Grid 2 Accent 5" w:uiPriority="68"/>
-    <w:lsdException w:name="Medium Grid 3 Accent 5" w:uiPriority="69"/>
-    <w:lsdException w:name="Dark List Accent 5" w:uiPriority="70"/>
-    <w:lsdException w:name="Colorful Shading Accent 5" w:uiPriority="71"/>
-    <w:lsdException w:name="Colorful List Accent 5" w:uiPriority="72"/>
-    <w:lsdException w:name="Colorful Grid Accent 5" w:uiPriority="73"/>
-    <w:lsdException w:name="Light Shading Accent 6" w:uiPriority="60"/>
-    <w:lsdException w:name="Light List Accent 6" w:uiPriority="61"/>
-    <w:lsdException w:name="Light Grid Accent 6" w:uiPriority="62"/>
-    <w:lsdException w:name="Medium Shading 1 Accent 6" w:uiPriority="63"/>
-    <w:lsdException w:name="Medium Shading 2 Accent 6" w:uiPriority="64"/>
-    <w:lsdException w:name="Medium List 1 Accent 6" w:uiPriority="65"/>
-    <w:lsdException w:name="Medium List 2 Accent 6" w:uiPriority="66"/>
-    <w:lsdException w:name="Medium Grid 1 Accent 6" w:uiPriority="67"/>
-    <w:lsdException w:name="Medium Grid 2 Accent 6" w:uiPriority="68"/>
-    <w:lsdException w:name="Medium Grid 3 Accent 6" w:uiPriority="69"/>
-    <w:lsdException w:name="Dark List Accent 6" w:uiPriority="70"/>
-    <w:lsdException w:name="Colorful Shading Accent 6" w:uiPriority="71"/>
-    <w:lsdException w:name="Colorful List Accent 6" w:uiPriority="72"/>
-    <w:lsdException w:name="Colorful Grid Accent 6" w:uiPriority="73"/>
-    <w:lsdException w:name="Subtle Emphasis" w:uiPriority="19" w:qFormat="1"/>
-    <w:lsdException w:name="Intense Emphasis" w:uiPriority="21" w:qFormat="1"/>
-    <w:lsdException w:name="Subtle Reference" w:uiPriority="31" w:qFormat="1"/>
-    <w:lsdException w:name="Intense Reference" w:uiPriority="32" w:qFormat="1"/>
-    <w:lsdException w:name="Book Title" w:uiPriority="33" w:qFormat="1"/>
-    <w:lsdException w:name="Bibliography" w:semiHidden="1" w:uiPriority="37" w:unhideWhenUsed="1"/>
-    <w:lsdException w:name="TOC Heading" w:semiHidden="1" w:uiPriority="39" w:unhideWhenUsed="1" w:qFormat="1"/>
-    <w:lsdException w:name="Grid Table 4" w:uiPriority="49"/>
-    <w:lsdException w:name="Grid Table 5 Dark" w:uiPriority="50"/>
-    <w:lsdException w:name="Grid Table 6 Colorful" w:uiPriority="51"/>
-    <w:lsdException w:name="Grid Table 7 Colorful" w:uiPriority="52"/>
-    <w:lsdException w:name="Grid Table 1 Light Accent 1" w:uiPriority="46"/>
-    <w:lsdException w:name="Grid Table 2 Accent 1" w:uiPriority="47"/>
-    <w:lsdException w:name="Grid Table 3 Accent 1" w:uiPriority="48"/>
-    <w:lsdException w:name="Grid Table 4 Accent 1" w:uiPriority="49"/>
-    <w:lsdException w:name="Grid Table 5 Dark Accent 1" w:uiPriority="50"/>
-    <w:lsdException w:name="Grid Table 6 Colorful Accent 1" w:uiPriority="51"/>
-    <w:lsdException w:name="Grid Table 7 Colorful Accent 1" w:uiPriority="52"/>
-    <w:lsdException w:name="Grid Table 1 Light Accent 2" w:uiPriority="46"/>
-    <w:lsdException w:name="Grid Table 2 Accent 2" w:uiPriority="47"/>
-    <w:lsdException w:name="Grid Table 3 Accent 2" w:uiPriority="48"/>
-    <w:lsdException w:name="Grid Table 4 Accent 2" w:uiPriority="49"/>
-    <w:lsdException w:name="Grid Table 5 Dark Accent 2" w:uiPriority="50"/>
-    <w:lsdException w:name="Grid Table 6 Colorful Accent 2" w:uiPriority="51"/>
-    <w:lsdException w:name="Grid Table 7 Colorful Accent 2" w:uiPriority="52"/>
-    <w:lsdException w:name="Grid Table 1 Light Accent 3" w:uiPriority="46"/>
-    <w:lsdException w:name="Grid Table 2 Accent 3" w:uiPriority="47"/>
-    <w:lsdException w:name="Grid Table 3 Accent 3" w:uiPriority="48"/>
-    <w:lsdException w:name="Grid Table 4 Accent 3" w:uiPriority="49"/>
-    <w:lsdException w:name="Grid Table 5 Dark Accent 3" w:uiPriority="50"/>
-    <w:lsdException w:name="Grid Table 6 Colorful Accent 3" w:uiPriority="51"/>
-    <w:lsdException w:name="Grid Table 7 Colorful Accent 3" w:uiPriority="52"/>
-    <w:lsdException w:name="Grid Table 1 Light Accent 4" w:uiPriority="46"/>
-    <w:lsdException w:name="Grid Table 2 Accent 4" w:uiPriority="47"/>
-    <w:lsdException w:name="Grid Table 3 Accent 4" w:uiPriority="48"/>
-    <w:lsdException w:name="Grid Table 4 Accent 4" w:uiPriority="49"/>
-    <w:lsdException w:name="Grid Table 5 Dark Accent 4" w:uiPriority="50"/>
-    <w:lsdException w:name="Grid Table 6 Colorful Accent 4" w:uiPriority="51"/>
-    <w:lsdException w:name="Grid Table 7 Colorful Accent 4" w:uiPriority="52"/>
-    <w:lsdException w:name="Grid Table 1 Light Accent 5" w:uiPriority="46"/>
-    <w:lsdException w:name="Grid Table 2 Accent 5" w:uiPriority="47"/>
-    <w:lsdException w:name="Grid Table 3 Accent 5" w:uiPriority="48"/>
-    <w:lsdException w:name="Grid Table 4 Accent 5" w:uiPriority="49"/>
-    <w:lsdException w:name="Grid Table 5 Dark Accent 5" w:uiPriority="50"/>
-    <w:lsdException w:name="Grid Table 6 Colorful Accent 5" w:uiPriority="51"/>
-    <w:lsdException w:name="Grid Table 7 Colorful Accent 5" w:uiPriority="52"/>
-    <w:lsdException w:name="Grid Table 1 Light Accent 6" w:uiPriority="46"/>
-    <w:lsdException w:name="Grid Table 2 Accent 6" w:uiPriority="47"/>
-    <w:lsdException w:name="Grid Table 3 Accent 6" w:uiPriority="48"/>
-    <w:lsdException w:name="Grid Table 4 Accent 6" w:uiPriority="49"/>
-    <w:lsdException w:name="Grid Table 5 Dark Accent 6" w:uiPriority="50"/>
-    <w:lsdException w:name="Grid Table 6 Colorful Accent 6" w:uiPriority="51"/>
-    <w:lsdException w:name="Grid Table 7 Colorful Accent 6" w:uiPriority="52"/>
-    <w:lsdException w:name="List Table 1 Light" w:uiPriority="46"/>
-    <w:lsdException w:name="List Table 2" w:uiPriority="47"/>
-    <w:lsdException w:name="List Table 3" w:uiPriority="48"/>
-    <w:lsdException w:name="List Table 4" w:uiPriority="49"/>
-    <w:lsdException w:name="List Table 5 Dark" w:uiPriority="50"/>
-    <w:lsdException w:name="List Table 6 Colorful" w:uiPriority="51"/>
-    <w:lsdException w:name="List Table 7 Colorful" w:uiPriority="52"/>
-    <w:lsdException w:name="List Table 1 Light Accent 1" w:uiPriority="46"/>
-    <w:lsdException w:name="List Table 2 Accent 1" w:uiPriority="47"/>
-    <w:lsdException w:name="List Table 3 Accent 1" w:uiPriority="48"/>
-    <w:lsdException w:name="List Table 4 Accent 1" w:uiPriority="49"/>
-    <w:lsdException w:name="List Table 5 Dark Accent 1" w:uiPriority="50"/>
-    <w:lsdException w:name="List Table 6 Colorful Accent 1" w:uiPriority="51"/>
-    <w:lsdException w:name="List Table 7 Colorful Accent 1" w:uiPriority="52"/>
-    <w:lsdException w:name="List Table 1 Light Accent 2" w:uiPriority="46"/>
-    <w:lsdException w:name="List Table 2 Accent 2" w:uiPriority="47"/>
-    <w:lsdException w:name="List Table 3 Accent 2" w:uiPriority="48"/>
-    <w:lsdException w:name="List Table 4 Accent 2" w:uiPriority="49"/>
-    <w:lsdException w:name="List Table 5 Dark Accent 2" w:uiPriority="50"/>
-    <w:lsdException w:name="List Table 6 Colorful Accent 2" w:uiPriority="51"/>
-    <w:lsdException w:name="List Table 7 Colorful Accent 2" w:uiPriority="52"/>
-    <w:lsdException w:name="List Table 1 Light Accent 3" w:uiPriority="46"/>
-    <w:lsdException w:name="List Table 2 Accent 3" w:uiPriority="47"/>
-    <w:lsdException w:name="List Table 3 Accent 3" w:uiPriority="48"/>
-    <w:lsdException w:name="List Table 4 Accent 3" w:uiPriority="49"/>
-    <w:lsdException w:name="List Table 5 Dark Accent 3" w:uiPriority="50"/>
-    <w:lsdException w:name="List Table 6 Colorful Accent 3" w:uiPriority="51"/>
-    <w:lsdException w:name="List Table 7 Colorful Accent 3" w:uiPriority="52"/>
-    <w:lsdException w:name="List Table 1 Light Accent 4" w:uiPriority="46"/>
-    <w:lsdException w:name="List Table 2 Accent 4" w:uiPriority="47"/>
-    <w:lsdException w:name="List Table 3 Accent 4" w:uiPriority="48"/>
-    <w:lsdException w:name="List Table 4 Accent 4" w:uiPriority="49"/>
-    <w:lsdException w:name="List Table 5 Dark Accent 4" w:uiPriority="50"/>
-    <w:lsdException w:name="List Table 6 Colorful Accent 4" w:uiPriority="51"/>
-    <w:lsdException w:name="List Table 7 Colorful Accent 4" w:uiPriority="52"/>
-    <w:lsdException w:name="List Table 1 Light Accent 5" w:uiPriority="46"/>
-    <w:lsdException w:name="List Table 2 Accent 5" w:uiPriority="47"/>
-    <w:lsdException w:name="List Table 3 Accent 5" w:uiPriority="48"/>
-    <w:lsdException w:name="List Table 4 Accent 5" w:uiPriority="49"/>
-    <w:lsdException w:name="List Table 5 Dark Accent 5" w:uiPriority="50"/>
-    <w:lsdException w:name="List Table 6 Colorful Accent 5" w:uiPriority="51"/>
-    <w:lsdException w:name="List Table 7 Colorful Accent 5" w:uiPriority="52"/>
-    <w:lsdException w:name="List Table 1 Light Accent 6" w:uiPriority="46"/>
-    <w:lsdException w:name="List Table 2 Accent 6" w:uiPriority="47"/>
-    <w:lsdException w:name="List Table 3 Accent 6" w:uiPriority="48"/>
-    <w:lsdException w:name="List Table 4 Accent 6" w:uiPriority="49"/>
-    <w:lsdException w:name="List Table 5 Dark Accent 6" w:uiPriority="50"/>
-    <w:lsdException w:name="List Table 6 Colorful Accent 6" w:uiPriority="51"/>
-    <w:lsdException w:name="List Table 7 Colorful Accent 6" w:uiPriority="52"/>
+  <w:latentStyles w:defLockedState="0" w:defUIPriority="99" w:defSemiHidden="1" w:defUnhideWhenUsed="1" w:defQFormat="0" w:count="276">
+    <w:lsdException w:name="Normal" w:semiHidden="0" w:uiPriority="0" w:unhideWhenUsed="0" w:qFormat="1"/>
+    <w:lsdException w:name="heading 1" w:semiHidden="0" w:uiPriority="9" w:unhideWhenUsed="0" w:qFormat="1"/>
+    <w:lsdException w:name="heading 2" w:uiPriority="9" w:qFormat="1"/>
+    <w:lsdException w:name="heading 3" w:uiPriority="9" w:qFormat="1"/>
+    <w:lsdException w:name="heading 4" w:uiPriority="9" w:qFormat="1"/>
+    <w:lsdException w:name="heading 5" w:uiPriority="9" w:qFormat="1"/>
+    <w:lsdException w:name="heading 6" w:uiPriority="9" w:qFormat="1"/>
+    <w:lsdException w:name="heading 7" w:uiPriority="9" w:qFormat="1"/>
+    <w:lsdException w:name="heading 8" w:uiPriority="9" w:qFormat="1"/>
+    <w:lsdException w:name="heading 9" w:uiPriority="9" w:qFormat="1"/>
+    <w:lsdException w:name="toc 1" w:uiPriority="39"/>
+    <w:lsdException w:name="toc 2" w:uiPriority="39"/>
+    <w:lsdException w:name="toc 3" w:uiPriority="39"/>
+    <w:lsdException w:name="toc 4" w:uiPriority="39"/>
+    <w:lsdException w:name="toc 5" w:uiPriority="39"/>
+    <w:lsdException w:name="toc 6" w:uiPriority="39"/>
+    <w:lsdException w:name="toc 7" w:uiPriority="39"/>
+    <w:lsdException w:name="toc 8" w:uiPriority="39"/>
+    <w:lsdException w:name="toc 9" w:uiPriority="39"/>
+    <w:lsdException w:name="caption" w:uiPriority="35" w:qFormat="1"/>
+    <w:lsdException w:name="Title" w:semiHidden="0" w:uiPriority="10" w:unhideWhenUsed="0" w:qFormat="1"/>
+    <w:lsdException w:name="Default Paragraph Font" w:uiPriority="1"/>
+    <w:lsdException w:name="Subtitle" w:semiHidden="0" w:uiPriority="11" w:unhideWhenUsed="0" w:qFormat="1"/>
+    <w:lsdException w:name="Strong" w:semiHidden="0" w:uiPriority="22" w:unhideWhenUsed="0" w:qFormat="1"/>
+    <w:lsdException w:name="Emphasis" w:semiHidden="0" w:uiPriority="20" w:unhideWhenUsed="0" w:qFormat="1"/>
+    <w:lsdException w:name="Table Grid" w:semiHidden="0" w:uiPriority="59" w:unhideWhenUsed="0"/>
+    <w:lsdException w:name="Note Level 1" w:semiHidden="0" w:unhideWhenUsed="0"/>
+    <w:lsdException w:name="Note Level 2" w:semiHidden="0" w:unhideWhenUsed="0"/>
+    <w:lsdException w:name="Note Level 3" w:semiHidden="0" w:unhideWhenUsed="0"/>
+    <w:lsdException w:name="Note Level 4" w:semiHidden="0" w:unhideWhenUsed="0"/>
+    <w:lsdException w:name="Note Level 5" w:semiHidden="0" w:unhideWhenUsed="0"/>
+    <w:lsdException w:name="Note Level 6" w:semiHidden="0" w:unhideWhenUsed="0"/>
+    <w:lsdException w:name="Note Level 7" w:semiHidden="0" w:unhideWhenUsed="0"/>
+    <w:lsdException w:name="Note Level 8" w:semiHidden="0" w:unhideWhenUsed="0"/>
+    <w:lsdException w:name="Note Level 9" w:semiHidden="0" w:unhideWhenUsed="0"/>
+    <w:lsdException w:name="Placeholder Text" w:unhideWhenUsed="0"/>
+    <w:lsdException w:name="No Spacing" w:semiHidden="0" w:uiPriority="1" w:unhideWhenUsed="0" w:qFormat="1"/>
+    <w:lsdException w:name="Light Shading" w:semiHidden="0" w:uiPriority="60" w:unhideWhenUsed="0"/>
+    <w:lsdException w:name="Light List" w:semiHidden="0" w:uiPriority="61" w:unhideWhenUsed="0"/>
+    <w:lsdException w:name="Light Grid" w:semiHidden="0" w:uiPriority="62" w:unhideWhenUsed="0"/>
+    <w:lsdException w:name="Medium Shading 1" w:semiHidden="0" w:uiPriority="63" w:unhideWhenUsed="0"/>
+    <w:lsdException w:name="Medium Shading 2" w:semiHidden="0" w:uiPriority="64" w:unhideWhenUsed="0"/>
+    <w:lsdException w:name="Medium List 1" w:semiHidden="0" w:uiPriority="65" w:unhideWhenUsed="0"/>
+    <w:lsdException w:name="Medium List 2" w:semiHidden="0" w:uiPriority="66" w:unhideWhenUsed="0"/>
+    <w:lsdException w:name="Medium Grid 1" w:semiHidden="0" w:uiPriority="67" w:unhideWhenUsed="0"/>
+    <w:lsdException w:name="Medium Grid 2" w:semiHidden="0" w:uiPriority="68" w:unhideWhenUsed="0"/>
+    <w:lsdException w:name="Medium Grid 3" w:semiHidden="0" w:uiPriority="69" w:unhideWhenUsed="0"/>
+    <w:lsdException w:name="Dark List" w:semiHidden="0" w:uiPriority="70" w:unhideWhenUsed="0"/>
+    <w:lsdException w:name="Colorful Shading" w:semiHidden="0" w:uiPriority="71" w:unhideWhenUsed="0"/>
+    <w:lsdException w:name="Colorful List" w:semiHidden="0" w:uiPriority="72" w:unhideWhenUsed="0"/>
+    <w:lsdException w:name="Colorful Grid" w:semiHidden="0" w:uiPriority="73" w:unhideWhenUsed="0"/>
+    <w:lsdException w:name="Light Shading Accent 1" w:semiHidden="0" w:uiPriority="60" w:unhideWhenUsed="0"/>
+    <w:lsdException w:name="Light List Accent 1" w:semiHidden="0" w:uiPriority="61" w:unhideWhenUsed="0"/>
+    <w:lsdException w:name="Light Grid Accent 1" w:semiHidden="0" w:uiPriority="62" w:unhideWhenUsed="0"/>
+    <w:lsdException w:name="Medium Shading 1 Accent 1" w:semiHidden="0" w:uiPriority="63" w:unhideWhenUsed="0"/>
+    <w:lsdException w:name="Medium Shading 2 Accent 1" w:semiHidden="0" w:uiPriority="64" w:unhideWhenUsed="0"/>
+    <w:lsdException w:name="Medium List 1 Accent 1" w:semiHidden="0" w:uiPriority="65" w:unhideWhenUsed="0"/>
+    <w:lsdException w:name="Revision" w:unhideWhenUsed="0"/>
+    <w:lsdException w:name="List Paragraph" w:semiHidden="0" w:uiPriority="34" w:unhideWhenUsed="0" w:qFormat="1"/>
+    <w:lsdException w:name="Quote" w:semiHidden="0" w:uiPriority="29" w:unhideWhenUsed="0" w:qFormat="1"/>
+    <w:lsdException w:name="Intense Quote" w:semiHidden="0" w:uiPriority="30" w:unhideWhenUsed="0" w:qFormat="1"/>
+    <w:lsdException w:name="Medium List 2 Accent 1" w:semiHidden="0" w:uiPriority="66" w:unhideWhenUsed="0"/>
+    <w:lsdException w:name="Medium Grid 1 Accent 1" w:semiHidden="0" w:uiPriority="67" w:unhideWhenUsed="0"/>
+    <w:lsdException w:name="Medium Grid 2 Accent 1" w:semiHidden="0" w:uiPriority="68" w:unhideWhenUsed="0"/>
+    <w:lsdException w:name="Medium Grid 3 Accent 1" w:semiHidden="0" w:uiPriority="69" w:unhideWhenUsed="0"/>
+    <w:lsdException w:name="Dark List Accent 1" w:semiHidden="0" w:uiPriority="70" w:unhideWhenUsed="0"/>
+    <w:lsdException w:name="Colorful Shading Accent 1" w:semiHidden="0" w:uiPriority="71" w:unhideWhenUsed="0"/>
+    <w:lsdException w:name="Colorful List Accent 1" w:semiHidden="0" w:uiPriority="72" w:unhideWhenUsed="0"/>
+    <w:lsdException w:name="Colorful Grid Accent 1" w:semiHidden="0" w:uiPriority="73" w:unhideWhenUsed="0"/>
+    <w:lsdException w:name="Light Shading Accent 2" w:semiHidden="0" w:uiPriority="60" w:unhideWhenUsed="0"/>
+    <w:lsdException w:name="Light List Accent 2" w:semiHidden="0" w:uiPriority="61" w:unhideWhenUsed="0"/>
+    <w:lsdException w:name="Light Grid Accent 2" w:semiHidden="0" w:uiPriority="62" w:unhideWhenUsed="0"/>
+    <w:lsdException w:name="Medium Shading 1 Accent 2" w:semiHidden="0" w:uiPriority="63" w:unhideWhenUsed="0"/>
+    <w:lsdException w:name="Medium Shading 2 Accent 2" w:semiHidden="0" w:uiPriority="64" w:unhideWhenUsed="0"/>
+    <w:lsdException w:name="Medium List 1 Accent 2" w:semiHidden="0" w:uiPriority="65" w:unhideWhenUsed="0"/>
+    <w:lsdException w:name="Medium List 2 Accent 2" w:semiHidden="0" w:uiPriority="66" w:unhideWhenUsed="0"/>
+    <w:lsdException w:name="Medium Grid 1 Accent 2" w:semiHidden="0" w:uiPriority="67" w:unhideWhenUsed="0"/>
+    <w:lsdException w:name="Medium Grid 2 Accent 2" w:semiHidden="0" w:uiPriority="68" w:unhideWhenUsed="0"/>
+    <w:lsdException w:name="Medium Grid 3 Accent 2" w:semiHidden="0" w:uiPriority="69" w:unhideWhenUsed="0"/>
+    <w:lsdException w:name="Dark List Accent 2" w:semiHidden="0" w:uiPriority="70" w:unhideWhenUsed="0"/>
+    <w:lsdException w:name="Colorful Shading Accent 2" w:semiHidden="0" w:uiPriority="71" w:unhideWhenUsed="0"/>
+    <w:lsdException w:name="Colorful List Accent 2" w:semiHidden="0" w:uiPriority="72" w:unhideWhenUsed="0"/>
+    <w:lsdException w:name="Colorful Grid Accent 2" w:semiHidden="0" w:uiPriority="73" w:unhideWhenUsed="0"/>
+    <w:lsdException w:name="Light Shading Accent 3" w:semiHidden="0" w:uiPriority="60" w:unhideWhenUsed="0"/>
+    <w:lsdException w:name="Light List Accent 3" w:semiHidden="0" w:uiPriority="61" w:unhideWhenUsed="0"/>
+    <w:lsdException w:name="Light Grid Accent 3" w:semiHidden="0" w:uiPriority="62" w:unhideWhenUsed="0"/>
+    <w:lsdException w:name="Medium Shading 1 Accent 3" w:semiHidden="0" w:uiPriority="63" w:unhideWhenUsed="0"/>
+    <w:lsdException w:name="Medium Shading 2 Accent 3" w:semiHidden="0" w:uiPriority="64" w:unhideWhenUsed="0"/>
+    <w:lsdException w:name="Medium List 1 Accent 3" w:semiHidden="0" w:uiPriority="65" w:unhideWhenUsed="0"/>
+    <w:lsdException w:name="Medium List 2 Accent 3" w:semiHidden="0" w:uiPriority="66" w:unhideWhenUsed="0"/>
+    <w:lsdException w:name="Medium Grid 1 Accent 3" w:semiHidden="0" w:uiPriority="67" w:unhideWhenUsed="0"/>
+    <w:lsdException w:name="Medium Grid 2 Accent 3" w:semiHidden="0" w:uiPriority="68" w:unhideWhenUsed="0"/>
+    <w:lsdException w:name="Medium Grid 3 Accent 3" w:semiHidden="0" w:uiPriority="69" w:unhideWhenUsed="0"/>
+    <w:lsdException w:name="Dark List Accent 3" w:semiHidden="0" w:uiPriority="70" w:unhideWhenUsed="0"/>
+    <w:lsdException w:name="Colorful Shading Accent 3" w:semiHidden="0" w:uiPriority="71" w:unhideWhenUsed="0"/>
+    <w:lsdException w:name="Colorful List Accent 3" w:semiHidden="0" w:uiPriority="72" w:unhideWhenUsed="0"/>
+    <w:lsdException w:name="Colorful Grid Accent 3" w:semiHidden="0" w:uiPriority="73" w:unhideWhenUsed="0"/>
+    <w:lsdException w:name="Light Shading Accent 4" w:semiHidden="0" w:uiPriority="60" w:unhideWhenUsed="0"/>
+    <w:lsdException w:name="Light List Accent 4" w:semiHidden="0" w:uiPriority="61" w:unhideWhenUsed="0"/>
+    <w:lsdException w:name="Light Grid Accent 4" w:semiHidden="0" w:uiPriority="62" w:unhideWhenUsed="0"/>
+    <w:lsdException w:name="Medium Shading 1 Accent 4" w:semiHidden="0" w:uiPriority="63" w:unhideWhenUsed="0"/>
+    <w:lsdException w:name="Medium Shading 2 Accent 4" w:semiHidden="0" w:uiPriority="64" w:unhideWhenUsed="0"/>
+    <w:lsdException w:name="Medium List 1 Accent 4" w:semiHidden="0" w:uiPriority="65" w:unhideWhenUsed="0"/>
+    <w:lsdException w:name="Medium List 2 Accent 4" w:semiHidden="0" w:uiPriority="66" w:unhideWhenUsed="0"/>
+    <w:lsdException w:name="Medium Grid 1 Accent 4" w:semiHidden="0" w:uiPriority="67" w:unhideWhenUsed="0"/>
+    <w:lsdException w:name="Medium Grid 2 Accent 4" w:semiHidden="0" w:uiPriority="68" w:unhideWhenUsed="0"/>
+    <w:lsdException w:name="Medium Grid 3 Accent 4" w:semiHidden="0" w:uiPriority="69" w:unhideWhenUsed="0"/>
+    <w:lsdException w:name="Dark List Accent 4" w:semiHidden="0" w:uiPriority="70" w:unhideWhenUsed="0"/>
+    <w:lsdException w:name="Colorful Shading Accent 4" w:semiHidden="0" w:uiPriority="71" w:unhideWhenUsed="0"/>
+    <w:lsdException w:name="Colorful List Accent 4" w:semiHidden="0" w:uiPriority="72" w:unhideWhenUsed="0"/>
+    <w:lsdException w:name="Colorful Grid Accent 4" w:semiHidden="0" w:uiPriority="73" w:unhideWhenUsed="0"/>
+    <w:lsdException w:name="Light Shading Accent 5" w:semiHidden="0" w:uiPriority="60" w:unhideWhenUsed="0"/>
+    <w:lsdException w:name="Light List Accent 5" w:semiHidden="0" w:uiPriority="61" w:unhideWhenUsed="0"/>
+    <w:lsdException w:name="Light Grid Accent 5" w:semiHidden="0" w:uiPriority="62" w:unhideWhenUsed="0"/>
+    <w:lsdException w:name="Medium Shading 1 Accent 5" w:semiHidden="0" w:uiPriority="63" w:unhideWhenUsed="0"/>
+    <w:lsdException w:name="Medium Shading 2 Accent 5" w:semiHidden="0" w:uiPriority="64" w:unhideWhenUsed="0"/>
+    <w:lsdException w:name="Medium List 1 Accent 5" w:semiHidden="0" w:uiPriority="65" w:unhideWhenUsed="0"/>
+    <w:lsdException w:name="Medium List 2 Accent 5" w:semiHidden="0" w:uiPriority="66" w:unhideWhenUsed="0"/>
+    <w:lsdException w:name="Medium Grid 1 Accent 5" w:semiHidden="0" w:uiPriority="67" w:unhideWhenUsed="0"/>
+    <w:lsdException w:name="Medium Grid 2 Accent 5" w:semiHidden="0" w:uiPriority="68" w:unhideWhenUsed="0"/>
+    <w:lsdException w:name="Medium Grid 3 Accent 5" w:semiHidden="0" w:uiPriority="69" w:unhideWhenUsed="0"/>
+    <w:lsdException w:name="Dark List Accent 5" w:semiHidden="0" w:uiPriority="70" w:unhideWhenUsed="0"/>
+    <w:lsdException w:name="Colorful Shading Accent 5" w:semiHidden="0" w:uiPriority="71" w:unhideWhenUsed="0"/>
+    <w:lsdException w:name="Colorful List Accent 5" w:semiHidden="0" w:uiPriority="72" w:unhideWhenUsed="0"/>
+    <w:lsdException w:name="Colorful Grid Accent 5" w:semiHidden="0" w:uiPriority="73" w:unhideWhenUsed="0"/>
+    <w:lsdException w:name="Light Shading Accent 6" w:semiHidden="0" w:uiPriority="60" w:unhideWhenUsed="0"/>
+    <w:lsdException w:name="Light List Accent 6" w:semiHidden="0" w:uiPriority="61" w:unhideWhenUsed="0"/>
+    <w:lsdException w:name="Light Grid Accent 6" w:semiHidden="0" w:uiPriority="62" w:unhideWhenUsed="0"/>
+    <w:lsdException w:name="Medium Shading 1 Accent 6" w:semiHidden="0" w:uiPriority="63" w:unhideWhenUsed="0"/>
+    <w:lsdException w:name="Medium Shading 2 Accent 6" w:semiHidden="0" w:uiPriority="64" w:unhideWhenUsed="0"/>
+    <w:lsdException w:name="Medium List 1 Accent 6" w:semiHidden="0" w:uiPriority="65" w:unhideWhenUsed="0"/>
+    <w:lsdException w:name="Medium List 2 Accent 6" w:semiHidden="0" w:uiPriority="66" w:unhideWhenUsed="0"/>
+    <w:lsdException w:name="Medium Grid 1 Accent 6" w:semiHidden="0" w:uiPriority="67" w:unhideWhenUsed="0"/>
+    <w:lsdException w:name="Medium Grid 2 Accent 6" w:semiHidden="0" w:uiPriority="68" w:unhideWhenUsed="0"/>
+    <w:lsdException w:name="Medium Grid 3 Accent 6" w:semiHidden="0" w:uiPriority="69" w:unhideWhenUsed="0"/>
+    <w:lsdException w:name="Dark List Accent 6" w:semiHidden="0" w:uiPriority="70" w:unhideWhenUsed="0"/>
+    <w:lsdException w:name="Colorful Shading Accent 6" w:semiHidden="0" w:uiPriority="71" w:unhideWhenUsed="0"/>
+    <w:lsdException w:name="Colorful List Accent 6" w:semiHidden="0" w:uiPriority="72" w:unhideWhenUsed="0"/>
+    <w:lsdException w:name="Colorful Grid Accent 6" w:semiHidden="0" w:uiPriority="73" w:unhideWhenUsed="0"/>
+    <w:lsdException w:name="Subtle Emphasis" w:semiHidden="0" w:uiPriority="19" w:unhideWhenUsed="0" w:qFormat="1"/>
+    <w:lsdException w:name="Intense Emphasis" w:semiHidden="0" w:uiPriority="21" w:unhideWhenUsed="0" w:qFormat="1"/>
+    <w:lsdException w:name="Subtle Reference" w:semiHidden="0" w:uiPriority="31" w:unhideWhenUsed="0" w:qFormat="1"/>
+    <w:lsdException w:name="Intense Reference" w:semiHidden="0" w:uiPriority="32" w:unhideWhenUsed="0" w:qFormat="1"/>
+    <w:lsdException w:name="Book Title" w:semiHidden="0" w:uiPriority="33" w:unhideWhenUsed="0" w:qFormat="1"/>
+    <w:lsdException w:name="Bibliography" w:uiPriority="37"/>
+    <w:lsdException w:name="TOC Heading" w:uiPriority="39" w:qFormat="1"/>
+  </w:latentStyles>
+  <w:style w:type="paragraph" w:default="1" w:styleId="Normal">
+    <w:name w:val="Normal"/>
+    <w:qFormat/>
+  </w:style>
+  <w:style w:type="character" w:default="1" w:styleId="DefaultParagraphFont">
+    <w:name w:val="Default Paragraph Font"/>
+    <w:uiPriority w:val="1"/>
+    <w:semiHidden/>
+    <w:unhideWhenUsed/>
+  </w:style>
+  <w:style w:type="table" w:default="1" w:styleId="TableNormal">
+    <w:name w:val="Normal Table"/>
+    <w:uiPriority w:val="99"/>
+    <w:semiHidden/>
+    <w:unhideWhenUsed/>
+    <w:tblPr>
+      <w:tblInd w:w="0" w:type="dxa"/>
+      <w:tblCellMar>
+        <w:top w:w="0" w:type="dxa"/>
+        <w:left w:w="108" w:type="dxa"/>
+        <w:bottom w:w="0" w:type="dxa"/>
+        <w:right w:w="108" w:type="dxa"/>
+      </w:tblCellMar>
+    </w:tblPr>
+  </w:style>
+  <w:style w:type="numbering" w:default="1" w:styleId="NoList">
+    <w:name w:val="No List"/>
+    <w:uiPriority w:val="99"/>
+    <w:semiHidden/>
+    <w:unhideWhenUsed/>
+  </w:style>
+  <w:style w:type="paragraph" w:styleId="ListParagraph">
+    <w:name w:val="List Paragraph"/>
+    <w:basedOn w:val="Normal"/>
+    <w:uiPriority w:val="34"/>
+    <w:qFormat/>
+    <w:rsid w:val="00C22050"/>
+    <w:pPr>
+      <w:ind w:left="720"/>
+      <w:contextualSpacing/>
+    </w:pPr>
+  </w:style>
+  <w:style w:type="character" w:styleId="Hyperlink">
+    <w:name w:val="Hyperlink"/>
+    <w:basedOn w:val="DefaultParagraphFont"/>
+    <w:uiPriority w:val="99"/>
+    <w:unhideWhenUsed/>
+    <w:rsid w:val="008E64B9"/>
+    <w:rPr>
+      <w:color w:val="0000FF" w:themeColor="hyperlink"/>
+      <w:u w:val="single"/>
+    </w:rPr>
+  </w:style>
+</w:styles>
+</file>
+
+<file path=word/stylesWithEffects.xml><?xml version="1.0" encoding="utf-8"?>
+<w:styles xmlns:wpc="http://schemas.microsoft.com/office/word/2010/wordprocessingCanvas" xmlns:mo="http://schemas.microsoft.com/office/mac/office/2008/main" xmlns:mc="http://schemas.openxmlformats.org/markup-compatibility/2006" xmlns:mv="urn:schemas-microsoft-com:mac:vml" xmlns:o="urn:schemas-microsoft-com:office:office" xmlns:r="http://schemas.openxmlformats.org/officeDocument/2006/relationships" xmlns:m="http://schemas.openxmlformats.org/officeDocument/2006/math" xmlns:v="urn:schemas-microsoft-com:vml" xmlns:wp14="http://schemas.microsoft.com/office/word/2010/wordprocessingDrawing" xmlns:wp="http://schemas.openxmlformats.org/drawingml/2006/wordprocessingDrawing" xmlns:w10="urn:schemas-microsoft-com:office:word" xmlns:w="http://schemas.openxmlformats.org/wordprocessingml/2006/main" xmlns:w14="http://schemas.microsoft.com/office/word/2010/wordml" xmlns:wpg="http://schemas.microsoft.com/office/word/2010/wordprocessingGroup" xmlns:wpi="http://schemas.microsoft.com/office/word/2010/wordprocessingInk" xmlns:wne="http://schemas.microsoft.com/office/word/2006/wordml" xmlns:wps="http://schemas.microsoft.com/office/word/2010/wordprocessingShape" mc:Ignorable="w14 wp14">
+  <w:docDefaults>
+    <w:rPrDefault>
+      <w:rPr>
+        <w:rFonts w:asciiTheme="minorHAnsi" w:eastAsiaTheme="minorEastAsia" w:hAnsiTheme="minorHAnsi" w:cstheme="minorBidi"/>
+        <w:sz w:val="24"/>
+        <w:szCs w:val="24"/>
+        <w:lang w:val="en-US" w:eastAsia="en-US" w:bidi="ar-SA"/>
+      </w:rPr>
+    </w:rPrDefault>
+    <w:pPrDefault/>
+  </w:docDefaults>
+  <w:latentStyles w:defLockedState="0" w:defUIPriority="99" w:defSemiHidden="1" w:defUnhideWhenUsed="1" w:defQFormat="0" w:count="276">
+    <w:lsdException w:name="Normal" w:semiHidden="0" w:uiPriority="0" w:unhideWhenUsed="0" w:qFormat="1"/>
+    <w:lsdException w:name="heading 1" w:semiHidden="0" w:uiPriority="9" w:unhideWhenUsed="0" w:qFormat="1"/>
+    <w:lsdException w:name="heading 2" w:uiPriority="9" w:qFormat="1"/>
+    <w:lsdException w:name="heading 3" w:uiPriority="9" w:qFormat="1"/>
+    <w:lsdException w:name="heading 4" w:uiPriority="9" w:qFormat="1"/>
+    <w:lsdException w:name="heading 5" w:uiPriority="9" w:qFormat="1"/>
+    <w:lsdException w:name="heading 6" w:uiPriority="9" w:qFormat="1"/>
+    <w:lsdException w:name="heading 7" w:uiPriority="9" w:qFormat="1"/>
+    <w:lsdException w:name="heading 8" w:uiPriority="9" w:qFormat="1"/>
+    <w:lsdException w:name="heading 9" w:uiPriority="9" w:qFormat="1"/>
+    <w:lsdException w:name="toc 1" w:uiPriority="39"/>
+    <w:lsdException w:name="toc 2" w:uiPriority="39"/>
+    <w:lsdException w:name="toc 3" w:uiPriority="39"/>
+    <w:lsdException w:name="toc 4" w:uiPriority="39"/>
+    <w:lsdException w:name="toc 5" w:uiPriority="39"/>
+    <w:lsdException w:name="toc 6" w:uiPriority="39"/>
+    <w:lsdException w:name="toc 7" w:uiPriority="39"/>
+    <w:lsdException w:name="toc 8" w:uiPriority="39"/>
+    <w:lsdException w:name="toc 9" w:uiPriority="39"/>
+    <w:lsdException w:name="caption" w:uiPriority="35" w:qFormat="1"/>
+    <w:lsdException w:name="Title" w:semiHidden="0" w:uiPriority="10" w:unhideWhenUsed="0" w:qFormat="1"/>
+    <w:lsdException w:name="Default Paragraph Font" w:uiPriority="1"/>
+    <w:lsdException w:name="Subtitle" w:semiHidden="0" w:uiPriority="11" w:unhideWhenUsed="0" w:qFormat="1"/>
+    <w:lsdException w:name="Strong" w:semiHidden="0" w:uiPriority="22" w:unhideWhenUsed="0" w:qFormat="1"/>
+    <w:lsdException w:name="Emphasis" w:semiHidden="0" w:uiPriority="20" w:unhideWhenUsed="0" w:qFormat="1"/>
+    <w:lsdException w:name="Table Grid" w:semiHidden="0" w:uiPriority="59" w:unhideWhenUsed="0"/>
+    <w:lsdException w:name="Note Level 1" w:semiHidden="0" w:unhideWhenUsed="0"/>
+    <w:lsdException w:name="Note Level 2" w:semiHidden="0" w:unhideWhenUsed="0"/>
+    <w:lsdException w:name="Note Level 3" w:semiHidden="0" w:unhideWhenUsed="0"/>
+    <w:lsdException w:name="Note Level 4" w:semiHidden="0" w:unhideWhenUsed="0"/>
+    <w:lsdException w:name="Note Level 5" w:semiHidden="0" w:unhideWhenUsed="0"/>
+    <w:lsdException w:name="Note Level 6" w:semiHidden="0" w:unhideWhenUsed="0"/>
+    <w:lsdException w:name="Note Level 7" w:semiHidden="0" w:unhideWhenUsed="0"/>
+    <w:lsdException w:name="Note Level 8" w:semiHidden="0" w:unhideWhenUsed="0"/>
+    <w:lsdException w:name="Note Level 9" w:semiHidden="0" w:unhideWhenUsed="0"/>
+    <w:lsdException w:name="Placeholder Text" w:unhideWhenUsed="0"/>
+    <w:lsdException w:name="No Spacing" w:semiHidden="0" w:uiPriority="1" w:unhideWhenUsed="0" w:qFormat="1"/>
+    <w:lsdException w:name="Light Shading" w:semiHidden="0" w:uiPriority="60" w:unhideWhenUsed="0"/>
+    <w:lsdException w:name="Light List" w:semiHidden="0" w:uiPriority="61" w:unhideWhenUsed="0"/>
+    <w:lsdException w:name="Light Grid" w:semiHidden="0" w:uiPriority="62" w:unhideWhenUsed="0"/>
+    <w:lsdException w:name="Medium Shading 1" w:semiHidden="0" w:uiPriority="63" w:unhideWhenUsed="0"/>
+    <w:lsdException w:name="Medium Shading 2" w:semiHidden="0" w:uiPriority="64" w:unhideWhenUsed="0"/>
+    <w:lsdException w:name="Medium List 1" w:semiHidden="0" w:uiPriority="65" w:unhideWhenUsed="0"/>
+    <w:lsdException w:name="Medium List 2" w:semiHidden="0" w:uiPriority="66" w:unhideWhenUsed="0"/>
+    <w:lsdException w:name="Medium Grid 1" w:semiHidden="0" w:uiPriority="67" w:unhideWhenUsed="0"/>
+    <w:lsdException w:name="Medium Grid 2" w:semiHidden="0" w:uiPriority="68" w:unhideWhenUsed="0"/>
+    <w:lsdException w:name="Medium Grid 3" w:semiHidden="0" w:uiPriority="69" w:unhideWhenUsed="0"/>
+    <w:lsdException w:name="Dark List" w:semiHidden="0" w:uiPriority="70" w:unhideWhenUsed="0"/>
+    <w:lsdException w:name="Colorful Shading" w:semiHidden="0" w:uiPriority="71" w:unhideWhenUsed="0"/>
+    <w:lsdException w:name="Colorful List" w:semiHidden="0" w:uiPriority="72" w:unhideWhenUsed="0"/>
+    <w:lsdException w:name="Colorful Grid" w:semiHidden="0" w:uiPriority="73" w:unhideWhenUsed="0"/>
+    <w:lsdException w:name="Light Shading Accent 1" w:semiHidden="0" w:uiPriority="60" w:unhideWhenUsed="0"/>
+    <w:lsdException w:name="Light List Accent 1" w:semiHidden="0" w:uiPriority="61" w:unhideWhenUsed="0"/>
+    <w:lsdException w:name="Light Grid Accent 1" w:semiHidden="0" w:uiPriority="62" w:unhideWhenUsed="0"/>
+    <w:lsdException w:name="Medium Shading 1 Accent 1" w:semiHidden="0" w:uiPriority="63" w:unhideWhenUsed="0"/>
+    <w:lsdException w:name="Medium Shading 2 Accent 1" w:semiHidden="0" w:uiPriority="64" w:unhideWhenUsed="0"/>
+    <w:lsdException w:name="Medium List 1 Accent 1" w:semiHidden="0" w:uiPriority="65" w:unhideWhenUsed="0"/>
+    <w:lsdException w:name="Revision" w:unhideWhenUsed="0"/>
+    <w:lsdException w:name="List Paragraph" w:semiHidden="0" w:uiPriority="34" w:unhideWhenUsed="0" w:qFormat="1"/>
+    <w:lsdException w:name="Quote" w:semiHidden="0" w:uiPriority="29" w:unhideWhenUsed="0" w:qFormat="1"/>
+    <w:lsdException w:name="Intense Quote" w:semiHidden="0" w:uiPriority="30" w:unhideWhenUsed="0" w:qFormat="1"/>
+    <w:lsdException w:name="Medium List 2 Accent 1" w:semiHidden="0" w:uiPriority="66" w:unhideWhenUsed="0"/>
+    <w:lsdException w:name="Medium Grid 1 Accent 1" w:semiHidden="0" w:uiPriority="67" w:unhideWhenUsed="0"/>
+    <w:lsdException w:name="Medium Grid 2 Accent 1" w:semiHidden="0" w:uiPriority="68" w:unhideWhenUsed="0"/>
+    <w:lsdException w:name="Medium Grid 3 Accent 1" w:semiHidden="0" w:uiPriority="69" w:unhideWhenUsed="0"/>
+    <w:lsdException w:name="Dark List Accent 1" w:semiHidden="0" w:uiPriority="70" w:unhideWhenUsed="0"/>
+    <w:lsdException w:name="Colorful Shading Accent 1" w:semiHidden="0" w:uiPriority="71" w:unhideWhenUsed="0"/>
+    <w:lsdException w:name="Colorful List Accent 1" w:semiHidden="0" w:uiPriority="72" w:unhideWhenUsed="0"/>
+    <w:lsdException w:name="Colorful Grid Accent 1" w:semiHidden="0" w:uiPriority="73" w:unhideWhenUsed="0"/>
+    <w:lsdException w:name="Light Shading Accent 2" w:semiHidden="0" w:uiPriority="60" w:unhideWhenUsed="0"/>
+    <w:lsdException w:name="Light List Accent 2" w:semiHidden="0" w:uiPriority="61" w:unhideWhenUsed="0"/>
+    <w:lsdException w:name="Light Grid Accent 2" w:semiHidden="0" w:uiPriority="62" w:unhideWhenUsed="0"/>
+    <w:lsdException w:name="Medium Shading 1 Accent 2" w:semiHidden="0" w:uiPriority="63" w:unhideWhenUsed="0"/>
+    <w:lsdException w:name="Medium Shading 2 Accent 2" w:semiHidden="0" w:uiPriority="64" w:unhideWhenUsed="0"/>
+    <w:lsdException w:name="Medium List 1 Accent 2" w:semiHidden="0" w:uiPriority="65" w:unhideWhenUsed="0"/>
+    <w:lsdException w:name="Medium List 2 Accent 2" w:semiHidden="0" w:uiPriority="66" w:unhideWhenUsed="0"/>
+    <w:lsdException w:name="Medium Grid 1 Accent 2" w:semiHidden="0" w:uiPriority="67" w:unhideWhenUsed="0"/>
+    <w:lsdException w:name="Medium Grid 2 Accent 2" w:semiHidden="0" w:uiPriority="68" w:unhideWhenUsed="0"/>
+    <w:lsdException w:name="Medium Grid 3 Accent 2" w:semiHidden="0" w:uiPriority="69" w:unhideWhenUsed="0"/>
+    <w:lsdException w:name="Dark List Accent 2" w:semiHidden="0" w:uiPriority="70" w:unhideWhenUsed="0"/>
+    <w:lsdException w:name="Colorful Shading Accent 2" w:semiHidden="0" w:uiPriority="71" w:unhideWhenUsed="0"/>
+    <w:lsdException w:name="Colorful List Accent 2" w:semiHidden="0" w:uiPriority="72" w:unhideWhenUsed="0"/>
+    <w:lsdException w:name="Colorful Grid Accent 2" w:semiHidden="0" w:uiPriority="73" w:unhideWhenUsed="0"/>
+    <w:lsdException w:name="Light Shading Accent 3" w:semiHidden="0" w:uiPriority="60" w:unhideWhenUsed="0"/>
+    <w:lsdException w:name="Light List Accent 3" w:semiHidden="0" w:uiPriority="61" w:unhideWhenUsed="0"/>
+    <w:lsdException w:name="Light Grid Accent 3" w:semiHidden="0" w:uiPriority="62" w:unhideWhenUsed="0"/>
+    <w:lsdException w:name="Medium Shading 1 Accent 3" w:semiHidden="0" w:uiPriority="63" w:unhideWhenUsed="0"/>
+    <w:lsdException w:name="Medium Shading 2 Accent 3" w:semiHidden="0" w:uiPriority="64" w:unhideWhenUsed="0"/>
+    <w:lsdException w:name="Medium List 1 Accent 3" w:semiHidden="0" w:uiPriority="65" w:unhideWhenUsed="0"/>
+    <w:lsdException w:name="Medium List 2 Accent 3" w:semiHidden="0" w:uiPriority="66" w:unhideWhenUsed="0"/>
+    <w:lsdException w:name="Medium Grid 1 Accent 3" w:semiHidden="0" w:uiPriority="67" w:unhideWhenUsed="0"/>
+    <w:lsdException w:name="Medium Grid 2 Accent 3" w:semiHidden="0" w:uiPriority="68" w:unhideWhenUsed="0"/>
+    <w:lsdException w:name="Medium Grid 3 Accent 3" w:semiHidden="0" w:uiPriority="69" w:unhideWhenUsed="0"/>
+    <w:lsdException w:name="Dark List Accent 3" w:semiHidden="0" w:uiPriority="70" w:unhideWhenUsed="0"/>
+    <w:lsdException w:name="Colorful Shading Accent 3" w:semiHidden="0" w:uiPriority="71" w:unhideWhenUsed="0"/>
+    <w:lsdException w:name="Colorful List Accent 3" w:semiHidden="0" w:uiPriority="72" w:unhideWhenUsed="0"/>
+    <w:lsdException w:name="Colorful Grid Accent 3" w:semiHidden="0" w:uiPriority="73" w:unhideWhenUsed="0"/>
+    <w:lsdException w:name="Light Shading Accent 4" w:semiHidden="0" w:uiPriority="60" w:unhideWhenUsed="0"/>
+    <w:lsdException w:name="Light List Accent 4" w:semiHidden="0" w:uiPriority="61" w:unhideWhenUsed="0"/>
+    <w:lsdException w:name="Light Grid Accent 4" w:semiHidden="0" w:uiPriority="62" w:unhideWhenUsed="0"/>
+    <w:lsdException w:name="Medium Shading 1 Accent 4" w:semiHidden="0" w:uiPriority="63" w:unhideWhenUsed="0"/>
+    <w:lsdException w:name="Medium Shading 2 Accent 4" w:semiHidden="0" w:uiPriority="64" w:unhideWhenUsed="0"/>
+    <w:lsdException w:name="Medium List 1 Accent 4" w:semiHidden="0" w:uiPriority="65" w:unhideWhenUsed="0"/>
+    <w:lsdException w:name="Medium List 2 Accent 4" w:semiHidden="0" w:uiPriority="66" w:unhideWhenUsed="0"/>
+    <w:lsdException w:name="Medium Grid 1 Accent 4" w:semiHidden="0" w:uiPriority="67" w:unhideWhenUsed="0"/>
+    <w:lsdException w:name="Medium Grid 2 Accent 4" w:semiHidden="0" w:uiPriority="68" w:unhideWhenUsed="0"/>
+    <w:lsdException w:name="Medium Grid 3 Accent 4" w:semiHidden="0" w:uiPriority="69" w:unhideWhenUsed="0"/>
+    <w:lsdException w:name="Dark List Accent 4" w:semiHidden="0" w:uiPriority="70" w:unhideWhenUsed="0"/>
+    <w:lsdException w:name="Colorful Shading Accent 4" w:semiHidden="0" w:uiPriority="71" w:unhideWhenUsed="0"/>
+    <w:lsdException w:name="Colorful List Accent 4" w:semiHidden="0" w:uiPriority="72" w:unhideWhenUsed="0"/>
+    <w:lsdException w:name="Colorful Grid Accent 4" w:semiHidden="0" w:uiPriority="73" w:unhideWhenUsed="0"/>
+    <w:lsdException w:name="Light Shading Accent 5" w:semiHidden="0" w:uiPriority="60" w:unhideWhenUsed="0"/>
+    <w:lsdException w:name="Light List Accent 5" w:semiHidden="0" w:uiPriority="61" w:unhideWhenUsed="0"/>
+    <w:lsdException w:name="Light Grid Accent 5" w:semiHidden="0" w:uiPriority="62" w:unhideWhenUsed="0"/>
+    <w:lsdException w:name="Medium Shading 1 Accent 5" w:semiHidden="0" w:uiPriority="63" w:unhideWhenUsed="0"/>
+    <w:lsdException w:name="Medium Shading 2 Accent 5" w:semiHidden="0" w:uiPriority="64" w:unhideWhenUsed="0"/>
+    <w:lsdException w:name="Medium List 1 Accent 5" w:semiHidden="0" w:uiPriority="65" w:unhideWhenUsed="0"/>
+    <w:lsdException w:name="Medium List 2 Accent 5" w:semiHidden="0" w:uiPriority="66" w:unhideWhenUsed="0"/>
+    <w:lsdException w:name="Medium Grid 1 Accent 5" w:semiHidden="0" w:uiPriority="67" w:unhideWhenUsed="0"/>
+    <w:lsdException w:name="Medium Grid 2 Accent 5" w:semiHidden="0" w:uiPriority="68" w:unhideWhenUsed="0"/>
+    <w:lsdException w:name="Medium Grid 3 Accent 5" w:semiHidden="0" w:uiPriority="69" w:unhideWhenUsed="0"/>
+    <w:lsdException w:name="Dark List Accent 5" w:semiHidden="0" w:uiPriority="70" w:unhideWhenUsed="0"/>
+    <w:lsdException w:name="Colorful Shading Accent 5" w:semiHidden="0" w:uiPriority="71" w:unhideWhenUsed="0"/>
+    <w:lsdException w:name="Colorful List Accent 5" w:semiHidden="0" w:uiPriority="72" w:unhideWhenUsed="0"/>
+    <w:lsdException w:name="Colorful Grid Accent 5" w:semiHidden="0" w:uiPriority="73" w:unhideWhenUsed="0"/>
+    <w:lsdException w:name="Light Shading Accent 6" w:semiHidden="0" w:uiPriority="60" w:unhideWhenUsed="0"/>
+    <w:lsdException w:name="Light List Accent 6" w:semiHidden="0" w:uiPriority="61" w:unhideWhenUsed="0"/>
+    <w:lsdException w:name="Light Grid Accent 6" w:semiHidden="0" w:uiPriority="62" w:unhideWhenUsed="0"/>
+    <w:lsdException w:name="Medium Shading 1 Accent 6" w:semiHidden="0" w:uiPriority="63" w:unhideWhenUsed="0"/>
+    <w:lsdException w:name="Medium Shading 2 Accent 6" w:semiHidden="0" w:uiPriority="64" w:unhideWhenUsed="0"/>
+    <w:lsdException w:name="Medium List 1 Accent 6" w:semiHidden="0" w:uiPriority="65" w:unhideWhenUsed="0"/>
+    <w:lsdException w:name="Medium List 2 Accent 6" w:semiHidden="0" w:uiPriority="66" w:unhideWhenUsed="0"/>
+    <w:lsdException w:name="Medium Grid 1 Accent 6" w:semiHidden="0" w:uiPriority="67" w:unhideWhenUsed="0"/>
+    <w:lsdException w:name="Medium Grid 2 Accent 6" w:semiHidden="0" w:uiPriority="68" w:unhideWhenUsed="0"/>
+    <w:lsdException w:name="Medium Grid 3 Accent 6" w:semiHidden="0" w:uiPriority="69" w:unhideWhenUsed="0"/>
+    <w:lsdException w:name="Dark List Accent 6" w:semiHidden="0" w:uiPriority="70" w:unhideWhenUsed="0"/>
+    <w:lsdException w:name="Colorful Shading Accent 6" w:semiHidden="0" w:uiPriority="71" w:unhideWhenUsed="0"/>
+    <w:lsdException w:name="Colorful List Accent 6" w:semiHidden="0" w:uiPriority="72" w:unhideWhenUsed="0"/>
+    <w:lsdException w:name="Colorful Grid Accent 6" w:semiHidden="0" w:uiPriority="73" w:unhideWhenUsed="0"/>
+    <w:lsdException w:name="Subtle Emphasis" w:semiHidden="0" w:uiPriority="19" w:unhideWhenUsed="0" w:qFormat="1"/>
+    <w:lsdException w:name="Intense Emphasis" w:semiHidden="0" w:uiPriority="21" w:unhideWhenUsed="0" w:qFormat="1"/>
+    <w:lsdException w:name="Subtle Reference" w:semiHidden="0" w:uiPriority="31" w:unhideWhenUsed="0" w:qFormat="1"/>
+    <w:lsdException w:name="Intense Reference" w:semiHidden="0" w:uiPriority="32" w:unhideWhenUsed="0" w:qFormat="1"/>
+    <w:lsdException w:name="Book Title" w:semiHidden="0" w:uiPriority="33" w:unhideWhenUsed="0" w:qFormat="1"/>
+    <w:lsdException w:name="Bibliography" w:uiPriority="37"/>
+    <w:lsdException w:name="TOC Heading" w:uiPriority="39" w:qFormat="1"/>
   </w:latentStyles>
   <w:style w:type="paragraph" w:default="1" w:styleId="Normal">
     <w:name w:val="Normal"/>

</xml_diff>

<commit_message>
Add dynamic highlight functionality
</commit_message>
<xml_diff>
--- a/Crc Development Timeline.docx
+++ b/Crc Development Timeline.docx
@@ -1,6 +1,6 @@
 
 <file path=word/document.xml><?xml version="1.0" encoding="utf-8"?>
-<w:document xmlns:wpc="http://schemas.microsoft.com/office/word/2010/wordprocessingCanvas" xmlns:mo="http://schemas.microsoft.com/office/mac/office/2008/main" xmlns:mc="http://schemas.openxmlformats.org/markup-compatibility/2006" xmlns:mv="urn:schemas-microsoft-com:mac:vml" xmlns:o="urn:schemas-microsoft-com:office:office" xmlns:r="http://schemas.openxmlformats.org/officeDocument/2006/relationships" xmlns:m="http://schemas.openxmlformats.org/officeDocument/2006/math" xmlns:v="urn:schemas-microsoft-com:vml" xmlns:wp14="http://schemas.microsoft.com/office/word/2010/wordprocessingDrawing" xmlns:wp="http://schemas.openxmlformats.org/drawingml/2006/wordprocessingDrawing" xmlns:w10="urn:schemas-microsoft-com:office:word" xmlns:w="http://schemas.openxmlformats.org/wordprocessingml/2006/main" xmlns:w14="http://schemas.microsoft.com/office/word/2010/wordml" xmlns:wpg="http://schemas.microsoft.com/office/word/2010/wordprocessingGroup" xmlns:wpi="http://schemas.microsoft.com/office/word/2010/wordprocessingInk" xmlns:wne="http://schemas.microsoft.com/office/word/2006/wordml" xmlns:wps="http://schemas.microsoft.com/office/word/2010/wordprocessingShape" mc:Ignorable="w14 wp14">
+<w:document xmlns:wpc="http://schemas.microsoft.com/office/word/2010/wordprocessingCanvas" xmlns:mc="http://schemas.openxmlformats.org/markup-compatibility/2006" xmlns:o="urn:schemas-microsoft-com:office:office" xmlns:r="http://schemas.openxmlformats.org/officeDocument/2006/relationships" xmlns:m="http://schemas.openxmlformats.org/officeDocument/2006/math" xmlns:v="urn:schemas-microsoft-com:vml" xmlns:wp14="http://schemas.microsoft.com/office/word/2010/wordprocessingDrawing" xmlns:wp="http://schemas.openxmlformats.org/drawingml/2006/wordprocessingDrawing" xmlns:w10="urn:schemas-microsoft-com:office:word" xmlns:w="http://schemas.openxmlformats.org/wordprocessingml/2006/main" xmlns:w14="http://schemas.microsoft.com/office/word/2010/wordml" xmlns:w15="http://schemas.microsoft.com/office/word/2012/wordml" xmlns:wpg="http://schemas.microsoft.com/office/word/2010/wordprocessingGroup" xmlns:wpi="http://schemas.microsoft.com/office/word/2010/wordprocessingInk" xmlns:wne="http://schemas.microsoft.com/office/word/2006/wordml" xmlns:wps="http://schemas.microsoft.com/office/word/2010/wordprocessingShape" mc:Ignorable="w14 w15 wp14">
   <w:body>
     <w:p>
       <w:pPr>
@@ -2285,7 +2285,7 @@
         </w:rPr>
         <w:t xml:space="preserve">Using this website: </w:t>
       </w:r>
-      <w:hyperlink r:id="rId6" w:history="1">
+      <w:hyperlink r:id="rId5" w:history="1">
         <w:r>
           <w:rPr>
             <w:rStyle w:val="Hyperlink"/>
@@ -3827,7 +3827,7 @@
         </w:rPr>
         <w:t xml:space="preserve"> </w:t>
       </w:r>
-      <w:hyperlink r:id="rId7" w:history="1">
+      <w:hyperlink r:id="rId6" w:history="1">
         <w:r>
           <w:rPr>
             <w:rStyle w:val="Hyperlink"/>
@@ -3877,7 +3877,7 @@
         </w:rPr>
         <w:t xml:space="preserve">Username: </w:t>
       </w:r>
-      <w:hyperlink r:id="rId8" w:history="1">
+      <w:hyperlink r:id="rId7" w:history="1">
         <w:r>
           <w:rPr>
             <w:rStyle w:val="Hyperlink"/>
@@ -3998,215 +3998,570 @@
         <w:rPr>
           <w:rFonts w:ascii="Times New Roman" w:hAnsi="Times New Roman" w:cs="Times New Roman"/>
         </w:rPr>
-        <w:t>Added Search ba</w:t>
+        <w:t>Added Search bar input where user can search for any date in the table</w:t>
+      </w:r>
+    </w:p>
+    <w:p>
+      <w:pPr>
+        <w:rPr>
+          <w:rFonts w:ascii="Times New Roman" w:hAnsi="Times New Roman" w:cs="Times New Roman"/>
+        </w:rPr>
+      </w:pPr>
+    </w:p>
+    <w:p>
+      <w:pPr>
+        <w:rPr>
+          <w:rFonts w:ascii="Arial Black" w:hAnsi="Arial Black"/>
+          <w:b/>
+        </w:rPr>
+      </w:pPr>
+      <w:r>
+        <w:rPr>
+          <w:rFonts w:ascii="Arial Black" w:hAnsi="Arial Black"/>
+          <w:b/>
+        </w:rPr>
+        <w:t>August 12th:</w:t>
+      </w:r>
+    </w:p>
+    <w:p>
+      <w:pPr>
+        <w:rPr>
+          <w:rFonts w:ascii="Times New Roman" w:hAnsi="Times New Roman" w:cs="Times New Roman"/>
+        </w:rPr>
+      </w:pPr>
+      <w:r>
+        <w:rPr>
+          <w:rFonts w:ascii="Times New Roman" w:hAnsi="Times New Roman" w:cs="Times New Roman"/>
+        </w:rPr>
+        <w:t>Files changed:</w:t>
+      </w:r>
+    </w:p>
+    <w:p>
+      <w:pPr>
+        <w:pStyle w:val="ListParagraph"/>
+        <w:numPr>
+          <w:ilvl w:val="0"/>
+          <w:numId w:val="11"/>
+        </w:numPr>
+        <w:rPr>
+          <w:rFonts w:ascii="Times New Roman" w:hAnsi="Times New Roman" w:cs="Times New Roman"/>
+        </w:rPr>
+      </w:pPr>
+      <w:r>
+        <w:rPr>
+          <w:rFonts w:ascii="Times New Roman" w:hAnsi="Times New Roman" w:cs="Times New Roman"/>
+        </w:rPr>
+        <w:t>Index.php</w:t>
+      </w:r>
+    </w:p>
+    <w:p>
+      <w:pPr>
+        <w:pStyle w:val="ListParagraph"/>
+        <w:numPr>
+          <w:ilvl w:val="1"/>
+          <w:numId w:val="11"/>
+        </w:numPr>
+        <w:rPr>
+          <w:rFonts w:ascii="Times New Roman" w:hAnsi="Times New Roman" w:cs="Times New Roman"/>
+        </w:rPr>
+      </w:pPr>
+      <w:r>
+        <w:rPr>
+          <w:rFonts w:ascii="Times New Roman" w:hAnsi="Times New Roman" w:cs="Times New Roman"/>
+        </w:rPr>
+        <w:t>Allow dynamic changing of div, displaying in detail number of people per designated area</w:t>
+      </w:r>
+    </w:p>
+    <w:p>
+      <w:pPr>
+        <w:pStyle w:val="ListParagraph"/>
+        <w:numPr>
+          <w:ilvl w:val="1"/>
+          <w:numId w:val="11"/>
+        </w:numPr>
+        <w:rPr>
+          <w:rFonts w:ascii="Times New Roman" w:hAnsi="Times New Roman" w:cs="Times New Roman"/>
+        </w:rPr>
+      </w:pPr>
+      <w:r>
+        <w:rPr>
+          <w:rFonts w:ascii="Times New Roman" w:hAnsi="Times New Roman" w:cs="Times New Roman"/>
+        </w:rPr>
+        <w:t>With imagemapster, used data-key of each area to modify html upon onclick with key and value pairs</w:t>
+      </w:r>
+    </w:p>
+    <w:p>
+      <w:pPr>
+        <w:pStyle w:val="ListParagraph"/>
+        <w:numPr>
+          <w:ilvl w:val="1"/>
+          <w:numId w:val="11"/>
+        </w:numPr>
+        <w:rPr>
+          <w:rFonts w:ascii="Times New Roman" w:hAnsi="Times New Roman" w:cs="Times New Roman"/>
+        </w:rPr>
+      </w:pPr>
+      <w:r>
+        <w:rPr>
+          <w:rFonts w:ascii="Times New Roman" w:hAnsi="Times New Roman" w:cs="Times New Roman"/>
+        </w:rPr>
+        <w:t>Integrate php array into JS variables</w:t>
+      </w:r>
+    </w:p>
+    <w:p>
+      <w:pPr>
+        <w:pStyle w:val="ListParagraph"/>
+        <w:numPr>
+          <w:ilvl w:val="0"/>
+          <w:numId w:val="11"/>
+        </w:numPr>
+        <w:rPr>
+          <w:rFonts w:ascii="Times New Roman" w:hAnsi="Times New Roman" w:cs="Times New Roman"/>
+        </w:rPr>
+      </w:pPr>
+      <w:r>
+        <w:rPr>
+          <w:rFonts w:ascii="Times New Roman" w:hAnsi="Times New Roman" w:cs="Times New Roman"/>
+        </w:rPr>
+        <w:t>IndexTotal.php</w:t>
+      </w:r>
+    </w:p>
+    <w:p>
+      <w:pPr>
+        <w:pStyle w:val="ListParagraph"/>
+        <w:numPr>
+          <w:ilvl w:val="1"/>
+          <w:numId w:val="11"/>
+        </w:numPr>
+        <w:rPr>
+          <w:rFonts w:ascii="Times New Roman" w:hAnsi="Times New Roman" w:cs="Times New Roman"/>
+        </w:rPr>
+      </w:pPr>
+      <w:r>
+        <w:rPr>
+          <w:rFonts w:ascii="Times New Roman" w:hAnsi="Times New Roman" w:cs="Times New Roman"/>
+        </w:rPr>
+        <w:t>Implement select function to retrieve latest results from each section</w:t>
+      </w:r>
+    </w:p>
+    <w:p>
+      <w:pPr>
+        <w:rPr>
+          <w:rFonts w:ascii="Arial Black" w:hAnsi="Arial Black"/>
+          <w:b/>
+        </w:rPr>
+      </w:pPr>
+      <w:r>
+        <w:rPr>
+          <w:rFonts w:ascii="Arial Black" w:hAnsi="Arial Black"/>
+          <w:b/>
+        </w:rPr>
+        <w:t>August 22th:</w:t>
+      </w:r>
+    </w:p>
+    <w:p>
+      <w:pPr>
+        <w:rPr>
+          <w:rFonts w:ascii="Times New Roman" w:hAnsi="Times New Roman" w:cs="Times New Roman"/>
+        </w:rPr>
+      </w:pPr>
+      <w:r>
+        <w:rPr>
+          <w:rFonts w:ascii="Times New Roman" w:hAnsi="Times New Roman" w:cs="Times New Roman"/>
+        </w:rPr>
+        <w:t>Files changed:</w:t>
+      </w:r>
+    </w:p>
+    <w:p>
+      <w:pPr>
+        <w:pStyle w:val="ListParagraph"/>
+        <w:numPr>
+          <w:ilvl w:val="0"/>
+          <w:numId w:val="12"/>
+        </w:numPr>
+        <w:rPr>
+          <w:rFonts w:ascii="Arial Black" w:hAnsi="Arial Black"/>
+          <w:b/>
+        </w:rPr>
+      </w:pPr>
+      <w:r>
+        <w:rPr>
+          <w:rFonts w:ascii="Times New Roman" w:hAnsi="Times New Roman" w:cs="Times New Roman"/>
+        </w:rPr>
+        <w:t>Index.php</w:t>
+      </w:r>
+    </w:p>
+    <w:p>
+      <w:pPr>
+        <w:pStyle w:val="ListParagraph"/>
+        <w:numPr>
+          <w:ilvl w:val="1"/>
+          <w:numId w:val="12"/>
+        </w:numPr>
+        <w:rPr>
+          <w:rFonts w:ascii="Arial Black" w:hAnsi="Arial Black"/>
+          <w:b/>
+        </w:rPr>
+      </w:pPr>
+      <w:r>
+        <w:rPr>
+          <w:rFonts w:ascii="Times New Roman" w:hAnsi="Times New Roman" w:cs="Times New Roman"/>
+        </w:rPr>
+        <w:t>Incorporated MYSQL query that extracts latest time for each area</w:t>
+      </w:r>
+    </w:p>
+    <w:p>
+      <w:pPr>
+        <w:pStyle w:val="ListParagraph"/>
+        <w:numPr>
+          <w:ilvl w:val="0"/>
+          <w:numId w:val="12"/>
+        </w:numPr>
+        <w:rPr>
+          <w:rFonts w:ascii="Arial Black" w:hAnsi="Arial Black"/>
+          <w:b/>
+        </w:rPr>
+      </w:pPr>
+      <w:r>
+        <w:rPr>
+          <w:rFonts w:ascii="Times New Roman" w:hAnsi="Times New Roman" w:cs="Times New Roman"/>
+        </w:rPr>
+        <w:t>InputFormHelper</w:t>
+      </w:r>
+    </w:p>
+    <w:p>
+      <w:pPr>
+        <w:pStyle w:val="ListParagraph"/>
+        <w:numPr>
+          <w:ilvl w:val="1"/>
+          <w:numId w:val="12"/>
+        </w:numPr>
+        <w:rPr>
+          <w:rFonts w:ascii="Arial Black" w:hAnsi="Arial Black"/>
+          <w:b/>
+        </w:rPr>
+      </w:pPr>
+      <w:r>
+        <w:rPr>
+          <w:rFonts w:ascii="Times New Roman" w:hAnsi="Times New Roman" w:cs="Times New Roman"/>
+        </w:rPr>
+        <w:lastRenderedPageBreak/>
+        <w:t>Added new array in order to initialize values to 0 and change them depending on query size</w:t>
+      </w:r>
+    </w:p>
+    <w:p>
+      <w:pPr>
+        <w:rPr>
+          <w:rFonts w:ascii="Times New Roman" w:hAnsi="Times New Roman"/>
+          <w:b/>
+        </w:rPr>
+      </w:pPr>
+      <w:r>
+        <w:rPr>
+          <w:rFonts w:ascii="Times New Roman" w:hAnsi="Times New Roman"/>
+          <w:b/>
+        </w:rPr>
+        <w:t xml:space="preserve">Things to implement: </w:t>
+      </w:r>
+    </w:p>
+    <w:p>
+      <w:pPr>
+        <w:rPr>
+          <w:rFonts w:ascii="Times New Roman" w:hAnsi="Times New Roman"/>
+        </w:rPr>
+      </w:pPr>
+      <w:r>
+        <w:rPr>
+          <w:rFonts w:ascii="Times New Roman" w:hAnsi="Times New Roman"/>
+        </w:rPr>
+        <w:t>Primary Key</w:t>
+      </w:r>
+      <w:r>
+        <w:rPr>
+          <w:rFonts w:ascii="Times New Roman" w:hAnsi="Times New Roman"/>
+        </w:rPr>
+        <w:t xml:space="preserve"> </w:t>
+      </w:r>
+      <w:r>
+        <w:rPr>
+          <w:rFonts w:ascii="Times New Roman" w:hAnsi="Times New Roman"/>
+          <w:b/>
+        </w:rPr>
+        <w:t>DONE</w:t>
+      </w:r>
+    </w:p>
+    <w:p>
+      <w:pPr>
+        <w:rPr>
+          <w:rFonts w:ascii="Times New Roman" w:hAnsi="Times New Roman"/>
+        </w:rPr>
+      </w:pPr>
+      <w:r>
+        <w:rPr>
+          <w:rFonts w:ascii="Times New Roman" w:hAnsi="Times New Roman"/>
+        </w:rPr>
+        <w:t>SSL</w:t>
       </w:r>
       <w:bookmarkStart w:id="0" w:name="_GoBack"/>
       <w:bookmarkEnd w:id="0"/>
-      <w:r>
-        <w:rPr>
-          <w:rFonts w:ascii="Times New Roman" w:hAnsi="Times New Roman" w:cs="Times New Roman"/>
-        </w:rPr>
-        <w:t>r input where user can search for any date in the table</w:t>
-      </w:r>
-    </w:p>
-    <w:p>
-      <w:pPr>
-        <w:rPr>
-          <w:rFonts w:ascii="Times New Roman" w:hAnsi="Times New Roman" w:cs="Times New Roman"/>
-        </w:rPr>
-      </w:pPr>
-    </w:p>
-    <w:p>
-      <w:pPr>
-        <w:rPr>
-          <w:rFonts w:ascii="Arial Black" w:hAnsi="Arial Black"/>
+    </w:p>
+    <w:p>
+      <w:pPr>
+        <w:rPr>
+          <w:rFonts w:ascii="Times New Roman" w:hAnsi="Times New Roman"/>
+        </w:rPr>
+      </w:pPr>
+      <w:r>
+        <w:rPr>
+          <w:rFonts w:ascii="Times New Roman" w:hAnsi="Times New Roman"/>
+        </w:rPr>
+        <w:t>Better Username and Password Authentication</w:t>
+      </w:r>
+    </w:p>
+    <w:p>
+      <w:pPr>
+        <w:rPr>
+          <w:rFonts w:ascii="Times New Roman" w:hAnsi="Times New Roman"/>
           <w:b/>
         </w:rPr>
       </w:pPr>
       <w:r>
         <w:rPr>
-          <w:rFonts w:ascii="Arial Black" w:hAnsi="Arial Black"/>
+          <w:rFonts w:ascii="Times New Roman" w:hAnsi="Times New Roman"/>
+        </w:rPr>
+        <w:t>Edit Button</w:t>
+      </w:r>
+      <w:r>
+        <w:rPr>
+          <w:rFonts w:ascii="Times New Roman" w:hAnsi="Times New Roman"/>
+        </w:rPr>
+        <w:t xml:space="preserve"> </w:t>
+      </w:r>
+      <w:r>
+        <w:rPr>
+          <w:rFonts w:ascii="Times New Roman" w:hAnsi="Times New Roman"/>
           <w:b/>
         </w:rPr>
-        <w:t>August</w:t>
-      </w:r>
-      <w:r>
-        <w:rPr>
-          <w:rFonts w:ascii="Arial Black" w:hAnsi="Arial Black"/>
+        <w:t>DONE</w:t>
+      </w:r>
+    </w:p>
+    <w:p>
+      <w:pPr>
+        <w:rPr>
+          <w:rFonts w:ascii="Times New Roman" w:hAnsi="Times New Roman"/>
+        </w:rPr>
+      </w:pPr>
+      <w:r>
+        <w:rPr>
+          <w:rFonts w:ascii="Times New Roman" w:hAnsi="Times New Roman"/>
+        </w:rPr>
+        <w:t>Maybe Delete Button</w:t>
+      </w:r>
+      <w:r>
+        <w:rPr>
+          <w:rFonts w:ascii="Times New Roman" w:hAnsi="Times New Roman"/>
+        </w:rPr>
+        <w:t xml:space="preserve"> for each element</w:t>
+      </w:r>
+    </w:p>
+    <w:p>
+      <w:pPr>
+        <w:rPr>
+          <w:rFonts w:ascii="Times New Roman" w:hAnsi="Times New Roman"/>
+        </w:rPr>
+      </w:pPr>
+      <w:r>
+        <w:rPr>
+          <w:rFonts w:ascii="Times New Roman" w:hAnsi="Times New Roman"/>
+        </w:rPr>
+        <w:t>Floor Plan</w:t>
+      </w:r>
+      <w:r>
+        <w:rPr>
+          <w:rFonts w:ascii="Times New Roman" w:hAnsi="Times New Roman"/>
+        </w:rPr>
+        <w:t xml:space="preserve"> </w:t>
+      </w:r>
+      <w:r>
+        <w:rPr>
+          <w:rFonts w:ascii="Times New Roman" w:hAnsi="Times New Roman"/>
           <w:b/>
         </w:rPr>
+        <w:t>DONE</w:t>
+      </w:r>
+    </w:p>
+    <w:p>
+      <w:pPr>
+        <w:rPr>
+          <w:rFonts w:ascii="Times New Roman" w:hAnsi="Times New Roman"/>
+        </w:rPr>
+      </w:pPr>
+    </w:p>
+    <w:p>
+      <w:pPr>
+        <w:rPr>
+          <w:rFonts w:ascii="Times New Roman" w:hAnsi="Times New Roman"/>
+          <w:b/>
+        </w:rPr>
+      </w:pPr>
+      <w:r>
+        <w:rPr>
+          <w:rFonts w:ascii="Times New Roman" w:hAnsi="Times New Roman"/>
+        </w:rPr>
+        <w:t>Retrieving values for previous dates</w:t>
+      </w:r>
+      <w:r>
+        <w:rPr>
+          <w:rFonts w:ascii="Times New Roman" w:hAnsi="Times New Roman"/>
+        </w:rPr>
         <w:t xml:space="preserve"> </w:t>
       </w:r>
       <w:r>
         <w:rPr>
-          <w:rFonts w:ascii="Arial Black" w:hAnsi="Arial Black"/>
+          <w:rFonts w:ascii="Times New Roman" w:hAnsi="Times New Roman"/>
           <w:b/>
         </w:rPr>
-        <w:t>12th</w:t>
-      </w:r>
-      <w:r>
-        <w:rPr>
-          <w:rFonts w:ascii="Arial Black" w:hAnsi="Arial Black"/>
+        <w:t>DONE</w:t>
+      </w:r>
+    </w:p>
+    <w:p>
+      <w:pPr>
+        <w:rPr>
+          <w:rFonts w:ascii="Times New Roman" w:hAnsi="Times New Roman"/>
           <w:b/>
         </w:rPr>
-        <w:t>:</w:t>
-      </w:r>
-    </w:p>
-    <w:p>
-      <w:pPr>
-        <w:rPr>
-          <w:rFonts w:ascii="Times New Roman" w:hAnsi="Times New Roman" w:cs="Times New Roman"/>
-        </w:rPr>
-      </w:pPr>
-      <w:r>
-        <w:rPr>
-          <w:rFonts w:ascii="Times New Roman" w:hAnsi="Times New Roman" w:cs="Times New Roman"/>
-        </w:rPr>
-        <w:t>Files changed:</w:t>
-      </w:r>
-    </w:p>
-    <w:p>
-      <w:pPr>
-        <w:pStyle w:val="ListParagraph"/>
-        <w:numPr>
-          <w:ilvl w:val="0"/>
-          <w:numId w:val="11"/>
-        </w:numPr>
-        <w:rPr>
-          <w:rFonts w:ascii="Times New Roman" w:hAnsi="Times New Roman" w:cs="Times New Roman"/>
-        </w:rPr>
-      </w:pPr>
-      <w:r>
-        <w:rPr>
-          <w:rFonts w:ascii="Times New Roman" w:hAnsi="Times New Roman" w:cs="Times New Roman"/>
-        </w:rPr>
-        <w:t>Index.php</w:t>
-      </w:r>
-    </w:p>
-    <w:p>
-      <w:pPr>
-        <w:pStyle w:val="ListParagraph"/>
-        <w:numPr>
-          <w:ilvl w:val="1"/>
-          <w:numId w:val="11"/>
-        </w:numPr>
-        <w:rPr>
-          <w:rFonts w:ascii="Times New Roman" w:hAnsi="Times New Roman" w:cs="Times New Roman"/>
-        </w:rPr>
-      </w:pPr>
-      <w:r>
-        <w:rPr>
-          <w:rFonts w:ascii="Times New Roman" w:hAnsi="Times New Roman" w:cs="Times New Roman"/>
-        </w:rPr>
-        <w:t>Allow dynamic changing of div, displaying in detail number of people per designated area</w:t>
-      </w:r>
-    </w:p>
-    <w:p>
-      <w:pPr>
-        <w:pStyle w:val="ListParagraph"/>
-        <w:numPr>
-          <w:ilvl w:val="1"/>
-          <w:numId w:val="11"/>
-        </w:numPr>
-        <w:rPr>
-          <w:rFonts w:ascii="Times New Roman" w:hAnsi="Times New Roman" w:cs="Times New Roman"/>
-        </w:rPr>
-      </w:pPr>
-      <w:r>
-        <w:rPr>
-          <w:rFonts w:ascii="Times New Roman" w:hAnsi="Times New Roman" w:cs="Times New Roman"/>
-        </w:rPr>
-        <w:t>With imagemapster, used data-key of each area to modify html upon onclick with key and value pairs</w:t>
-      </w:r>
-    </w:p>
-    <w:p>
-      <w:pPr>
-        <w:pStyle w:val="ListParagraph"/>
-        <w:numPr>
-          <w:ilvl w:val="1"/>
-          <w:numId w:val="11"/>
-        </w:numPr>
-        <w:rPr>
-          <w:rFonts w:ascii="Times New Roman" w:hAnsi="Times New Roman" w:cs="Times New Roman"/>
-        </w:rPr>
-      </w:pPr>
-      <w:r>
-        <w:rPr>
-          <w:rFonts w:ascii="Times New Roman" w:hAnsi="Times New Roman" w:cs="Times New Roman"/>
-        </w:rPr>
-        <w:t>Integrate php array into JS variables</w:t>
-      </w:r>
-    </w:p>
-    <w:p>
-      <w:pPr>
-        <w:pStyle w:val="ListParagraph"/>
-        <w:numPr>
-          <w:ilvl w:val="0"/>
-          <w:numId w:val="11"/>
-        </w:numPr>
-        <w:rPr>
-          <w:rFonts w:ascii="Times New Roman" w:hAnsi="Times New Roman" w:cs="Times New Roman"/>
-        </w:rPr>
-      </w:pPr>
-      <w:r>
-        <w:rPr>
-          <w:rFonts w:ascii="Times New Roman" w:hAnsi="Times New Roman" w:cs="Times New Roman"/>
-        </w:rPr>
-        <w:t>IndexTotal.php</w:t>
-      </w:r>
-    </w:p>
-    <w:p>
-      <w:pPr>
-        <w:pStyle w:val="ListParagraph"/>
-        <w:numPr>
-          <w:ilvl w:val="1"/>
-          <w:numId w:val="11"/>
-        </w:numPr>
-        <w:rPr>
-          <w:rFonts w:ascii="Times New Roman" w:hAnsi="Times New Roman" w:cs="Times New Roman"/>
-        </w:rPr>
-      </w:pPr>
-      <w:r>
-        <w:rPr>
-          <w:rFonts w:ascii="Times New Roman" w:hAnsi="Times New Roman" w:cs="Times New Roman"/>
-        </w:rPr>
-        <w:t>Implement select function to retrieve latest results from each section</w:t>
-      </w:r>
-    </w:p>
-    <w:p>
-      <w:pPr>
-        <w:rPr>
-          <w:rFonts w:ascii="Arial Black" w:hAnsi="Arial Black"/>
+      </w:pPr>
+    </w:p>
+    <w:p>
+      <w:pPr>
+        <w:rPr>
+          <w:rFonts w:ascii="Times New Roman" w:hAnsi="Times New Roman"/>
+        </w:rPr>
+      </w:pPr>
+      <w:r>
+        <w:rPr>
+          <w:rFonts w:ascii="Times New Roman" w:hAnsi="Times New Roman"/>
+        </w:rPr>
+        <w:t>Need to edit php code within the value= for input so that if the value is not “submitted”, it will not be displayed right after the page reloads.</w:t>
+      </w:r>
+    </w:p>
+    <w:p>
+      <w:pPr>
+        <w:rPr>
+          <w:rFonts w:ascii="Times New Roman" w:hAnsi="Times New Roman"/>
+        </w:rPr>
+      </w:pPr>
+    </w:p>
+    <w:p>
+      <w:pPr>
+        <w:rPr>
+          <w:rFonts w:ascii="Times New Roman" w:hAnsi="Times New Roman"/>
+        </w:rPr>
+      </w:pPr>
+      <w:r>
+        <w:rPr>
+          <w:rFonts w:ascii="Times New Roman" w:hAnsi="Times New Roman"/>
+        </w:rPr>
+        <w:t>Link to another page where you can see thumbnails of all the tables</w:t>
+      </w:r>
+      <w:r>
+        <w:rPr>
+          <w:rFonts w:ascii="Times New Roman" w:hAnsi="Times New Roman"/>
+        </w:rPr>
+        <w:t xml:space="preserve"> </w:t>
+      </w:r>
+      <w:r>
+        <w:rPr>
+          <w:rFonts w:ascii="Times New Roman" w:hAnsi="Times New Roman"/>
           <w:b/>
         </w:rPr>
-      </w:pPr>
-    </w:p>
-    <w:p>
-      <w:pPr>
+        <w:t>NOT NEEDED</w:t>
+      </w:r>
+    </w:p>
+    <w:p>
+      <w:pPr>
+        <w:rPr>
+          <w:rFonts w:ascii="Times New Roman" w:hAnsi="Times New Roman"/>
+        </w:rPr>
+      </w:pPr>
+    </w:p>
+    <w:p>
+      <w:pPr>
+        <w:rPr>
+          <w:rFonts w:ascii="Times New Roman" w:hAnsi="Times New Roman"/>
+        </w:rPr>
+      </w:pPr>
+      <w:r>
+        <w:rPr>
+          <w:rFonts w:ascii="Times New Roman" w:hAnsi="Times New Roman"/>
+        </w:rPr>
+        <w:t>Exporting table to pdf / excel</w:t>
+      </w:r>
+      <w:r>
+        <w:rPr>
+          <w:rFonts w:ascii="Times New Roman" w:hAnsi="Times New Roman"/>
+        </w:rPr>
+        <w:t xml:space="preserve"> </w:t>
+      </w:r>
+      <w:r>
         <w:rPr>
           <w:rFonts w:ascii="Times New Roman" w:hAnsi="Times New Roman"/>
           <w:b/>
         </w:rPr>
-      </w:pPr>
+        <w:t>DONE</w:t>
+      </w:r>
+    </w:p>
+    <w:p>
+      <w:pPr>
+        <w:rPr>
+          <w:rFonts w:ascii="Times New Roman" w:hAnsi="Times New Roman"/>
+        </w:rPr>
+      </w:pPr>
+    </w:p>
+    <w:p>
+      <w:pPr>
+        <w:rPr>
+          <w:rFonts w:ascii="Times New Roman" w:hAnsi="Times New Roman"/>
+        </w:rPr>
+      </w:pPr>
+      <w:r>
+        <w:rPr>
+          <w:rFonts w:ascii="Times New Roman" w:hAnsi="Times New Roman"/>
+        </w:rPr>
+        <w:t>Button that automatically emails information to inputted email.</w:t>
+      </w:r>
+      <w:r>
+        <w:rPr>
+          <w:rFonts w:ascii="Times New Roman" w:hAnsi="Times New Roman"/>
+        </w:rPr>
+        <w:t xml:space="preserve"> </w:t>
+      </w:r>
       <w:r>
         <w:rPr>
           <w:rFonts w:ascii="Times New Roman" w:hAnsi="Times New Roman"/>
           <w:b/>
         </w:rPr>
-        <w:t xml:space="preserve">Things to implement: </w:t>
-      </w:r>
-    </w:p>
-    <w:p>
-      <w:pPr>
-        <w:rPr>
-          <w:rFonts w:ascii="Times New Roman" w:hAnsi="Times New Roman"/>
-        </w:rPr>
-      </w:pPr>
-      <w:r>
-        <w:rPr>
-          <w:rFonts w:ascii="Times New Roman" w:hAnsi="Times New Roman"/>
-        </w:rPr>
-        <w:t>Primary Key</w:t>
+        <w:t>DONE</w:t>
+      </w:r>
+    </w:p>
+    <w:p>
+      <w:pPr>
+        <w:rPr>
+          <w:rFonts w:ascii="Times New Roman" w:hAnsi="Times New Roman"/>
+        </w:rPr>
+      </w:pPr>
+    </w:p>
+    <w:p>
+      <w:pPr>
+        <w:rPr>
+          <w:rFonts w:ascii="Times New Roman" w:hAnsi="Times New Roman"/>
+        </w:rPr>
+      </w:pPr>
+      <w:r>
+        <w:rPr>
+          <w:rFonts w:ascii="Times New Roman" w:hAnsi="Times New Roman"/>
+        </w:rPr>
+        <w:t>CSS routing</w:t>
       </w:r>
       <w:r>
         <w:rPr>
@@ -4220,240 +4575,6 @@
           <w:b/>
         </w:rPr>
         <w:t>DONE</w:t>
-      </w:r>
-    </w:p>
-    <w:p>
-      <w:pPr>
-        <w:rPr>
-          <w:rFonts w:ascii="Times New Roman" w:hAnsi="Times New Roman"/>
-        </w:rPr>
-      </w:pPr>
-      <w:r>
-        <w:rPr>
-          <w:rFonts w:ascii="Times New Roman" w:hAnsi="Times New Roman"/>
-        </w:rPr>
-        <w:t>SSL</w:t>
-      </w:r>
-    </w:p>
-    <w:p>
-      <w:pPr>
-        <w:rPr>
-          <w:rFonts w:ascii="Times New Roman" w:hAnsi="Times New Roman"/>
-        </w:rPr>
-      </w:pPr>
-      <w:r>
-        <w:rPr>
-          <w:rFonts w:ascii="Times New Roman" w:hAnsi="Times New Roman"/>
-        </w:rPr>
-        <w:t>Better Username and Password Authentication</w:t>
-      </w:r>
-    </w:p>
-    <w:p>
-      <w:pPr>
-        <w:rPr>
-          <w:rFonts w:ascii="Times New Roman" w:hAnsi="Times New Roman"/>
-          <w:b/>
-        </w:rPr>
-      </w:pPr>
-      <w:r>
-        <w:rPr>
-          <w:rFonts w:ascii="Times New Roman" w:hAnsi="Times New Roman"/>
-        </w:rPr>
-        <w:lastRenderedPageBreak/>
-        <w:t>Edit Button</w:t>
-      </w:r>
-      <w:r>
-        <w:rPr>
-          <w:rFonts w:ascii="Times New Roman" w:hAnsi="Times New Roman"/>
-        </w:rPr>
-        <w:t xml:space="preserve"> </w:t>
-      </w:r>
-      <w:r>
-        <w:rPr>
-          <w:rFonts w:ascii="Times New Roman" w:hAnsi="Times New Roman"/>
-          <w:b/>
-        </w:rPr>
-        <w:t>DONE</w:t>
-      </w:r>
-    </w:p>
-    <w:p>
-      <w:pPr>
-        <w:rPr>
-          <w:rFonts w:ascii="Times New Roman" w:hAnsi="Times New Roman"/>
-        </w:rPr>
-      </w:pPr>
-      <w:r>
-        <w:rPr>
-          <w:rFonts w:ascii="Times New Roman" w:hAnsi="Times New Roman"/>
-        </w:rPr>
-        <w:t>Maybe Delete Button</w:t>
-      </w:r>
-      <w:r>
-        <w:rPr>
-          <w:rFonts w:ascii="Times New Roman" w:hAnsi="Times New Roman"/>
-        </w:rPr>
-        <w:t xml:space="preserve"> for each element</w:t>
-      </w:r>
-    </w:p>
-    <w:p>
-      <w:pPr>
-        <w:rPr>
-          <w:rFonts w:ascii="Times New Roman" w:hAnsi="Times New Roman"/>
-        </w:rPr>
-      </w:pPr>
-      <w:r>
-        <w:rPr>
-          <w:rFonts w:ascii="Times New Roman" w:hAnsi="Times New Roman"/>
-        </w:rPr>
-        <w:t>Floor Plan</w:t>
-      </w:r>
-      <w:r>
-        <w:rPr>
-          <w:rFonts w:ascii="Times New Roman" w:hAnsi="Times New Roman"/>
-        </w:rPr>
-        <w:t xml:space="preserve"> </w:t>
-      </w:r>
-      <w:r>
-        <w:rPr>
-          <w:rFonts w:ascii="Times New Roman" w:hAnsi="Times New Roman"/>
-          <w:b/>
-        </w:rPr>
-        <w:t>DONE</w:t>
-      </w:r>
-    </w:p>
-    <w:p>
-      <w:pPr>
-        <w:rPr>
-          <w:rFonts w:ascii="Times New Roman" w:hAnsi="Times New Roman"/>
-        </w:rPr>
-      </w:pPr>
-    </w:p>
-    <w:p>
-      <w:pPr>
-        <w:rPr>
-          <w:rFonts w:ascii="Times New Roman" w:hAnsi="Times New Roman"/>
-          <w:b/>
-        </w:rPr>
-      </w:pPr>
-      <w:r>
-        <w:rPr>
-          <w:rFonts w:ascii="Times New Roman" w:hAnsi="Times New Roman"/>
-        </w:rPr>
-        <w:t>Retrieving values for previous dates</w:t>
-      </w:r>
-      <w:r>
-        <w:rPr>
-          <w:rFonts w:ascii="Times New Roman" w:hAnsi="Times New Roman"/>
-        </w:rPr>
-        <w:t xml:space="preserve"> </w:t>
-      </w:r>
-      <w:r>
-        <w:rPr>
-          <w:rFonts w:ascii="Times New Roman" w:hAnsi="Times New Roman"/>
-          <w:b/>
-        </w:rPr>
-        <w:t>DONE</w:t>
-      </w:r>
-    </w:p>
-    <w:p>
-      <w:pPr>
-        <w:rPr>
-          <w:rFonts w:ascii="Times New Roman" w:hAnsi="Times New Roman"/>
-          <w:b/>
-        </w:rPr>
-      </w:pPr>
-    </w:p>
-    <w:p>
-      <w:pPr>
-        <w:rPr>
-          <w:rFonts w:ascii="Times New Roman" w:hAnsi="Times New Roman"/>
-        </w:rPr>
-      </w:pPr>
-      <w:r>
-        <w:rPr>
-          <w:rFonts w:ascii="Times New Roman" w:hAnsi="Times New Roman"/>
-        </w:rPr>
-        <w:t>Need to edit php code within the value= for input so that if the value is not “submitted”, it will not be displayed right after the page reloads.</w:t>
-      </w:r>
-    </w:p>
-    <w:p>
-      <w:pPr>
-        <w:rPr>
-          <w:rFonts w:ascii="Times New Roman" w:hAnsi="Times New Roman"/>
-        </w:rPr>
-      </w:pPr>
-    </w:p>
-    <w:p>
-      <w:pPr>
-        <w:rPr>
-          <w:rFonts w:ascii="Times New Roman" w:hAnsi="Times New Roman"/>
-        </w:rPr>
-      </w:pPr>
-      <w:r>
-        <w:rPr>
-          <w:rFonts w:ascii="Times New Roman" w:hAnsi="Times New Roman"/>
-        </w:rPr>
-        <w:t>Link to another page where you can see thumbnails of all the tables</w:t>
-      </w:r>
-    </w:p>
-    <w:p>
-      <w:pPr>
-        <w:rPr>
-          <w:rFonts w:ascii="Times New Roman" w:hAnsi="Times New Roman"/>
-        </w:rPr>
-      </w:pPr>
-    </w:p>
-    <w:p>
-      <w:pPr>
-        <w:rPr>
-          <w:rFonts w:ascii="Times New Roman" w:hAnsi="Times New Roman"/>
-        </w:rPr>
-      </w:pPr>
-      <w:r>
-        <w:rPr>
-          <w:rFonts w:ascii="Times New Roman" w:hAnsi="Times New Roman"/>
-        </w:rPr>
-        <w:t>Exporting table to pdf / excel</w:t>
-      </w:r>
-    </w:p>
-    <w:p>
-      <w:pPr>
-        <w:rPr>
-          <w:rFonts w:ascii="Times New Roman" w:hAnsi="Times New Roman"/>
-        </w:rPr>
-      </w:pPr>
-    </w:p>
-    <w:p>
-      <w:pPr>
-        <w:rPr>
-          <w:rFonts w:ascii="Times New Roman" w:hAnsi="Times New Roman"/>
-        </w:rPr>
-      </w:pPr>
-      <w:r>
-        <w:rPr>
-          <w:rFonts w:ascii="Times New Roman" w:hAnsi="Times New Roman"/>
-        </w:rPr>
-        <w:t>Button that automatically emails information to inputted email.</w:t>
-      </w:r>
-    </w:p>
-    <w:p>
-      <w:pPr>
-        <w:rPr>
-          <w:rFonts w:ascii="Times New Roman" w:hAnsi="Times New Roman"/>
-        </w:rPr>
-      </w:pPr>
-    </w:p>
-    <w:p>
-      <w:pPr>
-        <w:rPr>
-          <w:rFonts w:ascii="Times New Roman" w:hAnsi="Times New Roman"/>
-        </w:rPr>
-      </w:pPr>
-      <w:r>
-        <w:rPr>
-          <w:rFonts w:ascii="Times New Roman" w:hAnsi="Times New Roman"/>
-        </w:rPr>
-        <w:t>CSS routing</w:t>
       </w:r>
     </w:p>
     <w:p>
@@ -4698,7 +4819,14 @@
         <w:rPr>
           <w:rFonts w:ascii="Times New Roman" w:hAnsi="Times New Roman"/>
         </w:rPr>
-        <w:t xml:space="preserve">: Application will have an export function so that the manager can still retrieve PDF / Excel versions of the data that is being inputted/displayed. It should then be the manager’s responsibility to extract PDF </w:t>
+        <w:t xml:space="preserve">: Application will have an export function so that the manager can still retrieve PDF / Excel versions of the data that is being </w:t>
+      </w:r>
+      <w:r>
+        <w:rPr>
+          <w:rFonts w:ascii="Times New Roman" w:hAnsi="Times New Roman"/>
+        </w:rPr>
+        <w:lastRenderedPageBreak/>
+        <w:t xml:space="preserve">inputted/displayed. It should then be the manager’s responsibility to extract PDF </w:t>
       </w:r>
       <w:r>
         <w:rPr>
@@ -4801,7 +4929,6 @@
           <w:rFonts w:ascii="Times New Roman" w:hAnsi="Times New Roman"/>
           <w:i/>
         </w:rPr>
-        <w:lastRenderedPageBreak/>
         <w:t>What if a Crc Staff member decides to</w:t>
       </w:r>
       <w:r>
@@ -5180,8 +5307,8 @@
 </file>
 
 <file path=word/numbering.xml><?xml version="1.0" encoding="utf-8"?>
-<w:numbering xmlns:wpc="http://schemas.microsoft.com/office/word/2010/wordprocessingCanvas" xmlns:mo="http://schemas.microsoft.com/office/mac/office/2008/main" xmlns:mc="http://schemas.openxmlformats.org/markup-compatibility/2006" xmlns:mv="urn:schemas-microsoft-com:mac:vml" xmlns:o="urn:schemas-microsoft-com:office:office" xmlns:r="http://schemas.openxmlformats.org/officeDocument/2006/relationships" xmlns:m="http://schemas.openxmlformats.org/officeDocument/2006/math" xmlns:v="urn:schemas-microsoft-com:vml" xmlns:wp14="http://schemas.microsoft.com/office/word/2010/wordprocessingDrawing" xmlns:wp="http://schemas.openxmlformats.org/drawingml/2006/wordprocessingDrawing" xmlns:w10="urn:schemas-microsoft-com:office:word" xmlns:w="http://schemas.openxmlformats.org/wordprocessingml/2006/main" xmlns:w14="http://schemas.microsoft.com/office/word/2010/wordml" xmlns:wpg="http://schemas.microsoft.com/office/word/2010/wordprocessingGroup" xmlns:wpi="http://schemas.microsoft.com/office/word/2010/wordprocessingInk" xmlns:wne="http://schemas.microsoft.com/office/word/2006/wordml" xmlns:wps="http://schemas.microsoft.com/office/word/2010/wordprocessingShape" mc:Ignorable="w14 wp14">
-  <w:abstractNum w:abstractNumId="0">
+<w:numbering xmlns:wpc="http://schemas.microsoft.com/office/word/2010/wordprocessingCanvas" xmlns:mc="http://schemas.openxmlformats.org/markup-compatibility/2006" xmlns:o="urn:schemas-microsoft-com:office:office" xmlns:r="http://schemas.openxmlformats.org/officeDocument/2006/relationships" xmlns:m="http://schemas.openxmlformats.org/officeDocument/2006/math" xmlns:v="urn:schemas-microsoft-com:vml" xmlns:wp14="http://schemas.microsoft.com/office/word/2010/wordprocessingDrawing" xmlns:wp="http://schemas.openxmlformats.org/drawingml/2006/wordprocessingDrawing" xmlns:w10="urn:schemas-microsoft-com:office:word" xmlns:w="http://schemas.openxmlformats.org/wordprocessingml/2006/main" xmlns:w14="http://schemas.microsoft.com/office/word/2010/wordml" xmlns:w15="http://schemas.microsoft.com/office/word/2012/wordml" xmlns:wpg="http://schemas.microsoft.com/office/word/2010/wordprocessingGroup" xmlns:wpi="http://schemas.microsoft.com/office/word/2010/wordprocessingInk" xmlns:wne="http://schemas.microsoft.com/office/word/2006/wordml" xmlns:wps="http://schemas.microsoft.com/office/word/2010/wordprocessingShape" mc:Ignorable="w14 w15 wp14">
+  <w:abstractNum w:abstractNumId="0" w15:restartNumberingAfterBreak="0">
     <w:nsid w:val="032001AE"/>
     <w:multiLevelType w:val="hybridMultilevel"/>
     <w:tmpl w:val="4554F3D6"/>
@@ -5294,7 +5421,7 @@
       </w:rPr>
     </w:lvl>
   </w:abstractNum>
-  <w:abstractNum w:abstractNumId="1">
+  <w:abstractNum w:abstractNumId="1" w15:restartNumberingAfterBreak="0">
     <w:nsid w:val="071B419B"/>
     <w:multiLevelType w:val="hybridMultilevel"/>
     <w:tmpl w:val="3CB6A026"/>
@@ -5407,7 +5534,7 @@
       </w:rPr>
     </w:lvl>
   </w:abstractNum>
-  <w:abstractNum w:abstractNumId="2">
+  <w:abstractNum w:abstractNumId="2" w15:restartNumberingAfterBreak="0">
     <w:nsid w:val="1D4C3225"/>
     <w:multiLevelType w:val="hybridMultilevel"/>
     <w:tmpl w:val="E4763912"/>
@@ -5520,7 +5647,7 @@
       </w:rPr>
     </w:lvl>
   </w:abstractNum>
-  <w:abstractNum w:abstractNumId="3">
+  <w:abstractNum w:abstractNumId="3" w15:restartNumberingAfterBreak="0">
     <w:nsid w:val="2AFE156A"/>
     <w:multiLevelType w:val="hybridMultilevel"/>
     <w:tmpl w:val="8F16B5D2"/>
@@ -5633,7 +5760,7 @@
       </w:rPr>
     </w:lvl>
   </w:abstractNum>
-  <w:abstractNum w:abstractNumId="4">
+  <w:abstractNum w:abstractNumId="4" w15:restartNumberingAfterBreak="0">
     <w:nsid w:val="3BC24D16"/>
     <w:multiLevelType w:val="hybridMultilevel"/>
     <w:tmpl w:val="EB304014"/>
@@ -5746,7 +5873,7 @@
       </w:rPr>
     </w:lvl>
   </w:abstractNum>
-  <w:abstractNum w:abstractNumId="5">
+  <w:abstractNum w:abstractNumId="5" w15:restartNumberingAfterBreak="0">
     <w:nsid w:val="53E712AD"/>
     <w:multiLevelType w:val="hybridMultilevel"/>
     <w:tmpl w:val="366650E0"/>
@@ -5832,7 +5959,7 @@
       </w:pPr>
     </w:lvl>
   </w:abstractNum>
-  <w:abstractNum w:abstractNumId="6">
+  <w:abstractNum w:abstractNumId="6" w15:restartNumberingAfterBreak="0">
     <w:nsid w:val="5BA466AD"/>
     <w:multiLevelType w:val="hybridMultilevel"/>
     <w:tmpl w:val="A840263E"/>
@@ -5945,7 +6072,120 @@
       </w:rPr>
     </w:lvl>
   </w:abstractNum>
-  <w:abstractNum w:abstractNumId="7">
+  <w:abstractNum w:abstractNumId="7" w15:restartNumberingAfterBreak="0">
+    <w:nsid w:val="62076EC3"/>
+    <w:multiLevelType w:val="hybridMultilevel"/>
+    <w:tmpl w:val="084EE60A"/>
+    <w:lvl w:ilvl="0" w:tplc="04090001">
+      <w:start w:val="1"/>
+      <w:numFmt w:val="bullet"/>
+      <w:lvlText w:val=""/>
+      <w:lvlJc w:val="left"/>
+      <w:pPr>
+        <w:ind w:left="720" w:hanging="360"/>
+      </w:pPr>
+      <w:rPr>
+        <w:rFonts w:ascii="Symbol" w:hAnsi="Symbol" w:hint="default"/>
+      </w:rPr>
+    </w:lvl>
+    <w:lvl w:ilvl="1" w:tplc="04090003">
+      <w:start w:val="1"/>
+      <w:numFmt w:val="bullet"/>
+      <w:lvlText w:val="o"/>
+      <w:lvlJc w:val="left"/>
+      <w:pPr>
+        <w:ind w:left="1440" w:hanging="360"/>
+      </w:pPr>
+      <w:rPr>
+        <w:rFonts w:ascii="Courier New" w:hAnsi="Courier New" w:cs="Courier New" w:hint="default"/>
+      </w:rPr>
+    </w:lvl>
+    <w:lvl w:ilvl="2" w:tplc="04090005">
+      <w:start w:val="1"/>
+      <w:numFmt w:val="bullet"/>
+      <w:lvlText w:val=""/>
+      <w:lvlJc w:val="left"/>
+      <w:pPr>
+        <w:ind w:left="2160" w:hanging="360"/>
+      </w:pPr>
+      <w:rPr>
+        <w:rFonts w:ascii="Wingdings" w:hAnsi="Wingdings" w:hint="default"/>
+      </w:rPr>
+    </w:lvl>
+    <w:lvl w:ilvl="3" w:tplc="04090001" w:tentative="1">
+      <w:start w:val="1"/>
+      <w:numFmt w:val="bullet"/>
+      <w:lvlText w:val=""/>
+      <w:lvlJc w:val="left"/>
+      <w:pPr>
+        <w:ind w:left="2880" w:hanging="360"/>
+      </w:pPr>
+      <w:rPr>
+        <w:rFonts w:ascii="Symbol" w:hAnsi="Symbol" w:hint="default"/>
+      </w:rPr>
+    </w:lvl>
+    <w:lvl w:ilvl="4" w:tplc="04090003" w:tentative="1">
+      <w:start w:val="1"/>
+      <w:numFmt w:val="bullet"/>
+      <w:lvlText w:val="o"/>
+      <w:lvlJc w:val="left"/>
+      <w:pPr>
+        <w:ind w:left="3600" w:hanging="360"/>
+      </w:pPr>
+      <w:rPr>
+        <w:rFonts w:ascii="Courier New" w:hAnsi="Courier New" w:cs="Courier New" w:hint="default"/>
+      </w:rPr>
+    </w:lvl>
+    <w:lvl w:ilvl="5" w:tplc="04090005" w:tentative="1">
+      <w:start w:val="1"/>
+      <w:numFmt w:val="bullet"/>
+      <w:lvlText w:val=""/>
+      <w:lvlJc w:val="left"/>
+      <w:pPr>
+        <w:ind w:left="4320" w:hanging="360"/>
+      </w:pPr>
+      <w:rPr>
+        <w:rFonts w:ascii="Wingdings" w:hAnsi="Wingdings" w:hint="default"/>
+      </w:rPr>
+    </w:lvl>
+    <w:lvl w:ilvl="6" w:tplc="04090001" w:tentative="1">
+      <w:start w:val="1"/>
+      <w:numFmt w:val="bullet"/>
+      <w:lvlText w:val=""/>
+      <w:lvlJc w:val="left"/>
+      <w:pPr>
+        <w:ind w:left="5040" w:hanging="360"/>
+      </w:pPr>
+      <w:rPr>
+        <w:rFonts w:ascii="Symbol" w:hAnsi="Symbol" w:hint="default"/>
+      </w:rPr>
+    </w:lvl>
+    <w:lvl w:ilvl="7" w:tplc="04090003" w:tentative="1">
+      <w:start w:val="1"/>
+      <w:numFmt w:val="bullet"/>
+      <w:lvlText w:val="o"/>
+      <w:lvlJc w:val="left"/>
+      <w:pPr>
+        <w:ind w:left="5760" w:hanging="360"/>
+      </w:pPr>
+      <w:rPr>
+        <w:rFonts w:ascii="Courier New" w:hAnsi="Courier New" w:cs="Courier New" w:hint="default"/>
+      </w:rPr>
+    </w:lvl>
+    <w:lvl w:ilvl="8" w:tplc="04090005" w:tentative="1">
+      <w:start w:val="1"/>
+      <w:numFmt w:val="bullet"/>
+      <w:lvlText w:val=""/>
+      <w:lvlJc w:val="left"/>
+      <w:pPr>
+        <w:ind w:left="6480" w:hanging="360"/>
+      </w:pPr>
+      <w:rPr>
+        <w:rFonts w:ascii="Wingdings" w:hAnsi="Wingdings" w:hint="default"/>
+      </w:rPr>
+    </w:lvl>
+  </w:abstractNum>
+  <w:abstractNum w:abstractNumId="8" w15:restartNumberingAfterBreak="0">
     <w:nsid w:val="6AB72B38"/>
     <w:multiLevelType w:val="hybridMultilevel"/>
     <w:tmpl w:val="83CCA4C6"/>
@@ -6058,7 +6298,7 @@
       </w:rPr>
     </w:lvl>
   </w:abstractNum>
-  <w:abstractNum w:abstractNumId="8">
+  <w:abstractNum w:abstractNumId="9" w15:restartNumberingAfterBreak="0">
     <w:nsid w:val="77717C71"/>
     <w:multiLevelType w:val="hybridMultilevel"/>
     <w:tmpl w:val="C1A8E5CE"/>
@@ -6171,7 +6411,7 @@
       </w:rPr>
     </w:lvl>
   </w:abstractNum>
-  <w:abstractNum w:abstractNumId="9">
+  <w:abstractNum w:abstractNumId="10" w15:restartNumberingAfterBreak="0">
     <w:nsid w:val="7B594C35"/>
     <w:multiLevelType w:val="hybridMultilevel"/>
     <w:tmpl w:val="818C39C0"/>
@@ -6257,7 +6497,7 @@
       </w:pPr>
     </w:lvl>
   </w:abstractNum>
-  <w:abstractNum w:abstractNumId="10">
+  <w:abstractNum w:abstractNumId="11" w15:restartNumberingAfterBreak="0">
     <w:nsid w:val="7C440C9E"/>
     <w:multiLevelType w:val="hybridMultilevel"/>
     <w:tmpl w:val="523AF74C"/>
@@ -6371,25 +6611,25 @@
     </w:lvl>
   </w:abstractNum>
   <w:num w:numId="1">
-    <w:abstractNumId w:val="7"/>
+    <w:abstractNumId w:val="8"/>
   </w:num>
   <w:num w:numId="2">
     <w:abstractNumId w:val="6"/>
   </w:num>
   <w:num w:numId="3">
-    <w:abstractNumId w:val="8"/>
+    <w:abstractNumId w:val="9"/>
   </w:num>
   <w:num w:numId="4">
     <w:abstractNumId w:val="3"/>
   </w:num>
   <w:num w:numId="5">
-    <w:abstractNumId w:val="9"/>
+    <w:abstractNumId w:val="10"/>
   </w:num>
   <w:num w:numId="6">
     <w:abstractNumId w:val="5"/>
   </w:num>
   <w:num w:numId="7">
-    <w:abstractNumId w:val="10"/>
+    <w:abstractNumId w:val="11"/>
   </w:num>
   <w:num w:numId="8">
     <w:abstractNumId w:val="4"/>
@@ -6403,11 +6643,14 @@
   <w:num w:numId="11">
     <w:abstractNumId w:val="2"/>
   </w:num>
+  <w:num w:numId="12">
+    <w:abstractNumId w:val="7"/>
+  </w:num>
 </w:numbering>
 </file>
 
 <file path=word/styles.xml><?xml version="1.0" encoding="utf-8"?>
-<w:styles xmlns:mc="http://schemas.openxmlformats.org/markup-compatibility/2006" xmlns:r="http://schemas.openxmlformats.org/officeDocument/2006/relationships" xmlns:w="http://schemas.openxmlformats.org/wordprocessingml/2006/main" xmlns:w14="http://schemas.microsoft.com/office/word/2010/wordml" mc:Ignorable="w14">
+<w:styles xmlns:mc="http://schemas.openxmlformats.org/markup-compatibility/2006" xmlns:r="http://schemas.openxmlformats.org/officeDocument/2006/relationships" xmlns:w="http://schemas.openxmlformats.org/wordprocessingml/2006/main" xmlns:w14="http://schemas.microsoft.com/office/word/2010/wordml" xmlns:w15="http://schemas.microsoft.com/office/word/2012/wordml" mc:Ignorable="w14 w15">
   <w:docDefaults>
     <w:rPrDefault>
       <w:rPr>
@@ -6419,370 +6662,369 @@
     </w:rPrDefault>
     <w:pPrDefault/>
   </w:docDefaults>
-  <w:latentStyles w:defLockedState="0" w:defUIPriority="99" w:defSemiHidden="1" w:defUnhideWhenUsed="1" w:defQFormat="0" w:count="276">
-    <w:lsdException w:name="Normal" w:semiHidden="0" w:uiPriority="0" w:unhideWhenUsed="0" w:qFormat="1"/>
-    <w:lsdException w:name="heading 1" w:semiHidden="0" w:uiPriority="9" w:unhideWhenUsed="0" w:qFormat="1"/>
-    <w:lsdException w:name="heading 2" w:uiPriority="9" w:qFormat="1"/>
-    <w:lsdException w:name="heading 3" w:uiPriority="9" w:qFormat="1"/>
-    <w:lsdException w:name="heading 4" w:uiPriority="9" w:qFormat="1"/>
-    <w:lsdException w:name="heading 5" w:uiPriority="9" w:qFormat="1"/>
-    <w:lsdException w:name="heading 6" w:uiPriority="9" w:qFormat="1"/>
-    <w:lsdException w:name="heading 7" w:uiPriority="9" w:qFormat="1"/>
-    <w:lsdException w:name="heading 8" w:uiPriority="9" w:qFormat="1"/>
-    <w:lsdException w:name="heading 9" w:uiPriority="9" w:qFormat="1"/>
-    <w:lsdException w:name="toc 1" w:uiPriority="39"/>
-    <w:lsdException w:name="toc 2" w:uiPriority="39"/>
-    <w:lsdException w:name="toc 3" w:uiPriority="39"/>
-    <w:lsdException w:name="toc 4" w:uiPriority="39"/>
-    <w:lsdException w:name="toc 5" w:uiPriority="39"/>
-    <w:lsdException w:name="toc 6" w:uiPriority="39"/>
-    <w:lsdException w:name="toc 7" w:uiPriority="39"/>
-    <w:lsdException w:name="toc 8" w:uiPriority="39"/>
-    <w:lsdException w:name="toc 9" w:uiPriority="39"/>
-    <w:lsdException w:name="caption" w:uiPriority="35" w:qFormat="1"/>
-    <w:lsdException w:name="Title" w:semiHidden="0" w:uiPriority="10" w:unhideWhenUsed="0" w:qFormat="1"/>
-    <w:lsdException w:name="Default Paragraph Font" w:uiPriority="1"/>
-    <w:lsdException w:name="Subtitle" w:semiHidden="0" w:uiPriority="11" w:unhideWhenUsed="0" w:qFormat="1"/>
-    <w:lsdException w:name="Strong" w:semiHidden="0" w:uiPriority="22" w:unhideWhenUsed="0" w:qFormat="1"/>
-    <w:lsdException w:name="Emphasis" w:semiHidden="0" w:uiPriority="20" w:unhideWhenUsed="0" w:qFormat="1"/>
-    <w:lsdException w:name="Table Grid" w:semiHidden="0" w:uiPriority="59" w:unhideWhenUsed="0"/>
-    <w:lsdException w:name="Note Level 1" w:semiHidden="0" w:unhideWhenUsed="0"/>
-    <w:lsdException w:name="Note Level 2" w:semiHidden="0" w:unhideWhenUsed="0"/>
-    <w:lsdException w:name="Note Level 3" w:semiHidden="0" w:unhideWhenUsed="0"/>
-    <w:lsdException w:name="Note Level 4" w:semiHidden="0" w:unhideWhenUsed="0"/>
-    <w:lsdException w:name="Note Level 5" w:semiHidden="0" w:unhideWhenUsed="0"/>
-    <w:lsdException w:name="Note Level 6" w:semiHidden="0" w:unhideWhenUsed="0"/>
-    <w:lsdException w:name="Note Level 7" w:semiHidden="0" w:unhideWhenUsed="0"/>
-    <w:lsdException w:name="Note Level 8" w:semiHidden="0" w:unhideWhenUsed="0"/>
-    <w:lsdException w:name="Note Level 9" w:semiHidden="0" w:unhideWhenUsed="0"/>
-    <w:lsdException w:name="Placeholder Text" w:unhideWhenUsed="0"/>
-    <w:lsdException w:name="No Spacing" w:semiHidden="0" w:uiPriority="1" w:unhideWhenUsed="0" w:qFormat="1"/>
-    <w:lsdException w:name="Light Shading" w:semiHidden="0" w:uiPriority="60" w:unhideWhenUsed="0"/>
-    <w:lsdException w:name="Light List" w:semiHidden="0" w:uiPriority="61" w:unhideWhenUsed="0"/>
-    <w:lsdException w:name="Light Grid" w:semiHidden="0" w:uiPriority="62" w:unhideWhenUsed="0"/>
-    <w:lsdException w:name="Medium Shading 1" w:semiHidden="0" w:uiPriority="63" w:unhideWhenUsed="0"/>
-    <w:lsdException w:name="Medium Shading 2" w:semiHidden="0" w:uiPriority="64" w:unhideWhenUsed="0"/>
-    <w:lsdException w:name="Medium List 1" w:semiHidden="0" w:uiPriority="65" w:unhideWhenUsed="0"/>
-    <w:lsdException w:name="Medium List 2" w:semiHidden="0" w:uiPriority="66" w:unhideWhenUsed="0"/>
-    <w:lsdException w:name="Medium Grid 1" w:semiHidden="0" w:uiPriority="67" w:unhideWhenUsed="0"/>
-    <w:lsdException w:name="Medium Grid 2" w:semiHidden="0" w:uiPriority="68" w:unhideWhenUsed="0"/>
-    <w:lsdException w:name="Medium Grid 3" w:semiHidden="0" w:uiPriority="69" w:unhideWhenUsed="0"/>
-    <w:lsdException w:name="Dark List" w:semiHidden="0" w:uiPriority="70" w:unhideWhenUsed="0"/>
-    <w:lsdException w:name="Colorful Shading" w:semiHidden="0" w:uiPriority="71" w:unhideWhenUsed="0"/>
-    <w:lsdException w:name="Colorful List" w:semiHidden="0" w:uiPriority="72" w:unhideWhenUsed="0"/>
-    <w:lsdException w:name="Colorful Grid" w:semiHidden="0" w:uiPriority="73" w:unhideWhenUsed="0"/>
-    <w:lsdException w:name="Light Shading Accent 1" w:semiHidden="0" w:uiPriority="60" w:unhideWhenUsed="0"/>
-    <w:lsdException w:name="Light List Accent 1" w:semiHidden="0" w:uiPriority="61" w:unhideWhenUsed="0"/>
-    <w:lsdException w:name="Light Grid Accent 1" w:semiHidden="0" w:uiPriority="62" w:unhideWhenUsed="0"/>
-    <w:lsdException w:name="Medium Shading 1 Accent 1" w:semiHidden="0" w:uiPriority="63" w:unhideWhenUsed="0"/>
-    <w:lsdException w:name="Medium Shading 2 Accent 1" w:semiHidden="0" w:uiPriority="64" w:unhideWhenUsed="0"/>
-    <w:lsdException w:name="Medium List 1 Accent 1" w:semiHidden="0" w:uiPriority="65" w:unhideWhenUsed="0"/>
-    <w:lsdException w:name="Revision" w:unhideWhenUsed="0"/>
-    <w:lsdException w:name="List Paragraph" w:semiHidden="0" w:uiPriority="34" w:unhideWhenUsed="0" w:qFormat="1"/>
-    <w:lsdException w:name="Quote" w:semiHidden="0" w:uiPriority="29" w:unhideWhenUsed="0" w:qFormat="1"/>
-    <w:lsdException w:name="Intense Quote" w:semiHidden="0" w:uiPriority="30" w:unhideWhenUsed="0" w:qFormat="1"/>
-    <w:lsdException w:name="Medium List 2 Accent 1" w:semiHidden="0" w:uiPriority="66" w:unhideWhenUsed="0"/>
-    <w:lsdException w:name="Medium Grid 1 Accent 1" w:semiHidden="0" w:uiPriority="67" w:unhideWhenUsed="0"/>
-    <w:lsdException w:name="Medium Grid 2 Accent 1" w:semiHidden="0" w:uiPriority="68" w:unhideWhenUsed="0"/>
-    <w:lsdException w:name="Medium Grid 3 Accent 1" w:semiHidden="0" w:uiPriority="69" w:unhideWhenUsed="0"/>
-    <w:lsdException w:name="Dark List Accent 1" w:semiHidden="0" w:uiPriority="70" w:unhideWhenUsed="0"/>
-    <w:lsdException w:name="Colorful Shading Accent 1" w:semiHidden="0" w:uiPriority="71" w:unhideWhenUsed="0"/>
-    <w:lsdException w:name="Colorful List Accent 1" w:semiHidden="0" w:uiPriority="72" w:unhideWhenUsed="0"/>
-    <w:lsdException w:name="Colorful Grid Accent 1" w:semiHidden="0" w:uiPriority="73" w:unhideWhenUsed="0"/>
-    <w:lsdException w:name="Light Shading Accent 2" w:semiHidden="0" w:uiPriority="60" w:unhideWhenUsed="0"/>
-    <w:lsdException w:name="Light List Accent 2" w:semiHidden="0" w:uiPriority="61" w:unhideWhenUsed="0"/>
-    <w:lsdException w:name="Light Grid Accent 2" w:semiHidden="0" w:uiPriority="62" w:unhideWhenUsed="0"/>
-    <w:lsdException w:name="Medium Shading 1 Accent 2" w:semiHidden="0" w:uiPriority="63" w:unhideWhenUsed="0"/>
-    <w:lsdException w:name="Medium Shading 2 Accent 2" w:semiHidden="0" w:uiPriority="64" w:unhideWhenUsed="0"/>
-    <w:lsdException w:name="Medium List 1 Accent 2" w:semiHidden="0" w:uiPriority="65" w:unhideWhenUsed="0"/>
-    <w:lsdException w:name="Medium List 2 Accent 2" w:semiHidden="0" w:uiPriority="66" w:unhideWhenUsed="0"/>
-    <w:lsdException w:name="Medium Grid 1 Accent 2" w:semiHidden="0" w:uiPriority="67" w:unhideWhenUsed="0"/>
-    <w:lsdException w:name="Medium Grid 2 Accent 2" w:semiHidden="0" w:uiPriority="68" w:unhideWhenUsed="0"/>
-    <w:lsdException w:name="Medium Grid 3 Accent 2" w:semiHidden="0" w:uiPriority="69" w:unhideWhenUsed="0"/>
-    <w:lsdException w:name="Dark List Accent 2" w:semiHidden="0" w:uiPriority="70" w:unhideWhenUsed="0"/>
-    <w:lsdException w:name="Colorful Shading Accent 2" w:semiHidden="0" w:uiPriority="71" w:unhideWhenUsed="0"/>
-    <w:lsdException w:name="Colorful List Accent 2" w:semiHidden="0" w:uiPriority="72" w:unhideWhenUsed="0"/>
-    <w:lsdException w:name="Colorful Grid Accent 2" w:semiHidden="0" w:uiPriority="73" w:unhideWhenUsed="0"/>
-    <w:lsdException w:name="Light Shading Accent 3" w:semiHidden="0" w:uiPriority="60" w:unhideWhenUsed="0"/>
-    <w:lsdException w:name="Light List Accent 3" w:semiHidden="0" w:uiPriority="61" w:unhideWhenUsed="0"/>
-    <w:lsdException w:name="Light Grid Accent 3" w:semiHidden="0" w:uiPriority="62" w:unhideWhenUsed="0"/>
-    <w:lsdException w:name="Medium Shading 1 Accent 3" w:semiHidden="0" w:uiPriority="63" w:unhideWhenUsed="0"/>
-    <w:lsdException w:name="Medium Shading 2 Accent 3" w:semiHidden="0" w:uiPriority="64" w:unhideWhenUsed="0"/>
-    <w:lsdException w:name="Medium List 1 Accent 3" w:semiHidden="0" w:uiPriority="65" w:unhideWhenUsed="0"/>
-    <w:lsdException w:name="Medium List 2 Accent 3" w:semiHidden="0" w:uiPriority="66" w:unhideWhenUsed="0"/>
-    <w:lsdException w:name="Medium Grid 1 Accent 3" w:semiHidden="0" w:uiPriority="67" w:unhideWhenUsed="0"/>
-    <w:lsdException w:name="Medium Grid 2 Accent 3" w:semiHidden="0" w:uiPriority="68" w:unhideWhenUsed="0"/>
-    <w:lsdException w:name="Medium Grid 3 Accent 3" w:semiHidden="0" w:uiPriority="69" w:unhideWhenUsed="0"/>
-    <w:lsdException w:name="Dark List Accent 3" w:semiHidden="0" w:uiPriority="70" w:unhideWhenUsed="0"/>
-    <w:lsdException w:name="Colorful Shading Accent 3" w:semiHidden="0" w:uiPriority="71" w:unhideWhenUsed="0"/>
-    <w:lsdException w:name="Colorful List Accent 3" w:semiHidden="0" w:uiPriority="72" w:unhideWhenUsed="0"/>
-    <w:lsdException w:name="Colorful Grid Accent 3" w:semiHidden="0" w:uiPriority="73" w:unhideWhenUsed="0"/>
-    <w:lsdException w:name="Light Shading Accent 4" w:semiHidden="0" w:uiPriority="60" w:unhideWhenUsed="0"/>
-    <w:lsdException w:name="Light List Accent 4" w:semiHidden="0" w:uiPriority="61" w:unhideWhenUsed="0"/>
-    <w:lsdException w:name="Light Grid Accent 4" w:semiHidden="0" w:uiPriority="62" w:unhideWhenUsed="0"/>
-    <w:lsdException w:name="Medium Shading 1 Accent 4" w:semiHidden="0" w:uiPriority="63" w:unhideWhenUsed="0"/>
-    <w:lsdException w:name="Medium Shading 2 Accent 4" w:semiHidden="0" w:uiPriority="64" w:unhideWhenUsed="0"/>
-    <w:lsdException w:name="Medium List 1 Accent 4" w:semiHidden="0" w:uiPriority="65" w:unhideWhenUsed="0"/>
-    <w:lsdException w:name="Medium List 2 Accent 4" w:semiHidden="0" w:uiPriority="66" w:unhideWhenUsed="0"/>
-    <w:lsdException w:name="Medium Grid 1 Accent 4" w:semiHidden="0" w:uiPriority="67" w:unhideWhenUsed="0"/>
-    <w:lsdException w:name="Medium Grid 2 Accent 4" w:semiHidden="0" w:uiPriority="68" w:unhideWhenUsed="0"/>
-    <w:lsdException w:name="Medium Grid 3 Accent 4" w:semiHidden="0" w:uiPriority="69" w:unhideWhenUsed="0"/>
-    <w:lsdException w:name="Dark List Accent 4" w:semiHidden="0" w:uiPriority="70" w:unhideWhenUsed="0"/>
-    <w:lsdException w:name="Colorful Shading Accent 4" w:semiHidden="0" w:uiPriority="71" w:unhideWhenUsed="0"/>
-    <w:lsdException w:name="Colorful List Accent 4" w:semiHidden="0" w:uiPriority="72" w:unhideWhenUsed="0"/>
-    <w:lsdException w:name="Colorful Grid Accent 4" w:semiHidden="0" w:uiPriority="73" w:unhideWhenUsed="0"/>
-    <w:lsdException w:name="Light Shading Accent 5" w:semiHidden="0" w:uiPriority="60" w:unhideWhenUsed="0"/>
-    <w:lsdException w:name="Light List Accent 5" w:semiHidden="0" w:uiPriority="61" w:unhideWhenUsed="0"/>
-    <w:lsdException w:name="Light Grid Accent 5" w:semiHidden="0" w:uiPriority="62" w:unhideWhenUsed="0"/>
-    <w:lsdException w:name="Medium Shading 1 Accent 5" w:semiHidden="0" w:uiPriority="63" w:unhideWhenUsed="0"/>
-    <w:lsdException w:name="Medium Shading 2 Accent 5" w:semiHidden="0" w:uiPriority="64" w:unhideWhenUsed="0"/>
-    <w:lsdException w:name="Medium List 1 Accent 5" w:semiHidden="0" w:uiPriority="65" w:unhideWhenUsed="0"/>
-    <w:lsdException w:name="Medium List 2 Accent 5" w:semiHidden="0" w:uiPriority="66" w:unhideWhenUsed="0"/>
-    <w:lsdException w:name="Medium Grid 1 Accent 5" w:semiHidden="0" w:uiPriority="67" w:unhideWhenUsed="0"/>
-    <w:lsdException w:name="Medium Grid 2 Accent 5" w:semiHidden="0" w:uiPriority="68" w:unhideWhenUsed="0"/>
-    <w:lsdException w:name="Medium Grid 3 Accent 5" w:semiHidden="0" w:uiPriority="69" w:unhideWhenUsed="0"/>
-    <w:lsdException w:name="Dark List Accent 5" w:semiHidden="0" w:uiPriority="70" w:unhideWhenUsed="0"/>
-    <w:lsdException w:name="Colorful Shading Accent 5" w:semiHidden="0" w:uiPriority="71" w:unhideWhenUsed="0"/>
-    <w:lsdException w:name="Colorful List Accent 5" w:semiHidden="0" w:uiPriority="72" w:unhideWhenUsed="0"/>
-    <w:lsdException w:name="Colorful Grid Accent 5" w:semiHidden="0" w:uiPriority="73" w:unhideWhenUsed="0"/>
-    <w:lsdException w:name="Light Shading Accent 6" w:semiHidden="0" w:uiPriority="60" w:unhideWhenUsed="0"/>
-    <w:lsdException w:name="Light List Accent 6" w:semiHidden="0" w:uiPriority="61" w:unhideWhenUsed="0"/>
-    <w:lsdException w:name="Light Grid Accent 6" w:semiHidden="0" w:uiPriority="62" w:unhideWhenUsed="0"/>
-    <w:lsdException w:name="Medium Shading 1 Accent 6" w:semiHidden="0" w:uiPriority="63" w:unhideWhenUsed="0"/>
-    <w:lsdException w:name="Medium Shading 2 Accent 6" w:semiHidden="0" w:uiPriority="64" w:unhideWhenUsed="0"/>
-    <w:lsdException w:name="Medium List 1 Accent 6" w:semiHidden="0" w:uiPriority="65" w:unhideWhenUsed="0"/>
-    <w:lsdException w:name="Medium List 2 Accent 6" w:semiHidden="0" w:uiPriority="66" w:unhideWhenUsed="0"/>
-    <w:lsdException w:name="Medium Grid 1 Accent 6" w:semiHidden="0" w:uiPriority="67" w:unhideWhenUsed="0"/>
-    <w:lsdException w:name="Medium Grid 2 Accent 6" w:semiHidden="0" w:uiPriority="68" w:unhideWhenUsed="0"/>
-    <w:lsdException w:name="Medium Grid 3 Accent 6" w:semiHidden="0" w:uiPriority="69" w:unhideWhenUsed="0"/>
-    <w:lsdException w:name="Dark List Accent 6" w:semiHidden="0" w:uiPriority="70" w:unhideWhenUsed="0"/>
-    <w:lsdException w:name="Colorful Shading Accent 6" w:semiHidden="0" w:uiPriority="71" w:unhideWhenUsed="0"/>
-    <w:lsdException w:name="Colorful List Accent 6" w:semiHidden="0" w:uiPriority="72" w:unhideWhenUsed="0"/>
-    <w:lsdException w:name="Colorful Grid Accent 6" w:semiHidden="0" w:uiPriority="73" w:unhideWhenUsed="0"/>
-    <w:lsdException w:name="Subtle Emphasis" w:semiHidden="0" w:uiPriority="19" w:unhideWhenUsed="0" w:qFormat="1"/>
-    <w:lsdException w:name="Intense Emphasis" w:semiHidden="0" w:uiPriority="21" w:unhideWhenUsed="0" w:qFormat="1"/>
-    <w:lsdException w:name="Subtle Reference" w:semiHidden="0" w:uiPriority="31" w:unhideWhenUsed="0" w:qFormat="1"/>
-    <w:lsdException w:name="Intense Reference" w:semiHidden="0" w:uiPriority="32" w:unhideWhenUsed="0" w:qFormat="1"/>
-    <w:lsdException w:name="Book Title" w:semiHidden="0" w:uiPriority="33" w:unhideWhenUsed="0" w:qFormat="1"/>
-    <w:lsdException w:name="Bibliography" w:uiPriority="37"/>
-    <w:lsdException w:name="TOC Heading" w:uiPriority="39" w:qFormat="1"/>
-  </w:latentStyles>
-  <w:style w:type="paragraph" w:default="1" w:styleId="Normal">
-    <w:name w:val="Normal"/>
-    <w:qFormat/>
-  </w:style>
-  <w:style w:type="character" w:default="1" w:styleId="DefaultParagraphFont">
-    <w:name w:val="Default Paragraph Font"/>
-    <w:uiPriority w:val="1"/>
-    <w:semiHidden/>
-    <w:unhideWhenUsed/>
-  </w:style>
-  <w:style w:type="table" w:default="1" w:styleId="TableNormal">
-    <w:name w:val="Normal Table"/>
-    <w:uiPriority w:val="99"/>
-    <w:semiHidden/>
-    <w:unhideWhenUsed/>
-    <w:tblPr>
-      <w:tblInd w:w="0" w:type="dxa"/>
-      <w:tblCellMar>
-        <w:top w:w="0" w:type="dxa"/>
-        <w:left w:w="108" w:type="dxa"/>
-        <w:bottom w:w="0" w:type="dxa"/>
-        <w:right w:w="108" w:type="dxa"/>
-      </w:tblCellMar>
-    </w:tblPr>
-  </w:style>
-  <w:style w:type="numbering" w:default="1" w:styleId="NoList">
-    <w:name w:val="No List"/>
-    <w:uiPriority w:val="99"/>
-    <w:semiHidden/>
-    <w:unhideWhenUsed/>
-  </w:style>
-  <w:style w:type="paragraph" w:styleId="ListParagraph">
-    <w:name w:val="List Paragraph"/>
-    <w:basedOn w:val="Normal"/>
-    <w:uiPriority w:val="34"/>
-    <w:qFormat/>
-    <w:rsid w:val="00C22050"/>
-    <w:pPr>
-      <w:ind w:left="720"/>
-      <w:contextualSpacing/>
-    </w:pPr>
-  </w:style>
-  <w:style w:type="character" w:styleId="Hyperlink">
-    <w:name w:val="Hyperlink"/>
-    <w:basedOn w:val="DefaultParagraphFont"/>
-    <w:uiPriority w:val="99"/>
-    <w:unhideWhenUsed/>
-    <w:rsid w:val="008E64B9"/>
-    <w:rPr>
-      <w:color w:val="0000FF" w:themeColor="hyperlink"/>
-      <w:u w:val="single"/>
-    </w:rPr>
-  </w:style>
-</w:styles>
-</file>
-
-<file path=word/stylesWithEffects.xml><?xml version="1.0" encoding="utf-8"?>
-<w:styles xmlns:wpc="http://schemas.microsoft.com/office/word/2010/wordprocessingCanvas" xmlns:mo="http://schemas.microsoft.com/office/mac/office/2008/main" xmlns:mc="http://schemas.openxmlformats.org/markup-compatibility/2006" xmlns:mv="urn:schemas-microsoft-com:mac:vml" xmlns:o="urn:schemas-microsoft-com:office:office" xmlns:r="http://schemas.openxmlformats.org/officeDocument/2006/relationships" xmlns:m="http://schemas.openxmlformats.org/officeDocument/2006/math" xmlns:v="urn:schemas-microsoft-com:vml" xmlns:wp14="http://schemas.microsoft.com/office/word/2010/wordprocessingDrawing" xmlns:wp="http://schemas.openxmlformats.org/drawingml/2006/wordprocessingDrawing" xmlns:w10="urn:schemas-microsoft-com:office:word" xmlns:w="http://schemas.openxmlformats.org/wordprocessingml/2006/main" xmlns:w14="http://schemas.microsoft.com/office/word/2010/wordml" xmlns:wpg="http://schemas.microsoft.com/office/word/2010/wordprocessingGroup" xmlns:wpi="http://schemas.microsoft.com/office/word/2010/wordprocessingInk" xmlns:wne="http://schemas.microsoft.com/office/word/2006/wordml" xmlns:wps="http://schemas.microsoft.com/office/word/2010/wordprocessingShape" mc:Ignorable="w14 wp14">
-  <w:docDefaults>
-    <w:rPrDefault>
-      <w:rPr>
-        <w:rFonts w:asciiTheme="minorHAnsi" w:eastAsiaTheme="minorEastAsia" w:hAnsiTheme="minorHAnsi" w:cstheme="minorBidi"/>
-        <w:sz w:val="24"/>
-        <w:szCs w:val="24"/>
-        <w:lang w:val="en-US" w:eastAsia="en-US" w:bidi="ar-SA"/>
-      </w:rPr>
-    </w:rPrDefault>
-    <w:pPrDefault/>
-  </w:docDefaults>
-  <w:latentStyles w:defLockedState="0" w:defUIPriority="99" w:defSemiHidden="1" w:defUnhideWhenUsed="1" w:defQFormat="0" w:count="276">
-    <w:lsdException w:name="Normal" w:semiHidden="0" w:uiPriority="0" w:unhideWhenUsed="0" w:qFormat="1"/>
-    <w:lsdException w:name="heading 1" w:semiHidden="0" w:uiPriority="9" w:unhideWhenUsed="0" w:qFormat="1"/>
-    <w:lsdException w:name="heading 2" w:uiPriority="9" w:qFormat="1"/>
-    <w:lsdException w:name="heading 3" w:uiPriority="9" w:qFormat="1"/>
-    <w:lsdException w:name="heading 4" w:uiPriority="9" w:qFormat="1"/>
-    <w:lsdException w:name="heading 5" w:uiPriority="9" w:qFormat="1"/>
-    <w:lsdException w:name="heading 6" w:uiPriority="9" w:qFormat="1"/>
-    <w:lsdException w:name="heading 7" w:uiPriority="9" w:qFormat="1"/>
-    <w:lsdException w:name="heading 8" w:uiPriority="9" w:qFormat="1"/>
-    <w:lsdException w:name="heading 9" w:uiPriority="9" w:qFormat="1"/>
-    <w:lsdException w:name="toc 1" w:uiPriority="39"/>
-    <w:lsdException w:name="toc 2" w:uiPriority="39"/>
-    <w:lsdException w:name="toc 3" w:uiPriority="39"/>
-    <w:lsdException w:name="toc 4" w:uiPriority="39"/>
-    <w:lsdException w:name="toc 5" w:uiPriority="39"/>
-    <w:lsdException w:name="toc 6" w:uiPriority="39"/>
-    <w:lsdException w:name="toc 7" w:uiPriority="39"/>
-    <w:lsdException w:name="toc 8" w:uiPriority="39"/>
-    <w:lsdException w:name="toc 9" w:uiPriority="39"/>
-    <w:lsdException w:name="caption" w:uiPriority="35" w:qFormat="1"/>
-    <w:lsdException w:name="Title" w:semiHidden="0" w:uiPriority="10" w:unhideWhenUsed="0" w:qFormat="1"/>
-    <w:lsdException w:name="Default Paragraph Font" w:uiPriority="1"/>
-    <w:lsdException w:name="Subtitle" w:semiHidden="0" w:uiPriority="11" w:unhideWhenUsed="0" w:qFormat="1"/>
-    <w:lsdException w:name="Strong" w:semiHidden="0" w:uiPriority="22" w:unhideWhenUsed="0" w:qFormat="1"/>
-    <w:lsdException w:name="Emphasis" w:semiHidden="0" w:uiPriority="20" w:unhideWhenUsed="0" w:qFormat="1"/>
-    <w:lsdException w:name="Table Grid" w:semiHidden="0" w:uiPriority="59" w:unhideWhenUsed="0"/>
-    <w:lsdException w:name="Note Level 1" w:semiHidden="0" w:unhideWhenUsed="0"/>
-    <w:lsdException w:name="Note Level 2" w:semiHidden="0" w:unhideWhenUsed="0"/>
-    <w:lsdException w:name="Note Level 3" w:semiHidden="0" w:unhideWhenUsed="0"/>
-    <w:lsdException w:name="Note Level 4" w:semiHidden="0" w:unhideWhenUsed="0"/>
-    <w:lsdException w:name="Note Level 5" w:semiHidden="0" w:unhideWhenUsed="0"/>
-    <w:lsdException w:name="Note Level 6" w:semiHidden="0" w:unhideWhenUsed="0"/>
-    <w:lsdException w:name="Note Level 7" w:semiHidden="0" w:unhideWhenUsed="0"/>
-    <w:lsdException w:name="Note Level 8" w:semiHidden="0" w:unhideWhenUsed="0"/>
-    <w:lsdException w:name="Note Level 9" w:semiHidden="0" w:unhideWhenUsed="0"/>
-    <w:lsdException w:name="Placeholder Text" w:unhideWhenUsed="0"/>
-    <w:lsdException w:name="No Spacing" w:semiHidden="0" w:uiPriority="1" w:unhideWhenUsed="0" w:qFormat="1"/>
-    <w:lsdException w:name="Light Shading" w:semiHidden="0" w:uiPriority="60" w:unhideWhenUsed="0"/>
-    <w:lsdException w:name="Light List" w:semiHidden="0" w:uiPriority="61" w:unhideWhenUsed="0"/>
-    <w:lsdException w:name="Light Grid" w:semiHidden="0" w:uiPriority="62" w:unhideWhenUsed="0"/>
-    <w:lsdException w:name="Medium Shading 1" w:semiHidden="0" w:uiPriority="63" w:unhideWhenUsed="0"/>
-    <w:lsdException w:name="Medium Shading 2" w:semiHidden="0" w:uiPriority="64" w:unhideWhenUsed="0"/>
-    <w:lsdException w:name="Medium List 1" w:semiHidden="0" w:uiPriority="65" w:unhideWhenUsed="0"/>
-    <w:lsdException w:name="Medium List 2" w:semiHidden="0" w:uiPriority="66" w:unhideWhenUsed="0"/>
-    <w:lsdException w:name="Medium Grid 1" w:semiHidden="0" w:uiPriority="67" w:unhideWhenUsed="0"/>
-    <w:lsdException w:name="Medium Grid 2" w:semiHidden="0" w:uiPriority="68" w:unhideWhenUsed="0"/>
-    <w:lsdException w:name="Medium Grid 3" w:semiHidden="0" w:uiPriority="69" w:unhideWhenUsed="0"/>
-    <w:lsdException w:name="Dark List" w:semiHidden="0" w:uiPriority="70" w:unhideWhenUsed="0"/>
-    <w:lsdException w:name="Colorful Shading" w:semiHidden="0" w:uiPriority="71" w:unhideWhenUsed="0"/>
-    <w:lsdException w:name="Colorful List" w:semiHidden="0" w:uiPriority="72" w:unhideWhenUsed="0"/>
-    <w:lsdException w:name="Colorful Grid" w:semiHidden="0" w:uiPriority="73" w:unhideWhenUsed="0"/>
-    <w:lsdException w:name="Light Shading Accent 1" w:semiHidden="0" w:uiPriority="60" w:unhideWhenUsed="0"/>
-    <w:lsdException w:name="Light List Accent 1" w:semiHidden="0" w:uiPriority="61" w:unhideWhenUsed="0"/>
-    <w:lsdException w:name="Light Grid Accent 1" w:semiHidden="0" w:uiPriority="62" w:unhideWhenUsed="0"/>
-    <w:lsdException w:name="Medium Shading 1 Accent 1" w:semiHidden="0" w:uiPriority="63" w:unhideWhenUsed="0"/>
-    <w:lsdException w:name="Medium Shading 2 Accent 1" w:semiHidden="0" w:uiPriority="64" w:unhideWhenUsed="0"/>
-    <w:lsdException w:name="Medium List 1 Accent 1" w:semiHidden="0" w:uiPriority="65" w:unhideWhenUsed="0"/>
-    <w:lsdException w:name="Revision" w:unhideWhenUsed="0"/>
-    <w:lsdException w:name="List Paragraph" w:semiHidden="0" w:uiPriority="34" w:unhideWhenUsed="0" w:qFormat="1"/>
-    <w:lsdException w:name="Quote" w:semiHidden="0" w:uiPriority="29" w:unhideWhenUsed="0" w:qFormat="1"/>
-    <w:lsdException w:name="Intense Quote" w:semiHidden="0" w:uiPriority="30" w:unhideWhenUsed="0" w:qFormat="1"/>
-    <w:lsdException w:name="Medium List 2 Accent 1" w:semiHidden="0" w:uiPriority="66" w:unhideWhenUsed="0"/>
-    <w:lsdException w:name="Medium Grid 1 Accent 1" w:semiHidden="0" w:uiPriority="67" w:unhideWhenUsed="0"/>
-    <w:lsdException w:name="Medium Grid 2 Accent 1" w:semiHidden="0" w:uiPriority="68" w:unhideWhenUsed="0"/>
-    <w:lsdException w:name="Medium Grid 3 Accent 1" w:semiHidden="0" w:uiPriority="69" w:unhideWhenUsed="0"/>
-    <w:lsdException w:name="Dark List Accent 1" w:semiHidden="0" w:uiPriority="70" w:unhideWhenUsed="0"/>
-    <w:lsdException w:name="Colorful Shading Accent 1" w:semiHidden="0" w:uiPriority="71" w:unhideWhenUsed="0"/>
-    <w:lsdException w:name="Colorful List Accent 1" w:semiHidden="0" w:uiPriority="72" w:unhideWhenUsed="0"/>
-    <w:lsdException w:name="Colorful Grid Accent 1" w:semiHidden="0" w:uiPriority="73" w:unhideWhenUsed="0"/>
-    <w:lsdException w:name="Light Shading Accent 2" w:semiHidden="0" w:uiPriority="60" w:unhideWhenUsed="0"/>
-    <w:lsdException w:name="Light List Accent 2" w:semiHidden="0" w:uiPriority="61" w:unhideWhenUsed="0"/>
-    <w:lsdException w:name="Light Grid Accent 2" w:semiHidden="0" w:uiPriority="62" w:unhideWhenUsed="0"/>
-    <w:lsdException w:name="Medium Shading 1 Accent 2" w:semiHidden="0" w:uiPriority="63" w:unhideWhenUsed="0"/>
-    <w:lsdException w:name="Medium Shading 2 Accent 2" w:semiHidden="0" w:uiPriority="64" w:unhideWhenUsed="0"/>
-    <w:lsdException w:name="Medium List 1 Accent 2" w:semiHidden="0" w:uiPriority="65" w:unhideWhenUsed="0"/>
-    <w:lsdException w:name="Medium List 2 Accent 2" w:semiHidden="0" w:uiPriority="66" w:unhideWhenUsed="0"/>
-    <w:lsdException w:name="Medium Grid 1 Accent 2" w:semiHidden="0" w:uiPriority="67" w:unhideWhenUsed="0"/>
-    <w:lsdException w:name="Medium Grid 2 Accent 2" w:semiHidden="0" w:uiPriority="68" w:unhideWhenUsed="0"/>
-    <w:lsdException w:name="Medium Grid 3 Accent 2" w:semiHidden="0" w:uiPriority="69" w:unhideWhenUsed="0"/>
-    <w:lsdException w:name="Dark List Accent 2" w:semiHidden="0" w:uiPriority="70" w:unhideWhenUsed="0"/>
-    <w:lsdException w:name="Colorful Shading Accent 2" w:semiHidden="0" w:uiPriority="71" w:unhideWhenUsed="0"/>
-    <w:lsdException w:name="Colorful List Accent 2" w:semiHidden="0" w:uiPriority="72" w:unhideWhenUsed="0"/>
-    <w:lsdException w:name="Colorful Grid Accent 2" w:semiHidden="0" w:uiPriority="73" w:unhideWhenUsed="0"/>
-    <w:lsdException w:name="Light Shading Accent 3" w:semiHidden="0" w:uiPriority="60" w:unhideWhenUsed="0"/>
-    <w:lsdException w:name="Light List Accent 3" w:semiHidden="0" w:uiPriority="61" w:unhideWhenUsed="0"/>
-    <w:lsdException w:name="Light Grid Accent 3" w:semiHidden="0" w:uiPriority="62" w:unhideWhenUsed="0"/>
-    <w:lsdException w:name="Medium Shading 1 Accent 3" w:semiHidden="0" w:uiPriority="63" w:unhideWhenUsed="0"/>
-    <w:lsdException w:name="Medium Shading 2 Accent 3" w:semiHidden="0" w:uiPriority="64" w:unhideWhenUsed="0"/>
-    <w:lsdException w:name="Medium List 1 Accent 3" w:semiHidden="0" w:uiPriority="65" w:unhideWhenUsed="0"/>
-    <w:lsdException w:name="Medium List 2 Accent 3" w:semiHidden="0" w:uiPriority="66" w:unhideWhenUsed="0"/>
-    <w:lsdException w:name="Medium Grid 1 Accent 3" w:semiHidden="0" w:uiPriority="67" w:unhideWhenUsed="0"/>
-    <w:lsdException w:name="Medium Grid 2 Accent 3" w:semiHidden="0" w:uiPriority="68" w:unhideWhenUsed="0"/>
-    <w:lsdException w:name="Medium Grid 3 Accent 3" w:semiHidden="0" w:uiPriority="69" w:unhideWhenUsed="0"/>
-    <w:lsdException w:name="Dark List Accent 3" w:semiHidden="0" w:uiPriority="70" w:unhideWhenUsed="0"/>
-    <w:lsdException w:name="Colorful Shading Accent 3" w:semiHidden="0" w:uiPriority="71" w:unhideWhenUsed="0"/>
-    <w:lsdException w:name="Colorful List Accent 3" w:semiHidden="0" w:uiPriority="72" w:unhideWhenUsed="0"/>
-    <w:lsdException w:name="Colorful Grid Accent 3" w:semiHidden="0" w:uiPriority="73" w:unhideWhenUsed="0"/>
-    <w:lsdException w:name="Light Shading Accent 4" w:semiHidden="0" w:uiPriority="60" w:unhideWhenUsed="0"/>
-    <w:lsdException w:name="Light List Accent 4" w:semiHidden="0" w:uiPriority="61" w:unhideWhenUsed="0"/>
-    <w:lsdException w:name="Light Grid Accent 4" w:semiHidden="0" w:uiPriority="62" w:unhideWhenUsed="0"/>
-    <w:lsdException w:name="Medium Shading 1 Accent 4" w:semiHidden="0" w:uiPriority="63" w:unhideWhenUsed="0"/>
-    <w:lsdException w:name="Medium Shading 2 Accent 4" w:semiHidden="0" w:uiPriority="64" w:unhideWhenUsed="0"/>
-    <w:lsdException w:name="Medium List 1 Accent 4" w:semiHidden="0" w:uiPriority="65" w:unhideWhenUsed="0"/>
-    <w:lsdException w:name="Medium List 2 Accent 4" w:semiHidden="0" w:uiPriority="66" w:unhideWhenUsed="0"/>
-    <w:lsdException w:name="Medium Grid 1 Accent 4" w:semiHidden="0" w:uiPriority="67" w:unhideWhenUsed="0"/>
-    <w:lsdException w:name="Medium Grid 2 Accent 4" w:semiHidden="0" w:uiPriority="68" w:unhideWhenUsed="0"/>
-    <w:lsdException w:name="Medium Grid 3 Accent 4" w:semiHidden="0" w:uiPriority="69" w:unhideWhenUsed="0"/>
-    <w:lsdException w:name="Dark List Accent 4" w:semiHidden="0" w:uiPriority="70" w:unhideWhenUsed="0"/>
-    <w:lsdException w:name="Colorful Shading Accent 4" w:semiHidden="0" w:uiPriority="71" w:unhideWhenUsed="0"/>
-    <w:lsdException w:name="Colorful List Accent 4" w:semiHidden="0" w:uiPriority="72" w:unhideWhenUsed="0"/>
-    <w:lsdException w:name="Colorful Grid Accent 4" w:semiHidden="0" w:uiPriority="73" w:unhideWhenUsed="0"/>
-    <w:lsdException w:name="Light Shading Accent 5" w:semiHidden="0" w:uiPriority="60" w:unhideWhenUsed="0"/>
-    <w:lsdException w:name="Light List Accent 5" w:semiHidden="0" w:uiPriority="61" w:unhideWhenUsed="0"/>
-    <w:lsdException w:name="Light Grid Accent 5" w:semiHidden="0" w:uiPriority="62" w:unhideWhenUsed="0"/>
-    <w:lsdException w:name="Medium Shading 1 Accent 5" w:semiHidden="0" w:uiPriority="63" w:unhideWhenUsed="0"/>
-    <w:lsdException w:name="Medium Shading 2 Accent 5" w:semiHidden="0" w:uiPriority="64" w:unhideWhenUsed="0"/>
-    <w:lsdException w:name="Medium List 1 Accent 5" w:semiHidden="0" w:uiPriority="65" w:unhideWhenUsed="0"/>
-    <w:lsdException w:name="Medium List 2 Accent 5" w:semiHidden="0" w:uiPriority="66" w:unhideWhenUsed="0"/>
-    <w:lsdException w:name="Medium Grid 1 Accent 5" w:semiHidden="0" w:uiPriority="67" w:unhideWhenUsed="0"/>
-    <w:lsdException w:name="Medium Grid 2 Accent 5" w:semiHidden="0" w:uiPriority="68" w:unhideWhenUsed="0"/>
-    <w:lsdException w:name="Medium Grid 3 Accent 5" w:semiHidden="0" w:uiPriority="69" w:unhideWhenUsed="0"/>
-    <w:lsdException w:name="Dark List Accent 5" w:semiHidden="0" w:uiPriority="70" w:unhideWhenUsed="0"/>
-    <w:lsdException w:name="Colorful Shading Accent 5" w:semiHidden="0" w:uiPriority="71" w:unhideWhenUsed="0"/>
-    <w:lsdException w:name="Colorful List Accent 5" w:semiHidden="0" w:uiPriority="72" w:unhideWhenUsed="0"/>
-    <w:lsdException w:name="Colorful Grid Accent 5" w:semiHidden="0" w:uiPriority="73" w:unhideWhenUsed="0"/>
-    <w:lsdException w:name="Light Shading Accent 6" w:semiHidden="0" w:uiPriority="60" w:unhideWhenUsed="0"/>
-    <w:lsdException w:name="Light List Accent 6" w:semiHidden="0" w:uiPriority="61" w:unhideWhenUsed="0"/>
-    <w:lsdException w:name="Light Grid Accent 6" w:semiHidden="0" w:uiPriority="62" w:unhideWhenUsed="0"/>
-    <w:lsdException w:name="Medium Shading 1 Accent 6" w:semiHidden="0" w:uiPriority="63" w:unhideWhenUsed="0"/>
-    <w:lsdException w:name="Medium Shading 2 Accent 6" w:semiHidden="0" w:uiPriority="64" w:unhideWhenUsed="0"/>
-    <w:lsdException w:name="Medium List 1 Accent 6" w:semiHidden="0" w:uiPriority="65" w:unhideWhenUsed="0"/>
-    <w:lsdException w:name="Medium List 2 Accent 6" w:semiHidden="0" w:uiPriority="66" w:unhideWhenUsed="0"/>
-    <w:lsdException w:name="Medium Grid 1 Accent 6" w:semiHidden="0" w:uiPriority="67" w:unhideWhenUsed="0"/>
-    <w:lsdException w:name="Medium Grid 2 Accent 6" w:semiHidden="0" w:uiPriority="68" w:unhideWhenUsed="0"/>
-    <w:lsdException w:name="Medium Grid 3 Accent 6" w:semiHidden="0" w:uiPriority="69" w:unhideWhenUsed="0"/>
-    <w:lsdException w:name="Dark List Accent 6" w:semiHidden="0" w:uiPriority="70" w:unhideWhenUsed="0"/>
-    <w:lsdException w:name="Colorful Shading Accent 6" w:semiHidden="0" w:uiPriority="71" w:unhideWhenUsed="0"/>
-    <w:lsdException w:name="Colorful List Accent 6" w:semiHidden="0" w:uiPriority="72" w:unhideWhenUsed="0"/>
-    <w:lsdException w:name="Colorful Grid Accent 6" w:semiHidden="0" w:uiPriority="73" w:unhideWhenUsed="0"/>
-    <w:lsdException w:name="Subtle Emphasis" w:semiHidden="0" w:uiPriority="19" w:unhideWhenUsed="0" w:qFormat="1"/>
-    <w:lsdException w:name="Intense Emphasis" w:semiHidden="0" w:uiPriority="21" w:unhideWhenUsed="0" w:qFormat="1"/>
-    <w:lsdException w:name="Subtle Reference" w:semiHidden="0" w:uiPriority="31" w:unhideWhenUsed="0" w:qFormat="1"/>
-    <w:lsdException w:name="Intense Reference" w:semiHidden="0" w:uiPriority="32" w:unhideWhenUsed="0" w:qFormat="1"/>
-    <w:lsdException w:name="Book Title" w:semiHidden="0" w:uiPriority="33" w:unhideWhenUsed="0" w:qFormat="1"/>
-    <w:lsdException w:name="Bibliography" w:uiPriority="37"/>
-    <w:lsdException w:name="TOC Heading" w:uiPriority="39" w:qFormat="1"/>
+  <w:latentStyles w:defLockedState="0" w:defUIPriority="99" w:defSemiHidden="0" w:defUnhideWhenUsed="0" w:defQFormat="0" w:count="371">
+    <w:lsdException w:name="Normal" w:uiPriority="0" w:qFormat="1"/>
+    <w:lsdException w:name="heading 1" w:uiPriority="9" w:qFormat="1"/>
+    <w:lsdException w:name="heading 2" w:semiHidden="1" w:uiPriority="9" w:unhideWhenUsed="1" w:qFormat="1"/>
+    <w:lsdException w:name="heading 3" w:semiHidden="1" w:uiPriority="9" w:unhideWhenUsed="1" w:qFormat="1"/>
+    <w:lsdException w:name="heading 4" w:semiHidden="1" w:uiPriority="9" w:unhideWhenUsed="1" w:qFormat="1"/>
+    <w:lsdException w:name="heading 5" w:semiHidden="1" w:uiPriority="9" w:unhideWhenUsed="1" w:qFormat="1"/>
+    <w:lsdException w:name="heading 6" w:semiHidden="1" w:uiPriority="9" w:unhideWhenUsed="1" w:qFormat="1"/>
+    <w:lsdException w:name="heading 7" w:semiHidden="1" w:uiPriority="9" w:unhideWhenUsed="1" w:qFormat="1"/>
+    <w:lsdException w:name="heading 8" w:semiHidden="1" w:uiPriority="9" w:unhideWhenUsed="1" w:qFormat="1"/>
+    <w:lsdException w:name="heading 9" w:semiHidden="1" w:uiPriority="9" w:unhideWhenUsed="1" w:qFormat="1"/>
+    <w:lsdException w:name="index 1" w:semiHidden="1" w:unhideWhenUsed="1"/>
+    <w:lsdException w:name="index 2" w:semiHidden="1" w:unhideWhenUsed="1"/>
+    <w:lsdException w:name="index 3" w:semiHidden="1" w:unhideWhenUsed="1"/>
+    <w:lsdException w:name="index 4" w:semiHidden="1" w:unhideWhenUsed="1"/>
+    <w:lsdException w:name="index 5" w:semiHidden="1" w:unhideWhenUsed="1"/>
+    <w:lsdException w:name="index 6" w:semiHidden="1" w:unhideWhenUsed="1"/>
+    <w:lsdException w:name="index 7" w:semiHidden="1" w:unhideWhenUsed="1"/>
+    <w:lsdException w:name="index 8" w:semiHidden="1" w:unhideWhenUsed="1"/>
+    <w:lsdException w:name="index 9" w:semiHidden="1" w:unhideWhenUsed="1"/>
+    <w:lsdException w:name="toc 1" w:semiHidden="1" w:uiPriority="39" w:unhideWhenUsed="1"/>
+    <w:lsdException w:name="toc 2" w:semiHidden="1" w:uiPriority="39" w:unhideWhenUsed="1"/>
+    <w:lsdException w:name="toc 3" w:semiHidden="1" w:uiPriority="39" w:unhideWhenUsed="1"/>
+    <w:lsdException w:name="toc 4" w:semiHidden="1" w:uiPriority="39" w:unhideWhenUsed="1"/>
+    <w:lsdException w:name="toc 5" w:semiHidden="1" w:uiPriority="39" w:unhideWhenUsed="1"/>
+    <w:lsdException w:name="toc 6" w:semiHidden="1" w:uiPriority="39" w:unhideWhenUsed="1"/>
+    <w:lsdException w:name="toc 7" w:semiHidden="1" w:uiPriority="39" w:unhideWhenUsed="1"/>
+    <w:lsdException w:name="toc 8" w:semiHidden="1" w:uiPriority="39" w:unhideWhenUsed="1"/>
+    <w:lsdException w:name="toc 9" w:semiHidden="1" w:uiPriority="39" w:unhideWhenUsed="1"/>
+    <w:lsdException w:name="Normal Indent" w:semiHidden="1" w:unhideWhenUsed="1"/>
+    <w:lsdException w:name="footnote text" w:semiHidden="1" w:unhideWhenUsed="1"/>
+    <w:lsdException w:name="annotation text" w:semiHidden="1" w:unhideWhenUsed="1"/>
+    <w:lsdException w:name="header" w:semiHidden="1" w:unhideWhenUsed="1"/>
+    <w:lsdException w:name="footer" w:semiHidden="1" w:unhideWhenUsed="1"/>
+    <w:lsdException w:name="index heading" w:semiHidden="1" w:unhideWhenUsed="1"/>
+    <w:lsdException w:name="caption" w:semiHidden="1" w:uiPriority="35" w:unhideWhenUsed="1" w:qFormat="1"/>
+    <w:lsdException w:name="table of figures" w:semiHidden="1" w:unhideWhenUsed="1"/>
+    <w:lsdException w:name="envelope address" w:semiHidden="1" w:unhideWhenUsed="1"/>
+    <w:lsdException w:name="envelope return" w:semiHidden="1" w:unhideWhenUsed="1"/>
+    <w:lsdException w:name="footnote reference" w:semiHidden="1" w:unhideWhenUsed="1"/>
+    <w:lsdException w:name="annotation reference" w:semiHidden="1" w:unhideWhenUsed="1"/>
+    <w:lsdException w:name="line number" w:semiHidden="1" w:unhideWhenUsed="1"/>
+    <w:lsdException w:name="page number" w:semiHidden="1" w:unhideWhenUsed="1"/>
+    <w:lsdException w:name="endnote reference" w:semiHidden="1" w:unhideWhenUsed="1"/>
+    <w:lsdException w:name="endnote text" w:semiHidden="1" w:unhideWhenUsed="1"/>
+    <w:lsdException w:name="table of authorities" w:semiHidden="1" w:unhideWhenUsed="1"/>
+    <w:lsdException w:name="macro" w:semiHidden="1" w:unhideWhenUsed="1"/>
+    <w:lsdException w:name="toa heading" w:semiHidden="1" w:unhideWhenUsed="1"/>
+    <w:lsdException w:name="List" w:semiHidden="1" w:unhideWhenUsed="1"/>
+    <w:lsdException w:name="List Bullet" w:semiHidden="1" w:unhideWhenUsed="1"/>
+    <w:lsdException w:name="List Number" w:semiHidden="1" w:unhideWhenUsed="1"/>
+    <w:lsdException w:name="List 2" w:semiHidden="1" w:unhideWhenUsed="1"/>
+    <w:lsdException w:name="List 3" w:semiHidden="1" w:unhideWhenUsed="1"/>
+    <w:lsdException w:name="List 4" w:semiHidden="1" w:unhideWhenUsed="1"/>
+    <w:lsdException w:name="List 5" w:semiHidden="1" w:unhideWhenUsed="1"/>
+    <w:lsdException w:name="List Bullet 2" w:semiHidden="1" w:unhideWhenUsed="1"/>
+    <w:lsdException w:name="List Bullet 3" w:semiHidden="1" w:unhideWhenUsed="1"/>
+    <w:lsdException w:name="List Bullet 4" w:semiHidden="1" w:unhideWhenUsed="1"/>
+    <w:lsdException w:name="List Bullet 5" w:semiHidden="1" w:unhideWhenUsed="1"/>
+    <w:lsdException w:name="List Number 2" w:semiHidden="1" w:unhideWhenUsed="1"/>
+    <w:lsdException w:name="List Number 3" w:semiHidden="1" w:unhideWhenUsed="1"/>
+    <w:lsdException w:name="List Number 4" w:semiHidden="1" w:unhideWhenUsed="1"/>
+    <w:lsdException w:name="List Number 5" w:semiHidden="1" w:unhideWhenUsed="1"/>
+    <w:lsdException w:name="Title" w:uiPriority="10" w:qFormat="1"/>
+    <w:lsdException w:name="Closing" w:semiHidden="1" w:unhideWhenUsed="1"/>
+    <w:lsdException w:name="Signature" w:semiHidden="1" w:unhideWhenUsed="1"/>
+    <w:lsdException w:name="Default Paragraph Font" w:semiHidden="1" w:uiPriority="1" w:unhideWhenUsed="1"/>
+    <w:lsdException w:name="Body Text" w:semiHidden="1" w:unhideWhenUsed="1"/>
+    <w:lsdException w:name="Body Text Indent" w:semiHidden="1" w:unhideWhenUsed="1"/>
+    <w:lsdException w:name="List Continue" w:semiHidden="1" w:unhideWhenUsed="1"/>
+    <w:lsdException w:name="List Continue 2" w:semiHidden="1" w:unhideWhenUsed="1"/>
+    <w:lsdException w:name="List Continue 3" w:semiHidden="1" w:unhideWhenUsed="1"/>
+    <w:lsdException w:name="List Continue 4" w:semiHidden="1" w:unhideWhenUsed="1"/>
+    <w:lsdException w:name="List Continue 5" w:semiHidden="1" w:unhideWhenUsed="1"/>
+    <w:lsdException w:name="Message Header" w:semiHidden="1" w:unhideWhenUsed="1"/>
+    <w:lsdException w:name="Subtitle" w:uiPriority="11" w:qFormat="1"/>
+    <w:lsdException w:name="Salutation" w:semiHidden="1" w:unhideWhenUsed="1"/>
+    <w:lsdException w:name="Date" w:semiHidden="1" w:unhideWhenUsed="1"/>
+    <w:lsdException w:name="Body Text First Indent" w:semiHidden="1" w:unhideWhenUsed="1"/>
+    <w:lsdException w:name="Body Text First Indent 2" w:semiHidden="1" w:unhideWhenUsed="1"/>
+    <w:lsdException w:name="Note Heading" w:semiHidden="1" w:unhideWhenUsed="1"/>
+    <w:lsdException w:name="Body Text 2" w:semiHidden="1" w:unhideWhenUsed="1"/>
+    <w:lsdException w:name="Body Text 3" w:semiHidden="1" w:unhideWhenUsed="1"/>
+    <w:lsdException w:name="Body Text Indent 2" w:semiHidden="1" w:unhideWhenUsed="1"/>
+    <w:lsdException w:name="Body Text Indent 3" w:semiHidden="1" w:unhideWhenUsed="1"/>
+    <w:lsdException w:name="Block Text" w:semiHidden="1" w:unhideWhenUsed="1"/>
+    <w:lsdException w:name="Hyperlink" w:semiHidden="1" w:unhideWhenUsed="1"/>
+    <w:lsdException w:name="FollowedHyperlink" w:semiHidden="1" w:unhideWhenUsed="1"/>
+    <w:lsdException w:name="Strong" w:uiPriority="22" w:qFormat="1"/>
+    <w:lsdException w:name="Emphasis" w:uiPriority="20" w:qFormat="1"/>
+    <w:lsdException w:name="Document Map" w:semiHidden="1" w:unhideWhenUsed="1"/>
+    <w:lsdException w:name="Plain Text" w:semiHidden="1" w:unhideWhenUsed="1"/>
+    <w:lsdException w:name="E-mail Signature" w:semiHidden="1" w:unhideWhenUsed="1"/>
+    <w:lsdException w:name="HTML Top of Form" w:semiHidden="1" w:unhideWhenUsed="1"/>
+    <w:lsdException w:name="HTML Bottom of Form" w:semiHidden="1" w:unhideWhenUsed="1"/>
+    <w:lsdException w:name="Normal (Web)" w:semiHidden="1" w:unhideWhenUsed="1"/>
+    <w:lsdException w:name="HTML Acronym" w:semiHidden="1" w:unhideWhenUsed="1"/>
+    <w:lsdException w:name="HTML Address" w:semiHidden="1" w:unhideWhenUsed="1"/>
+    <w:lsdException w:name="HTML Cite" w:semiHidden="1" w:unhideWhenUsed="1"/>
+    <w:lsdException w:name="HTML Code" w:semiHidden="1" w:unhideWhenUsed="1"/>
+    <w:lsdException w:name="HTML Definition" w:semiHidden="1" w:unhideWhenUsed="1"/>
+    <w:lsdException w:name="HTML Keyboard" w:semiHidden="1" w:unhideWhenUsed="1"/>
+    <w:lsdException w:name="HTML Preformatted" w:semiHidden="1" w:unhideWhenUsed="1"/>
+    <w:lsdException w:name="HTML Sample" w:semiHidden="1" w:unhideWhenUsed="1"/>
+    <w:lsdException w:name="HTML Typewriter" w:semiHidden="1" w:unhideWhenUsed="1"/>
+    <w:lsdException w:name="HTML Variable" w:semiHidden="1" w:unhideWhenUsed="1"/>
+    <w:lsdException w:name="Normal Table" w:semiHidden="1" w:unhideWhenUsed="1"/>
+    <w:lsdException w:name="annotation subject" w:semiHidden="1" w:unhideWhenUsed="1"/>
+    <w:lsdException w:name="No List" w:semiHidden="1" w:unhideWhenUsed="1"/>
+    <w:lsdException w:name="Outline List 1" w:semiHidden="1" w:unhideWhenUsed="1"/>
+    <w:lsdException w:name="Outline List 2" w:semiHidden="1" w:unhideWhenUsed="1"/>
+    <w:lsdException w:name="Outline List 3" w:semiHidden="1" w:unhideWhenUsed="1"/>
+    <w:lsdException w:name="Table Simple 1" w:semiHidden="1" w:unhideWhenUsed="1"/>
+    <w:lsdException w:name="Table Simple 2" w:semiHidden="1" w:unhideWhenUsed="1"/>
+    <w:lsdException w:name="Table Simple 3" w:semiHidden="1" w:unhideWhenUsed="1"/>
+    <w:lsdException w:name="Table Classic 1" w:semiHidden="1" w:unhideWhenUsed="1"/>
+    <w:lsdException w:name="Table Classic 2" w:semiHidden="1" w:unhideWhenUsed="1"/>
+    <w:lsdException w:name="Table Classic 3" w:semiHidden="1" w:unhideWhenUsed="1"/>
+    <w:lsdException w:name="Table Classic 4" w:semiHidden="1" w:unhideWhenUsed="1"/>
+    <w:lsdException w:name="Table Colorful 1" w:semiHidden="1" w:unhideWhenUsed="1"/>
+    <w:lsdException w:name="Table Colorful 2" w:semiHidden="1" w:unhideWhenUsed="1"/>
+    <w:lsdException w:name="Table Colorful 3" w:semiHidden="1" w:unhideWhenUsed="1"/>
+    <w:lsdException w:name="Table Columns 1" w:semiHidden="1" w:unhideWhenUsed="1"/>
+    <w:lsdException w:name="Table Columns 2" w:semiHidden="1" w:unhideWhenUsed="1"/>
+    <w:lsdException w:name="Table Columns 3" w:semiHidden="1" w:unhideWhenUsed="1"/>
+    <w:lsdException w:name="Table Columns 4" w:semiHidden="1" w:unhideWhenUsed="1"/>
+    <w:lsdException w:name="Table Columns 5" w:semiHidden="1" w:unhideWhenUsed="1"/>
+    <w:lsdException w:name="Table Grid 1" w:semiHidden="1" w:unhideWhenUsed="1"/>
+    <w:lsdException w:name="Table Grid 2" w:semiHidden="1" w:unhideWhenUsed="1"/>
+    <w:lsdException w:name="Table Grid 3" w:semiHidden="1" w:unhideWhenUsed="1"/>
+    <w:lsdException w:name="Table Grid 4" w:semiHidden="1" w:unhideWhenUsed="1"/>
+    <w:lsdException w:name="Table Grid 5" w:semiHidden="1" w:unhideWhenUsed="1"/>
+    <w:lsdException w:name="Table Grid 6" w:semiHidden="1" w:unhideWhenUsed="1"/>
+    <w:lsdException w:name="Table Grid 7" w:semiHidden="1" w:unhideWhenUsed="1"/>
+    <w:lsdException w:name="Table Grid 8" w:semiHidden="1" w:unhideWhenUsed="1"/>
+    <w:lsdException w:name="Table List 1" w:semiHidden="1" w:unhideWhenUsed="1"/>
+    <w:lsdException w:name="Table List 2" w:semiHidden="1" w:unhideWhenUsed="1"/>
+    <w:lsdException w:name="Table List 3" w:semiHidden="1" w:unhideWhenUsed="1"/>
+    <w:lsdException w:name="Table List 4" w:semiHidden="1" w:unhideWhenUsed="1"/>
+    <w:lsdException w:name="Table List 5" w:semiHidden="1" w:unhideWhenUsed="1"/>
+    <w:lsdException w:name="Table List 6" w:semiHidden="1" w:unhideWhenUsed="1"/>
+    <w:lsdException w:name="Table List 7" w:semiHidden="1" w:unhideWhenUsed="1"/>
+    <w:lsdException w:name="Table List 8" w:semiHidden="1" w:unhideWhenUsed="1"/>
+    <w:lsdException w:name="Table 3D effects 1" w:semiHidden="1" w:unhideWhenUsed="1"/>
+    <w:lsdException w:name="Table 3D effects 2" w:semiHidden="1" w:unhideWhenUsed="1"/>
+    <w:lsdException w:name="Table 3D effects 3" w:semiHidden="1" w:unhideWhenUsed="1"/>
+    <w:lsdException w:name="Table Contemporary" w:semiHidden="1" w:unhideWhenUsed="1"/>
+    <w:lsdException w:name="Table Elegant" w:semiHidden="1" w:unhideWhenUsed="1"/>
+    <w:lsdException w:name="Table Professional" w:semiHidden="1" w:unhideWhenUsed="1"/>
+    <w:lsdException w:name="Table Subtle 1" w:semiHidden="1" w:unhideWhenUsed="1"/>
+    <w:lsdException w:name="Table Subtle 2" w:semiHidden="1" w:unhideWhenUsed="1"/>
+    <w:lsdException w:name="Table Web 1" w:semiHidden="1" w:unhideWhenUsed="1"/>
+    <w:lsdException w:name="Table Web 2" w:semiHidden="1" w:unhideWhenUsed="1"/>
+    <w:lsdException w:name="Table Web 3" w:semiHidden="1" w:unhideWhenUsed="1"/>
+    <w:lsdException w:name="Balloon Text" w:semiHidden="1" w:unhideWhenUsed="1"/>
+    <w:lsdException w:name="Table Grid" w:uiPriority="59"/>
+    <w:lsdException w:name="Table Theme" w:semiHidden="1" w:unhideWhenUsed="1"/>
+    <w:lsdException w:name="Placeholder Text" w:semiHidden="1"/>
+    <w:lsdException w:name="No Spacing" w:uiPriority="1" w:qFormat="1"/>
+    <w:lsdException w:name="Light Shading" w:uiPriority="60"/>
+    <w:lsdException w:name="Light List" w:uiPriority="61"/>
+    <w:lsdException w:name="Light Grid" w:uiPriority="62"/>
+    <w:lsdException w:name="Medium Shading 1" w:uiPriority="63"/>
+    <w:lsdException w:name="Medium Shading 2" w:uiPriority="64"/>
+    <w:lsdException w:name="Medium List 1" w:uiPriority="65"/>
+    <w:lsdException w:name="Medium List 2" w:uiPriority="66"/>
+    <w:lsdException w:name="Medium Grid 1" w:uiPriority="67"/>
+    <w:lsdException w:name="Medium Grid 2" w:uiPriority="68"/>
+    <w:lsdException w:name="Medium Grid 3" w:uiPriority="69"/>
+    <w:lsdException w:name="Dark List" w:uiPriority="70"/>
+    <w:lsdException w:name="Colorful Shading" w:uiPriority="71"/>
+    <w:lsdException w:name="Colorful List" w:uiPriority="72"/>
+    <w:lsdException w:name="Colorful Grid" w:uiPriority="73"/>
+    <w:lsdException w:name="Light Shading Accent 1" w:uiPriority="60"/>
+    <w:lsdException w:name="Light List Accent 1" w:uiPriority="61"/>
+    <w:lsdException w:name="Light Grid Accent 1" w:uiPriority="62"/>
+    <w:lsdException w:name="Medium Shading 1 Accent 1" w:uiPriority="63"/>
+    <w:lsdException w:name="Medium Shading 2 Accent 1" w:uiPriority="64"/>
+    <w:lsdException w:name="Medium List 1 Accent 1" w:uiPriority="65"/>
+    <w:lsdException w:name="Revision" w:semiHidden="1"/>
+    <w:lsdException w:name="List Paragraph" w:uiPriority="34" w:qFormat="1"/>
+    <w:lsdException w:name="Quote" w:uiPriority="29" w:qFormat="1"/>
+    <w:lsdException w:name="Intense Quote" w:uiPriority="30" w:qFormat="1"/>
+    <w:lsdException w:name="Medium List 2 Accent 1" w:uiPriority="66"/>
+    <w:lsdException w:name="Medium Grid 1 Accent 1" w:uiPriority="67"/>
+    <w:lsdException w:name="Medium Grid 2 Accent 1" w:uiPriority="68"/>
+    <w:lsdException w:name="Medium Grid 3 Accent 1" w:uiPriority="69"/>
+    <w:lsdException w:name="Dark List Accent 1" w:uiPriority="70"/>
+    <w:lsdException w:name="Colorful Shading Accent 1" w:uiPriority="71"/>
+    <w:lsdException w:name="Colorful List Accent 1" w:uiPriority="72"/>
+    <w:lsdException w:name="Colorful Grid Accent 1" w:uiPriority="73"/>
+    <w:lsdException w:name="Light Shading Accent 2" w:uiPriority="60"/>
+    <w:lsdException w:name="Light List Accent 2" w:uiPriority="61"/>
+    <w:lsdException w:name="Light Grid Accent 2" w:uiPriority="62"/>
+    <w:lsdException w:name="Medium Shading 1 Accent 2" w:uiPriority="63"/>
+    <w:lsdException w:name="Medium Shading 2 Accent 2" w:uiPriority="64"/>
+    <w:lsdException w:name="Medium List 1 Accent 2" w:uiPriority="65"/>
+    <w:lsdException w:name="Medium List 2 Accent 2" w:uiPriority="66"/>
+    <w:lsdException w:name="Medium Grid 1 Accent 2" w:uiPriority="67"/>
+    <w:lsdException w:name="Medium Grid 2 Accent 2" w:uiPriority="68"/>
+    <w:lsdException w:name="Medium Grid 3 Accent 2" w:uiPriority="69"/>
+    <w:lsdException w:name="Dark List Accent 2" w:uiPriority="70"/>
+    <w:lsdException w:name="Colorful Shading Accent 2" w:uiPriority="71"/>
+    <w:lsdException w:name="Colorful List Accent 2" w:uiPriority="72"/>
+    <w:lsdException w:name="Colorful Grid Accent 2" w:uiPriority="73"/>
+    <w:lsdException w:name="Light Shading Accent 3" w:uiPriority="60"/>
+    <w:lsdException w:name="Light List Accent 3" w:uiPriority="61"/>
+    <w:lsdException w:name="Light Grid Accent 3" w:uiPriority="62"/>
+    <w:lsdException w:name="Medium Shading 1 Accent 3" w:uiPriority="63"/>
+    <w:lsdException w:name="Medium Shading 2 Accent 3" w:uiPriority="64"/>
+    <w:lsdException w:name="Medium List 1 Accent 3" w:uiPriority="65"/>
+    <w:lsdException w:name="Medium List 2 Accent 3" w:uiPriority="66"/>
+    <w:lsdException w:name="Medium Grid 1 Accent 3" w:uiPriority="67"/>
+    <w:lsdException w:name="Medium Grid 2 Accent 3" w:uiPriority="68"/>
+    <w:lsdException w:name="Medium Grid 3 Accent 3" w:uiPriority="69"/>
+    <w:lsdException w:name="Dark List Accent 3" w:uiPriority="70"/>
+    <w:lsdException w:name="Colorful Shading Accent 3" w:uiPriority="71"/>
+    <w:lsdException w:name="Colorful List Accent 3" w:uiPriority="72"/>
+    <w:lsdException w:name="Colorful Grid Accent 3" w:uiPriority="73"/>
+    <w:lsdException w:name="Light Shading Accent 4" w:uiPriority="60"/>
+    <w:lsdException w:name="Light List Accent 4" w:uiPriority="61"/>
+    <w:lsdException w:name="Light Grid Accent 4" w:uiPriority="62"/>
+    <w:lsdException w:name="Medium Shading 1 Accent 4" w:uiPriority="63"/>
+    <w:lsdException w:name="Medium Shading 2 Accent 4" w:uiPriority="64"/>
+    <w:lsdException w:name="Medium List 1 Accent 4" w:uiPriority="65"/>
+    <w:lsdException w:name="Medium List 2 Accent 4" w:uiPriority="66"/>
+    <w:lsdException w:name="Medium Grid 1 Accent 4" w:uiPriority="67"/>
+    <w:lsdException w:name="Medium Grid 2 Accent 4" w:uiPriority="68"/>
+    <w:lsdException w:name="Medium Grid 3 Accent 4" w:uiPriority="69"/>
+    <w:lsdException w:name="Dark List Accent 4" w:uiPriority="70"/>
+    <w:lsdException w:name="Colorful Shading Accent 4" w:uiPriority="71"/>
+    <w:lsdException w:name="Colorful List Accent 4" w:uiPriority="72"/>
+    <w:lsdException w:name="Colorful Grid Accent 4" w:uiPriority="73"/>
+    <w:lsdException w:name="Light Shading Accent 5" w:uiPriority="60"/>
+    <w:lsdException w:name="Light List Accent 5" w:uiPriority="61"/>
+    <w:lsdException w:name="Light Grid Accent 5" w:uiPriority="62"/>
+    <w:lsdException w:name="Medium Shading 1 Accent 5" w:uiPriority="63"/>
+    <w:lsdException w:name="Medium Shading 2 Accent 5" w:uiPriority="64"/>
+    <w:lsdException w:name="Medium List 1 Accent 5" w:uiPriority="65"/>
+    <w:lsdException w:name="Medium List 2 Accent 5" w:uiPriority="66"/>
+    <w:lsdException w:name="Medium Grid 1 Accent 5" w:uiPriority="67"/>
+    <w:lsdException w:name="Medium Grid 2 Accent 5" w:uiPriority="68"/>
+    <w:lsdException w:name="Medium Grid 3 Accent 5" w:uiPriority="69"/>
+    <w:lsdException w:name="Dark List Accent 5" w:uiPriority="70"/>
+    <w:lsdException w:name="Colorful Shading Accent 5" w:uiPriority="71"/>
+    <w:lsdException w:name="Colorful List Accent 5" w:uiPriority="72"/>
+    <w:lsdException w:name="Colorful Grid Accent 5" w:uiPriority="73"/>
+    <w:lsdException w:name="Light Shading Accent 6" w:uiPriority="60"/>
+    <w:lsdException w:name="Light List Accent 6" w:uiPriority="61"/>
+    <w:lsdException w:name="Light Grid Accent 6" w:uiPriority="62"/>
+    <w:lsdException w:name="Medium Shading 1 Accent 6" w:uiPriority="63"/>
+    <w:lsdException w:name="Medium Shading 2 Accent 6" w:uiPriority="64"/>
+    <w:lsdException w:name="Medium List 1 Accent 6" w:uiPriority="65"/>
+    <w:lsdException w:name="Medium List 2 Accent 6" w:uiPriority="66"/>
+    <w:lsdException w:name="Medium Grid 1 Accent 6" w:uiPriority="67"/>
+    <w:lsdException w:name="Medium Grid 2 Accent 6" w:uiPriority="68"/>
+    <w:lsdException w:name="Medium Grid 3 Accent 6" w:uiPriority="69"/>
+    <w:lsdException w:name="Dark List Accent 6" w:uiPriority="70"/>
+    <w:lsdException w:name="Colorful Shading Accent 6" w:uiPriority="71"/>
+    <w:lsdException w:name="Colorful List Accent 6" w:uiPriority="72"/>
+    <w:lsdException w:name="Colorful Grid Accent 6" w:uiPriority="73"/>
+    <w:lsdException w:name="Subtle Emphasis" w:uiPriority="19" w:qFormat="1"/>
+    <w:lsdException w:name="Intense Emphasis" w:uiPriority="21" w:qFormat="1"/>
+    <w:lsdException w:name="Subtle Reference" w:uiPriority="31" w:qFormat="1"/>
+    <w:lsdException w:name="Intense Reference" w:uiPriority="32" w:qFormat="1"/>
+    <w:lsdException w:name="Book Title" w:uiPriority="33" w:qFormat="1"/>
+    <w:lsdException w:name="Bibliography" w:semiHidden="1" w:uiPriority="37" w:unhideWhenUsed="1"/>
+    <w:lsdException w:name="TOC Heading" w:semiHidden="1" w:uiPriority="39" w:unhideWhenUsed="1" w:qFormat="1"/>
+    <w:lsdException w:name="Grid Table 4" w:uiPriority="49"/>
+    <w:lsdException w:name="Grid Table 5 Dark" w:uiPriority="50"/>
+    <w:lsdException w:name="Grid Table 6 Colorful" w:uiPriority="51"/>
+    <w:lsdException w:name="Grid Table 7 Colorful" w:uiPriority="52"/>
+    <w:lsdException w:name="Grid Table 1 Light Accent 1" w:uiPriority="46"/>
+    <w:lsdException w:name="Grid Table 2 Accent 1" w:uiPriority="47"/>
+    <w:lsdException w:name="Grid Table 3 Accent 1" w:uiPriority="48"/>
+    <w:lsdException w:name="Grid Table 4 Accent 1" w:uiPriority="49"/>
+    <w:lsdException w:name="Grid Table 5 Dark Accent 1" w:uiPriority="50"/>
+    <w:lsdException w:name="Grid Table 6 Colorful Accent 1" w:uiPriority="51"/>
+    <w:lsdException w:name="Grid Table 7 Colorful Accent 1" w:uiPriority="52"/>
+    <w:lsdException w:name="Grid Table 1 Light Accent 2" w:uiPriority="46"/>
+    <w:lsdException w:name="Grid Table 2 Accent 2" w:uiPriority="47"/>
+    <w:lsdException w:name="Grid Table 3 Accent 2" w:uiPriority="48"/>
+    <w:lsdException w:name="Grid Table 4 Accent 2" w:uiPriority="49"/>
+    <w:lsdException w:name="Grid Table 5 Dark Accent 2" w:uiPriority="50"/>
+    <w:lsdException w:name="Grid Table 6 Colorful Accent 2" w:uiPriority="51"/>
+    <w:lsdException w:name="Grid Table 7 Colorful Accent 2" w:uiPriority="52"/>
+    <w:lsdException w:name="Grid Table 1 Light Accent 3" w:uiPriority="46"/>
+    <w:lsdException w:name="Grid Table 2 Accent 3" w:uiPriority="47"/>
+    <w:lsdException w:name="Grid Table 3 Accent 3" w:uiPriority="48"/>
+    <w:lsdException w:name="Grid Table 4 Accent 3" w:uiPriority="49"/>
+    <w:lsdException w:name="Grid Table 5 Dark Accent 3" w:uiPriority="50"/>
+    <w:lsdException w:name="Grid Table 6 Colorful Accent 3" w:uiPriority="51"/>
+    <w:lsdException w:name="Grid Table 7 Colorful Accent 3" w:uiPriority="52"/>
+    <w:lsdException w:name="Grid Table 1 Light Accent 4" w:uiPriority="46"/>
+    <w:lsdException w:name="Grid Table 2 Accent 4" w:uiPriority="47"/>
+    <w:lsdException w:name="Grid Table 3 Accent 4" w:uiPriority="48"/>
+    <w:lsdException w:name="Grid Table 4 Accent 4" w:uiPriority="49"/>
+    <w:lsdException w:name="Grid Table 5 Dark Accent 4" w:uiPriority="50"/>
+    <w:lsdException w:name="Grid Table 6 Colorful Accent 4" w:uiPriority="51"/>
+    <w:lsdException w:name="Grid Table 7 Colorful Accent 4" w:uiPriority="52"/>
+    <w:lsdException w:name="Grid Table 1 Light Accent 5" w:uiPriority="46"/>
+    <w:lsdException w:name="Grid Table 2 Accent 5" w:uiPriority="47"/>
+    <w:lsdException w:name="Grid Table 3 Accent 5" w:uiPriority="48"/>
+    <w:lsdException w:name="Grid Table 4 Accent 5" w:uiPriority="49"/>
+    <w:lsdException w:name="Grid Table 5 Dark Accent 5" w:uiPriority="50"/>
+    <w:lsdException w:name="Grid Table 6 Colorful Accent 5" w:uiPriority="51"/>
+    <w:lsdException w:name="Grid Table 7 Colorful Accent 5" w:uiPriority="52"/>
+    <w:lsdException w:name="Grid Table 1 Light Accent 6" w:uiPriority="46"/>
+    <w:lsdException w:name="Grid Table 2 Accent 6" w:uiPriority="47"/>
+    <w:lsdException w:name="Grid Table 3 Accent 6" w:uiPriority="48"/>
+    <w:lsdException w:name="Grid Table 4 Accent 6" w:uiPriority="49"/>
+    <w:lsdException w:name="Grid Table 5 Dark Accent 6" w:uiPriority="50"/>
+    <w:lsdException w:name="Grid Table 6 Colorful Accent 6" w:uiPriority="51"/>
+    <w:lsdException w:name="Grid Table 7 Colorful Accent 6" w:uiPriority="52"/>
+    <w:lsdException w:name="List Table 1 Light" w:uiPriority="46"/>
+    <w:lsdException w:name="List Table 2" w:uiPriority="47"/>
+    <w:lsdException w:name="List Table 3" w:uiPriority="48"/>
+    <w:lsdException w:name="List Table 4" w:uiPriority="49"/>
+    <w:lsdException w:name="List Table 5 Dark" w:uiPriority="50"/>
+    <w:lsdException w:name="List Table 6 Colorful" w:uiPriority="51"/>
+    <w:lsdException w:name="List Table 7 Colorful" w:uiPriority="52"/>
+    <w:lsdException w:name="List Table 1 Light Accent 1" w:uiPriority="46"/>
+    <w:lsdException w:name="List Table 2 Accent 1" w:uiPriority="47"/>
+    <w:lsdException w:name="List Table 3 Accent 1" w:uiPriority="48"/>
+    <w:lsdException w:name="List Table 4 Accent 1" w:uiPriority="49"/>
+    <w:lsdException w:name="List Table 5 Dark Accent 1" w:uiPriority="50"/>
+    <w:lsdException w:name="List Table 6 Colorful Accent 1" w:uiPriority="51"/>
+    <w:lsdException w:name="List Table 7 Colorful Accent 1" w:uiPriority="52"/>
+    <w:lsdException w:name="List Table 1 Light Accent 2" w:uiPriority="46"/>
+    <w:lsdException w:name="List Table 2 Accent 2" w:uiPriority="47"/>
+    <w:lsdException w:name="List Table 3 Accent 2" w:uiPriority="48"/>
+    <w:lsdException w:name="List Table 4 Accent 2" w:uiPriority="49"/>
+    <w:lsdException w:name="List Table 5 Dark Accent 2" w:uiPriority="50"/>
+    <w:lsdException w:name="List Table 6 Colorful Accent 2" w:uiPriority="51"/>
+    <w:lsdException w:name="List Table 7 Colorful Accent 2" w:uiPriority="52"/>
+    <w:lsdException w:name="List Table 1 Light Accent 3" w:uiPriority="46"/>
+    <w:lsdException w:name="List Table 2 Accent 3" w:uiPriority="47"/>
+    <w:lsdException w:name="List Table 3 Accent 3" w:uiPriority="48"/>
+    <w:lsdException w:name="List Table 4 Accent 3" w:uiPriority="49"/>
+    <w:lsdException w:name="List Table 5 Dark Accent 3" w:uiPriority="50"/>
+    <w:lsdException w:name="List Table 6 Colorful Accent 3" w:uiPriority="51"/>
+    <w:lsdException w:name="List Table 7 Colorful Accent 3" w:uiPriority="52"/>
+    <w:lsdException w:name="List Table 1 Light Accent 4" w:uiPriority="46"/>
+    <w:lsdException w:name="List Table 2 Accent 4" w:uiPriority="47"/>
+    <w:lsdException w:name="List Table 3 Accent 4" w:uiPriority="48"/>
+    <w:lsdException w:name="List Table 4 Accent 4" w:uiPriority="49"/>
+    <w:lsdException w:name="List Table 5 Dark Accent 4" w:uiPriority="50"/>
+    <w:lsdException w:name="List Table 6 Colorful Accent 4" w:uiPriority="51"/>
+    <w:lsdException w:name="List Table 7 Colorful Accent 4" w:uiPriority="52"/>
+    <w:lsdException w:name="List Table 1 Light Accent 5" w:uiPriority="46"/>
+    <w:lsdException w:name="List Table 2 Accent 5" w:uiPriority="47"/>
+    <w:lsdException w:name="List Table 3 Accent 5" w:uiPriority="48"/>
+    <w:lsdException w:name="List Table 4 Accent 5" w:uiPriority="49"/>
+    <w:lsdException w:name="List Table 5 Dark Accent 5" w:uiPriority="50"/>
+    <w:lsdException w:name="List Table 6 Colorful Accent 5" w:uiPriority="51"/>
+    <w:lsdException w:name="List Table 7 Colorful Accent 5" w:uiPriority="52"/>
+    <w:lsdException w:name="List Table 1 Light Accent 6" w:uiPriority="46"/>
+    <w:lsdException w:name="List Table 2 Accent 6" w:uiPriority="47"/>
+    <w:lsdException w:name="List Table 3 Accent 6" w:uiPriority="48"/>
+    <w:lsdException w:name="List Table 4 Accent 6" w:uiPriority="49"/>
+    <w:lsdException w:name="List Table 5 Dark Accent 6" w:uiPriority="50"/>
+    <w:lsdException w:name="List Table 6 Colorful Accent 6" w:uiPriority="51"/>
+    <w:lsdException w:name="List Table 7 Colorful Accent 6" w:uiPriority="52"/>
   </w:latentStyles>
   <w:style w:type="paragraph" w:default="1" w:styleId="Normal">
     <w:name w:val="Normal"/>

</xml_diff>